<commit_message>
update user manual according to the change in code
</commit_message>
<xml_diff>
--- a/files/PiperNet0.5.0.docx
+++ b/files/PiperNet0.5.0.docx
@@ -366,7 +366,7 @@
         </w:rPr>
       </w:pPr>
       <w:bookmarkStart w:id="0" w:name="_Toc62842867"/>
-      <w:bookmarkStart w:id="1" w:name="_Toc65000203"/>
+      <w:bookmarkStart w:id="1" w:name="_Toc65171796"/>
       <w:r>
         <w:rPr>
           <w:rFonts w:ascii="Verdana" w:hAnsi="Verdana"/>
@@ -418,7 +418,7 @@
         </w:rPr>
         <w:fldChar w:fldCharType="separate"/>
       </w:r>
-      <w:hyperlink w:anchor="_Toc65000203" w:history="1">
+      <w:hyperlink w:anchor="_Toc65171796" w:history="1">
         <w:r>
           <w:rPr>
             <w:rStyle w:val="a6"/>
@@ -441,7 +441,7 @@
           <w:rPr>
             <w:webHidden/>
           </w:rPr>
-          <w:instrText xml:space="preserve"> PAGEREF _Toc65000203 \h </w:instrText>
+          <w:instrText xml:space="preserve"> PAGEREF _Toc65171796 \h </w:instrText>
         </w:r>
         <w:r>
           <w:rPr>
@@ -478,7 +478,7 @@
           <w:sz w:val="21"/>
         </w:rPr>
       </w:pPr>
-      <w:hyperlink w:anchor="_Toc65000204" w:history="1">
+      <w:hyperlink w:anchor="_Toc65171797" w:history="1">
         <w:r>
           <w:rPr>
             <w:rStyle w:val="a6"/>
@@ -501,7 +501,7 @@
           <w:rPr>
             <w:webHidden/>
           </w:rPr>
-          <w:instrText xml:space="preserve"> PAGEREF _Toc65000204 \h </w:instrText>
+          <w:instrText xml:space="preserve"> PAGEREF _Toc65171797 \h </w:instrText>
         </w:r>
         <w:r>
           <w:rPr>
@@ -538,7 +538,7 @@
           <w:sz w:val="21"/>
         </w:rPr>
       </w:pPr>
-      <w:hyperlink w:anchor="_Toc65000205" w:history="1">
+      <w:hyperlink w:anchor="_Toc65171798" w:history="1">
         <w:r>
           <w:rPr>
             <w:rStyle w:val="a6"/>
@@ -561,7 +561,7 @@
           <w:rPr>
             <w:webHidden/>
           </w:rPr>
-          <w:instrText xml:space="preserve"> PAGEREF _Toc65000205 \h </w:instrText>
+          <w:instrText xml:space="preserve"> PAGEREF _Toc65171798 \h </w:instrText>
         </w:r>
         <w:r>
           <w:rPr>
@@ -598,7 +598,7 @@
           <w:sz w:val="21"/>
         </w:rPr>
       </w:pPr>
-      <w:hyperlink w:anchor="_Toc65000206" w:history="1">
+      <w:hyperlink w:anchor="_Toc65171799" w:history="1">
         <w:r>
           <w:rPr>
             <w:rStyle w:val="a6"/>
@@ -621,7 +621,7 @@
           <w:rPr>
             <w:webHidden/>
           </w:rPr>
-          <w:instrText xml:space="preserve"> PAGEREF _Toc65000206 \h </w:instrText>
+          <w:instrText xml:space="preserve"> PAGEREF _Toc65171799 \h </w:instrText>
         </w:r>
         <w:r>
           <w:rPr>
@@ -658,7 +658,7 @@
           <w:sz w:val="21"/>
         </w:rPr>
       </w:pPr>
-      <w:hyperlink w:anchor="_Toc65000207" w:history="1">
+      <w:hyperlink w:anchor="_Toc65171800" w:history="1">
         <w:r>
           <w:rPr>
             <w:rStyle w:val="a6"/>
@@ -681,7 +681,7 @@
           <w:rPr>
             <w:webHidden/>
           </w:rPr>
-          <w:instrText xml:space="preserve"> PAGEREF _Toc65000207 \h </w:instrText>
+          <w:instrText xml:space="preserve"> PAGEREF _Toc65171800 \h </w:instrText>
         </w:r>
         <w:r>
           <w:rPr>
@@ -718,7 +718,7 @@
           <w:sz w:val="21"/>
         </w:rPr>
       </w:pPr>
-      <w:hyperlink w:anchor="_Toc65000208" w:history="1">
+      <w:hyperlink w:anchor="_Toc65171801" w:history="1">
         <w:r>
           <w:rPr>
             <w:rStyle w:val="a6"/>
@@ -741,7 +741,7 @@
           <w:rPr>
             <w:webHidden/>
           </w:rPr>
-          <w:instrText xml:space="preserve"> PAGEREF _Toc65000208 \h </w:instrText>
+          <w:instrText xml:space="preserve"> PAGEREF _Toc65171801 \h </w:instrText>
         </w:r>
         <w:r>
           <w:rPr>
@@ -783,7 +783,7 @@
           <w:szCs w:val="24"/>
         </w:rPr>
       </w:pPr>
-      <w:hyperlink w:anchor="_Toc65000209" w:history="1">
+      <w:hyperlink w:anchor="_Toc65171802" w:history="1">
         <w:r>
           <w:rPr>
             <w:rStyle w:val="a6"/>
@@ -811,7 +811,7 @@
             <w:noProof/>
             <w:webHidden/>
           </w:rPr>
-          <w:instrText xml:space="preserve"> PAGEREF _Toc65000209 \h </w:instrText>
+          <w:instrText xml:space="preserve"> PAGEREF _Toc65171802 \h </w:instrText>
         </w:r>
         <w:r>
           <w:rPr>
@@ -857,7 +857,7 @@
           <w:szCs w:val="24"/>
         </w:rPr>
       </w:pPr>
-      <w:hyperlink w:anchor="_Toc65000210" w:history="1">
+      <w:hyperlink w:anchor="_Toc65171803" w:history="1">
         <w:r>
           <w:rPr>
             <w:rStyle w:val="a6"/>
@@ -885,7 +885,7 @@
             <w:noProof/>
             <w:webHidden/>
           </w:rPr>
-          <w:instrText xml:space="preserve"> PAGEREF _Toc65000210 \h </w:instrText>
+          <w:instrText xml:space="preserve"> PAGEREF _Toc65171803 \h </w:instrText>
         </w:r>
         <w:r>
           <w:rPr>
@@ -931,7 +931,7 @@
           <w:szCs w:val="24"/>
         </w:rPr>
       </w:pPr>
-      <w:hyperlink w:anchor="_Toc65000211" w:history="1">
+      <w:hyperlink w:anchor="_Toc65171804" w:history="1">
         <w:r>
           <w:rPr>
             <w:rStyle w:val="a6"/>
@@ -959,7 +959,7 @@
             <w:noProof/>
             <w:webHidden/>
           </w:rPr>
-          <w:instrText xml:space="preserve"> PAGEREF _Toc65000211 \h </w:instrText>
+          <w:instrText xml:space="preserve"> PAGEREF _Toc65171804 \h </w:instrText>
         </w:r>
         <w:r>
           <w:rPr>
@@ -1005,7 +1005,7 @@
           <w:szCs w:val="24"/>
         </w:rPr>
       </w:pPr>
-      <w:hyperlink w:anchor="_Toc65000212" w:history="1">
+      <w:hyperlink w:anchor="_Toc65171805" w:history="1">
         <w:r>
           <w:rPr>
             <w:rStyle w:val="a6"/>
@@ -1033,7 +1033,7 @@
             <w:noProof/>
             <w:webHidden/>
           </w:rPr>
-          <w:instrText xml:space="preserve"> PAGEREF _Toc65000212 \h </w:instrText>
+          <w:instrText xml:space="preserve"> PAGEREF _Toc65171805 \h </w:instrText>
         </w:r>
         <w:r>
           <w:rPr>
@@ -1079,7 +1079,7 @@
           <w:szCs w:val="24"/>
         </w:rPr>
       </w:pPr>
-      <w:hyperlink w:anchor="_Toc65000213" w:history="1">
+      <w:hyperlink w:anchor="_Toc65171806" w:history="1">
         <w:r>
           <w:rPr>
             <w:rStyle w:val="a6"/>
@@ -1107,7 +1107,7 @@
             <w:noProof/>
             <w:webHidden/>
           </w:rPr>
-          <w:instrText xml:space="preserve"> PAGEREF _Toc65000213 \h </w:instrText>
+          <w:instrText xml:space="preserve"> PAGEREF _Toc65171806 \h </w:instrText>
         </w:r>
         <w:r>
           <w:rPr>
@@ -1153,7 +1153,7 @@
           <w:szCs w:val="24"/>
         </w:rPr>
       </w:pPr>
-      <w:hyperlink w:anchor="_Toc65000214" w:history="1">
+      <w:hyperlink w:anchor="_Toc65171807" w:history="1">
         <w:r>
           <w:rPr>
             <w:rStyle w:val="a6"/>
@@ -1181,7 +1181,7 @@
             <w:noProof/>
             <w:webHidden/>
           </w:rPr>
-          <w:instrText xml:space="preserve"> PAGEREF _Toc65000214 \h </w:instrText>
+          <w:instrText xml:space="preserve"> PAGEREF _Toc65171807 \h </w:instrText>
         </w:r>
         <w:r>
           <w:rPr>
@@ -1227,7 +1227,7 @@
           <w:szCs w:val="24"/>
         </w:rPr>
       </w:pPr>
-      <w:hyperlink w:anchor="_Toc65000215" w:history="1">
+      <w:hyperlink w:anchor="_Toc65171808" w:history="1">
         <w:r>
           <w:rPr>
             <w:rStyle w:val="a6"/>
@@ -1255,7 +1255,7 @@
             <w:noProof/>
             <w:webHidden/>
           </w:rPr>
-          <w:instrText xml:space="preserve"> PAGEREF _Toc65000215 \h </w:instrText>
+          <w:instrText xml:space="preserve"> PAGEREF _Toc65171808 \h </w:instrText>
         </w:r>
         <w:r>
           <w:rPr>
@@ -1301,7 +1301,7 @@
           <w:szCs w:val="24"/>
         </w:rPr>
       </w:pPr>
-      <w:hyperlink w:anchor="_Toc65000216" w:history="1">
+      <w:hyperlink w:anchor="_Toc65171809" w:history="1">
         <w:r>
           <w:rPr>
             <w:rStyle w:val="a6"/>
@@ -1329,7 +1329,7 @@
             <w:noProof/>
             <w:webHidden/>
           </w:rPr>
-          <w:instrText xml:space="preserve"> PAGEREF _Toc65000216 \h </w:instrText>
+          <w:instrText xml:space="preserve"> PAGEREF _Toc65171809 \h </w:instrText>
         </w:r>
         <w:r>
           <w:rPr>
@@ -1375,7 +1375,7 @@
           <w:szCs w:val="24"/>
         </w:rPr>
       </w:pPr>
-      <w:hyperlink w:anchor="_Toc65000217" w:history="1">
+      <w:hyperlink w:anchor="_Toc65171810" w:history="1">
         <w:r>
           <w:rPr>
             <w:rStyle w:val="a6"/>
@@ -1403,7 +1403,7 @@
             <w:noProof/>
             <w:webHidden/>
           </w:rPr>
-          <w:instrText xml:space="preserve"> PAGEREF _Toc65000217 \h </w:instrText>
+          <w:instrText xml:space="preserve"> PAGEREF _Toc65171810 \h </w:instrText>
         </w:r>
         <w:r>
           <w:rPr>
@@ -1444,7 +1444,7 @@
           <w:sz w:val="21"/>
         </w:rPr>
       </w:pPr>
-      <w:hyperlink w:anchor="_Toc65000218" w:history="1">
+      <w:hyperlink w:anchor="_Toc65171811" w:history="1">
         <w:r>
           <w:rPr>
             <w:rStyle w:val="a6"/>
@@ -1467,7 +1467,7 @@
           <w:rPr>
             <w:webHidden/>
           </w:rPr>
-          <w:instrText xml:space="preserve"> PAGEREF _Toc65000218 \h </w:instrText>
+          <w:instrText xml:space="preserve"> PAGEREF _Toc65171811 \h </w:instrText>
         </w:r>
         <w:r>
           <w:rPr>
@@ -1484,7 +1484,7 @@
           <w:rPr>
             <w:webHidden/>
           </w:rPr>
-          <w:t>10</w:t>
+          <w:t>11</w:t>
         </w:r>
         <w:r>
           <w:rPr>
@@ -1592,7 +1592,7 @@
         </w:rPr>
       </w:pPr>
       <w:bookmarkStart w:id="2" w:name="_Toc62842868"/>
-      <w:bookmarkStart w:id="3" w:name="_Toc65000204"/>
+      <w:bookmarkStart w:id="3" w:name="_Toc65171797"/>
       <w:r>
         <w:rPr>
           <w:rFonts w:ascii="Verdana" w:hAnsi="Verdana"/>
@@ -1852,7 +1852,7 @@
           <w:sz w:val="21"/>
           <w:szCs w:val="21"/>
         </w:rPr>
-        <w:t>All documents are available at</w:t>
+        <w:t>For system requirements</w:t>
       </w:r>
       <w:r>
         <w:rPr>
@@ -1862,6 +1862,49 @@
           <w:sz w:val="21"/>
           <w:szCs w:val="21"/>
         </w:rPr>
+        <w:t xml:space="preserve"> of this software</w:t>
+      </w:r>
+      <w:r>
+        <w:rPr>
+          <w:rFonts w:ascii="Verdana" w:eastAsiaTheme="minorHAnsi" w:hAnsi="Verdana" w:cs="Segoe UI"/>
+          <w:color w:val="000000" w:themeColor="text1"/>
+          <w:spacing w:val="-1"/>
+          <w:sz w:val="21"/>
+          <w:szCs w:val="21"/>
+        </w:rPr>
+        <w:t>, see system requirements.</w:t>
+      </w:r>
+    </w:p>
+    <w:p>
+      <w:pPr>
+        <w:pStyle w:val="a5"/>
+        <w:shd w:val="clear" w:color="auto" w:fill="FFFFFF"/>
+        <w:rPr>
+          <w:rFonts w:ascii="Verdana" w:eastAsiaTheme="minorHAnsi" w:hAnsi="Verdana" w:cs="Segoe UI"/>
+          <w:color w:val="000000" w:themeColor="text1"/>
+          <w:spacing w:val="-1"/>
+          <w:sz w:val="21"/>
+          <w:szCs w:val="21"/>
+        </w:rPr>
+      </w:pPr>
+      <w:r>
+        <w:rPr>
+          <w:rFonts w:ascii="Verdana" w:eastAsiaTheme="minorHAnsi" w:hAnsi="Verdana" w:cs="Segoe UI"/>
+          <w:color w:val="000000" w:themeColor="text1"/>
+          <w:spacing w:val="-1"/>
+          <w:sz w:val="21"/>
+          <w:szCs w:val="21"/>
+        </w:rPr>
+        <w:t>All documents are available at</w:t>
+      </w:r>
+      <w:r>
+        <w:rPr>
+          <w:rFonts w:ascii="Verdana" w:eastAsiaTheme="minorHAnsi" w:hAnsi="Verdana" w:cs="Segoe UI"/>
+          <w:color w:val="000000" w:themeColor="text1"/>
+          <w:spacing w:val="-1"/>
+          <w:sz w:val="21"/>
+          <w:szCs w:val="21"/>
+        </w:rPr>
         <w:t xml:space="preserve"> </w:t>
       </w:r>
       <w:hyperlink r:id="rId8" w:history="1">
@@ -2064,7 +2107,7 @@
         </w:rPr>
       </w:pPr>
       <w:bookmarkStart w:id="9" w:name="_Toc62842869"/>
-      <w:bookmarkStart w:id="10" w:name="_Toc65000205"/>
+      <w:bookmarkStart w:id="10" w:name="_Toc65171798"/>
       <w:bookmarkEnd w:id="6"/>
       <w:bookmarkEnd w:id="7"/>
       <w:bookmarkEnd w:id="8"/>
@@ -2073,7 +2116,6 @@
           <w:rFonts w:ascii="Verdana" w:hAnsi="Verdana"/>
           <w:color w:val="2F5496" w:themeColor="accent1" w:themeShade="BF"/>
         </w:rPr>
-        <w:lastRenderedPageBreak/>
         <w:t>1 Software Overview</w:t>
       </w:r>
       <w:bookmarkEnd w:id="9"/>
@@ -2375,7 +2417,7 @@
         </w:rPr>
       </w:pPr>
       <w:bookmarkStart w:id="11" w:name="_Toc62842870"/>
-      <w:bookmarkStart w:id="12" w:name="_Toc65000206"/>
+      <w:bookmarkStart w:id="12" w:name="_Toc65171799"/>
       <w:r>
         <w:rPr>
           <w:rFonts w:ascii="Verdana" w:hAnsi="Verdana"/>
@@ -3155,7 +3197,7 @@
         </w:rPr>
       </w:pPr>
       <w:bookmarkStart w:id="13" w:name="_Toc62842871"/>
-      <w:bookmarkStart w:id="14" w:name="_Toc65000207"/>
+      <w:bookmarkStart w:id="14" w:name="_Toc65171800"/>
       <w:r>
         <w:rPr>
           <w:rFonts w:ascii="Verdana" w:hAnsi="Verdana"/>
@@ -3934,7 +3976,7 @@
         </w:rPr>
       </w:pPr>
       <w:bookmarkStart w:id="15" w:name="_Toc62842872"/>
-      <w:bookmarkStart w:id="16" w:name="_Toc65000208"/>
+      <w:bookmarkStart w:id="16" w:name="_Toc65171801"/>
       <w:r>
         <w:rPr>
           <w:rFonts w:ascii="Verdana" w:hAnsi="Verdana"/>
@@ -3966,7 +4008,7 @@
       </w:pPr>
       <w:bookmarkStart w:id="17" w:name="OLE_LINK5"/>
       <w:bookmarkStart w:id="18" w:name="OLE_LINK6"/>
-      <w:bookmarkStart w:id="19" w:name="_Toc65000209"/>
+      <w:bookmarkStart w:id="19" w:name="_Toc65171802"/>
       <w:r>
         <w:rPr>
           <w:rFonts w:ascii="Verdana" w:hAnsi="Verdana"/>
@@ -4723,14 +4765,14 @@
       </w:pPr>
       <w:r>
         <w:rPr>
-          <w:rFonts w:ascii="Verdana" w:hAnsi="Verdana" w:hint="eastAsia"/>
+          <w:rFonts w:ascii="Verdana" w:hAnsi="Verdana"/>
           <w:noProof/>
         </w:rPr>
         <w:drawing>
-          <wp:inline distT="0" distB="0" distL="0" distR="0" wp14:anchorId="71DB3DFD" wp14:editId="02E60FF8">
-            <wp:extent cx="3133061" cy="259125"/>
-            <wp:effectExtent l="0" t="0" r="4445" b="0"/>
-            <wp:docPr id="4" name="图片 4"/>
+          <wp:inline distT="0" distB="0" distL="0" distR="0" wp14:anchorId="5618F1C2" wp14:editId="1EB1A204">
+            <wp:extent cx="5194407" cy="252210"/>
+            <wp:effectExtent l="0" t="0" r="0" b="1905"/>
+            <wp:docPr id="15" name="图片 15"/>
             <wp:cNvGraphicFramePr>
               <a:graphicFrameLocks xmlns:a="http://schemas.openxmlformats.org/drawingml/2006/main" noChangeAspect="1"/>
             </wp:cNvGraphicFramePr>
@@ -4738,11 +4780,11 @@
               <a:graphicData uri="http://schemas.openxmlformats.org/drawingml/2006/picture">
                 <pic:pic xmlns:pic="http://schemas.openxmlformats.org/drawingml/2006/picture">
                   <pic:nvPicPr>
-                    <pic:cNvPr id="4" name="图片 4"/>
+                    <pic:cNvPr id="15" name="图片 15"/>
                     <pic:cNvPicPr/>
                   </pic:nvPicPr>
                   <pic:blipFill>
-                    <a:blip r:embed="rId16">
+                    <a:blip r:embed="rId16" cstate="print">
                       <a:extLst>
                         <a:ext uri="{28A0092B-C50C-407E-A947-70E740481C1C}">
                           <a14:useLocalDpi xmlns:a14="http://schemas.microsoft.com/office/drawing/2010/main" val="0"/>
@@ -4756,7 +4798,7 @@
                   <pic:spPr>
                     <a:xfrm>
                       <a:off x="0" y="0"/>
-                      <a:ext cx="3543059" cy="293035"/>
+                      <a:ext cx="5257499" cy="255273"/>
                     </a:xfrm>
                     <a:prstGeom prst="rect">
                       <a:avLst/>
@@ -5249,7 +5291,23 @@
           <w:b/>
           <w:bCs/>
         </w:rPr>
-        <w:t>any Source or Target id…</w:t>
+        <w:t xml:space="preserve">any Source or Target </w:t>
+      </w:r>
+      <w:r>
+        <w:rPr>
+          <w:rFonts w:ascii="Verdana" w:hAnsi="Verdana"/>
+          <w:b/>
+          <w:bCs/>
+        </w:rPr>
+        <w:t>of an Edge</w:t>
+      </w:r>
+      <w:r>
+        <w:rPr>
+          <w:rFonts w:ascii="Verdana" w:hAnsi="Verdana"/>
+          <w:b/>
+          <w:bCs/>
+        </w:rPr>
+        <w:t>…</w:t>
       </w:r>
       <w:r>
         <w:rPr>
@@ -5260,8 +5318,72 @@
     </w:p>
     <w:p>
       <w:pPr>
-        <w:rPr>
-          <w:rFonts w:ascii="Verdana" w:hAnsi="Verdana"/>
+        <w:jc w:val="left"/>
+        <w:rPr>
+          <w:rFonts w:ascii="Verdana" w:hAnsi="Verdana"/>
+        </w:rPr>
+      </w:pPr>
+    </w:p>
+    <w:p>
+      <w:pPr>
+        <w:jc w:val="center"/>
+        <w:rPr>
+          <w:rFonts w:ascii="Verdana" w:hAnsi="Verdana"/>
+        </w:rPr>
+      </w:pPr>
+      <w:r>
+        <w:rPr>
+          <w:rFonts w:ascii="Verdana" w:hAnsi="Verdana"/>
+          <w:noProof/>
+        </w:rPr>
+        <w:drawing>
+          <wp:inline distT="0" distB="0" distL="0" distR="0" wp14:anchorId="76428EB7" wp14:editId="6882495B">
+            <wp:extent cx="5270500" cy="253365"/>
+            <wp:effectExtent l="0" t="0" r="0" b="5715"/>
+            <wp:docPr id="12" name="图片 12"/>
+            <wp:cNvGraphicFramePr>
+              <a:graphicFrameLocks xmlns:a="http://schemas.openxmlformats.org/drawingml/2006/main" noChangeAspect="1"/>
+            </wp:cNvGraphicFramePr>
+            <a:graphic xmlns:a="http://schemas.openxmlformats.org/drawingml/2006/main">
+              <a:graphicData uri="http://schemas.openxmlformats.org/drawingml/2006/picture">
+                <pic:pic xmlns:pic="http://schemas.openxmlformats.org/drawingml/2006/picture">
+                  <pic:nvPicPr>
+                    <pic:cNvPr id="12" name="图片 12"/>
+                    <pic:cNvPicPr/>
+                  </pic:nvPicPr>
+                  <pic:blipFill>
+                    <a:blip r:embed="rId17" cstate="print">
+                      <a:extLst>
+                        <a:ext uri="{28A0092B-C50C-407E-A947-70E740481C1C}">
+                          <a14:useLocalDpi xmlns:a14="http://schemas.microsoft.com/office/drawing/2010/main" val="0"/>
+                        </a:ext>
+                      </a:extLst>
+                    </a:blip>
+                    <a:stretch>
+                      <a:fillRect/>
+                    </a:stretch>
+                  </pic:blipFill>
+                  <pic:spPr>
+                    <a:xfrm>
+                      <a:off x="0" y="0"/>
+                      <a:ext cx="5270500" cy="253365"/>
+                    </a:xfrm>
+                    <a:prstGeom prst="rect">
+                      <a:avLst/>
+                    </a:prstGeom>
+                  </pic:spPr>
+                </pic:pic>
+              </a:graphicData>
+            </a:graphic>
+          </wp:inline>
+        </w:drawing>
+      </w:r>
+    </w:p>
+    <w:p>
+      <w:pPr>
+        <w:jc w:val="center"/>
+        <w:rPr>
+          <w:rFonts w:ascii="Verdana" w:hAnsi="Verdana" w:hint="eastAsia"/>
         </w:rPr>
       </w:pPr>
     </w:p>
@@ -5276,7 +5398,7 @@
           <w:color w:val="2E74B5" w:themeColor="accent5" w:themeShade="BF"/>
         </w:rPr>
       </w:pPr>
-      <w:bookmarkStart w:id="26" w:name="_Toc65000210"/>
+      <w:bookmarkStart w:id="26" w:name="_Toc65171803"/>
       <w:r>
         <w:rPr>
           <w:rFonts w:ascii="Verdana" w:hAnsi="Verdana"/>
@@ -5398,6 +5520,24 @@
           <w:rFonts w:ascii="Verdana" w:hAnsi="Verdana"/>
         </w:rPr>
         <w:t xml:space="preserve"> Nodes in different clusters will be packed by 3D convex hulls in different colors.</w:t>
+      </w:r>
+      <w:r>
+        <w:rPr>
+          <w:rFonts w:ascii="Verdana" w:hAnsi="Verdana"/>
+        </w:rPr>
+        <w:t xml:space="preserve"> Change the</w:t>
+      </w:r>
+      <w:r>
+        <w:rPr>
+          <w:rFonts w:ascii="Verdana" w:hAnsi="Verdana"/>
+        </w:rPr>
+        <w:t xml:space="preserve"> attribute for cluster or choose non-cluster during data analysis</w:t>
+      </w:r>
+      <w:r>
+        <w:rPr>
+          <w:rFonts w:ascii="Verdana" w:hAnsi="Verdana"/>
+        </w:rPr>
+        <w:t>.</w:t>
       </w:r>
     </w:p>
     <w:p>
@@ -5435,7 +5575,7 @@
                     <pic:cNvPicPr/>
                   </pic:nvPicPr>
                   <pic:blipFill>
-                    <a:blip r:embed="rId17">
+                    <a:blip r:embed="rId18">
                       <a:extLst>
                         <a:ext uri="{28A0092B-C50C-407E-A947-70E740481C1C}">
                           <a14:useLocalDpi xmlns:a14="http://schemas.microsoft.com/office/drawing/2010/main" val="0"/>
@@ -5464,6 +5604,14 @@
     </w:p>
     <w:p>
       <w:pPr>
+        <w:jc w:val="center"/>
+        <w:rPr>
+          <w:rFonts w:ascii="Verdana" w:hAnsi="Verdana" w:hint="eastAsia"/>
+        </w:rPr>
+      </w:pPr>
+    </w:p>
+    <w:p>
+      <w:pPr>
         <w:pStyle w:val="a7"/>
         <w:jc w:val="left"/>
         <w:rPr>
@@ -5473,7 +5621,7 @@
           <w:color w:val="2E74B5" w:themeColor="accent5" w:themeShade="BF"/>
         </w:rPr>
       </w:pPr>
-      <w:bookmarkStart w:id="27" w:name="_Toc65000211"/>
+      <w:bookmarkStart w:id="27" w:name="_Toc65171804"/>
       <w:r>
         <w:rPr>
           <w:rFonts w:ascii="Verdana" w:hAnsi="Verdana"/>
@@ -5481,7 +5629,6 @@
           <w:bCs w:val="0"/>
           <w:color w:val="2E74B5" w:themeColor="accent5" w:themeShade="BF"/>
         </w:rPr>
-        <w:lastRenderedPageBreak/>
         <w:t xml:space="preserve">Section </w:t>
       </w:r>
       <w:r>
@@ -5722,7 +5869,7 @@
                     <pic:cNvPicPr/>
                   </pic:nvPicPr>
                   <pic:blipFill>
-                    <a:blip r:embed="rId18">
+                    <a:blip r:embed="rId19">
                       <a:extLst>
                         <a:ext uri="{28A0092B-C50C-407E-A947-70E740481C1C}">
                           <a14:useLocalDpi xmlns:a14="http://schemas.microsoft.com/office/drawing/2010/main" val="0"/>
@@ -5765,7 +5912,7 @@
           <w:color w:val="2E74B5" w:themeColor="accent5" w:themeShade="BF"/>
         </w:rPr>
       </w:pPr>
-      <w:bookmarkStart w:id="30" w:name="_Toc65000212"/>
+      <w:bookmarkStart w:id="30" w:name="_Toc65171805"/>
       <w:bookmarkEnd w:id="17"/>
       <w:bookmarkEnd w:id="18"/>
       <w:r>
@@ -5870,6 +6017,12 @@
           <w:rFonts w:ascii="Verdana" w:hAnsi="Verdana"/>
         </w:rPr>
         <w:t>lick Add Node and a dialog will be displayed. Type in Node ID and it will automatically check its validation. If the validation check of the new node ID is passed, the new node can be created with other possible attributes.</w:t>
+      </w:r>
+      <w:r>
+        <w:rPr>
+          <w:rFonts w:ascii="Verdana" w:hAnsi="Verdana"/>
+        </w:rPr>
+        <w:t xml:space="preserve"> When the node is generated and displayed in the graph, hold and drag the node to adjust its location.</w:t>
       </w:r>
     </w:p>
     <w:p>
@@ -5907,7 +6060,7 @@
                     <pic:cNvPicPr/>
                   </pic:nvPicPr>
                   <pic:blipFill>
-                    <a:blip r:embed="rId19">
+                    <a:blip r:embed="rId20">
                       <a:extLst>
                         <a:ext uri="{28A0092B-C50C-407E-A947-70E740481C1C}">
                           <a14:useLocalDpi xmlns:a14="http://schemas.microsoft.com/office/drawing/2010/main" val="0"/>
@@ -5981,6 +6134,12 @@
         </w:rPr>
         <w:t>deleted.</w:t>
       </w:r>
+      <w:r>
+        <w:rPr>
+          <w:rFonts w:ascii="Verdana" w:hAnsi="Verdana"/>
+        </w:rPr>
+        <w:t xml:space="preserve"> If the node is linked to other nodes, the edges between them will be cut off. The other nodes will remain in the graph after animation automatically.</w:t>
+      </w:r>
     </w:p>
     <w:p>
       <w:pPr>
@@ -6002,6 +6161,7 @@
           <w:rFonts w:ascii="Verdana" w:hAnsi="Verdana" w:hint="eastAsia"/>
           <w:noProof/>
         </w:rPr>
+        <w:lastRenderedPageBreak/>
         <w:drawing>
           <wp:inline distT="0" distB="0" distL="0" distR="0" wp14:anchorId="525F9304" wp14:editId="2CD6C6F8">
             <wp:extent cx="2236054" cy="1506698"/>
@@ -6018,7 +6178,7 @@
                     <pic:cNvPicPr/>
                   </pic:nvPicPr>
                   <pic:blipFill>
-                    <a:blip r:embed="rId20">
+                    <a:blip r:embed="rId21">
                       <a:extLst>
                         <a:ext uri="{28A0092B-C50C-407E-A947-70E740481C1C}">
                           <a14:useLocalDpi xmlns:a14="http://schemas.microsoft.com/office/drawing/2010/main" val="0"/>
@@ -6064,7 +6224,6 @@
         <w:rPr>
           <w:rFonts w:ascii="Verdana" w:hAnsi="Verdana"/>
         </w:rPr>
-        <w:lastRenderedPageBreak/>
         <w:t xml:space="preserve">//delete edge </w:t>
       </w:r>
     </w:p>
@@ -6085,7 +6244,25 @@
         <w:rPr>
           <w:rFonts w:ascii="Verdana" w:hAnsi="Verdana"/>
         </w:rPr>
-        <w:t>/delete node</w:t>
+        <w:t>/</w:t>
+      </w:r>
+      <w:r>
+        <w:rPr>
+          <w:rFonts w:ascii="Verdana" w:hAnsi="Verdana"/>
+        </w:rPr>
+        <w:t>add</w:t>
+      </w:r>
+      <w:r>
+        <w:rPr>
+          <w:rFonts w:ascii="Verdana" w:hAnsi="Verdana"/>
+        </w:rPr>
+        <w:t xml:space="preserve"> </w:t>
+      </w:r>
+      <w:r>
+        <w:rPr>
+          <w:rFonts w:ascii="Verdana" w:hAnsi="Verdana"/>
+        </w:rPr>
+        <w:t>edge</w:t>
       </w:r>
     </w:p>
     <w:p>
@@ -6099,7 +6276,7 @@
           <w:color w:val="2E74B5" w:themeColor="accent5" w:themeShade="BF"/>
         </w:rPr>
       </w:pPr>
-      <w:bookmarkStart w:id="31" w:name="_Toc65000213"/>
+      <w:bookmarkStart w:id="31" w:name="_Toc65171806"/>
       <w:r>
         <w:rPr>
           <w:rFonts w:ascii="Verdana" w:hAnsi="Verdana"/>
@@ -6145,7 +6322,7 @@
           <w:color w:val="2E74B5" w:themeColor="accent5" w:themeShade="BF"/>
         </w:rPr>
       </w:pPr>
-      <w:bookmarkStart w:id="34" w:name="_Toc65000214"/>
+      <w:bookmarkStart w:id="34" w:name="_Toc65171807"/>
       <w:r>
         <w:rPr>
           <w:rFonts w:ascii="Verdana" w:hAnsi="Verdana"/>
@@ -6200,7 +6377,7 @@
           <w:color w:val="2E74B5" w:themeColor="accent5" w:themeShade="BF"/>
         </w:rPr>
       </w:pPr>
-      <w:bookmarkStart w:id="37" w:name="_Toc65000215"/>
+      <w:bookmarkStart w:id="37" w:name="_Toc65171808"/>
       <w:r>
         <w:rPr>
           <w:rFonts w:ascii="Verdana" w:hAnsi="Verdana"/>
@@ -6251,7 +6428,7 @@
           <w:color w:val="2E74B5" w:themeColor="accent5" w:themeShade="BF"/>
         </w:rPr>
       </w:pPr>
-      <w:bookmarkStart w:id="38" w:name="_Toc65000216"/>
+      <w:bookmarkStart w:id="38" w:name="_Toc65171809"/>
       <w:r>
         <w:rPr>
           <w:rFonts w:ascii="Verdana" w:hAnsi="Verdana"/>
@@ -6308,7 +6485,7 @@
           <w:color w:val="2E74B5" w:themeColor="accent5" w:themeShade="BF"/>
         </w:rPr>
       </w:pPr>
-      <w:bookmarkStart w:id="39" w:name="_Toc65000217"/>
+      <w:bookmarkStart w:id="39" w:name="_Toc65171810"/>
       <w:r>
         <w:rPr>
           <w:rFonts w:ascii="Verdana" w:hAnsi="Verdana"/>
@@ -6368,6 +6545,62 @@
     </w:p>
     <w:p>
       <w:pPr>
+        <w:rPr>
+          <w:rFonts w:ascii="Verdana" w:hAnsi="Verdana"/>
+        </w:rPr>
+      </w:pPr>
+    </w:p>
+    <w:p>
+      <w:pPr>
+        <w:rPr>
+          <w:rFonts w:ascii="Verdana" w:hAnsi="Verdana"/>
+        </w:rPr>
+      </w:pPr>
+    </w:p>
+    <w:p>
+      <w:pPr>
+        <w:rPr>
+          <w:rFonts w:ascii="Verdana" w:hAnsi="Verdana"/>
+        </w:rPr>
+      </w:pPr>
+    </w:p>
+    <w:p>
+      <w:pPr>
+        <w:rPr>
+          <w:rFonts w:ascii="Verdana" w:hAnsi="Verdana"/>
+        </w:rPr>
+      </w:pPr>
+    </w:p>
+    <w:p>
+      <w:pPr>
+        <w:rPr>
+          <w:rFonts w:ascii="Verdana" w:hAnsi="Verdana"/>
+        </w:rPr>
+      </w:pPr>
+    </w:p>
+    <w:p>
+      <w:pPr>
+        <w:rPr>
+          <w:rFonts w:ascii="Verdana" w:hAnsi="Verdana"/>
+        </w:rPr>
+      </w:pPr>
+    </w:p>
+    <w:p>
+      <w:pPr>
+        <w:rPr>
+          <w:rFonts w:ascii="Verdana" w:hAnsi="Verdana"/>
+        </w:rPr>
+      </w:pPr>
+    </w:p>
+    <w:p>
+      <w:pPr>
+        <w:rPr>
+          <w:rFonts w:ascii="Verdana" w:hAnsi="Verdana" w:hint="eastAsia"/>
+        </w:rPr>
+      </w:pPr>
+    </w:p>
+    <w:p>
+      <w:pPr>
         <w:pStyle w:val="1"/>
         <w:rPr>
           <w:rFonts w:ascii="Verdana" w:hAnsi="Verdana"/>
@@ -6375,12 +6608,13 @@
         </w:rPr>
       </w:pPr>
       <w:bookmarkStart w:id="40" w:name="_Toc62842873"/>
-      <w:bookmarkStart w:id="41" w:name="_Toc65000218"/>
+      <w:bookmarkStart w:id="41" w:name="_Toc65171811"/>
       <w:r>
         <w:rPr>
           <w:rFonts w:ascii="Verdana" w:hAnsi="Verdana"/>
           <w:color w:val="2F5496" w:themeColor="accent1" w:themeShade="BF"/>
         </w:rPr>
+        <w:lastRenderedPageBreak/>
         <w:t>5 Export Data</w:t>
       </w:r>
       <w:bookmarkEnd w:id="40"/>
@@ -6574,7 +6808,6 @@
           <w:rFonts w:ascii="Verdana" w:hAnsi="Verdana" w:hint="eastAsia"/>
           <w:noProof/>
         </w:rPr>
-        <w:lastRenderedPageBreak/>
         <w:drawing>
           <wp:inline distT="0" distB="0" distL="0" distR="0" wp14:anchorId="43EA8A37" wp14:editId="61FE7D0D">
             <wp:extent cx="4981515" cy="3543478"/>
@@ -6591,7 +6824,7 @@
                     <pic:cNvPicPr/>
                   </pic:nvPicPr>
                   <pic:blipFill>
-                    <a:blip r:embed="rId21">
+                    <a:blip r:embed="rId22">
                       <a:extLst>
                         <a:ext uri="{28A0092B-C50C-407E-A947-70E740481C1C}">
                           <a14:useLocalDpi xmlns:a14="http://schemas.microsoft.com/office/drawing/2010/main" val="0"/>
@@ -6917,8 +7150,8 @@
       </w:pPr>
     </w:p>
     <w:sectPr>
-      <w:footerReference w:type="even" r:id="rId22"/>
-      <w:footerReference w:type="default" r:id="rId23"/>
+      <w:footerReference w:type="even" r:id="rId23"/>
+      <w:footerReference w:type="default" r:id="rId24"/>
       <w:pgSz w:w="11900" w:h="16840"/>
       <w:pgMar w:top="1440" w:right="1800" w:bottom="1440" w:left="1800" w:header="851" w:footer="992" w:gutter="0"/>
       <w:pgNumType w:start="0"/>

</xml_diff>

<commit_message>
update user manual and rewrite contents
</commit_message>
<xml_diff>
--- a/files/PiperNet0.5.0.docx
+++ b/files/PiperNet0.5.0.docx
@@ -366,7 +366,7 @@
         </w:rPr>
       </w:pPr>
       <w:bookmarkStart w:id="0" w:name="_Toc62842867"/>
-      <w:bookmarkStart w:id="1" w:name="_Toc65171796"/>
+      <w:bookmarkStart w:id="1" w:name="_Toc65409191"/>
       <w:r>
         <w:rPr>
           <w:rFonts w:ascii="Verdana" w:hAnsi="Verdana"/>
@@ -418,7 +418,7 @@
         </w:rPr>
         <w:fldChar w:fldCharType="separate"/>
       </w:r>
-      <w:hyperlink w:anchor="_Toc65171796" w:history="1">
+      <w:hyperlink w:anchor="_Toc65409191" w:history="1">
         <w:r>
           <w:rPr>
             <w:rStyle w:val="a6"/>
@@ -441,7 +441,7 @@
           <w:rPr>
             <w:webHidden/>
           </w:rPr>
-          <w:instrText xml:space="preserve"> PAGEREF _Toc65171796 \h </w:instrText>
+          <w:instrText xml:space="preserve"> PAGEREF _Toc65409191 \h </w:instrText>
         </w:r>
         <w:r>
           <w:rPr>
@@ -478,7 +478,7 @@
           <w:sz w:val="21"/>
         </w:rPr>
       </w:pPr>
-      <w:hyperlink w:anchor="_Toc65171797" w:history="1">
+      <w:hyperlink w:anchor="_Toc65409192" w:history="1">
         <w:r>
           <w:rPr>
             <w:rStyle w:val="a6"/>
@@ -501,7 +501,7 @@
           <w:rPr>
             <w:webHidden/>
           </w:rPr>
-          <w:instrText xml:space="preserve"> PAGEREF _Toc65171797 \h </w:instrText>
+          <w:instrText xml:space="preserve"> PAGEREF _Toc65409192 \h </w:instrText>
         </w:r>
         <w:r>
           <w:rPr>
@@ -538,7 +538,7 @@
           <w:sz w:val="21"/>
         </w:rPr>
       </w:pPr>
-      <w:hyperlink w:anchor="_Toc65171798" w:history="1">
+      <w:hyperlink w:anchor="_Toc65409193" w:history="1">
         <w:r>
           <w:rPr>
             <w:rStyle w:val="a6"/>
@@ -561,7 +561,7 @@
           <w:rPr>
             <w:webHidden/>
           </w:rPr>
-          <w:instrText xml:space="preserve"> PAGEREF _Toc65171798 \h </w:instrText>
+          <w:instrText xml:space="preserve"> PAGEREF _Toc65409193 \h </w:instrText>
         </w:r>
         <w:r>
           <w:rPr>
@@ -598,7 +598,7 @@
           <w:sz w:val="21"/>
         </w:rPr>
       </w:pPr>
-      <w:hyperlink w:anchor="_Toc65171799" w:history="1">
+      <w:hyperlink w:anchor="_Toc65409194" w:history="1">
         <w:r>
           <w:rPr>
             <w:rStyle w:val="a6"/>
@@ -621,7 +621,7 @@
           <w:rPr>
             <w:webHidden/>
           </w:rPr>
-          <w:instrText xml:space="preserve"> PAGEREF _Toc65171799 \h </w:instrText>
+          <w:instrText xml:space="preserve"> PAGEREF _Toc65409194 \h </w:instrText>
         </w:r>
         <w:r>
           <w:rPr>
@@ -658,7 +658,7 @@
           <w:sz w:val="21"/>
         </w:rPr>
       </w:pPr>
-      <w:hyperlink w:anchor="_Toc65171800" w:history="1">
+      <w:hyperlink w:anchor="_Toc65409195" w:history="1">
         <w:r>
           <w:rPr>
             <w:rStyle w:val="a6"/>
@@ -681,7 +681,7 @@
           <w:rPr>
             <w:webHidden/>
           </w:rPr>
-          <w:instrText xml:space="preserve"> PAGEREF _Toc65171800 \h </w:instrText>
+          <w:instrText xml:space="preserve"> PAGEREF _Toc65409195 \h </w:instrText>
         </w:r>
         <w:r>
           <w:rPr>
@@ -718,7 +718,7 @@
           <w:sz w:val="21"/>
         </w:rPr>
       </w:pPr>
-      <w:hyperlink w:anchor="_Toc65171801" w:history="1">
+      <w:hyperlink w:anchor="_Toc65409196" w:history="1">
         <w:r>
           <w:rPr>
             <w:rStyle w:val="a6"/>
@@ -741,7 +741,7 @@
           <w:rPr>
             <w:webHidden/>
           </w:rPr>
-          <w:instrText xml:space="preserve"> PAGEREF _Toc65171801 \h </w:instrText>
+          <w:instrText xml:space="preserve"> PAGEREF _Toc65409196 \h </w:instrText>
         </w:r>
         <w:r>
           <w:rPr>
@@ -758,7 +758,7 @@
           <w:rPr>
             <w:webHidden/>
           </w:rPr>
-          <w:t>7</w:t>
+          <w:t>6</w:t>
         </w:r>
         <w:r>
           <w:rPr>
@@ -783,7 +783,7 @@
           <w:szCs w:val="24"/>
         </w:rPr>
       </w:pPr>
-      <w:hyperlink w:anchor="_Toc65171802" w:history="1">
+      <w:hyperlink w:anchor="_Toc65409197" w:history="1">
         <w:r>
           <w:rPr>
             <w:rStyle w:val="a6"/>
@@ -811,7 +811,7 @@
             <w:noProof/>
             <w:webHidden/>
           </w:rPr>
-          <w:instrText xml:space="preserve"> PAGEREF _Toc65171802 \h </w:instrText>
+          <w:instrText xml:space="preserve"> PAGEREF _Toc65409197 \h </w:instrText>
         </w:r>
         <w:r>
           <w:rPr>
@@ -831,7 +831,7 @@
             <w:noProof/>
             <w:webHidden/>
           </w:rPr>
-          <w:t>7</w:t>
+          <w:t>6</w:t>
         </w:r>
         <w:r>
           <w:rPr>
@@ -857,14 +857,14 @@
           <w:szCs w:val="24"/>
         </w:rPr>
       </w:pPr>
-      <w:hyperlink w:anchor="_Toc65171803" w:history="1">
+      <w:hyperlink w:anchor="_Toc65409198" w:history="1">
         <w:r>
           <w:rPr>
             <w:rStyle w:val="a6"/>
             <w:rFonts w:ascii="Verdana" w:hAnsi="Verdana"/>
             <w:noProof/>
           </w:rPr>
-          <w:t>Section 2 Cluster</w:t>
+          <w:t>Section 2 Selection</w:t>
         </w:r>
         <w:r>
           <w:rPr>
@@ -885,7 +885,7 @@
             <w:noProof/>
             <w:webHidden/>
           </w:rPr>
-          <w:instrText xml:space="preserve"> PAGEREF _Toc65171803 \h </w:instrText>
+          <w:instrText xml:space="preserve"> PAGEREF _Toc65409198 \h </w:instrText>
         </w:r>
         <w:r>
           <w:rPr>
@@ -905,7 +905,7 @@
             <w:noProof/>
             <w:webHidden/>
           </w:rPr>
-          <w:t>8</w:t>
+          <w:t>9</w:t>
         </w:r>
         <w:r>
           <w:rPr>
@@ -931,14 +931,14 @@
           <w:szCs w:val="24"/>
         </w:rPr>
       </w:pPr>
-      <w:hyperlink w:anchor="_Toc65171804" w:history="1">
+      <w:hyperlink w:anchor="_Toc65409199" w:history="1">
         <w:r>
           <w:rPr>
             <w:rStyle w:val="a6"/>
             <w:rFonts w:ascii="Verdana" w:hAnsi="Verdana"/>
             <w:noProof/>
           </w:rPr>
-          <w:t>Section 3 Search</w:t>
+          <w:t>Section 3 Cluster</w:t>
         </w:r>
         <w:r>
           <w:rPr>
@@ -959,7 +959,7 @@
             <w:noProof/>
             <w:webHidden/>
           </w:rPr>
-          <w:instrText xml:space="preserve"> PAGEREF _Toc65171804 \h </w:instrText>
+          <w:instrText xml:space="preserve"> PAGEREF _Toc65409199 \h </w:instrText>
         </w:r>
         <w:r>
           <w:rPr>
@@ -1005,14 +1005,14 @@
           <w:szCs w:val="24"/>
         </w:rPr>
       </w:pPr>
-      <w:hyperlink w:anchor="_Toc65171805" w:history="1">
+      <w:hyperlink w:anchor="_Toc65409200" w:history="1">
         <w:r>
           <w:rPr>
             <w:rStyle w:val="a6"/>
             <w:rFonts w:ascii="Verdana" w:hAnsi="Verdana"/>
             <w:noProof/>
           </w:rPr>
-          <w:t>Section 4 Add and delete nodes or edges</w:t>
+          <w:t>Section 4 Search</w:t>
         </w:r>
         <w:r>
           <w:rPr>
@@ -1033,7 +1033,7 @@
             <w:noProof/>
             <w:webHidden/>
           </w:rPr>
-          <w:instrText xml:space="preserve"> PAGEREF _Toc65171805 \h </w:instrText>
+          <w:instrText xml:space="preserve"> PAGEREF _Toc65409200 \h </w:instrText>
         </w:r>
         <w:r>
           <w:rPr>
@@ -1053,7 +1053,7 @@
             <w:noProof/>
             <w:webHidden/>
           </w:rPr>
-          <w:t>9</w:t>
+          <w:t>10</w:t>
         </w:r>
         <w:r>
           <w:rPr>
@@ -1079,14 +1079,14 @@
           <w:szCs w:val="24"/>
         </w:rPr>
       </w:pPr>
-      <w:hyperlink w:anchor="_Toc65171806" w:history="1">
+      <w:hyperlink w:anchor="_Toc65409201" w:history="1">
         <w:r>
           <w:rPr>
             <w:rStyle w:val="a6"/>
             <w:rFonts w:ascii="Verdana" w:hAnsi="Verdana"/>
             <w:noProof/>
           </w:rPr>
-          <w:t>5 Set node color</w:t>
+          <w:t>Section 5 Add and delete nodes or edges</w:t>
         </w:r>
         <w:r>
           <w:rPr>
@@ -1107,7 +1107,7 @@
             <w:noProof/>
             <w:webHidden/>
           </w:rPr>
-          <w:instrText xml:space="preserve"> PAGEREF _Toc65171806 \h </w:instrText>
+          <w:instrText xml:space="preserve"> PAGEREF _Toc65409201 \h </w:instrText>
         </w:r>
         <w:r>
           <w:rPr>
@@ -1153,14 +1153,14 @@
           <w:szCs w:val="24"/>
         </w:rPr>
       </w:pPr>
-      <w:hyperlink w:anchor="_Toc65171807" w:history="1">
+      <w:hyperlink w:anchor="_Toc65409202" w:history="1">
         <w:r>
           <w:rPr>
             <w:rStyle w:val="a6"/>
             <w:rFonts w:ascii="Verdana" w:hAnsi="Verdana"/>
             <w:noProof/>
           </w:rPr>
-          <w:t>Section 6 Add labels</w:t>
+          <w:t>Section 6 Set node color</w:t>
         </w:r>
         <w:r>
           <w:rPr>
@@ -1181,7 +1181,7 @@
             <w:noProof/>
             <w:webHidden/>
           </w:rPr>
-          <w:instrText xml:space="preserve"> PAGEREF _Toc65171807 \h </w:instrText>
+          <w:instrText xml:space="preserve"> PAGEREF _Toc65409202 \h </w:instrText>
         </w:r>
         <w:r>
           <w:rPr>
@@ -1201,7 +1201,7 @@
             <w:noProof/>
             <w:webHidden/>
           </w:rPr>
-          <w:t>10</w:t>
+          <w:t>11</w:t>
         </w:r>
         <w:r>
           <w:rPr>
@@ -1227,14 +1227,14 @@
           <w:szCs w:val="24"/>
         </w:rPr>
       </w:pPr>
-      <w:hyperlink w:anchor="_Toc65171808" w:history="1">
+      <w:hyperlink w:anchor="_Toc65409203" w:history="1">
         <w:r>
           <w:rPr>
             <w:rStyle w:val="a6"/>
             <w:rFonts w:ascii="Verdana" w:hAnsi="Verdana"/>
             <w:noProof/>
           </w:rPr>
-          <w:t>Section 7 Drag nodes between clusters</w:t>
+          <w:t>Section 7 Merge Cluster</w:t>
         </w:r>
         <w:r>
           <w:rPr>
@@ -1255,7 +1255,7 @@
             <w:noProof/>
             <w:webHidden/>
           </w:rPr>
-          <w:instrText xml:space="preserve"> PAGEREF _Toc65171808 \h </w:instrText>
+          <w:instrText xml:space="preserve"> PAGEREF _Toc65409203 \h </w:instrText>
         </w:r>
         <w:r>
           <w:rPr>
@@ -1275,7 +1275,7 @@
             <w:noProof/>
             <w:webHidden/>
           </w:rPr>
-          <w:t>10</w:t>
+          <w:t>11</w:t>
         </w:r>
         <w:r>
           <w:rPr>
@@ -1301,14 +1301,14 @@
           <w:szCs w:val="24"/>
         </w:rPr>
       </w:pPr>
-      <w:hyperlink w:anchor="_Toc65171809" w:history="1">
+      <w:hyperlink w:anchor="_Toc65409204" w:history="1">
         <w:r>
           <w:rPr>
             <w:rStyle w:val="a6"/>
             <w:rFonts w:ascii="Verdana" w:hAnsi="Verdana"/>
             <w:noProof/>
           </w:rPr>
-          <w:t>Section 8 Merge Cluster</w:t>
+          <w:t>Section 8 3D plane separation</w:t>
         </w:r>
         <w:r>
           <w:rPr>
@@ -1329,7 +1329,7 @@
             <w:noProof/>
             <w:webHidden/>
           </w:rPr>
-          <w:instrText xml:space="preserve"> PAGEREF _Toc65171809 \h </w:instrText>
+          <w:instrText xml:space="preserve"> PAGEREF _Toc65409204 \h </w:instrText>
         </w:r>
         <w:r>
           <w:rPr>
@@ -1349,81 +1349,7 @@
             <w:noProof/>
             <w:webHidden/>
           </w:rPr>
-          <w:t>10</w:t>
-        </w:r>
-        <w:r>
-          <w:rPr>
-            <w:noProof/>
-            <w:webHidden/>
-          </w:rPr>
-          <w:fldChar w:fldCharType="end"/>
-        </w:r>
-      </w:hyperlink>
-    </w:p>
-    <w:p>
-      <w:pPr>
-        <w:pStyle w:val="TOC2"/>
-        <w:tabs>
-          <w:tab w:val="right" w:leader="dot" w:pos="8290"/>
-        </w:tabs>
-        <w:rPr>
-          <w:rFonts w:eastAsiaTheme="minorEastAsia"/>
-          <w:b w:val="0"/>
-          <w:bCs w:val="0"/>
-          <w:noProof/>
-          <w:sz w:val="21"/>
-          <w:szCs w:val="24"/>
-        </w:rPr>
-      </w:pPr>
-      <w:hyperlink w:anchor="_Toc65171810" w:history="1">
-        <w:r>
-          <w:rPr>
-            <w:rStyle w:val="a6"/>
-            <w:rFonts w:ascii="Verdana" w:hAnsi="Verdana"/>
-            <w:noProof/>
-          </w:rPr>
-          <w:t>Section 9 3D plane separation</w:t>
-        </w:r>
-        <w:r>
-          <w:rPr>
-            <w:noProof/>
-            <w:webHidden/>
-          </w:rPr>
-          <w:tab/>
-        </w:r>
-        <w:r>
-          <w:rPr>
-            <w:noProof/>
-            <w:webHidden/>
-          </w:rPr>
-          <w:fldChar w:fldCharType="begin"/>
-        </w:r>
-        <w:r>
-          <w:rPr>
-            <w:noProof/>
-            <w:webHidden/>
-          </w:rPr>
-          <w:instrText xml:space="preserve"> PAGEREF _Toc65171810 \h </w:instrText>
-        </w:r>
-        <w:r>
-          <w:rPr>
-            <w:noProof/>
-            <w:webHidden/>
-          </w:rPr>
-        </w:r>
-        <w:r>
-          <w:rPr>
-            <w:noProof/>
-            <w:webHidden/>
-          </w:rPr>
-          <w:fldChar w:fldCharType="separate"/>
-        </w:r>
-        <w:r>
-          <w:rPr>
-            <w:noProof/>
-            <w:webHidden/>
-          </w:rPr>
-          <w:t>10</w:t>
+          <w:t>11</w:t>
         </w:r>
         <w:r>
           <w:rPr>
@@ -1444,7 +1370,7 @@
           <w:sz w:val="21"/>
         </w:rPr>
       </w:pPr>
-      <w:hyperlink w:anchor="_Toc65171811" w:history="1">
+      <w:hyperlink w:anchor="_Toc65409205" w:history="1">
         <w:r>
           <w:rPr>
             <w:rStyle w:val="a6"/>
@@ -1467,7 +1393,7 @@
           <w:rPr>
             <w:webHidden/>
           </w:rPr>
-          <w:instrText xml:space="preserve"> PAGEREF _Toc65171811 \h </w:instrText>
+          <w:instrText xml:space="preserve"> PAGEREF _Toc65409205 \h </w:instrText>
         </w:r>
         <w:r>
           <w:rPr>
@@ -1484,7 +1410,7 @@
           <w:rPr>
             <w:webHidden/>
           </w:rPr>
-          <w:t>11</w:t>
+          <w:t>12</w:t>
         </w:r>
         <w:r>
           <w:rPr>
@@ -1592,7 +1518,7 @@
         </w:rPr>
       </w:pPr>
       <w:bookmarkStart w:id="2" w:name="_Toc62842868"/>
-      <w:bookmarkStart w:id="3" w:name="_Toc65171797"/>
+      <w:bookmarkStart w:id="3" w:name="_Toc65409192"/>
       <w:r>
         <w:rPr>
           <w:rFonts w:ascii="Verdana" w:hAnsi="Verdana"/>
@@ -2077,7 +2003,7 @@
         <w:pStyle w:val="a5"/>
         <w:shd w:val="clear" w:color="auto" w:fill="FFFFFF"/>
         <w:rPr>
-          <w:rFonts w:ascii="Verdana" w:eastAsiaTheme="minorHAnsi" w:hAnsi="Verdana" w:cs="Segoe UI"/>
+          <w:rFonts w:ascii="Verdana" w:eastAsiaTheme="minorHAnsi" w:hAnsi="Verdana" w:cs="Segoe UI" w:hint="eastAsia"/>
           <w:color w:val="000000" w:themeColor="text1"/>
           <w:spacing w:val="-1"/>
           <w:sz w:val="21"/>
@@ -2087,19 +2013,6 @@
     </w:p>
     <w:p>
       <w:pPr>
-        <w:pStyle w:val="a5"/>
-        <w:shd w:val="clear" w:color="auto" w:fill="FFFFFF"/>
-        <w:rPr>
-          <w:rFonts w:ascii="Verdana" w:eastAsiaTheme="minorHAnsi" w:hAnsi="Verdana" w:cs="Segoe UI"/>
-          <w:color w:val="000000" w:themeColor="text1"/>
-          <w:spacing w:val="-1"/>
-          <w:sz w:val="21"/>
-          <w:szCs w:val="21"/>
-        </w:rPr>
-      </w:pPr>
-    </w:p>
-    <w:p>
-      <w:pPr>
         <w:pStyle w:val="1"/>
         <w:rPr>
           <w:rFonts w:ascii="Verdana" w:hAnsi="Verdana"/>
@@ -2107,7 +2020,7 @@
         </w:rPr>
       </w:pPr>
       <w:bookmarkStart w:id="9" w:name="_Toc62842869"/>
-      <w:bookmarkStart w:id="10" w:name="_Toc65171798"/>
+      <w:bookmarkStart w:id="10" w:name="_Toc65409193"/>
       <w:bookmarkEnd w:id="6"/>
       <w:bookmarkEnd w:id="7"/>
       <w:bookmarkEnd w:id="8"/>
@@ -2116,6 +2029,7 @@
           <w:rFonts w:ascii="Verdana" w:hAnsi="Verdana"/>
           <w:color w:val="2F5496" w:themeColor="accent1" w:themeShade="BF"/>
         </w:rPr>
+        <w:lastRenderedPageBreak/>
         <w:t>1 Software Overview</w:t>
       </w:r>
       <w:bookmarkEnd w:id="9"/>
@@ -2417,7 +2331,7 @@
         </w:rPr>
       </w:pPr>
       <w:bookmarkStart w:id="11" w:name="_Toc62842870"/>
-      <w:bookmarkStart w:id="12" w:name="_Toc65171799"/>
+      <w:bookmarkStart w:id="12" w:name="_Toc65409194"/>
       <w:r>
         <w:rPr>
           <w:rFonts w:ascii="Verdana" w:hAnsi="Verdana"/>
@@ -3197,7 +3111,7 @@
         </w:rPr>
       </w:pPr>
       <w:bookmarkStart w:id="13" w:name="_Toc62842871"/>
-      <w:bookmarkStart w:id="14" w:name="_Toc65171800"/>
+      <w:bookmarkStart w:id="14" w:name="_Toc65409195"/>
       <w:r>
         <w:rPr>
           <w:rFonts w:ascii="Verdana" w:hAnsi="Verdana"/>
@@ -3430,7 +3344,7 @@
       <w:pPr>
         <w:jc w:val="center"/>
         <w:rPr>
-          <w:rFonts w:ascii="Verdana" w:hAnsi="Verdana"/>
+          <w:rFonts w:ascii="Verdana" w:hAnsi="Verdana" w:hint="eastAsia"/>
         </w:rPr>
       </w:pPr>
       <w:r>
@@ -3483,7 +3397,6 @@
     </w:p>
     <w:p>
       <w:pPr>
-        <w:jc w:val="center"/>
         <w:rPr>
           <w:rFonts w:ascii="Verdana" w:hAnsi="Verdana"/>
         </w:rPr>
@@ -3494,6 +3407,15 @@
         <w:pStyle w:val="a5"/>
         <w:shd w:val="clear" w:color="auto" w:fill="FFFFFF"/>
         <w:spacing w:before="0" w:beforeAutospacing="0" w:after="0" w:afterAutospacing="0"/>
+        <w:rPr>
+          <w:rFonts w:ascii="Verdana" w:eastAsiaTheme="minorHAnsi" w:hAnsi="Verdana" w:cs="Segoe UI" w:hint="eastAsia"/>
+          <w:color w:val="2E74B5" w:themeColor="accent5" w:themeShade="BF"/>
+          <w:spacing w:val="-1"/>
+          <w:sz w:val="28"/>
+          <w:szCs w:val="28"/>
+        </w:rPr>
+      </w:pPr>
+      <w:r>
         <w:rPr>
           <w:rFonts w:ascii="Verdana" w:eastAsiaTheme="minorHAnsi" w:hAnsi="Verdana" w:cs="Segoe UI"/>
           <w:color w:val="2E74B5" w:themeColor="accent5" w:themeShade="BF"/>
@@ -3501,15 +3423,6 @@
           <w:sz w:val="28"/>
           <w:szCs w:val="28"/>
         </w:rPr>
-      </w:pPr>
-      <w:r>
-        <w:rPr>
-          <w:rFonts w:ascii="Verdana" w:eastAsiaTheme="minorHAnsi" w:hAnsi="Verdana" w:cs="Segoe UI"/>
-          <w:color w:val="2E74B5" w:themeColor="accent5" w:themeShade="BF"/>
-          <w:spacing w:val="-1"/>
-          <w:sz w:val="28"/>
-          <w:szCs w:val="28"/>
-        </w:rPr>
         <w:t>View node details</w:t>
       </w:r>
     </w:p>
@@ -3523,13 +3436,7 @@
         <w:rPr>
           <w:rFonts w:ascii="Verdana" w:hAnsi="Verdana"/>
         </w:rPr>
-        <w:t xml:space="preserve">For more details of </w:t>
-      </w:r>
-      <w:r>
-        <w:rPr>
-          <w:rFonts w:ascii="Verdana" w:hAnsi="Verdana"/>
-        </w:rPr>
-        <w:t xml:space="preserve">a certain node, the mouse </w:t>
+        <w:t xml:space="preserve">For more details of a certain node, the mouse </w:t>
       </w:r>
       <w:r>
         <w:rPr>
@@ -3543,19 +3450,7 @@
         <w:rPr>
           <w:rFonts w:ascii="Verdana" w:hAnsi="Verdana"/>
         </w:rPr>
-        <w:t xml:space="preserve"> can show a label of </w:t>
-      </w:r>
-      <w:r>
-        <w:rPr>
-          <w:rFonts w:ascii="Verdana" w:hAnsi="Verdana"/>
-        </w:rPr>
-        <w:t xml:space="preserve">the </w:t>
-      </w:r>
-      <w:r>
-        <w:rPr>
-          <w:rFonts w:ascii="Verdana" w:hAnsi="Verdana"/>
-        </w:rPr>
-        <w:t xml:space="preserve">node ID. </w:t>
+        <w:t xml:space="preserve"> can show a label of the node ID. </w:t>
       </w:r>
       <w:r>
         <w:rPr>
@@ -3587,383 +3482,7 @@
     <w:p>
       <w:pPr>
         <w:rPr>
-          <w:rFonts w:ascii="Verdana" w:hAnsi="Verdana"/>
-        </w:rPr>
-      </w:pPr>
-    </w:p>
-    <w:p>
-      <w:pPr>
-        <w:rPr>
-          <w:rFonts w:ascii="Verdana" w:hAnsi="Verdana"/>
-        </w:rPr>
-      </w:pPr>
-      <w:r>
-        <w:rPr>
-          <w:rFonts w:ascii="Verdana" w:hAnsi="Verdana"/>
-          <w:b/>
-          <w:bCs/>
-          <w:color w:val="000000" w:themeColor="text1"/>
-        </w:rPr>
-        <w:t>Left</w:t>
-      </w:r>
-      <w:r>
-        <w:rPr>
-          <w:rFonts w:ascii="Verdana" w:hAnsi="Verdana"/>
-          <w:b/>
-          <w:bCs/>
-          <w:color w:val="000000" w:themeColor="text1"/>
-        </w:rPr>
-        <w:t xml:space="preserve"> </w:t>
-      </w:r>
-      <w:r>
-        <w:rPr>
           <w:rFonts w:ascii="Verdana" w:hAnsi="Verdana" w:hint="eastAsia"/>
-          <w:b/>
-          <w:bCs/>
-          <w:color w:val="000000" w:themeColor="text1"/>
-        </w:rPr>
-        <w:t>c</w:t>
-      </w:r>
-      <w:r>
-        <w:rPr>
-          <w:rFonts w:ascii="Verdana" w:hAnsi="Verdana"/>
-          <w:b/>
-          <w:bCs/>
-          <w:color w:val="000000" w:themeColor="text1"/>
-        </w:rPr>
-        <w:t>lick</w:t>
-      </w:r>
-      <w:r>
-        <w:rPr>
-          <w:rFonts w:ascii="Verdana" w:hAnsi="Verdana"/>
-        </w:rPr>
-        <w:t xml:space="preserve"> the node, </w:t>
-      </w:r>
-      <w:r>
-        <w:rPr>
-          <w:rFonts w:ascii="Verdana" w:hAnsi="Verdana" w:hint="eastAsia"/>
-        </w:rPr>
-        <w:t>the</w:t>
-      </w:r>
-      <w:r>
-        <w:rPr>
-          <w:rFonts w:ascii="Verdana" w:hAnsi="Verdana"/>
-        </w:rPr>
-        <w:t xml:space="preserve"> </w:t>
-      </w:r>
-      <w:r>
-        <w:rPr>
-          <w:rFonts w:ascii="Verdana" w:hAnsi="Verdana"/>
-          <w:b/>
-          <w:bCs/>
-        </w:rPr>
-        <w:t>table</w:t>
-      </w:r>
-      <w:r>
-        <w:rPr>
-          <w:rFonts w:ascii="Verdana" w:hAnsi="Verdana"/>
-        </w:rPr>
-        <w:t xml:space="preserve"> </w:t>
-      </w:r>
-      <w:r>
-        <w:rPr>
-          <w:rFonts w:ascii="Verdana" w:hAnsi="Verdana"/>
-        </w:rPr>
-        <w:t>on</w:t>
-      </w:r>
-      <w:r>
-        <w:rPr>
-          <w:rFonts w:ascii="Verdana" w:hAnsi="Verdana"/>
-        </w:rPr>
-        <w:t xml:space="preserve"> the right-top </w:t>
-      </w:r>
-      <w:r>
-        <w:rPr>
-          <w:rFonts w:ascii="Verdana" w:hAnsi="Verdana"/>
-        </w:rPr>
-        <w:t>will</w:t>
-      </w:r>
-      <w:r>
-        <w:rPr>
-          <w:rFonts w:ascii="Verdana" w:hAnsi="Verdana"/>
-        </w:rPr>
-        <w:t xml:space="preserve"> display the node details.</w:t>
-      </w:r>
-      <w:r>
-        <w:rPr>
-          <w:rFonts w:ascii="Verdana" w:hAnsi="Verdana"/>
-        </w:rPr>
-        <w:t xml:space="preserve"> </w:t>
-      </w:r>
-    </w:p>
-    <w:p>
-      <w:pPr>
-        <w:rPr>
-          <w:rFonts w:ascii="Verdana" w:hAnsi="Verdana"/>
-        </w:rPr>
-      </w:pPr>
-    </w:p>
-    <w:p>
-      <w:pPr>
-        <w:rPr>
-          <w:rFonts w:ascii="Verdana" w:hAnsi="Verdana"/>
-        </w:rPr>
-      </w:pPr>
-      <w:r>
-        <w:rPr>
-          <w:rFonts w:ascii="Verdana" w:hAnsi="Verdana"/>
-        </w:rPr>
-        <w:t xml:space="preserve">Hold </w:t>
-      </w:r>
-      <w:r>
-        <w:rPr>
-          <w:rFonts w:ascii="Verdana" w:hAnsi="Verdana"/>
-          <w:b/>
-          <w:bCs/>
-        </w:rPr>
-        <w:t>Control</w:t>
-      </w:r>
-      <w:r>
-        <w:rPr>
-          <w:rFonts w:ascii="Verdana" w:hAnsi="Verdana"/>
-        </w:rPr>
-        <w:t xml:space="preserve"> or </w:t>
-      </w:r>
-      <w:r>
-        <w:rPr>
-          <w:rFonts w:ascii="Verdana" w:hAnsi="Verdana"/>
-          <w:b/>
-          <w:bCs/>
-        </w:rPr>
-        <w:t>Shift</w:t>
-      </w:r>
-      <w:r>
-        <w:rPr>
-          <w:rFonts w:ascii="Verdana" w:hAnsi="Verdana"/>
-          <w:b/>
-          <w:bCs/>
-        </w:rPr>
-        <w:t xml:space="preserve"> </w:t>
-      </w:r>
-      <w:r>
-        <w:rPr>
-          <w:rFonts w:ascii="Verdana" w:hAnsi="Verdana"/>
-        </w:rPr>
-        <w:t xml:space="preserve">and </w:t>
-      </w:r>
-      <w:r>
-        <w:rPr>
-          <w:rFonts w:ascii="Verdana" w:hAnsi="Verdana"/>
-          <w:b/>
-          <w:bCs/>
-        </w:rPr>
-        <w:t>left click</w:t>
-      </w:r>
-      <w:r>
-        <w:rPr>
-          <w:rFonts w:ascii="Verdana" w:hAnsi="Verdana"/>
-        </w:rPr>
-        <w:t xml:space="preserve"> the node, </w:t>
-      </w:r>
-      <w:r>
-        <w:rPr>
-          <w:rFonts w:ascii="Verdana" w:hAnsi="Verdana" w:hint="eastAsia"/>
-        </w:rPr>
-        <w:t>mu</w:t>
-      </w:r>
-      <w:r>
-        <w:rPr>
-          <w:rFonts w:ascii="Verdana" w:hAnsi="Verdana"/>
-        </w:rPr>
-        <w:t xml:space="preserve">lti-select the nodes. </w:t>
-      </w:r>
-      <w:r>
-        <w:rPr>
-          <w:rFonts w:ascii="Verdana" w:hAnsi="Verdana"/>
-        </w:rPr>
-        <w:t xml:space="preserve">When the nodes are selected, they will be painted to other colors. </w:t>
-      </w:r>
-      <w:r>
-        <w:rPr>
-          <w:rFonts w:ascii="Verdana" w:hAnsi="Verdana"/>
-        </w:rPr>
-        <w:t xml:space="preserve">The </w:t>
-      </w:r>
-      <w:r>
-        <w:rPr>
-          <w:rFonts w:ascii="Verdana" w:hAnsi="Verdana" w:hint="eastAsia"/>
-        </w:rPr>
-        <w:t>corres</w:t>
-      </w:r>
-      <w:r>
-        <w:rPr>
-          <w:rFonts w:ascii="Verdana" w:hAnsi="Verdana"/>
-        </w:rPr>
-        <w:t xml:space="preserve">ponding information of these nodes will be displayed at bottom of the scene. All properties of the nodes </w:t>
-      </w:r>
-      <w:r>
-        <w:rPr>
-          <w:rFonts w:ascii="Verdana" w:hAnsi="Verdana"/>
-        </w:rPr>
-        <w:t>are included in this table.</w:t>
-      </w:r>
-      <w:r>
-        <w:rPr>
-          <w:rFonts w:ascii="Verdana" w:hAnsi="Verdana"/>
-        </w:rPr>
-        <w:t xml:space="preserve"> </w:t>
-      </w:r>
-    </w:p>
-    <w:p>
-      <w:pPr>
-        <w:rPr>
-          <w:rFonts w:ascii="Verdana" w:hAnsi="Verdana"/>
-        </w:rPr>
-      </w:pPr>
-    </w:p>
-    <w:p>
-      <w:pPr>
-        <w:rPr>
-          <w:rFonts w:ascii="Verdana" w:hAnsi="Verdana"/>
-        </w:rPr>
-      </w:pPr>
-      <w:r>
-        <w:rPr>
-          <w:rFonts w:ascii="Verdana" w:hAnsi="Verdana"/>
-        </w:rPr>
-        <w:t xml:space="preserve">To </w:t>
-      </w:r>
-      <w:r>
-        <w:rPr>
-          <w:rFonts w:ascii="Verdana" w:hAnsi="Verdana" w:hint="eastAsia"/>
-        </w:rPr>
-        <w:t>de</w:t>
-      </w:r>
-      <w:r>
-        <w:rPr>
-          <w:rFonts w:ascii="Verdana" w:hAnsi="Verdana"/>
-        </w:rPr>
-        <w:t xml:space="preserve">select the nodes, hold </w:t>
-      </w:r>
-      <w:r>
-        <w:rPr>
-          <w:rFonts w:ascii="Verdana" w:hAnsi="Verdana"/>
-          <w:b/>
-          <w:bCs/>
-        </w:rPr>
-        <w:t>Control</w:t>
-      </w:r>
-      <w:r>
-        <w:rPr>
-          <w:rFonts w:ascii="Verdana" w:hAnsi="Verdana"/>
-        </w:rPr>
-        <w:t xml:space="preserve"> or </w:t>
-      </w:r>
-      <w:r>
-        <w:rPr>
-          <w:rFonts w:ascii="Verdana" w:hAnsi="Verdana"/>
-          <w:b/>
-          <w:bCs/>
-        </w:rPr>
-        <w:t>Shift</w:t>
-      </w:r>
-      <w:r>
-        <w:rPr>
-          <w:rFonts w:ascii="Verdana" w:hAnsi="Verdana"/>
-          <w:b/>
-          <w:bCs/>
-        </w:rPr>
-        <w:t xml:space="preserve"> </w:t>
-      </w:r>
-      <w:r>
-        <w:rPr>
-          <w:rFonts w:ascii="Verdana" w:hAnsi="Verdana"/>
-        </w:rPr>
-        <w:t xml:space="preserve">and </w:t>
-      </w:r>
-      <w:r>
-        <w:rPr>
-          <w:rFonts w:ascii="Verdana" w:hAnsi="Verdana"/>
-          <w:b/>
-          <w:bCs/>
-        </w:rPr>
-        <w:t>left click</w:t>
-      </w:r>
-      <w:r>
-        <w:rPr>
-          <w:rFonts w:ascii="Verdana" w:hAnsi="Verdana"/>
-        </w:rPr>
-        <w:t xml:space="preserve"> the node. When the color of nodes turns into </w:t>
-      </w:r>
-      <w:r>
-        <w:rPr>
-          <w:rFonts w:ascii="Verdana" w:hAnsi="Verdana"/>
-        </w:rPr>
-        <w:t>the previous one</w:t>
-      </w:r>
-      <w:r>
-        <w:rPr>
-          <w:rFonts w:ascii="Verdana" w:hAnsi="Verdana"/>
-        </w:rPr>
-        <w:t>, the nodes are unselected. When the nodes are not selected, the details of the nodes will not be shown in the table.</w:t>
-      </w:r>
-    </w:p>
-    <w:p>
-      <w:pPr>
-        <w:rPr>
-          <w:rFonts w:ascii="Verdana" w:hAnsi="Verdana"/>
-        </w:rPr>
-      </w:pPr>
-    </w:p>
-    <w:p>
-      <w:pPr>
-        <w:rPr>
-          <w:rFonts w:ascii="Verdana" w:hAnsi="Verdana"/>
-        </w:rPr>
-      </w:pPr>
-      <w:r>
-        <w:rPr>
-          <w:rFonts w:ascii="Verdana" w:hAnsi="Verdana" w:hint="eastAsia"/>
-        </w:rPr>
-        <w:t>The</w:t>
-      </w:r>
-      <w:r>
-        <w:rPr>
-          <w:rFonts w:ascii="Verdana" w:hAnsi="Verdana"/>
-        </w:rPr>
-        <w:t xml:space="preserve"> node</w:t>
-      </w:r>
-      <w:r>
-        <w:rPr>
-          <w:rFonts w:ascii="Verdana" w:hAnsi="Verdana" w:hint="eastAsia"/>
-        </w:rPr>
-        <w:t xml:space="preserve"> </w:t>
-      </w:r>
-      <w:r>
-        <w:rPr>
-          <w:rFonts w:ascii="Verdana" w:hAnsi="Verdana"/>
-        </w:rPr>
-        <w:t xml:space="preserve">attributes are editable through the table by choose and double click the cell in the table. </w:t>
-      </w:r>
-    </w:p>
-    <w:p>
-      <w:pPr>
-        <w:rPr>
-          <w:rFonts w:ascii="Verdana" w:hAnsi="Verdana"/>
-        </w:rPr>
-      </w:pPr>
-    </w:p>
-    <w:p>
-      <w:pPr>
-        <w:rPr>
-          <w:rFonts w:ascii="Verdana" w:hAnsi="Verdana"/>
-        </w:rPr>
-      </w:pPr>
-    </w:p>
-    <w:p>
-      <w:pPr>
-        <w:rPr>
-          <w:rFonts w:ascii="Verdana" w:hAnsi="Verdana"/>
         </w:rPr>
       </w:pPr>
     </w:p>
@@ -3976,13 +3495,12 @@
         </w:rPr>
       </w:pPr>
       <w:bookmarkStart w:id="15" w:name="_Toc62842872"/>
-      <w:bookmarkStart w:id="16" w:name="_Toc65171801"/>
+      <w:bookmarkStart w:id="16" w:name="_Toc65409196"/>
       <w:r>
         <w:rPr>
           <w:rFonts w:ascii="Verdana" w:hAnsi="Verdana"/>
           <w:color w:val="2F5496" w:themeColor="accent1" w:themeShade="BF"/>
         </w:rPr>
-        <w:lastRenderedPageBreak/>
         <w:t>4 Data Processing</w:t>
       </w:r>
       <w:bookmarkEnd w:id="15"/>
@@ -4008,7 +3526,7 @@
       </w:pPr>
       <w:bookmarkStart w:id="17" w:name="OLE_LINK5"/>
       <w:bookmarkStart w:id="18" w:name="OLE_LINK6"/>
-      <w:bookmarkStart w:id="19" w:name="_Toc65171802"/>
+      <w:bookmarkStart w:id="19" w:name="_Toc65409197"/>
       <w:r>
         <w:rPr>
           <w:rFonts w:ascii="Verdana" w:hAnsi="Verdana"/>
@@ -4253,6 +3771,7 @@
           <w:rFonts w:ascii="Verdana" w:hAnsi="Verdana"/>
           <w:noProof/>
         </w:rPr>
+        <w:lastRenderedPageBreak/>
         <w:drawing>
           <wp:inline distT="0" distB="0" distL="0" distR="0" wp14:anchorId="08C1381E" wp14:editId="63B4FC7E">
             <wp:extent cx="2544726" cy="1402862"/>
@@ -4651,14 +4170,77 @@
     </w:p>
     <w:p>
       <w:pPr>
-        <w:rPr>
-          <w:rFonts w:ascii="Verdana" w:hAnsi="Verdana"/>
-        </w:rPr>
-      </w:pPr>
-      <w:r>
-        <w:rPr>
-          <w:rFonts w:ascii="Verdana" w:hAnsi="Verdana"/>
-        </w:rPr>
+        <w:jc w:val="center"/>
+        <w:rPr>
+          <w:rFonts w:ascii="Verdana" w:hAnsi="Verdana" w:hint="eastAsia"/>
+        </w:rPr>
+      </w:pPr>
+      <w:r>
+        <w:rPr>
+          <w:rFonts w:ascii="Verdana" w:hAnsi="Verdana" w:hint="eastAsia"/>
+          <w:noProof/>
+        </w:rPr>
+        <w:drawing>
+          <wp:inline distT="0" distB="0" distL="0" distR="0" wp14:anchorId="3C5907E0" wp14:editId="238D176E">
+            <wp:extent cx="2558784" cy="2558784"/>
+            <wp:effectExtent l="0" t="0" r="0" b="0"/>
+            <wp:docPr id="16" name="图片 16" descr="图形用户界面, 应用程序&#10;&#10;描述已自动生成"/>
+            <wp:cNvGraphicFramePr>
+              <a:graphicFrameLocks xmlns:a="http://schemas.openxmlformats.org/drawingml/2006/main" noChangeAspect="1"/>
+            </wp:cNvGraphicFramePr>
+            <a:graphic xmlns:a="http://schemas.openxmlformats.org/drawingml/2006/main">
+              <a:graphicData uri="http://schemas.openxmlformats.org/drawingml/2006/picture">
+                <pic:pic xmlns:pic="http://schemas.openxmlformats.org/drawingml/2006/picture">
+                  <pic:nvPicPr>
+                    <pic:cNvPr id="16" name="图片 16" descr="图形用户界面, 应用程序&#10;&#10;描述已自动生成"/>
+                    <pic:cNvPicPr/>
+                  </pic:nvPicPr>
+                  <pic:blipFill>
+                    <a:blip r:embed="rId16" cstate="print">
+                      <a:extLst>
+                        <a:ext uri="{28A0092B-C50C-407E-A947-70E740481C1C}">
+                          <a14:useLocalDpi xmlns:a14="http://schemas.microsoft.com/office/drawing/2010/main" val="0"/>
+                        </a:ext>
+                      </a:extLst>
+                    </a:blip>
+                    <a:stretch>
+                      <a:fillRect/>
+                    </a:stretch>
+                  </pic:blipFill>
+                  <pic:spPr>
+                    <a:xfrm>
+                      <a:off x="0" y="0"/>
+                      <a:ext cx="2586567" cy="2586567"/>
+                    </a:xfrm>
+                    <a:prstGeom prst="rect">
+                      <a:avLst/>
+                    </a:prstGeom>
+                  </pic:spPr>
+                </pic:pic>
+              </a:graphicData>
+            </a:graphic>
+          </wp:inline>
+        </w:drawing>
+      </w:r>
+    </w:p>
+    <w:p>
+      <w:pPr>
+        <w:rPr>
+          <w:rFonts w:ascii="Verdana" w:hAnsi="Verdana"/>
+        </w:rPr>
+      </w:pPr>
+    </w:p>
+    <w:p>
+      <w:pPr>
+        <w:rPr>
+          <w:rFonts w:ascii="Verdana" w:hAnsi="Verdana"/>
+        </w:rPr>
+      </w:pPr>
+      <w:r>
+        <w:rPr>
+          <w:rFonts w:ascii="Verdana" w:hAnsi="Verdana"/>
+        </w:rPr>
+        <w:lastRenderedPageBreak/>
         <w:t xml:space="preserve">If the data sheet is not updated with new nodes, click </w:t>
       </w:r>
       <w:r>
@@ -4784,7 +4366,7 @@
                     <pic:cNvPicPr/>
                   </pic:nvPicPr>
                   <pic:blipFill>
-                    <a:blip r:embed="rId16" cstate="print">
+                    <a:blip r:embed="rId17" cstate="print">
                       <a:extLst>
                         <a:ext uri="{28A0092B-C50C-407E-A947-70E740481C1C}">
                           <a14:useLocalDpi xmlns:a14="http://schemas.microsoft.com/office/drawing/2010/main" val="0"/>
@@ -5068,14 +4650,77 @@
     </w:p>
     <w:p>
       <w:pPr>
-        <w:rPr>
-          <w:rFonts w:ascii="Verdana" w:hAnsi="Verdana"/>
-        </w:rPr>
-      </w:pPr>
-      <w:r>
+        <w:jc w:val="center"/>
+        <w:rPr>
+          <w:rFonts w:ascii="Verdana" w:hAnsi="Verdana"/>
+        </w:rPr>
+      </w:pPr>
+      <w:r>
+        <w:rPr>
+          <w:rFonts w:ascii="Verdana" w:hAnsi="Verdana"/>
+          <w:noProof/>
+        </w:rPr>
+        <w:drawing>
+          <wp:inline distT="0" distB="0" distL="0" distR="0" wp14:anchorId="51C17321" wp14:editId="0B6BFD74">
+            <wp:extent cx="1629015" cy="332233"/>
+            <wp:effectExtent l="0" t="0" r="0" b="0"/>
+            <wp:docPr id="4" name="图片 4" descr="文本&#10;&#10;低可信度描述已自动生成"/>
+            <wp:cNvGraphicFramePr>
+              <a:graphicFrameLocks xmlns:a="http://schemas.openxmlformats.org/drawingml/2006/main" noChangeAspect="1"/>
+            </wp:cNvGraphicFramePr>
+            <a:graphic xmlns:a="http://schemas.openxmlformats.org/drawingml/2006/main">
+              <a:graphicData uri="http://schemas.openxmlformats.org/drawingml/2006/picture">
+                <pic:pic xmlns:pic="http://schemas.openxmlformats.org/drawingml/2006/picture">
+                  <pic:nvPicPr>
+                    <pic:cNvPr id="4" name="图片 4" descr="文本&#10;&#10;低可信度描述已自动生成"/>
+                    <pic:cNvPicPr/>
+                  </pic:nvPicPr>
+                  <pic:blipFill>
+                    <a:blip r:embed="rId18">
+                      <a:extLst>
+                        <a:ext uri="{28A0092B-C50C-407E-A947-70E740481C1C}">
+                          <a14:useLocalDpi xmlns:a14="http://schemas.microsoft.com/office/drawing/2010/main" val="0"/>
+                        </a:ext>
+                      </a:extLst>
+                    </a:blip>
+                    <a:stretch>
+                      <a:fillRect/>
+                    </a:stretch>
+                  </pic:blipFill>
+                  <pic:spPr>
+                    <a:xfrm>
+                      <a:off x="0" y="0"/>
+                      <a:ext cx="1655248" cy="337583"/>
+                    </a:xfrm>
+                    <a:prstGeom prst="rect">
+                      <a:avLst/>
+                    </a:prstGeom>
+                  </pic:spPr>
+                </pic:pic>
+              </a:graphicData>
+            </a:graphic>
+          </wp:inline>
+        </w:drawing>
+      </w:r>
+    </w:p>
+    <w:p>
+      <w:pPr>
+        <w:jc w:val="center"/>
         <w:rPr>
           <w:rFonts w:ascii="Verdana" w:hAnsi="Verdana" w:hint="eastAsia"/>
         </w:rPr>
+      </w:pPr>
+    </w:p>
+    <w:p>
+      <w:pPr>
+        <w:rPr>
+          <w:rFonts w:ascii="Verdana" w:hAnsi="Verdana"/>
+        </w:rPr>
+      </w:pPr>
+      <w:r>
+        <w:rPr>
+          <w:rFonts w:ascii="Verdana" w:hAnsi="Verdana" w:hint="eastAsia"/>
+        </w:rPr>
         <w:t>I</w:t>
       </w:r>
       <w:r>
@@ -5184,14 +4829,78 @@
     </w:p>
     <w:p>
       <w:pPr>
-        <w:rPr>
-          <w:rFonts w:ascii="Verdana" w:hAnsi="Verdana"/>
-        </w:rPr>
-      </w:pPr>
-      <w:r>
-        <w:rPr>
-          <w:rFonts w:ascii="Verdana" w:hAnsi="Verdana"/>
-        </w:rPr>
+        <w:jc w:val="center"/>
+        <w:rPr>
+          <w:rFonts w:ascii="Verdana" w:hAnsi="Verdana"/>
+        </w:rPr>
+      </w:pPr>
+      <w:r>
+        <w:rPr>
+          <w:rFonts w:ascii="Verdana" w:hAnsi="Verdana"/>
+          <w:noProof/>
+        </w:rPr>
+        <w:drawing>
+          <wp:inline distT="0" distB="0" distL="0" distR="0" wp14:anchorId="55E652FF" wp14:editId="40422139">
+            <wp:extent cx="3419395" cy="2598329"/>
+            <wp:effectExtent l="0" t="0" r="0" b="5715"/>
+            <wp:docPr id="17" name="图片 17" descr="图形用户界面, 文本, 应用程序&#10;&#10;描述已自动生成"/>
+            <wp:cNvGraphicFramePr>
+              <a:graphicFrameLocks xmlns:a="http://schemas.openxmlformats.org/drawingml/2006/main" noChangeAspect="1"/>
+            </wp:cNvGraphicFramePr>
+            <a:graphic xmlns:a="http://schemas.openxmlformats.org/drawingml/2006/main">
+              <a:graphicData uri="http://schemas.openxmlformats.org/drawingml/2006/picture">
+                <pic:pic xmlns:pic="http://schemas.openxmlformats.org/drawingml/2006/picture">
+                  <pic:nvPicPr>
+                    <pic:cNvPr id="17" name="图片 17" descr="图形用户界面, 文本, 应用程序&#10;&#10;描述已自动生成"/>
+                    <pic:cNvPicPr/>
+                  </pic:nvPicPr>
+                  <pic:blipFill>
+                    <a:blip r:embed="rId19" cstate="print">
+                      <a:extLst>
+                        <a:ext uri="{28A0092B-C50C-407E-A947-70E740481C1C}">
+                          <a14:useLocalDpi xmlns:a14="http://schemas.microsoft.com/office/drawing/2010/main" val="0"/>
+                        </a:ext>
+                      </a:extLst>
+                    </a:blip>
+                    <a:stretch>
+                      <a:fillRect/>
+                    </a:stretch>
+                  </pic:blipFill>
+                  <pic:spPr>
+                    <a:xfrm>
+                      <a:off x="0" y="0"/>
+                      <a:ext cx="3430349" cy="2606653"/>
+                    </a:xfrm>
+                    <a:prstGeom prst="rect">
+                      <a:avLst/>
+                    </a:prstGeom>
+                  </pic:spPr>
+                </pic:pic>
+              </a:graphicData>
+            </a:graphic>
+          </wp:inline>
+        </w:drawing>
+      </w:r>
+    </w:p>
+    <w:p>
+      <w:pPr>
+        <w:jc w:val="center"/>
+        <w:rPr>
+          <w:rFonts w:ascii="Verdana" w:hAnsi="Verdana" w:hint="eastAsia"/>
+        </w:rPr>
+      </w:pPr>
+    </w:p>
+    <w:p>
+      <w:pPr>
+        <w:rPr>
+          <w:rFonts w:ascii="Verdana" w:hAnsi="Verdana"/>
+        </w:rPr>
+      </w:pPr>
+      <w:r>
+        <w:rPr>
+          <w:rFonts w:ascii="Verdana" w:hAnsi="Verdana"/>
+        </w:rPr>
+        <w:lastRenderedPageBreak/>
         <w:t xml:space="preserve">If the data sheet is not updated with new </w:t>
       </w:r>
       <w:r>
@@ -5352,7 +5061,7 @@
                     <pic:cNvPicPr/>
                   </pic:nvPicPr>
                   <pic:blipFill>
-                    <a:blip r:embed="rId17" cstate="print">
+                    <a:blip r:embed="rId20" cstate="print">
                       <a:extLst>
                         <a:ext uri="{28A0092B-C50C-407E-A947-70E740481C1C}">
                           <a14:useLocalDpi xmlns:a14="http://schemas.microsoft.com/office/drawing/2010/main" val="0"/>
@@ -5381,7 +5090,6 @@
     </w:p>
     <w:p>
       <w:pPr>
-        <w:jc w:val="center"/>
         <w:rPr>
           <w:rFonts w:ascii="Verdana" w:hAnsi="Verdana" w:hint="eastAsia"/>
         </w:rPr>
@@ -5398,7 +5106,7 @@
           <w:color w:val="2E74B5" w:themeColor="accent5" w:themeShade="BF"/>
         </w:rPr>
       </w:pPr>
-      <w:bookmarkStart w:id="26" w:name="_Toc65171803"/>
+      <w:bookmarkStart w:id="26" w:name="_Toc65409198"/>
       <w:r>
         <w:rPr>
           <w:rFonts w:ascii="Verdana" w:hAnsi="Verdana"/>
@@ -5415,9 +5123,492 @@
           <w:bCs w:val="0"/>
           <w:color w:val="2E74B5" w:themeColor="accent5" w:themeShade="BF"/>
         </w:rPr>
+        <w:t>Selection</w:t>
+      </w:r>
+      <w:bookmarkEnd w:id="26"/>
+    </w:p>
+    <w:p>
+      <w:pPr>
+        <w:rPr>
+          <w:rFonts w:ascii="Verdana" w:hAnsi="Verdana" w:hint="eastAsia"/>
+          <w:sz w:val="28"/>
+          <w:szCs w:val="28"/>
+        </w:rPr>
+      </w:pPr>
+      <w:r>
+        <w:rPr>
+          <w:rFonts w:ascii="Verdana" w:hAnsi="Verdana"/>
+          <w:sz w:val="28"/>
+          <w:szCs w:val="28"/>
+        </w:rPr>
+        <w:t>Single Selection</w:t>
+      </w:r>
+    </w:p>
+    <w:p>
+      <w:pPr>
+        <w:rPr>
+          <w:rFonts w:ascii="Verdana" w:hAnsi="Verdana"/>
+        </w:rPr>
+      </w:pPr>
+      <w:r>
+        <w:rPr>
+          <w:rFonts w:ascii="Verdana" w:hAnsi="Verdana"/>
+          <w:b/>
+          <w:bCs/>
+          <w:color w:val="000000" w:themeColor="text1"/>
+        </w:rPr>
+        <w:t>Left</w:t>
+      </w:r>
+      <w:r>
+        <w:rPr>
+          <w:rFonts w:ascii="Verdana" w:hAnsi="Verdana"/>
+          <w:b/>
+          <w:bCs/>
+          <w:color w:val="000000" w:themeColor="text1"/>
+        </w:rPr>
+        <w:t xml:space="preserve"> </w:t>
+      </w:r>
+      <w:r>
+        <w:rPr>
+          <w:rFonts w:ascii="Verdana" w:hAnsi="Verdana" w:hint="eastAsia"/>
+          <w:b/>
+          <w:bCs/>
+          <w:color w:val="000000" w:themeColor="text1"/>
+        </w:rPr>
+        <w:t>c</w:t>
+      </w:r>
+      <w:r>
+        <w:rPr>
+          <w:rFonts w:ascii="Verdana" w:hAnsi="Verdana"/>
+          <w:b/>
+          <w:bCs/>
+          <w:color w:val="000000" w:themeColor="text1"/>
+        </w:rPr>
+        <w:t>lick</w:t>
+      </w:r>
+      <w:r>
+        <w:rPr>
+          <w:rFonts w:ascii="Verdana" w:hAnsi="Verdana"/>
+        </w:rPr>
+        <w:t xml:space="preserve"> the node, </w:t>
+      </w:r>
+      <w:r>
+        <w:rPr>
+          <w:rFonts w:ascii="Verdana" w:hAnsi="Verdana" w:hint="eastAsia"/>
+        </w:rPr>
+        <w:t>the</w:t>
+      </w:r>
+      <w:r>
+        <w:rPr>
+          <w:rFonts w:ascii="Verdana" w:hAnsi="Verdana"/>
+        </w:rPr>
+        <w:t xml:space="preserve"> </w:t>
+      </w:r>
+      <w:r>
+        <w:rPr>
+          <w:rFonts w:ascii="Verdana" w:hAnsi="Verdana"/>
+          <w:b/>
+          <w:bCs/>
+        </w:rPr>
+        <w:t>table</w:t>
+      </w:r>
+      <w:r>
+        <w:rPr>
+          <w:rFonts w:ascii="Verdana" w:hAnsi="Verdana"/>
+        </w:rPr>
+        <w:t xml:space="preserve"> </w:t>
+      </w:r>
+      <w:r>
+        <w:rPr>
+          <w:rFonts w:ascii="Verdana" w:hAnsi="Verdana"/>
+        </w:rPr>
+        <w:t>on</w:t>
+      </w:r>
+      <w:r>
+        <w:rPr>
+          <w:rFonts w:ascii="Verdana" w:hAnsi="Verdana"/>
+        </w:rPr>
+        <w:t xml:space="preserve"> the right-top will display the node details. </w:t>
+      </w:r>
+    </w:p>
+    <w:p>
+      <w:pPr>
+        <w:rPr>
+          <w:rFonts w:ascii="Verdana" w:hAnsi="Verdana"/>
+        </w:rPr>
+      </w:pPr>
+    </w:p>
+    <w:p>
+      <w:pPr>
+        <w:rPr>
+          <w:rFonts w:ascii="Verdana" w:hAnsi="Verdana"/>
+        </w:rPr>
+      </w:pPr>
+      <w:r>
+        <w:rPr>
+          <w:rFonts w:ascii="Verdana" w:hAnsi="Verdana" w:hint="eastAsia"/>
+        </w:rPr>
+        <w:t>The</w:t>
+      </w:r>
+      <w:r>
+        <w:rPr>
+          <w:rFonts w:ascii="Verdana" w:hAnsi="Verdana"/>
+        </w:rPr>
+        <w:t xml:space="preserve"> node</w:t>
+      </w:r>
+      <w:r>
+        <w:rPr>
+          <w:rFonts w:ascii="Verdana" w:hAnsi="Verdana" w:hint="eastAsia"/>
+        </w:rPr>
+        <w:t xml:space="preserve"> </w:t>
+      </w:r>
+      <w:r>
+        <w:rPr>
+          <w:rFonts w:ascii="Verdana" w:hAnsi="Verdana"/>
+        </w:rPr>
+        <w:t xml:space="preserve">attributes are editable through the table by choose and double click the cell in the table. </w:t>
+      </w:r>
+    </w:p>
+    <w:p>
+      <w:pPr>
+        <w:rPr>
+          <w:rFonts w:ascii="Verdana" w:hAnsi="Verdana" w:hint="eastAsia"/>
+        </w:rPr>
+      </w:pPr>
+    </w:p>
+    <w:p>
+      <w:pPr>
+        <w:rPr>
+          <w:rFonts w:ascii="Verdana" w:hAnsi="Verdana" w:hint="eastAsia"/>
+          <w:sz w:val="28"/>
+          <w:szCs w:val="28"/>
+        </w:rPr>
+      </w:pPr>
+      <w:r>
+        <w:rPr>
+          <w:rFonts w:ascii="Verdana" w:hAnsi="Verdana"/>
+          <w:sz w:val="28"/>
+          <w:szCs w:val="28"/>
+        </w:rPr>
+        <w:t>Multiple Selection</w:t>
+      </w:r>
+    </w:p>
+    <w:p>
+      <w:pPr>
+        <w:rPr>
+          <w:rFonts w:ascii="Verdana" w:hAnsi="Verdana"/>
+        </w:rPr>
+      </w:pPr>
+      <w:r>
+        <w:rPr>
+          <w:rFonts w:ascii="Verdana" w:hAnsi="Verdana"/>
+        </w:rPr>
+        <w:t xml:space="preserve">Hold </w:t>
+      </w:r>
+      <w:r>
+        <w:rPr>
+          <w:rFonts w:ascii="Verdana" w:hAnsi="Verdana"/>
+          <w:b/>
+          <w:bCs/>
+        </w:rPr>
+        <w:t>Control</w:t>
+      </w:r>
+      <w:r>
+        <w:rPr>
+          <w:rFonts w:ascii="Verdana" w:hAnsi="Verdana"/>
+        </w:rPr>
+        <w:t xml:space="preserve"> or </w:t>
+      </w:r>
+      <w:r>
+        <w:rPr>
+          <w:rFonts w:ascii="Verdana" w:hAnsi="Verdana"/>
+          <w:b/>
+          <w:bCs/>
+        </w:rPr>
+        <w:t>Shift</w:t>
+      </w:r>
+      <w:r>
+        <w:rPr>
+          <w:rFonts w:ascii="Verdana" w:hAnsi="Verdana"/>
+          <w:b/>
+          <w:bCs/>
+        </w:rPr>
+        <w:t xml:space="preserve"> </w:t>
+      </w:r>
+      <w:r>
+        <w:rPr>
+          <w:rFonts w:ascii="Verdana" w:hAnsi="Verdana"/>
+        </w:rPr>
+        <w:t xml:space="preserve">and </w:t>
+      </w:r>
+      <w:r>
+        <w:rPr>
+          <w:rFonts w:ascii="Verdana" w:hAnsi="Verdana"/>
+          <w:b/>
+          <w:bCs/>
+        </w:rPr>
+        <w:t>left click</w:t>
+      </w:r>
+      <w:r>
+        <w:rPr>
+          <w:rFonts w:ascii="Verdana" w:hAnsi="Verdana"/>
+        </w:rPr>
+        <w:t xml:space="preserve"> the node, </w:t>
+      </w:r>
+      <w:r>
+        <w:rPr>
+          <w:rFonts w:ascii="Verdana" w:hAnsi="Verdana" w:hint="eastAsia"/>
+        </w:rPr>
+        <w:t>mu</w:t>
+      </w:r>
+      <w:r>
+        <w:rPr>
+          <w:rFonts w:ascii="Verdana" w:hAnsi="Verdana"/>
+        </w:rPr>
+        <w:t xml:space="preserve">lti-select the nodes. When the nodes are selected, they will be painted to </w:t>
+      </w:r>
+      <w:r>
+        <w:rPr>
+          <w:rFonts w:ascii="Verdana" w:hAnsi="Verdana"/>
+        </w:rPr>
+        <w:t>yellow</w:t>
+      </w:r>
+      <w:r>
+        <w:rPr>
+          <w:rFonts w:ascii="Verdana" w:hAnsi="Verdana"/>
+        </w:rPr>
+        <w:t xml:space="preserve">. The </w:t>
+      </w:r>
+      <w:r>
+        <w:rPr>
+          <w:rFonts w:ascii="Verdana" w:hAnsi="Verdana" w:hint="eastAsia"/>
+        </w:rPr>
+        <w:t>corres</w:t>
+      </w:r>
+      <w:r>
+        <w:rPr>
+          <w:rFonts w:ascii="Verdana" w:hAnsi="Verdana"/>
+        </w:rPr>
+        <w:t xml:space="preserve">ponding information of these nodes will be displayed at bottom of the scene. All properties of the nodes are included in this table. </w:t>
+      </w:r>
+    </w:p>
+    <w:p>
+      <w:pPr>
+        <w:rPr>
+          <w:rFonts w:ascii="Verdana" w:hAnsi="Verdana"/>
+        </w:rPr>
+      </w:pPr>
+    </w:p>
+    <w:p>
+      <w:pPr>
+        <w:rPr>
+          <w:rFonts w:ascii="Verdana" w:hAnsi="Verdana"/>
+        </w:rPr>
+      </w:pPr>
+      <w:r>
+        <w:rPr>
+          <w:rFonts w:ascii="Verdana" w:hAnsi="Verdana"/>
+        </w:rPr>
+        <w:t xml:space="preserve">To </w:t>
+      </w:r>
+      <w:r>
+        <w:rPr>
+          <w:rFonts w:ascii="Verdana" w:hAnsi="Verdana" w:hint="eastAsia"/>
+        </w:rPr>
+        <w:t>de</w:t>
+      </w:r>
+      <w:r>
+        <w:rPr>
+          <w:rFonts w:ascii="Verdana" w:hAnsi="Verdana"/>
+        </w:rPr>
+        <w:t xml:space="preserve">select the nodes, hold </w:t>
+      </w:r>
+      <w:r>
+        <w:rPr>
+          <w:rFonts w:ascii="Verdana" w:hAnsi="Verdana"/>
+          <w:b/>
+          <w:bCs/>
+        </w:rPr>
+        <w:t>Control</w:t>
+      </w:r>
+      <w:r>
+        <w:rPr>
+          <w:rFonts w:ascii="Verdana" w:hAnsi="Verdana"/>
+        </w:rPr>
+        <w:t xml:space="preserve"> or </w:t>
+      </w:r>
+      <w:r>
+        <w:rPr>
+          <w:rFonts w:ascii="Verdana" w:hAnsi="Verdana"/>
+          <w:b/>
+          <w:bCs/>
+        </w:rPr>
+        <w:t>Shift</w:t>
+      </w:r>
+      <w:r>
+        <w:rPr>
+          <w:rFonts w:ascii="Verdana" w:hAnsi="Verdana"/>
+          <w:b/>
+          <w:bCs/>
+        </w:rPr>
+        <w:t xml:space="preserve"> </w:t>
+      </w:r>
+      <w:r>
+        <w:rPr>
+          <w:rFonts w:ascii="Verdana" w:hAnsi="Verdana"/>
+        </w:rPr>
+        <w:t xml:space="preserve">and </w:t>
+      </w:r>
+      <w:r>
+        <w:rPr>
+          <w:rFonts w:ascii="Verdana" w:hAnsi="Verdana"/>
+          <w:b/>
+          <w:bCs/>
+        </w:rPr>
+        <w:t>left click</w:t>
+      </w:r>
+      <w:r>
+        <w:rPr>
+          <w:rFonts w:ascii="Verdana" w:hAnsi="Verdana"/>
+        </w:rPr>
+        <w:t xml:space="preserve"> the node. When the color of nodes turns into the previous one, the nodes are unselected. When the nodes are not selected, the details of the nodes will not be shown in the table.</w:t>
+      </w:r>
+    </w:p>
+    <w:p>
+      <w:pPr>
+        <w:rPr>
+          <w:rFonts w:ascii="Verdana" w:hAnsi="Verdana"/>
+        </w:rPr>
+      </w:pPr>
+    </w:p>
+    <w:p>
+      <w:pPr>
+        <w:rPr>
+          <w:rFonts w:ascii="Verdana" w:hAnsi="Verdana"/>
+          <w:sz w:val="28"/>
+          <w:szCs w:val="28"/>
+        </w:rPr>
+      </w:pPr>
+      <w:r>
+        <w:rPr>
+          <w:rFonts w:ascii="Verdana" w:hAnsi="Verdana"/>
+          <w:sz w:val="28"/>
+          <w:szCs w:val="28"/>
+        </w:rPr>
+        <w:t xml:space="preserve">Rectangular Marquee </w:t>
+      </w:r>
+      <w:r>
+        <w:rPr>
+          <w:rFonts w:ascii="Verdana" w:hAnsi="Verdana"/>
+          <w:sz w:val="28"/>
+          <w:szCs w:val="28"/>
+        </w:rPr>
+        <w:t>Selection</w:t>
+      </w:r>
+    </w:p>
+    <w:p>
+      <w:pPr>
+        <w:rPr>
+          <w:rFonts w:hint="eastAsia"/>
+        </w:rPr>
+      </w:pPr>
+    </w:p>
+    <w:p>
+      <w:pPr>
+        <w:rPr>
+          <w:rFonts w:hint="eastAsia"/>
+        </w:rPr>
+      </w:pPr>
+    </w:p>
+    <w:p>
+      <w:pPr>
+        <w:pStyle w:val="a7"/>
+        <w:jc w:val="left"/>
+        <w:rPr>
+          <w:rFonts w:ascii="Verdana" w:hAnsi="Verdana"/>
+          <w:b w:val="0"/>
+          <w:bCs w:val="0"/>
+          <w:color w:val="2E74B5" w:themeColor="accent5" w:themeShade="BF"/>
+        </w:rPr>
+      </w:pPr>
+      <w:bookmarkStart w:id="27" w:name="_Toc65409199"/>
+      <w:r>
+        <w:rPr>
+          <w:rFonts w:ascii="Verdana" w:hAnsi="Verdana"/>
+          <w:b w:val="0"/>
+          <w:bCs w:val="0"/>
+          <w:color w:val="2E74B5" w:themeColor="accent5" w:themeShade="BF"/>
+        </w:rPr>
+        <w:t xml:space="preserve">Section </w:t>
+      </w:r>
+      <w:r>
+        <w:rPr>
+          <w:rFonts w:ascii="Verdana" w:hAnsi="Verdana"/>
+          <w:b w:val="0"/>
+          <w:bCs w:val="0"/>
+          <w:color w:val="2E74B5" w:themeColor="accent5" w:themeShade="BF"/>
+        </w:rPr>
+        <w:t>3</w:t>
+      </w:r>
+      <w:r>
+        <w:rPr>
+          <w:rFonts w:ascii="Verdana" w:hAnsi="Verdana"/>
+          <w:b w:val="0"/>
+          <w:bCs w:val="0"/>
+          <w:color w:val="2E74B5" w:themeColor="accent5" w:themeShade="BF"/>
+        </w:rPr>
+        <w:t xml:space="preserve"> </w:t>
+      </w:r>
+      <w:r>
+        <w:rPr>
+          <w:rFonts w:ascii="Verdana" w:hAnsi="Verdana"/>
+          <w:b w:val="0"/>
+          <w:bCs w:val="0"/>
+          <w:color w:val="2E74B5" w:themeColor="accent5" w:themeShade="BF"/>
+        </w:rPr>
         <w:t>Cluster</w:t>
       </w:r>
-      <w:bookmarkEnd w:id="26"/>
+      <w:bookmarkEnd w:id="27"/>
+    </w:p>
+    <w:p>
+      <w:pPr>
+        <w:rPr>
+          <w:rFonts w:ascii="Verdana" w:hAnsi="Verdana"/>
+          <w:sz w:val="28"/>
+          <w:szCs w:val="28"/>
+        </w:rPr>
+      </w:pPr>
+      <w:r>
+        <w:rPr>
+          <w:rFonts w:ascii="Verdana" w:hAnsi="Verdana"/>
+          <w:sz w:val="28"/>
+          <w:szCs w:val="28"/>
+        </w:rPr>
+        <w:t>Cluster by at</w:t>
+      </w:r>
+      <w:r>
+        <w:rPr>
+          <w:rFonts w:ascii="Verdana" w:hAnsi="Verdana"/>
+          <w:sz w:val="28"/>
+          <w:szCs w:val="28"/>
+        </w:rPr>
+        <w:t>t</w:t>
+      </w:r>
+      <w:r>
+        <w:rPr>
+          <w:rFonts w:ascii="Verdana" w:hAnsi="Verdana"/>
+          <w:sz w:val="28"/>
+          <w:szCs w:val="28"/>
+        </w:rPr>
+        <w:t>ributes</w:t>
+      </w:r>
+    </w:p>
+    <w:p>
+      <w:pPr>
+        <w:rPr>
+          <w:rFonts w:hint="eastAsia"/>
+        </w:rPr>
+      </w:pPr>
     </w:p>
     <w:p>
       <w:pPr>
@@ -5435,7 +5626,7 @@
     <w:p>
       <w:pPr>
         <w:rPr>
-          <w:rFonts w:ascii="Verdana" w:hAnsi="Verdana"/>
+          <w:rFonts w:ascii="Verdana" w:hAnsi="Verdana" w:hint="eastAsia"/>
         </w:rPr>
       </w:pPr>
     </w:p>
@@ -5489,7 +5680,14 @@
         <w:rPr>
           <w:rFonts w:ascii="Verdana" w:hAnsi="Verdana"/>
         </w:rPr>
-        <w:t xml:space="preserve"> All attributes of the nodes will be shown in the menu. By default, the cluster is none and no cluster i</w:t>
+        <w:t xml:space="preserve"> All attributes of the nodes will </w:t>
+      </w:r>
+      <w:r>
+        <w:rPr>
+          <w:rFonts w:ascii="Verdana" w:hAnsi="Verdana"/>
+        </w:rPr>
+        <w:lastRenderedPageBreak/>
+        <w:t>be shown in the menu. By default, the cluster is none and no cluster i</w:t>
       </w:r>
       <w:r>
         <w:rPr>
@@ -5519,19 +5717,57 @@
         <w:rPr>
           <w:rFonts w:ascii="Verdana" w:hAnsi="Verdana"/>
         </w:rPr>
-        <w:t xml:space="preserve"> Nodes in different clusters will be packed by 3D convex hulls in different colors.</w:t>
-      </w:r>
-      <w:r>
-        <w:rPr>
-          <w:rFonts w:ascii="Verdana" w:hAnsi="Verdana"/>
-        </w:rPr>
-        <w:t xml:space="preserve"> Change the</w:t>
-      </w:r>
-      <w:r>
-        <w:rPr>
-          <w:rFonts w:ascii="Verdana" w:hAnsi="Verdana"/>
-        </w:rPr>
-        <w:t xml:space="preserve"> attribute for cluster or choose non-cluster during data analysis</w:t>
+        <w:t xml:space="preserve"> Nodes in different clusters will be packed by</w:t>
+      </w:r>
+      <w:r>
+        <w:rPr>
+          <w:rFonts w:ascii="Verdana" w:hAnsi="Verdana"/>
+        </w:rPr>
+        <w:t xml:space="preserve"> </w:t>
+      </w:r>
+      <w:r>
+        <w:rPr>
+          <w:rFonts w:ascii="Verdana" w:hAnsi="Verdana"/>
+          <w:b/>
+          <w:bCs/>
+        </w:rPr>
+        <w:t>spheres</w:t>
+      </w:r>
+      <w:r>
+        <w:rPr>
+          <w:rFonts w:ascii="Verdana" w:hAnsi="Verdana"/>
+        </w:rPr>
+        <w:t xml:space="preserve"> in different colors.</w:t>
+      </w:r>
+      <w:r>
+        <w:rPr>
+          <w:rFonts w:ascii="Verdana" w:hAnsi="Verdana"/>
+        </w:rPr>
+        <w:t xml:space="preserve"> Change </w:t>
+      </w:r>
+      <w:r>
+        <w:rPr>
+          <w:rFonts w:ascii="Verdana" w:hAnsi="Verdana"/>
+        </w:rPr>
+        <w:t>other</w:t>
+      </w:r>
+      <w:r>
+        <w:rPr>
+          <w:rFonts w:ascii="Verdana" w:hAnsi="Verdana"/>
+        </w:rPr>
+        <w:t xml:space="preserve"> attribute</w:t>
+      </w:r>
+      <w:r>
+        <w:rPr>
+          <w:rFonts w:ascii="Verdana" w:hAnsi="Verdana"/>
+        </w:rPr>
+        <w:t>s</w:t>
+      </w:r>
+      <w:r>
+        <w:rPr>
+          <w:rFonts w:ascii="Verdana" w:hAnsi="Verdana"/>
+        </w:rPr>
+        <w:t xml:space="preserve"> for cluster or choose non-cluster during data analysis</w:t>
       </w:r>
       <w:r>
         <w:rPr>
@@ -5575,7 +5811,7 @@
                     <pic:cNvPicPr/>
                   </pic:nvPicPr>
                   <pic:blipFill>
-                    <a:blip r:embed="rId18">
+                    <a:blip r:embed="rId21">
                       <a:extLst>
                         <a:ext uri="{28A0092B-C50C-407E-A947-70E740481C1C}">
                           <a14:useLocalDpi xmlns:a14="http://schemas.microsoft.com/office/drawing/2010/main" val="0"/>
@@ -5606,6 +5842,99 @@
       <w:pPr>
         <w:jc w:val="center"/>
         <w:rPr>
+          <w:rFonts w:ascii="Verdana" w:hAnsi="Verdana"/>
+        </w:rPr>
+      </w:pPr>
+    </w:p>
+    <w:p>
+      <w:pPr>
+        <w:rPr>
+          <w:rFonts w:ascii="Verdana" w:hAnsi="Verdana"/>
+          <w:sz w:val="28"/>
+          <w:szCs w:val="28"/>
+        </w:rPr>
+      </w:pPr>
+      <w:r>
+        <w:rPr>
+          <w:rFonts w:ascii="Verdana" w:hAnsi="Verdana"/>
+          <w:sz w:val="28"/>
+          <w:szCs w:val="28"/>
+        </w:rPr>
+        <w:t>User defined cluster</w:t>
+      </w:r>
+    </w:p>
+    <w:p>
+      <w:pPr>
+        <w:rPr>
+          <w:rFonts w:ascii="Verdana" w:hAnsi="Verdana"/>
+        </w:rPr>
+      </w:pPr>
+      <w:r>
+        <w:rPr>
+          <w:rFonts w:ascii="Verdana" w:hAnsi="Verdana"/>
+        </w:rPr>
+        <w:t xml:space="preserve">To </w:t>
+      </w:r>
+      <w:r>
+        <w:rPr>
+          <w:rFonts w:ascii="Verdana" w:hAnsi="Verdana"/>
+        </w:rPr>
+        <w:t>add clusters to the graph when no attributes are selected</w:t>
+      </w:r>
+      <w:r>
+        <w:rPr>
+          <w:rFonts w:ascii="Verdana" w:hAnsi="Verdana"/>
+        </w:rPr>
+        <w:t>, do the followings:</w:t>
+      </w:r>
+    </w:p>
+    <w:p>
+      <w:pPr>
+        <w:rPr>
+          <w:rFonts w:ascii="Verdana" w:hAnsi="Verdana"/>
+        </w:rPr>
+      </w:pPr>
+    </w:p>
+    <w:p>
+      <w:pPr>
+        <w:rPr>
+          <w:rFonts w:ascii="Verdana" w:hAnsi="Verdana"/>
+        </w:rPr>
+      </w:pPr>
+      <w:r>
+        <w:rPr>
+          <w:rFonts w:ascii="Verdana" w:hAnsi="Verdana"/>
+        </w:rPr>
+        <w:t>First, use multi-selection which is mention</w:t>
+      </w:r>
+      <w:r>
+        <w:rPr>
+          <w:rFonts w:ascii="Verdana" w:hAnsi="Verdana" w:hint="eastAsia"/>
+        </w:rPr>
+        <w:t xml:space="preserve">ed </w:t>
+      </w:r>
+      <w:r>
+        <w:rPr>
+          <w:rFonts w:ascii="Verdana" w:hAnsi="Verdana"/>
+        </w:rPr>
+        <w:t>in the selection section</w:t>
+      </w:r>
+      <w:r>
+        <w:rPr>
+          <w:rFonts w:ascii="Verdana" w:hAnsi="Verdana" w:hint="eastAsia"/>
+        </w:rPr>
+        <w:t xml:space="preserve"> earl</w:t>
+      </w:r>
+      <w:r>
+        <w:rPr>
+          <w:rFonts w:ascii="Verdana" w:hAnsi="Verdana"/>
+        </w:rPr>
+        <w:t xml:space="preserve">ier in this document. </w:t>
+      </w:r>
+    </w:p>
+    <w:p>
+      <w:pPr>
+        <w:rPr>
           <w:rFonts w:ascii="Verdana" w:hAnsi="Verdana" w:hint="eastAsia"/>
         </w:rPr>
       </w:pPr>
@@ -5621,7 +5950,7 @@
           <w:color w:val="2E74B5" w:themeColor="accent5" w:themeShade="BF"/>
         </w:rPr>
       </w:pPr>
-      <w:bookmarkStart w:id="27" w:name="_Toc65171804"/>
+      <w:bookmarkStart w:id="28" w:name="_Toc65409200"/>
       <w:r>
         <w:rPr>
           <w:rFonts w:ascii="Verdana" w:hAnsi="Verdana"/>
@@ -5638,7 +5967,7 @@
           <w:bCs w:val="0"/>
           <w:color w:val="2E74B5" w:themeColor="accent5" w:themeShade="BF"/>
         </w:rPr>
-        <w:t>3</w:t>
+        <w:t>4</w:t>
       </w:r>
       <w:r>
         <w:rPr>
@@ -5649,7 +5978,7 @@
         </w:rPr>
         <w:t xml:space="preserve"> Search</w:t>
       </w:r>
-      <w:bookmarkEnd w:id="27"/>
+      <w:bookmarkEnd w:id="28"/>
     </w:p>
     <w:p>
       <w:pPr>
@@ -5709,8 +6038,8 @@
         </w:rPr>
         <w:t xml:space="preserve"> in this search box, all nodes with id containing the value typed in will pop-up in a list. </w:t>
       </w:r>
-      <w:bookmarkStart w:id="28" w:name="OLE_LINK13"/>
-      <w:bookmarkStart w:id="29" w:name="OLE_LINK14"/>
+      <w:bookmarkStart w:id="29" w:name="OLE_LINK13"/>
+      <w:bookmarkStart w:id="30" w:name="OLE_LINK14"/>
       <w:r>
         <w:rPr>
           <w:rFonts w:ascii="Verdana" w:hAnsi="Verdana"/>
@@ -5724,8 +6053,8 @@
         <w:t>this node and the corresponding node details will be displayed at the top-right table.</w:t>
       </w:r>
     </w:p>
-    <w:bookmarkEnd w:id="28"/>
     <w:bookmarkEnd w:id="29"/>
+    <w:bookmarkEnd w:id="30"/>
     <w:p>
       <w:pPr>
         <w:rPr>
@@ -5869,7 +6198,7 @@
                     <pic:cNvPicPr/>
                   </pic:nvPicPr>
                   <pic:blipFill>
-                    <a:blip r:embed="rId19">
+                    <a:blip r:embed="rId22">
                       <a:extLst>
                         <a:ext uri="{28A0092B-C50C-407E-A947-70E740481C1C}">
                           <a14:useLocalDpi xmlns:a14="http://schemas.microsoft.com/office/drawing/2010/main" val="0"/>
@@ -5912,7 +6241,7 @@
           <w:color w:val="2E74B5" w:themeColor="accent5" w:themeShade="BF"/>
         </w:rPr>
       </w:pPr>
-      <w:bookmarkStart w:id="30" w:name="_Toc65171805"/>
+      <w:bookmarkStart w:id="31" w:name="_Toc65409201"/>
       <w:bookmarkEnd w:id="17"/>
       <w:bookmarkEnd w:id="18"/>
       <w:r>
@@ -5931,7 +6260,7 @@
           <w:bCs w:val="0"/>
           <w:color w:val="2E74B5" w:themeColor="accent5" w:themeShade="BF"/>
         </w:rPr>
-        <w:t>4</w:t>
+        <w:t>5</w:t>
       </w:r>
       <w:r>
         <w:rPr>
@@ -5942,7 +6271,7 @@
         </w:rPr>
         <w:t xml:space="preserve"> Add and delete nodes or edges</w:t>
       </w:r>
-      <w:bookmarkEnd w:id="30"/>
+      <w:bookmarkEnd w:id="31"/>
     </w:p>
     <w:p>
       <w:pPr>
@@ -6060,7 +6389,7 @@
                     <pic:cNvPicPr/>
                   </pic:nvPicPr>
                   <pic:blipFill>
-                    <a:blip r:embed="rId20">
+                    <a:blip r:embed="rId23">
                       <a:extLst>
                         <a:ext uri="{28A0092B-C50C-407E-A947-70E740481C1C}">
                           <a14:useLocalDpi xmlns:a14="http://schemas.microsoft.com/office/drawing/2010/main" val="0"/>
@@ -6112,7 +6441,15 @@
         <w:rPr>
           <w:rFonts w:ascii="Verdana" w:hAnsi="Verdana"/>
         </w:rPr>
-        <w:t xml:space="preserve">o delete nodes, first, right-click the node and a menu will be displayed. Click </w:t>
+        <w:t xml:space="preserve">o delete nodes, </w:t>
+      </w:r>
+      <w:bookmarkStart w:id="32" w:name="OLE_LINK9"/>
+      <w:bookmarkStart w:id="33" w:name="OLE_LINK10"/>
+      <w:r>
+        <w:rPr>
+          <w:rFonts w:ascii="Verdana" w:hAnsi="Verdana"/>
+        </w:rPr>
+        <w:t xml:space="preserve">first, right-click the node and a menu will be displayed. Click </w:t>
       </w:r>
       <w:r>
         <w:rPr>
@@ -6134,6 +6471,8 @@
         </w:rPr>
         <w:t>deleted.</w:t>
       </w:r>
+      <w:bookmarkEnd w:id="32"/>
+      <w:bookmarkEnd w:id="33"/>
       <w:r>
         <w:rPr>
           <w:rFonts w:ascii="Verdana" w:hAnsi="Verdana"/>
@@ -6158,15 +6497,14 @@
       </w:pPr>
       <w:r>
         <w:rPr>
-          <w:rFonts w:ascii="Verdana" w:hAnsi="Verdana" w:hint="eastAsia"/>
+          <w:rFonts w:ascii="Verdana" w:hAnsi="Verdana"/>
           <w:noProof/>
         </w:rPr>
-        <w:lastRenderedPageBreak/>
         <w:drawing>
-          <wp:inline distT="0" distB="0" distL="0" distR="0" wp14:anchorId="525F9304" wp14:editId="2CD6C6F8">
-            <wp:extent cx="2236054" cy="1506698"/>
-            <wp:effectExtent l="0" t="0" r="0" b="5080"/>
-            <wp:docPr id="9" name="图片 9" descr="图形用户界面, 应用程序&#10;&#10;描述已自动生成"/>
+          <wp:inline distT="0" distB="0" distL="0" distR="0" wp14:anchorId="6D758B98" wp14:editId="2BC3D0DF">
+            <wp:extent cx="1859536" cy="1453647"/>
+            <wp:effectExtent l="0" t="0" r="0" b="0"/>
+            <wp:docPr id="18" name="图片 18" descr="图形用户界面, 应用程序&#10;&#10;描述已自动生成"/>
             <wp:cNvGraphicFramePr>
               <a:graphicFrameLocks xmlns:a="http://schemas.openxmlformats.org/drawingml/2006/main" noChangeAspect="1"/>
             </wp:cNvGraphicFramePr>
@@ -6174,11 +6512,11 @@
               <a:graphicData uri="http://schemas.openxmlformats.org/drawingml/2006/picture">
                 <pic:pic xmlns:pic="http://schemas.openxmlformats.org/drawingml/2006/picture">
                   <pic:nvPicPr>
-                    <pic:cNvPr id="9" name="图片 9" descr="图形用户界面, 应用程序&#10;&#10;描述已自动生成"/>
+                    <pic:cNvPr id="18" name="图片 18" descr="图形用户界面, 应用程序&#10;&#10;描述已自动生成"/>
                     <pic:cNvPicPr/>
                   </pic:nvPicPr>
                   <pic:blipFill>
-                    <a:blip r:embed="rId21">
+                    <a:blip r:embed="rId24">
                       <a:extLst>
                         <a:ext uri="{28A0092B-C50C-407E-A947-70E740481C1C}">
                           <a14:useLocalDpi xmlns:a14="http://schemas.microsoft.com/office/drawing/2010/main" val="0"/>
@@ -6192,7 +6530,7 @@
                   <pic:spPr>
                     <a:xfrm>
                       <a:off x="0" y="0"/>
-                      <a:ext cx="2259424" cy="1522445"/>
+                      <a:ext cx="1884361" cy="1473054"/>
                     </a:xfrm>
                     <a:prstGeom prst="rect">
                       <a:avLst/>
@@ -6222,10 +6560,165 @@
       </w:pPr>
       <w:r>
         <w:rPr>
-          <w:rFonts w:ascii="Verdana" w:hAnsi="Verdana"/>
-        </w:rPr>
-        <w:t xml:space="preserve">//delete edge </w:t>
-      </w:r>
+          <w:rFonts w:ascii="Verdana" w:hAnsi="Verdana" w:hint="eastAsia"/>
+        </w:rPr>
+        <w:t>To</w:t>
+      </w:r>
+      <w:r>
+        <w:rPr>
+          <w:rFonts w:ascii="Verdana" w:hAnsi="Verdana"/>
+        </w:rPr>
+        <w:t xml:space="preserve"> delete edges, </w:t>
+      </w:r>
+      <w:r>
+        <w:rPr>
+          <w:rFonts w:ascii="Verdana" w:hAnsi="Verdana"/>
+        </w:rPr>
+        <w:t xml:space="preserve">first, right-click the node and a menu will be displayed. Click </w:t>
+      </w:r>
+      <w:r>
+        <w:rPr>
+          <w:rFonts w:ascii="Verdana" w:hAnsi="Verdana"/>
+          <w:b/>
+          <w:bCs/>
+        </w:rPr>
+        <w:t xml:space="preserve">Delete </w:t>
+      </w:r>
+      <w:r>
+        <w:rPr>
+          <w:rFonts w:ascii="Verdana" w:hAnsi="Verdana" w:hint="eastAsia"/>
+          <w:b/>
+          <w:bCs/>
+        </w:rPr>
+        <w:t>Edge</w:t>
+      </w:r>
+      <w:r>
+        <w:rPr>
+          <w:rFonts w:ascii="Verdana" w:hAnsi="Verdana"/>
+        </w:rPr>
+        <w:t xml:space="preserve"> in the menu, then </w:t>
+      </w:r>
+      <w:r>
+        <w:rPr>
+          <w:rFonts w:ascii="Verdana" w:hAnsi="Verdana" w:hint="eastAsia"/>
+        </w:rPr>
+        <w:t>a</w:t>
+      </w:r>
+      <w:r>
+        <w:rPr>
+          <w:rFonts w:ascii="Verdana" w:hAnsi="Verdana"/>
+        </w:rPr>
+        <w:t xml:space="preserve"> table with all edges linked to this node will be displayed. The node id which the edge linked to will be showed in the table. Hover the row of edge, the edge will be highlighted in the graph and</w:t>
+      </w:r>
+      <w:r>
+        <w:rPr>
+          <w:rFonts w:ascii="Verdana" w:hAnsi="Verdana" w:hint="eastAsia"/>
+        </w:rPr>
+        <w:t xml:space="preserve"> Click</w:t>
+      </w:r>
+      <w:r>
+        <w:rPr>
+          <w:rFonts w:ascii="Verdana" w:hAnsi="Verdana"/>
+        </w:rPr>
+        <w:t xml:space="preserve"> </w:t>
+      </w:r>
+      <w:proofErr w:type="gramStart"/>
+      <w:r>
+        <w:rPr>
+          <w:rFonts w:ascii="Verdana" w:hAnsi="Verdana"/>
+        </w:rPr>
+        <w:t>Delete</w:t>
+      </w:r>
+      <w:proofErr w:type="gramEnd"/>
+      <w:r>
+        <w:rPr>
+          <w:rFonts w:ascii="Verdana" w:hAnsi="Verdana"/>
+        </w:rPr>
+        <w:t xml:space="preserve"> </w:t>
+      </w:r>
+      <w:r>
+        <w:rPr>
+          <w:rFonts w:ascii="Verdana" w:hAnsi="Verdana" w:hint="eastAsia"/>
+        </w:rPr>
+        <w:t>and</w:t>
+      </w:r>
+      <w:r>
+        <w:rPr>
+          <w:rFonts w:ascii="Verdana" w:hAnsi="Verdana"/>
+        </w:rPr>
+        <w:t xml:space="preserve"> this edge will be cut off.</w:t>
+      </w:r>
+    </w:p>
+    <w:p>
+      <w:pPr>
+        <w:jc w:val="left"/>
+        <w:rPr>
+          <w:rFonts w:ascii="Verdana" w:hAnsi="Verdana" w:hint="eastAsia"/>
+        </w:rPr>
+      </w:pPr>
+    </w:p>
+    <w:p>
+      <w:pPr>
+        <w:jc w:val="center"/>
+        <w:rPr>
+          <w:rFonts w:ascii="Verdana" w:hAnsi="Verdana"/>
+        </w:rPr>
+      </w:pPr>
+      <w:r>
+        <w:rPr>
+          <w:rFonts w:ascii="Verdana" w:hAnsi="Verdana"/>
+          <w:noProof/>
+        </w:rPr>
+        <w:drawing>
+          <wp:inline distT="0" distB="0" distL="0" distR="0" wp14:anchorId="106A44C9" wp14:editId="75356C09">
+            <wp:extent cx="1644383" cy="340217"/>
+            <wp:effectExtent l="0" t="0" r="0" b="3175"/>
+            <wp:docPr id="19" name="图片 19" descr="图片包含 图形用户界面&#10;&#10;描述已自动生成"/>
+            <wp:cNvGraphicFramePr>
+              <a:graphicFrameLocks xmlns:a="http://schemas.openxmlformats.org/drawingml/2006/main" noChangeAspect="1"/>
+            </wp:cNvGraphicFramePr>
+            <a:graphic xmlns:a="http://schemas.openxmlformats.org/drawingml/2006/main">
+              <a:graphicData uri="http://schemas.openxmlformats.org/drawingml/2006/picture">
+                <pic:pic xmlns:pic="http://schemas.openxmlformats.org/drawingml/2006/picture">
+                  <pic:nvPicPr>
+                    <pic:cNvPr id="19" name="图片 19" descr="图片包含 图形用户界面&#10;&#10;描述已自动生成"/>
+                    <pic:cNvPicPr/>
+                  </pic:nvPicPr>
+                  <pic:blipFill>
+                    <a:blip r:embed="rId25">
+                      <a:extLst>
+                        <a:ext uri="{28A0092B-C50C-407E-A947-70E740481C1C}">
+                          <a14:useLocalDpi xmlns:a14="http://schemas.microsoft.com/office/drawing/2010/main" val="0"/>
+                        </a:ext>
+                      </a:extLst>
+                    </a:blip>
+                    <a:stretch>
+                      <a:fillRect/>
+                    </a:stretch>
+                  </pic:blipFill>
+                  <pic:spPr>
+                    <a:xfrm>
+                      <a:off x="0" y="0"/>
+                      <a:ext cx="1661799" cy="343820"/>
+                    </a:xfrm>
+                    <a:prstGeom prst="rect">
+                      <a:avLst/>
+                    </a:prstGeom>
+                  </pic:spPr>
+                </pic:pic>
+              </a:graphicData>
+            </a:graphic>
+          </wp:inline>
+        </w:drawing>
+      </w:r>
+    </w:p>
+    <w:p>
+      <w:pPr>
+        <w:jc w:val="center"/>
+        <w:rPr>
+          <w:rFonts w:ascii="Verdana" w:hAnsi="Verdana" w:hint="eastAsia"/>
+        </w:rPr>
+      </w:pPr>
     </w:p>
     <w:p>
       <w:pPr>
@@ -6276,7 +6769,7 @@
           <w:color w:val="2E74B5" w:themeColor="accent5" w:themeShade="BF"/>
         </w:rPr>
       </w:pPr>
-      <w:bookmarkStart w:id="31" w:name="_Toc65171806"/>
+      <w:bookmarkStart w:id="34" w:name="_Toc65409202"/>
       <w:r>
         <w:rPr>
           <w:rFonts w:ascii="Verdana" w:hAnsi="Verdana"/>
@@ -6284,7 +6777,7 @@
           <w:bCs w:val="0"/>
           <w:color w:val="2E74B5" w:themeColor="accent5" w:themeShade="BF"/>
         </w:rPr>
-        <w:t>5</w:t>
+        <w:t xml:space="preserve">Section </w:t>
       </w:r>
       <w:r>
         <w:rPr>
@@ -6293,10 +6786,8 @@
           <w:bCs w:val="0"/>
           <w:color w:val="2E74B5" w:themeColor="accent5" w:themeShade="BF"/>
         </w:rPr>
-        <w:t xml:space="preserve"> </w:t>
-      </w:r>
-      <w:bookmarkStart w:id="32" w:name="OLE_LINK49"/>
-      <w:bookmarkStart w:id="33" w:name="OLE_LINK50"/>
+        <w:t>6</w:t>
+      </w:r>
       <w:r>
         <w:rPr>
           <w:rFonts w:ascii="Verdana" w:hAnsi="Verdana"/>
@@ -6304,34 +6795,42 @@
           <w:bCs w:val="0"/>
           <w:color w:val="2E74B5" w:themeColor="accent5" w:themeShade="BF"/>
         </w:rPr>
-        <w:t>Set node color</w:t>
-      </w:r>
-      <w:bookmarkEnd w:id="31"/>
-    </w:p>
-    <w:bookmarkEnd w:id="32"/>
-    <w:bookmarkEnd w:id="33"/>
-    <w:p/>
-    <w:p>
-      <w:pPr>
-        <w:pStyle w:val="a7"/>
-        <w:jc w:val="left"/>
+        <w:t xml:space="preserve"> </w:t>
+      </w:r>
+      <w:bookmarkStart w:id="35" w:name="OLE_LINK49"/>
+      <w:bookmarkStart w:id="36" w:name="OLE_LINK50"/>
+      <w:r>
         <w:rPr>
           <w:rFonts w:ascii="Verdana" w:hAnsi="Verdana"/>
           <w:b w:val="0"/>
           <w:bCs w:val="0"/>
           <w:color w:val="2E74B5" w:themeColor="accent5" w:themeShade="BF"/>
         </w:rPr>
-      </w:pPr>
-      <w:bookmarkStart w:id="34" w:name="_Toc65171807"/>
-      <w:r>
+        <w:t>Set node color</w:t>
+      </w:r>
+      <w:bookmarkEnd w:id="34"/>
+    </w:p>
+    <w:bookmarkEnd w:id="35"/>
+    <w:bookmarkEnd w:id="36"/>
+    <w:p>
+      <w:pPr>
+        <w:rPr>
+          <w:rFonts w:hint="eastAsia"/>
+        </w:rPr>
+      </w:pPr>
+    </w:p>
+    <w:p>
+      <w:pPr>
+        <w:pStyle w:val="a7"/>
+        <w:jc w:val="left"/>
         <w:rPr>
           <w:rFonts w:ascii="Verdana" w:hAnsi="Verdana"/>
           <w:b w:val="0"/>
           <w:bCs w:val="0"/>
           <w:color w:val="2E74B5" w:themeColor="accent5" w:themeShade="BF"/>
         </w:rPr>
-        <w:t xml:space="preserve">Section </w:t>
-      </w:r>
+      </w:pPr>
+      <w:bookmarkStart w:id="37" w:name="_Toc65409203"/>
       <w:r>
         <w:rPr>
           <w:rFonts w:ascii="Verdana" w:hAnsi="Verdana"/>
@@ -6339,7 +6838,7 @@
           <w:bCs w:val="0"/>
           <w:color w:val="2E74B5" w:themeColor="accent5" w:themeShade="BF"/>
         </w:rPr>
-        <w:t>6</w:t>
+        <w:t xml:space="preserve">Section </w:t>
       </w:r>
       <w:r>
         <w:rPr>
@@ -6348,10 +6847,8 @@
           <w:bCs w:val="0"/>
           <w:color w:val="2E74B5" w:themeColor="accent5" w:themeShade="BF"/>
         </w:rPr>
-        <w:t xml:space="preserve"> </w:t>
-      </w:r>
-      <w:bookmarkStart w:id="35" w:name="OLE_LINK51"/>
-      <w:bookmarkStart w:id="36" w:name="OLE_LINK52"/>
+        <w:t>7</w:t>
+      </w:r>
       <w:r>
         <w:rPr>
           <w:rFonts w:ascii="Verdana" w:hAnsi="Verdana"/>
@@ -6359,34 +6856,38 @@
           <w:bCs w:val="0"/>
           <w:color w:val="2E74B5" w:themeColor="accent5" w:themeShade="BF"/>
         </w:rPr>
-        <w:t>Add labels</w:t>
-      </w:r>
-      <w:bookmarkEnd w:id="34"/>
-    </w:p>
-    <w:bookmarkEnd w:id="35"/>
-    <w:bookmarkEnd w:id="36"/>
-    <w:p/>
-    <w:p>
-      <w:pPr>
-        <w:pStyle w:val="a7"/>
-        <w:jc w:val="left"/>
+        <w:t xml:space="preserve"> </w:t>
+      </w:r>
+      <w:r>
         <w:rPr>
           <w:rFonts w:ascii="Verdana" w:hAnsi="Verdana"/>
           <w:b w:val="0"/>
           <w:bCs w:val="0"/>
           <w:color w:val="2E74B5" w:themeColor="accent5" w:themeShade="BF"/>
         </w:rPr>
-      </w:pPr>
-      <w:bookmarkStart w:id="37" w:name="_Toc65171808"/>
-      <w:r>
+        <w:t>Merge Cluster</w:t>
+      </w:r>
+      <w:bookmarkEnd w:id="37"/>
+    </w:p>
+    <w:p>
+      <w:pPr>
+        <w:rPr>
+          <w:rFonts w:ascii="Verdana" w:hAnsi="Verdana"/>
+        </w:rPr>
+      </w:pPr>
+    </w:p>
+    <w:p>
+      <w:pPr>
+        <w:pStyle w:val="a7"/>
+        <w:jc w:val="left"/>
         <w:rPr>
           <w:rFonts w:ascii="Verdana" w:hAnsi="Verdana"/>
           <w:b w:val="0"/>
           <w:bCs w:val="0"/>
           <w:color w:val="2E74B5" w:themeColor="accent5" w:themeShade="BF"/>
         </w:rPr>
-        <w:t xml:space="preserve">Section </w:t>
-      </w:r>
+      </w:pPr>
+      <w:bookmarkStart w:id="38" w:name="_Toc65409204"/>
       <w:r>
         <w:rPr>
           <w:rFonts w:ascii="Verdana" w:hAnsi="Verdana"/>
@@ -6394,7 +6895,7 @@
           <w:bCs w:val="0"/>
           <w:color w:val="2E74B5" w:themeColor="accent5" w:themeShade="BF"/>
         </w:rPr>
-        <w:t>7</w:t>
+        <w:t xml:space="preserve">Section </w:t>
       </w:r>
       <w:r>
         <w:rPr>
@@ -6403,7 +6904,7 @@
           <w:bCs w:val="0"/>
           <w:color w:val="2E74B5" w:themeColor="accent5" w:themeShade="BF"/>
         </w:rPr>
-        <w:t xml:space="preserve"> </w:t>
+        <w:t>8</w:t>
       </w:r>
       <w:r>
         <w:rPr>
@@ -6412,58 +6913,7 @@
           <w:bCs w:val="0"/>
           <w:color w:val="2E74B5" w:themeColor="accent5" w:themeShade="BF"/>
         </w:rPr>
-        <w:t>Drag nodes between clusters</w:t>
-      </w:r>
-      <w:bookmarkEnd w:id="37"/>
-    </w:p>
-    <w:p/>
-    <w:p>
-      <w:pPr>
-        <w:pStyle w:val="a7"/>
-        <w:jc w:val="left"/>
-        <w:rPr>
-          <w:rFonts w:ascii="Verdana" w:hAnsi="Verdana"/>
-          <w:b w:val="0"/>
-          <w:bCs w:val="0"/>
-          <w:color w:val="2E74B5" w:themeColor="accent5" w:themeShade="BF"/>
-        </w:rPr>
-      </w:pPr>
-      <w:bookmarkStart w:id="38" w:name="_Toc65171809"/>
-      <w:r>
-        <w:rPr>
-          <w:rFonts w:ascii="Verdana" w:hAnsi="Verdana"/>
-          <w:b w:val="0"/>
-          <w:bCs w:val="0"/>
-          <w:color w:val="2E74B5" w:themeColor="accent5" w:themeShade="BF"/>
-        </w:rPr>
-        <w:t xml:space="preserve">Section </w:t>
-      </w:r>
-      <w:r>
-        <w:rPr>
-          <w:rFonts w:ascii="Verdana" w:hAnsi="Verdana"/>
-          <w:b w:val="0"/>
-          <w:bCs w:val="0"/>
-          <w:color w:val="2E74B5" w:themeColor="accent5" w:themeShade="BF"/>
-        </w:rPr>
-        <w:t>8</w:t>
-      </w:r>
-      <w:r>
-        <w:rPr>
-          <w:rFonts w:ascii="Verdana" w:hAnsi="Verdana"/>
-          <w:b w:val="0"/>
-          <w:bCs w:val="0"/>
-          <w:color w:val="2E74B5" w:themeColor="accent5" w:themeShade="BF"/>
-        </w:rPr>
-        <w:t xml:space="preserve"> </w:t>
-      </w:r>
-      <w:r>
-        <w:rPr>
-          <w:rFonts w:ascii="Verdana" w:hAnsi="Verdana"/>
-          <w:b w:val="0"/>
-          <w:bCs w:val="0"/>
-          <w:color w:val="2E74B5" w:themeColor="accent5" w:themeShade="BF"/>
-        </w:rPr>
-        <w:t>Merge Cluster</w:t>
+        <w:t xml:space="preserve"> 3D plane separation</w:t>
       </w:r>
       <w:bookmarkEnd w:id="38"/>
     </w:p>
@@ -6476,126 +6926,15 @@
     </w:p>
     <w:p>
       <w:pPr>
-        <w:pStyle w:val="a7"/>
-        <w:jc w:val="left"/>
-        <w:rPr>
-          <w:rFonts w:ascii="Verdana" w:hAnsi="Verdana"/>
-          <w:b w:val="0"/>
-          <w:bCs w:val="0"/>
-          <w:color w:val="2E74B5" w:themeColor="accent5" w:themeShade="BF"/>
-        </w:rPr>
-      </w:pPr>
-      <w:bookmarkStart w:id="39" w:name="_Toc65171810"/>
-      <w:r>
-        <w:rPr>
-          <w:rFonts w:ascii="Verdana" w:hAnsi="Verdana"/>
-          <w:b w:val="0"/>
-          <w:bCs w:val="0"/>
-          <w:color w:val="2E74B5" w:themeColor="accent5" w:themeShade="BF"/>
-        </w:rPr>
-        <w:t xml:space="preserve">Section </w:t>
-      </w:r>
-      <w:r>
-        <w:rPr>
-          <w:rFonts w:ascii="Verdana" w:hAnsi="Verdana"/>
-          <w:b w:val="0"/>
-          <w:bCs w:val="0"/>
-          <w:color w:val="2E74B5" w:themeColor="accent5" w:themeShade="BF"/>
-        </w:rPr>
-        <w:t>9</w:t>
-      </w:r>
-      <w:r>
-        <w:rPr>
-          <w:rFonts w:ascii="Verdana" w:hAnsi="Verdana"/>
-          <w:b w:val="0"/>
-          <w:bCs w:val="0"/>
-          <w:color w:val="2E74B5" w:themeColor="accent5" w:themeShade="BF"/>
-        </w:rPr>
-        <w:t xml:space="preserve"> 3D plane separation</w:t>
-      </w:r>
-      <w:bookmarkEnd w:id="39"/>
-    </w:p>
-    <w:p>
-      <w:pPr>
-        <w:rPr>
-          <w:rFonts w:ascii="Verdana" w:hAnsi="Verdana"/>
-        </w:rPr>
-      </w:pPr>
-    </w:p>
-    <w:p>
-      <w:pPr>
-        <w:rPr>
-          <w:rFonts w:ascii="Verdana" w:hAnsi="Verdana"/>
-        </w:rPr>
-      </w:pPr>
-    </w:p>
-    <w:p>
-      <w:pPr>
-        <w:rPr>
-          <w:rFonts w:ascii="Verdana" w:hAnsi="Verdana"/>
-        </w:rPr>
-      </w:pPr>
-    </w:p>
-    <w:p>
-      <w:pPr>
-        <w:rPr>
-          <w:rFonts w:ascii="Verdana" w:hAnsi="Verdana"/>
-        </w:rPr>
-      </w:pPr>
-    </w:p>
-    <w:p>
-      <w:pPr>
-        <w:rPr>
-          <w:rFonts w:ascii="Verdana" w:hAnsi="Verdana"/>
-        </w:rPr>
-      </w:pPr>
-    </w:p>
-    <w:p>
-      <w:pPr>
-        <w:rPr>
-          <w:rFonts w:ascii="Verdana" w:hAnsi="Verdana"/>
-        </w:rPr>
-      </w:pPr>
-    </w:p>
-    <w:p>
-      <w:pPr>
-        <w:rPr>
-          <w:rFonts w:ascii="Verdana" w:hAnsi="Verdana"/>
-        </w:rPr>
-      </w:pPr>
-    </w:p>
-    <w:p>
-      <w:pPr>
-        <w:rPr>
-          <w:rFonts w:ascii="Verdana" w:hAnsi="Verdana"/>
-        </w:rPr>
-      </w:pPr>
-    </w:p>
-    <w:p>
-      <w:pPr>
-        <w:rPr>
-          <w:rFonts w:ascii="Verdana" w:hAnsi="Verdana"/>
-        </w:rPr>
-      </w:pPr>
-    </w:p>
-    <w:p>
-      <w:pPr>
-        <w:rPr>
-          <w:rFonts w:ascii="Verdana" w:hAnsi="Verdana"/>
-        </w:rPr>
-      </w:pPr>
-    </w:p>
-    <w:p>
-      <w:pPr>
-        <w:rPr>
-          <w:rFonts w:ascii="Verdana" w:hAnsi="Verdana"/>
-        </w:rPr>
-      </w:pPr>
-    </w:p>
-    <w:p>
-      <w:pPr>
-        <w:rPr>
-          <w:rFonts w:ascii="Verdana" w:hAnsi="Verdana" w:hint="eastAsia"/>
+        <w:rPr>
+          <w:rFonts w:ascii="Verdana" w:hAnsi="Verdana"/>
+        </w:rPr>
+      </w:pPr>
+    </w:p>
+    <w:p>
+      <w:pPr>
+        <w:rPr>
+          <w:rFonts w:ascii="Verdana" w:hAnsi="Verdana"/>
         </w:rPr>
       </w:pPr>
     </w:p>
@@ -6607,8 +6946,8 @@
           <w:color w:val="2F5496" w:themeColor="accent1" w:themeShade="BF"/>
         </w:rPr>
       </w:pPr>
-      <w:bookmarkStart w:id="40" w:name="_Toc62842873"/>
-      <w:bookmarkStart w:id="41" w:name="_Toc65171811"/>
+      <w:bookmarkStart w:id="39" w:name="_Toc62842873"/>
+      <w:bookmarkStart w:id="40" w:name="_Toc65409205"/>
       <w:r>
         <w:rPr>
           <w:rFonts w:ascii="Verdana" w:hAnsi="Verdana"/>
@@ -6617,8 +6956,8 @@
         <w:lastRenderedPageBreak/>
         <w:t>5 Export Data</w:t>
       </w:r>
+      <w:bookmarkEnd w:id="39"/>
       <w:bookmarkEnd w:id="40"/>
-      <w:bookmarkEnd w:id="41"/>
     </w:p>
     <w:p>
       <w:pPr>
@@ -6824,7 +7163,7 @@
                     <pic:cNvPicPr/>
                   </pic:nvPicPr>
                   <pic:blipFill>
-                    <a:blip r:embed="rId22">
+                    <a:blip r:embed="rId26">
                       <a:extLst>
                         <a:ext uri="{28A0092B-C50C-407E-A947-70E740481C1C}">
                           <a14:useLocalDpi xmlns:a14="http://schemas.microsoft.com/office/drawing/2010/main" val="0"/>
@@ -7150,8 +7489,8 @@
       </w:pPr>
     </w:p>
     <w:sectPr>
-      <w:footerReference w:type="even" r:id="rId23"/>
-      <w:footerReference w:type="default" r:id="rId24"/>
+      <w:footerReference w:type="even" r:id="rId27"/>
+      <w:footerReference w:type="default" r:id="rId28"/>
       <w:pgSz w:w="11900" w:h="16840"/>
       <w:pgMar w:top="1440" w:right="1800" w:bottom="1440" w:left="1800" w:header="851" w:footer="992" w:gutter="0"/>
       <w:pgNumType w:start="0"/>
@@ -7305,6 +7644,8 @@
       <w:pStyle w:val="aa"/>
       <w:ind w:right="360"/>
     </w:pPr>
+    <w:proofErr w:type="spellStart"/>
+    <w:proofErr w:type="gramStart"/>
     <w:r>
       <w:rPr>
         <w:rFonts w:hint="eastAsia"/>
@@ -7324,6 +7665,7 @@
       </w:rPr>
       <w:t>iperNet</w:t>
     </w:r>
+    <w:proofErr w:type="spellEnd"/>
     <w:r>
       <w:rPr>
         <w:i/>
@@ -7339,7 +7681,17 @@
       <w:t xml:space="preserve"> </w:t>
     </w:r>
     <w:r>
-      <w:t>Version 0.4.0 User Guide</w:t>
+      <w:t>Version</w:t>
+    </w:r>
+    <w:proofErr w:type="gramEnd"/>
+    <w:r>
+      <w:t xml:space="preserve"> 0.</w:t>
+    </w:r>
+    <w:r>
+      <w:t>5.</w:t>
+    </w:r>
+    <w:r>
+      <w:t>0 User Guide</w:t>
     </w:r>
   </w:p>
 </w:ftr>

</xml_diff>

<commit_message>
draft user manual for version 0.5.0
</commit_message>
<xml_diff>
--- a/files/PiperNet0.5.0.docx
+++ b/files/PiperNet0.5.0.docx
@@ -83,6 +83,7 @@
           <w:szCs w:val="36"/>
         </w:rPr>
       </w:pPr>
+      <w:proofErr w:type="spellStart"/>
       <w:r>
         <w:rPr>
           <w:rFonts w:ascii="Verdana" w:hAnsi="Verdana"/>
@@ -93,6 +94,7 @@
         </w:rPr>
         <w:t>PiperNet</w:t>
       </w:r>
+      <w:proofErr w:type="spellEnd"/>
     </w:p>
     <w:p>
       <w:pPr>
@@ -364,7 +366,7 @@
         </w:rPr>
       </w:pPr>
       <w:bookmarkStart w:id="0" w:name="_Toc62842867"/>
-      <w:bookmarkStart w:id="1" w:name="_Toc65424578"/>
+      <w:bookmarkStart w:id="1" w:name="_Toc65609419"/>
       <w:r>
         <w:rPr>
           <w:rFonts w:ascii="Verdana" w:hAnsi="Verdana"/>
@@ -416,7 +418,7 @@
         </w:rPr>
         <w:fldChar w:fldCharType="separate"/>
       </w:r>
-      <w:hyperlink w:anchor="_Toc65424578" w:history="1">
+      <w:hyperlink w:anchor="_Toc65609419" w:history="1">
         <w:r>
           <w:rPr>
             <w:rStyle w:val="a6"/>
@@ -439,7 +441,7 @@
           <w:rPr>
             <w:webHidden/>
           </w:rPr>
-          <w:instrText xml:space="preserve"> PAGEREF _Toc65424578 \h </w:instrText>
+          <w:instrText xml:space="preserve"> PAGEREF _Toc65609419 \h </w:instrText>
         </w:r>
         <w:r>
           <w:rPr>
@@ -476,7 +478,7 @@
           <w:sz w:val="21"/>
         </w:rPr>
       </w:pPr>
-      <w:hyperlink w:anchor="_Toc65424579" w:history="1">
+      <w:hyperlink w:anchor="_Toc65609420" w:history="1">
         <w:r>
           <w:rPr>
             <w:rStyle w:val="a6"/>
@@ -499,7 +501,7 @@
           <w:rPr>
             <w:webHidden/>
           </w:rPr>
-          <w:instrText xml:space="preserve"> PAGEREF _Toc65424579 \h </w:instrText>
+          <w:instrText xml:space="preserve"> PAGEREF _Toc65609420 \h </w:instrText>
         </w:r>
         <w:r>
           <w:rPr>
@@ -536,7 +538,7 @@
           <w:sz w:val="21"/>
         </w:rPr>
       </w:pPr>
-      <w:hyperlink w:anchor="_Toc65424580" w:history="1">
+      <w:hyperlink w:anchor="_Toc65609421" w:history="1">
         <w:r>
           <w:rPr>
             <w:rStyle w:val="a6"/>
@@ -559,7 +561,7 @@
           <w:rPr>
             <w:webHidden/>
           </w:rPr>
-          <w:instrText xml:space="preserve"> PAGEREF _Toc65424580 \h </w:instrText>
+          <w:instrText xml:space="preserve"> PAGEREF _Toc65609421 \h </w:instrText>
         </w:r>
         <w:r>
           <w:rPr>
@@ -596,7 +598,7 @@
           <w:sz w:val="21"/>
         </w:rPr>
       </w:pPr>
-      <w:hyperlink w:anchor="_Toc65424581" w:history="1">
+      <w:hyperlink w:anchor="_Toc65609422" w:history="1">
         <w:r>
           <w:rPr>
             <w:rStyle w:val="a6"/>
@@ -619,7 +621,7 @@
           <w:rPr>
             <w:webHidden/>
           </w:rPr>
-          <w:instrText xml:space="preserve"> PAGEREF _Toc65424581 \h </w:instrText>
+          <w:instrText xml:space="preserve"> PAGEREF _Toc65609422 \h </w:instrText>
         </w:r>
         <w:r>
           <w:rPr>
@@ -656,7 +658,7 @@
           <w:sz w:val="21"/>
         </w:rPr>
       </w:pPr>
-      <w:hyperlink w:anchor="_Toc65424582" w:history="1">
+      <w:hyperlink w:anchor="_Toc65609423" w:history="1">
         <w:r>
           <w:rPr>
             <w:rStyle w:val="a6"/>
@@ -679,7 +681,7 @@
           <w:rPr>
             <w:webHidden/>
           </w:rPr>
-          <w:instrText xml:space="preserve"> PAGEREF _Toc65424582 \h </w:instrText>
+          <w:instrText xml:space="preserve"> PAGEREF _Toc65609423 \h </w:instrText>
         </w:r>
         <w:r>
           <w:rPr>
@@ -716,7 +718,7 @@
           <w:sz w:val="21"/>
         </w:rPr>
       </w:pPr>
-      <w:hyperlink w:anchor="_Toc65424583" w:history="1">
+      <w:hyperlink w:anchor="_Toc65609424" w:history="1">
         <w:r>
           <w:rPr>
             <w:rStyle w:val="a6"/>
@@ -739,7 +741,7 @@
           <w:rPr>
             <w:webHidden/>
           </w:rPr>
-          <w:instrText xml:space="preserve"> PAGEREF _Toc65424583 \h </w:instrText>
+          <w:instrText xml:space="preserve"> PAGEREF _Toc65609424 \h </w:instrText>
         </w:r>
         <w:r>
           <w:rPr>
@@ -781,14 +783,14 @@
           <w:szCs w:val="24"/>
         </w:rPr>
       </w:pPr>
-      <w:hyperlink w:anchor="_Toc65424584" w:history="1">
+      <w:hyperlink w:anchor="_Toc65609425" w:history="1">
         <w:r>
           <w:rPr>
             <w:rStyle w:val="a6"/>
             <w:rFonts w:ascii="Verdana" w:hAnsi="Verdana"/>
             <w:noProof/>
           </w:rPr>
-          <w:t>Section 1 modify statics in data sheets</w:t>
+          <w:t>Section 1 Modify statics in data sheets</w:t>
         </w:r>
         <w:r>
           <w:rPr>
@@ -809,7 +811,7 @@
             <w:noProof/>
             <w:webHidden/>
           </w:rPr>
-          <w:instrText xml:space="preserve"> PAGEREF _Toc65424584 \h </w:instrText>
+          <w:instrText xml:space="preserve"> PAGEREF _Toc65609425 \h </w:instrText>
         </w:r>
         <w:r>
           <w:rPr>
@@ -855,7 +857,7 @@
           <w:szCs w:val="24"/>
         </w:rPr>
       </w:pPr>
-      <w:hyperlink w:anchor="_Toc65424585" w:history="1">
+      <w:hyperlink w:anchor="_Toc65609426" w:history="1">
         <w:r>
           <w:rPr>
             <w:rStyle w:val="a6"/>
@@ -883,7 +885,7 @@
             <w:noProof/>
             <w:webHidden/>
           </w:rPr>
-          <w:instrText xml:space="preserve"> PAGEREF _Toc65424585 \h </w:instrText>
+          <w:instrText xml:space="preserve"> PAGEREF _Toc65609426 \h </w:instrText>
         </w:r>
         <w:r>
           <w:rPr>
@@ -929,7 +931,7 @@
           <w:szCs w:val="24"/>
         </w:rPr>
       </w:pPr>
-      <w:hyperlink w:anchor="_Toc65424586" w:history="1">
+      <w:hyperlink w:anchor="_Toc65609427" w:history="1">
         <w:r>
           <w:rPr>
             <w:rStyle w:val="a6"/>
@@ -957,7 +959,7 @@
             <w:noProof/>
             <w:webHidden/>
           </w:rPr>
-          <w:instrText xml:space="preserve"> PAGEREF _Toc65424586 \h </w:instrText>
+          <w:instrText xml:space="preserve"> PAGEREF _Toc65609427 \h </w:instrText>
         </w:r>
         <w:r>
           <w:rPr>
@@ -1003,7 +1005,7 @@
           <w:szCs w:val="24"/>
         </w:rPr>
       </w:pPr>
-      <w:hyperlink w:anchor="_Toc65424587" w:history="1">
+      <w:hyperlink w:anchor="_Toc65609428" w:history="1">
         <w:r>
           <w:rPr>
             <w:rStyle w:val="a6"/>
@@ -1031,7 +1033,7 @@
             <w:noProof/>
             <w:webHidden/>
           </w:rPr>
-          <w:instrText xml:space="preserve"> PAGEREF _Toc65424587 \h </w:instrText>
+          <w:instrText xml:space="preserve"> PAGEREF _Toc65609428 \h </w:instrText>
         </w:r>
         <w:r>
           <w:rPr>
@@ -1077,7 +1079,7 @@
           <w:szCs w:val="24"/>
         </w:rPr>
       </w:pPr>
-      <w:hyperlink w:anchor="_Toc65424588" w:history="1">
+      <w:hyperlink w:anchor="_Toc65609429" w:history="1">
         <w:r>
           <w:rPr>
             <w:rStyle w:val="a6"/>
@@ -1105,7 +1107,7 @@
             <w:noProof/>
             <w:webHidden/>
           </w:rPr>
-          <w:instrText xml:space="preserve"> PAGEREF _Toc65424588 \h </w:instrText>
+          <w:instrText xml:space="preserve"> PAGEREF _Toc65609429 \h </w:instrText>
         </w:r>
         <w:r>
           <w:rPr>
@@ -1151,14 +1153,14 @@
           <w:szCs w:val="24"/>
         </w:rPr>
       </w:pPr>
-      <w:hyperlink w:anchor="_Toc65424589" w:history="1">
+      <w:hyperlink w:anchor="_Toc65609430" w:history="1">
         <w:r>
           <w:rPr>
             <w:rStyle w:val="a6"/>
             <w:rFonts w:ascii="Verdana" w:hAnsi="Verdana"/>
             <w:noProof/>
           </w:rPr>
-          <w:t>Section 6 Set node color</w:t>
+          <w:t>Section 6 Merge Cluster</w:t>
         </w:r>
         <w:r>
           <w:rPr>
@@ -1179,7 +1181,7 @@
             <w:noProof/>
             <w:webHidden/>
           </w:rPr>
-          <w:instrText xml:space="preserve"> PAGEREF _Toc65424589 \h </w:instrText>
+          <w:instrText xml:space="preserve"> PAGEREF _Toc65609430 \h </w:instrText>
         </w:r>
         <w:r>
           <w:rPr>
@@ -1225,14 +1227,14 @@
           <w:szCs w:val="24"/>
         </w:rPr>
       </w:pPr>
-      <w:hyperlink w:anchor="_Toc65424590" w:history="1">
+      <w:hyperlink w:anchor="_Toc65609431" w:history="1">
         <w:r>
           <w:rPr>
             <w:rStyle w:val="a6"/>
             <w:rFonts w:ascii="Verdana" w:hAnsi="Verdana"/>
             <w:noProof/>
           </w:rPr>
-          <w:t>Section 7 Merge Cluster</w:t>
+          <w:t>Section 7 3D plane separation</w:t>
         </w:r>
         <w:r>
           <w:rPr>
@@ -1253,7 +1255,7 @@
             <w:noProof/>
             <w:webHidden/>
           </w:rPr>
-          <w:instrText xml:space="preserve"> PAGEREF _Toc65424590 \h </w:instrText>
+          <w:instrText xml:space="preserve"> PAGEREF _Toc65609431 \h </w:instrText>
         </w:r>
         <w:r>
           <w:rPr>
@@ -1278,6 +1280,66 @@
         <w:r>
           <w:rPr>
             <w:noProof/>
+            <w:webHidden/>
+          </w:rPr>
+          <w:fldChar w:fldCharType="end"/>
+        </w:r>
+      </w:hyperlink>
+    </w:p>
+    <w:p>
+      <w:pPr>
+        <w:pStyle w:val="TOC1"/>
+        <w:rPr>
+          <w:rFonts w:asciiTheme="minorHAnsi" w:eastAsiaTheme="minorEastAsia" w:hAnsiTheme="minorHAnsi"/>
+          <w:i w:val="0"/>
+          <w:iCs w:val="0"/>
+          <w:sz w:val="21"/>
+        </w:rPr>
+      </w:pPr>
+      <w:hyperlink w:anchor="_Toc65609432" w:history="1">
+        <w:r>
+          <w:rPr>
+            <w:rStyle w:val="a6"/>
+          </w:rPr>
+          <w:t>5 Graph Option</w:t>
+        </w:r>
+        <w:r>
+          <w:rPr>
+            <w:webHidden/>
+          </w:rPr>
+          <w:tab/>
+        </w:r>
+        <w:r>
+          <w:rPr>
+            <w:webHidden/>
+          </w:rPr>
+          <w:fldChar w:fldCharType="begin"/>
+        </w:r>
+        <w:r>
+          <w:rPr>
+            <w:webHidden/>
+          </w:rPr>
+          <w:instrText xml:space="preserve"> PAGEREF _Toc65609432 \h </w:instrText>
+        </w:r>
+        <w:r>
+          <w:rPr>
+            <w:webHidden/>
+          </w:rPr>
+        </w:r>
+        <w:r>
+          <w:rPr>
+            <w:webHidden/>
+          </w:rPr>
+          <w:fldChar w:fldCharType="separate"/>
+        </w:r>
+        <w:r>
+          <w:rPr>
+            <w:webHidden/>
+          </w:rPr>
+          <w:t>12</w:t>
+        </w:r>
+        <w:r>
+          <w:rPr>
             <w:webHidden/>
           </w:rPr>
           <w:fldChar w:fldCharType="end"/>
@@ -1299,14 +1361,14 @@
           <w:szCs w:val="24"/>
         </w:rPr>
       </w:pPr>
-      <w:hyperlink w:anchor="_Toc65424591" w:history="1">
+      <w:hyperlink w:anchor="_Toc65609433" w:history="1">
         <w:r>
           <w:rPr>
             <w:rStyle w:val="a6"/>
             <w:rFonts w:ascii="Verdana" w:hAnsi="Verdana"/>
             <w:noProof/>
           </w:rPr>
-          <w:t>Section 8 3D plane separation</w:t>
+          <w:t>Section 1 Nodes</w:t>
         </w:r>
         <w:r>
           <w:rPr>
@@ -1327,7 +1389,7 @@
             <w:noProof/>
             <w:webHidden/>
           </w:rPr>
-          <w:instrText xml:space="preserve"> PAGEREF _Toc65424591 \h </w:instrText>
+          <w:instrText xml:space="preserve"> PAGEREF _Toc65609433 \h </w:instrText>
         </w:r>
         <w:r>
           <w:rPr>
@@ -1348,6 +1410,228 @@
             <w:webHidden/>
           </w:rPr>
           <w:t>12</w:t>
+        </w:r>
+        <w:r>
+          <w:rPr>
+            <w:noProof/>
+            <w:webHidden/>
+          </w:rPr>
+          <w:fldChar w:fldCharType="end"/>
+        </w:r>
+      </w:hyperlink>
+    </w:p>
+    <w:p>
+      <w:pPr>
+        <w:pStyle w:val="TOC2"/>
+        <w:tabs>
+          <w:tab w:val="right" w:leader="dot" w:pos="8290"/>
+        </w:tabs>
+        <w:rPr>
+          <w:rFonts w:eastAsiaTheme="minorEastAsia"/>
+          <w:b w:val="0"/>
+          <w:bCs w:val="0"/>
+          <w:noProof/>
+          <w:sz w:val="21"/>
+          <w:szCs w:val="24"/>
+        </w:rPr>
+      </w:pPr>
+      <w:hyperlink w:anchor="_Toc65609434" w:history="1">
+        <w:r>
+          <w:rPr>
+            <w:rStyle w:val="a6"/>
+            <w:rFonts w:ascii="Verdana" w:hAnsi="Verdana"/>
+            <w:noProof/>
+          </w:rPr>
+          <w:t>Section 2 Edges</w:t>
+        </w:r>
+        <w:r>
+          <w:rPr>
+            <w:noProof/>
+            <w:webHidden/>
+          </w:rPr>
+          <w:tab/>
+        </w:r>
+        <w:r>
+          <w:rPr>
+            <w:noProof/>
+            <w:webHidden/>
+          </w:rPr>
+          <w:fldChar w:fldCharType="begin"/>
+        </w:r>
+        <w:r>
+          <w:rPr>
+            <w:noProof/>
+            <w:webHidden/>
+          </w:rPr>
+          <w:instrText xml:space="preserve"> PAGEREF _Toc65609434 \h </w:instrText>
+        </w:r>
+        <w:r>
+          <w:rPr>
+            <w:noProof/>
+            <w:webHidden/>
+          </w:rPr>
+        </w:r>
+        <w:r>
+          <w:rPr>
+            <w:noProof/>
+            <w:webHidden/>
+          </w:rPr>
+          <w:fldChar w:fldCharType="separate"/>
+        </w:r>
+        <w:r>
+          <w:rPr>
+            <w:noProof/>
+            <w:webHidden/>
+          </w:rPr>
+          <w:t>13</w:t>
+        </w:r>
+        <w:r>
+          <w:rPr>
+            <w:noProof/>
+            <w:webHidden/>
+          </w:rPr>
+          <w:fldChar w:fldCharType="end"/>
+        </w:r>
+      </w:hyperlink>
+    </w:p>
+    <w:p>
+      <w:pPr>
+        <w:pStyle w:val="TOC2"/>
+        <w:tabs>
+          <w:tab w:val="right" w:leader="dot" w:pos="8290"/>
+        </w:tabs>
+        <w:rPr>
+          <w:rFonts w:eastAsiaTheme="minorEastAsia"/>
+          <w:b w:val="0"/>
+          <w:bCs w:val="0"/>
+          <w:noProof/>
+          <w:sz w:val="21"/>
+          <w:szCs w:val="24"/>
+        </w:rPr>
+      </w:pPr>
+      <w:hyperlink w:anchor="_Toc65609435" w:history="1">
+        <w:r>
+          <w:rPr>
+            <w:rStyle w:val="a6"/>
+            <w:rFonts w:ascii="Verdana" w:hAnsi="Verdana"/>
+            <w:noProof/>
+          </w:rPr>
+          <w:t>Section 3 Labels</w:t>
+        </w:r>
+        <w:r>
+          <w:rPr>
+            <w:noProof/>
+            <w:webHidden/>
+          </w:rPr>
+          <w:tab/>
+        </w:r>
+        <w:r>
+          <w:rPr>
+            <w:noProof/>
+            <w:webHidden/>
+          </w:rPr>
+          <w:fldChar w:fldCharType="begin"/>
+        </w:r>
+        <w:r>
+          <w:rPr>
+            <w:noProof/>
+            <w:webHidden/>
+          </w:rPr>
+          <w:instrText xml:space="preserve"> PAGEREF _Toc65609435 \h </w:instrText>
+        </w:r>
+        <w:r>
+          <w:rPr>
+            <w:noProof/>
+            <w:webHidden/>
+          </w:rPr>
+        </w:r>
+        <w:r>
+          <w:rPr>
+            <w:noProof/>
+            <w:webHidden/>
+          </w:rPr>
+          <w:fldChar w:fldCharType="separate"/>
+        </w:r>
+        <w:r>
+          <w:rPr>
+            <w:noProof/>
+            <w:webHidden/>
+          </w:rPr>
+          <w:t>13</w:t>
+        </w:r>
+        <w:r>
+          <w:rPr>
+            <w:noProof/>
+            <w:webHidden/>
+          </w:rPr>
+          <w:fldChar w:fldCharType="end"/>
+        </w:r>
+      </w:hyperlink>
+    </w:p>
+    <w:p>
+      <w:pPr>
+        <w:pStyle w:val="TOC2"/>
+        <w:tabs>
+          <w:tab w:val="right" w:leader="dot" w:pos="8290"/>
+        </w:tabs>
+        <w:rPr>
+          <w:rFonts w:eastAsiaTheme="minorEastAsia"/>
+          <w:b w:val="0"/>
+          <w:bCs w:val="0"/>
+          <w:noProof/>
+          <w:sz w:val="21"/>
+          <w:szCs w:val="24"/>
+        </w:rPr>
+      </w:pPr>
+      <w:hyperlink w:anchor="_Toc65609436" w:history="1">
+        <w:r>
+          <w:rPr>
+            <w:rStyle w:val="a6"/>
+            <w:rFonts w:ascii="Verdana" w:hAnsi="Verdana"/>
+            <w:noProof/>
+          </w:rPr>
+          <w:t>Section 4 Clusters</w:t>
+        </w:r>
+        <w:r>
+          <w:rPr>
+            <w:noProof/>
+            <w:webHidden/>
+          </w:rPr>
+          <w:tab/>
+        </w:r>
+        <w:r>
+          <w:rPr>
+            <w:noProof/>
+            <w:webHidden/>
+          </w:rPr>
+          <w:fldChar w:fldCharType="begin"/>
+        </w:r>
+        <w:r>
+          <w:rPr>
+            <w:noProof/>
+            <w:webHidden/>
+          </w:rPr>
+          <w:instrText xml:space="preserve"> PAGEREF _Toc65609436 \h </w:instrText>
+        </w:r>
+        <w:r>
+          <w:rPr>
+            <w:noProof/>
+            <w:webHidden/>
+          </w:rPr>
+        </w:r>
+        <w:r>
+          <w:rPr>
+            <w:noProof/>
+            <w:webHidden/>
+          </w:rPr>
+          <w:fldChar w:fldCharType="separate"/>
+        </w:r>
+        <w:r>
+          <w:rPr>
+            <w:noProof/>
+            <w:webHidden/>
+          </w:rPr>
+          <w:t>14</w:t>
         </w:r>
         <w:r>
           <w:rPr>
@@ -1368,12 +1652,12 @@
           <w:sz w:val="21"/>
         </w:rPr>
       </w:pPr>
-      <w:hyperlink w:anchor="_Toc65424592" w:history="1">
+      <w:hyperlink w:anchor="_Toc65609437" w:history="1">
         <w:r>
           <w:rPr>
             <w:rStyle w:val="a6"/>
           </w:rPr>
-          <w:t>5 Export Data</w:t>
+          <w:t>6 Export Data</w:t>
         </w:r>
         <w:r>
           <w:rPr>
@@ -1391,7 +1675,7 @@
           <w:rPr>
             <w:webHidden/>
           </w:rPr>
-          <w:instrText xml:space="preserve"> PAGEREF _Toc65424592 \h </w:instrText>
+          <w:instrText xml:space="preserve"> PAGEREF _Toc65609437 \h </w:instrText>
         </w:r>
         <w:r>
           <w:rPr>
@@ -1408,7 +1692,7 @@
           <w:rPr>
             <w:webHidden/>
           </w:rPr>
-          <w:t>13</w:t>
+          <w:t>15</w:t>
         </w:r>
         <w:r>
           <w:rPr>
@@ -1516,7 +1800,7 @@
         </w:rPr>
       </w:pPr>
       <w:bookmarkStart w:id="2" w:name="_Toc62842868"/>
-      <w:bookmarkStart w:id="3" w:name="_Toc65424579"/>
+      <w:bookmarkStart w:id="3" w:name="_Toc65609420"/>
       <w:r>
         <w:rPr>
           <w:rFonts w:ascii="Verdana" w:hAnsi="Verdana"/>
@@ -1524,7 +1808,6 @@
           <w:sz w:val="36"/>
           <w:szCs w:val="36"/>
         </w:rPr>
-        <w:lastRenderedPageBreak/>
         <w:t>About Document</w:t>
       </w:r>
       <w:bookmarkEnd w:id="2"/>
@@ -1708,13 +1991,10 @@
           <w:sz w:val="21"/>
           <w:szCs w:val="21"/>
         </w:rPr>
-        <w:t>For general instructions to install this software, see install instructions for PiperNet.</w:t>
-      </w:r>
-    </w:p>
-    <w:p>
-      <w:pPr>
-        <w:pStyle w:val="a5"/>
-        <w:shd w:val="clear" w:color="auto" w:fill="FFFFFF"/>
+        <w:t xml:space="preserve">For general instructions to install this software, see install instructions for </w:t>
+      </w:r>
+      <w:proofErr w:type="spellStart"/>
+      <w:r>
         <w:rPr>
           <w:rFonts w:ascii="Verdana" w:eastAsiaTheme="minorHAnsi" w:hAnsi="Verdana" w:cs="Segoe UI"/>
           <w:color w:val="000000" w:themeColor="text1"/>
@@ -1722,7 +2002,9 @@
           <w:sz w:val="21"/>
           <w:szCs w:val="21"/>
         </w:rPr>
-      </w:pPr>
+        <w:t>PiperNet</w:t>
+      </w:r>
+      <w:proofErr w:type="spellEnd"/>
       <w:r>
         <w:rPr>
           <w:rFonts w:ascii="Verdana" w:eastAsiaTheme="minorHAnsi" w:hAnsi="Verdana" w:cs="Segoe UI"/>
@@ -1731,7 +2013,7 @@
           <w:sz w:val="21"/>
           <w:szCs w:val="21"/>
         </w:rPr>
-        <w:t>For sample datasets, see input data format and samples.</w:t>
+        <w:t>.</w:t>
       </w:r>
     </w:p>
     <w:p>
@@ -1754,9 +2036,13 @@
           <w:sz w:val="21"/>
           <w:szCs w:val="21"/>
         </w:rPr>
-        <w:t>For system requirements</w:t>
-      </w:r>
-      <w:r>
+        <w:t>For sample datasets, see input data format and samples.</w:t>
+      </w:r>
+    </w:p>
+    <w:p>
+      <w:pPr>
+        <w:pStyle w:val="a5"/>
+        <w:shd w:val="clear" w:color="auto" w:fill="FFFFFF"/>
         <w:rPr>
           <w:rFonts w:ascii="Verdana" w:eastAsiaTheme="minorHAnsi" w:hAnsi="Verdana" w:cs="Segoe UI"/>
           <w:color w:val="000000" w:themeColor="text1"/>
@@ -1764,8 +2050,7 @@
           <w:sz w:val="21"/>
           <w:szCs w:val="21"/>
         </w:rPr>
-        <w:t xml:space="preserve"> of this software</w:t>
-      </w:r>
+      </w:pPr>
       <w:r>
         <w:rPr>
           <w:rFonts w:ascii="Verdana" w:eastAsiaTheme="minorHAnsi" w:hAnsi="Verdana" w:cs="Segoe UI"/>
@@ -1774,13 +2059,9 @@
           <w:sz w:val="21"/>
           <w:szCs w:val="21"/>
         </w:rPr>
-        <w:t>, see system requirements.</w:t>
-      </w:r>
-    </w:p>
-    <w:p>
-      <w:pPr>
-        <w:pStyle w:val="a5"/>
-        <w:shd w:val="clear" w:color="auto" w:fill="FFFFFF"/>
+        <w:t>For system requirements</w:t>
+      </w:r>
+      <w:r>
         <w:rPr>
           <w:rFonts w:ascii="Verdana" w:eastAsiaTheme="minorHAnsi" w:hAnsi="Verdana" w:cs="Segoe UI"/>
           <w:color w:val="000000" w:themeColor="text1"/>
@@ -1788,7 +2069,8 @@
           <w:sz w:val="21"/>
           <w:szCs w:val="21"/>
         </w:rPr>
-      </w:pPr>
+        <w:t xml:space="preserve"> of this software</w:t>
+      </w:r>
       <w:r>
         <w:rPr>
           <w:rFonts w:ascii="Verdana" w:eastAsiaTheme="minorHAnsi" w:hAnsi="Verdana" w:cs="Segoe UI"/>
@@ -1797,9 +2079,13 @@
           <w:sz w:val="21"/>
           <w:szCs w:val="21"/>
         </w:rPr>
-        <w:t>All documents are available at</w:t>
-      </w:r>
-      <w:r>
+        <w:t>, see system requirements.</w:t>
+      </w:r>
+    </w:p>
+    <w:p>
+      <w:pPr>
+        <w:pStyle w:val="a5"/>
+        <w:shd w:val="clear" w:color="auto" w:fill="FFFFFF"/>
         <w:rPr>
           <w:rFonts w:ascii="Verdana" w:eastAsiaTheme="minorHAnsi" w:hAnsi="Verdana" w:cs="Segoe UI"/>
           <w:color w:val="000000" w:themeColor="text1"/>
@@ -1807,6 +2093,25 @@
           <w:sz w:val="21"/>
           <w:szCs w:val="21"/>
         </w:rPr>
+      </w:pPr>
+      <w:r>
+        <w:rPr>
+          <w:rFonts w:ascii="Verdana" w:eastAsiaTheme="minorHAnsi" w:hAnsi="Verdana" w:cs="Segoe UI"/>
+          <w:color w:val="000000" w:themeColor="text1"/>
+          <w:spacing w:val="-1"/>
+          <w:sz w:val="21"/>
+          <w:szCs w:val="21"/>
+        </w:rPr>
+        <w:t>All documents are available at</w:t>
+      </w:r>
+      <w:r>
+        <w:rPr>
+          <w:rFonts w:ascii="Verdana" w:eastAsiaTheme="minorHAnsi" w:hAnsi="Verdana" w:cs="Segoe UI"/>
+          <w:color w:val="000000" w:themeColor="text1"/>
+          <w:spacing w:val="-1"/>
+          <w:sz w:val="21"/>
+          <w:szCs w:val="21"/>
+        </w:rPr>
         <w:t xml:space="preserve"> </w:t>
       </w:r>
       <w:hyperlink r:id="rId8" w:history="1">
@@ -1996,7 +2301,7 @@
         </w:rPr>
       </w:pPr>
       <w:bookmarkStart w:id="9" w:name="_Toc62842869"/>
-      <w:bookmarkStart w:id="10" w:name="_Toc65424580"/>
+      <w:bookmarkStart w:id="10" w:name="_Toc65609421"/>
       <w:bookmarkEnd w:id="6"/>
       <w:bookmarkEnd w:id="7"/>
       <w:bookmarkEnd w:id="8"/>
@@ -2005,7 +2310,6 @@
           <w:rFonts w:ascii="Verdana" w:hAnsi="Verdana"/>
           <w:color w:val="2F5496" w:themeColor="accent1" w:themeShade="BF"/>
         </w:rPr>
-        <w:lastRenderedPageBreak/>
         <w:t>1 Software Overview</w:t>
       </w:r>
       <w:bookmarkEnd w:id="9"/>
@@ -2107,7 +2411,21 @@
         <w:rPr>
           <w:rFonts w:ascii="Verdana" w:hAnsi="Verdana"/>
         </w:rPr>
-        <w:t xml:space="preserve"> through attributes and merge or separate nodes groups can be done in this software assisting data research. A fixed dataset will be export in GEXF</w:t>
+        <w:t xml:space="preserve"> through attributes and </w:t>
+      </w:r>
+      <w:proofErr w:type="gramStart"/>
+      <w:r>
+        <w:rPr>
+          <w:rFonts w:ascii="Verdana" w:hAnsi="Verdana"/>
+        </w:rPr>
+        <w:t>merge</w:t>
+      </w:r>
+      <w:proofErr w:type="gramEnd"/>
+      <w:r>
+        <w:rPr>
+          <w:rFonts w:ascii="Verdana" w:hAnsi="Verdana"/>
+        </w:rPr>
+        <w:t xml:space="preserve"> or separate nodes groups can be done in this software assisting data research. A fixed dataset will be export in GEXF</w:t>
       </w:r>
       <w:r>
         <w:rPr>
@@ -2320,7 +2638,7 @@
     <w:p>
       <w:pPr>
         <w:rPr>
-          <w:rFonts w:ascii="Verdana" w:hAnsi="Verdana" w:hint="eastAsia"/>
+          <w:rFonts w:ascii="Verdana" w:hAnsi="Verdana"/>
         </w:rPr>
       </w:pPr>
     </w:p>
@@ -2333,7 +2651,7 @@
         </w:rPr>
       </w:pPr>
       <w:bookmarkStart w:id="11" w:name="_Toc62842870"/>
-      <w:bookmarkStart w:id="12" w:name="_Toc65424581"/>
+      <w:bookmarkStart w:id="12" w:name="_Toc65609422"/>
       <w:r>
         <w:rPr>
           <w:rFonts w:ascii="Verdana" w:hAnsi="Verdana"/>
@@ -2823,6 +3141,7 @@
         </w:rPr>
         <w:t xml:space="preserve"> rows of data will be shown below, where you can choose whether to </w:t>
       </w:r>
+      <w:proofErr w:type="spellStart"/>
       <w:r>
         <w:rPr>
           <w:rFonts w:ascii="Verdana" w:hAnsi="Verdana"/>
@@ -2845,7 +3164,16 @@
           <w:b/>
           <w:bCs/>
         </w:rPr>
-        <w:t xml:space="preserve">eaders </w:t>
+        <w:t>eaders</w:t>
+      </w:r>
+      <w:proofErr w:type="spellEnd"/>
+      <w:r>
+        <w:rPr>
+          <w:rFonts w:ascii="Verdana" w:hAnsi="Verdana"/>
+          <w:b/>
+          <w:bCs/>
+        </w:rPr>
+        <w:t xml:space="preserve"> </w:t>
       </w:r>
       <w:r>
         <w:rPr>
@@ -3111,7 +3439,7 @@
         </w:rPr>
       </w:pPr>
       <w:bookmarkStart w:id="13" w:name="_Toc62842871"/>
-      <w:bookmarkStart w:id="14" w:name="_Toc65424582"/>
+      <w:bookmarkStart w:id="14" w:name="_Toc65609423"/>
       <w:r>
         <w:rPr>
           <w:rFonts w:ascii="Verdana" w:hAnsi="Verdana"/>
@@ -3450,7 +3778,37 @@
         <w:rPr>
           <w:rFonts w:ascii="Verdana" w:hAnsi="Verdana"/>
         </w:rPr>
-        <w:t xml:space="preserve"> can show a label of the node ID. </w:t>
+        <w:t xml:space="preserve"> can show a label of the node ID</w:t>
+      </w:r>
+      <w:r>
+        <w:rPr>
+          <w:rFonts w:ascii="Verdana" w:hAnsi="Verdana"/>
+        </w:rPr>
+        <w:t xml:space="preserve"> with the node in red color</w:t>
+      </w:r>
+      <w:r>
+        <w:rPr>
+          <w:rFonts w:ascii="Verdana" w:hAnsi="Verdana"/>
+        </w:rPr>
+        <w:t xml:space="preserve">. </w:t>
+      </w:r>
+      <w:r>
+        <w:rPr>
+          <w:rFonts w:ascii="Verdana" w:hAnsi="Verdana"/>
+        </w:rPr>
+        <w:t>The edges link to this node will be highlighted</w:t>
+      </w:r>
+      <w:r>
+        <w:rPr>
+          <w:rFonts w:ascii="Verdana" w:hAnsi="Verdana"/>
+        </w:rPr>
+        <w:t xml:space="preserve"> in red</w:t>
+      </w:r>
+      <w:r>
+        <w:rPr>
+          <w:rFonts w:ascii="Verdana" w:hAnsi="Verdana"/>
+        </w:rPr>
+        <w:t xml:space="preserve">. </w:t>
       </w:r>
       <w:r>
         <w:rPr>
@@ -3684,13 +4042,6 @@
     <w:p>
       <w:pPr>
         <w:rPr>
-          <w:rFonts w:ascii="Verdana" w:hAnsi="Verdana"/>
-        </w:rPr>
-      </w:pPr>
-    </w:p>
-    <w:p>
-      <w:pPr>
-        <w:rPr>
           <w:rFonts w:ascii="Verdana" w:hAnsi="Verdana" w:hint="eastAsia"/>
         </w:rPr>
       </w:pPr>
@@ -3704,7 +4055,7 @@
         </w:rPr>
       </w:pPr>
       <w:bookmarkStart w:id="15" w:name="_Toc62842872"/>
-      <w:bookmarkStart w:id="16" w:name="_Toc65424583"/>
+      <w:bookmarkStart w:id="16" w:name="_Toc65609424"/>
       <w:r>
         <w:rPr>
           <w:rFonts w:ascii="Verdana" w:hAnsi="Verdana"/>
@@ -3736,7 +4087,7 @@
       </w:pPr>
       <w:bookmarkStart w:id="17" w:name="OLE_LINK5"/>
       <w:bookmarkStart w:id="18" w:name="OLE_LINK6"/>
-      <w:bookmarkStart w:id="19" w:name="_Toc65424584"/>
+      <w:bookmarkStart w:id="19" w:name="_Toc65609425"/>
       <w:r>
         <w:rPr>
           <w:rFonts w:ascii="Verdana" w:hAnsi="Verdana"/>
@@ -3753,7 +4104,7 @@
           <w:bCs w:val="0"/>
           <w:color w:val="2E74B5" w:themeColor="accent5" w:themeShade="BF"/>
         </w:rPr>
-        <w:t xml:space="preserve">modify statics in data </w:t>
+        <w:t>M</w:t>
       </w:r>
       <w:r>
         <w:rPr>
@@ -3762,6 +4113,15 @@
           <w:bCs w:val="0"/>
           <w:color w:val="2E74B5" w:themeColor="accent5" w:themeShade="BF"/>
         </w:rPr>
+        <w:t xml:space="preserve">odify statics in data </w:t>
+      </w:r>
+      <w:r>
+        <w:rPr>
+          <w:rFonts w:ascii="Verdana" w:hAnsi="Verdana"/>
+          <w:b w:val="0"/>
+          <w:bCs w:val="0"/>
+          <w:color w:val="2E74B5" w:themeColor="accent5" w:themeShade="BF"/>
+        </w:rPr>
         <w:t>sheets</w:t>
       </w:r>
       <w:bookmarkEnd w:id="19"/>
@@ -3925,13 +4285,23 @@
         </w:rPr>
         <w:t xml:space="preserve">Node </w:t>
       </w:r>
-      <w:r>
-        <w:rPr>
-          <w:rFonts w:ascii="Verdana" w:hAnsi="Verdana"/>
-          <w:b/>
-          <w:bCs/>
-        </w:rPr>
-        <w:t xml:space="preserve">DataSheet </w:t>
+      <w:proofErr w:type="spellStart"/>
+      <w:r>
+        <w:rPr>
+          <w:rFonts w:ascii="Verdana" w:hAnsi="Verdana"/>
+          <w:b/>
+          <w:bCs/>
+        </w:rPr>
+        <w:t>DataSheet</w:t>
+      </w:r>
+      <w:proofErr w:type="spellEnd"/>
+      <w:r>
+        <w:rPr>
+          <w:rFonts w:ascii="Verdana" w:hAnsi="Verdana"/>
+          <w:b/>
+          <w:bCs/>
+        </w:rPr>
+        <w:t xml:space="preserve"> </w:t>
       </w:r>
       <w:r>
         <w:rPr>
@@ -4572,13 +4942,23 @@
         </w:rPr>
         <w:t xml:space="preserve">f you find difficulty in finding nodes, </w:t>
       </w:r>
-      <w:r>
-        <w:rPr>
-          <w:rFonts w:ascii="Verdana" w:hAnsi="Verdana"/>
-          <w:b/>
-          <w:bCs/>
-        </w:rPr>
-        <w:t>Search any Node…</w:t>
+      <w:proofErr w:type="gramStart"/>
+      <w:r>
+        <w:rPr>
+          <w:rFonts w:ascii="Verdana" w:hAnsi="Verdana"/>
+          <w:b/>
+          <w:bCs/>
+        </w:rPr>
+        <w:t>Search</w:t>
+      </w:r>
+      <w:proofErr w:type="gramEnd"/>
+      <w:r>
+        <w:rPr>
+          <w:rFonts w:ascii="Verdana" w:hAnsi="Verdana"/>
+          <w:b/>
+          <w:bCs/>
+        </w:rPr>
+        <w:t xml:space="preserve"> any Node…</w:t>
       </w:r>
       <w:r>
         <w:rPr>
@@ -4815,13 +5195,23 @@
         </w:rPr>
         <w:t xml:space="preserve">Edge </w:t>
       </w:r>
-      <w:r>
-        <w:rPr>
-          <w:rFonts w:ascii="Verdana" w:hAnsi="Verdana"/>
-          <w:b/>
-          <w:bCs/>
-        </w:rPr>
-        <w:t xml:space="preserve">DataSheet </w:t>
+      <w:proofErr w:type="spellStart"/>
+      <w:r>
+        <w:rPr>
+          <w:rFonts w:ascii="Verdana" w:hAnsi="Verdana"/>
+          <w:b/>
+          <w:bCs/>
+        </w:rPr>
+        <w:t>DataSheet</w:t>
+      </w:r>
+      <w:proofErr w:type="spellEnd"/>
+      <w:r>
+        <w:rPr>
+          <w:rFonts w:ascii="Verdana" w:hAnsi="Verdana"/>
+          <w:b/>
+          <w:bCs/>
+        </w:rPr>
+        <w:t xml:space="preserve"> </w:t>
       </w:r>
       <w:r>
         <w:rPr>
@@ -5284,13 +5674,23 @@
         </w:rPr>
         <w:t xml:space="preserve">To find certain edges, </w:t>
       </w:r>
-      <w:r>
-        <w:rPr>
-          <w:rFonts w:ascii="Verdana" w:hAnsi="Verdana"/>
-          <w:b/>
-          <w:bCs/>
-        </w:rPr>
-        <w:t xml:space="preserve">Search </w:t>
+      <w:proofErr w:type="gramStart"/>
+      <w:r>
+        <w:rPr>
+          <w:rFonts w:ascii="Verdana" w:hAnsi="Verdana"/>
+          <w:b/>
+          <w:bCs/>
+        </w:rPr>
+        <w:t>Search</w:t>
+      </w:r>
+      <w:proofErr w:type="gramEnd"/>
+      <w:r>
+        <w:rPr>
+          <w:rFonts w:ascii="Verdana" w:hAnsi="Verdana"/>
+          <w:b/>
+          <w:bCs/>
+        </w:rPr>
+        <w:t xml:space="preserve"> </w:t>
       </w:r>
       <w:r>
         <w:rPr>
@@ -5398,13 +5798,13 @@
         <w:pStyle w:val="a7"/>
         <w:jc w:val="left"/>
         <w:rPr>
-          <w:rFonts w:ascii="Verdana" w:hAnsi="Verdana" w:hint="eastAsia"/>
+          <w:rFonts w:ascii="Verdana" w:hAnsi="Verdana"/>
           <w:b w:val="0"/>
           <w:bCs w:val="0"/>
           <w:color w:val="2E74B5" w:themeColor="accent5" w:themeShade="BF"/>
         </w:rPr>
       </w:pPr>
-      <w:bookmarkStart w:id="26" w:name="_Toc65424585"/>
+      <w:bookmarkStart w:id="26" w:name="_Toc65609426"/>
       <w:r>
         <w:rPr>
           <w:rFonts w:ascii="Verdana" w:hAnsi="Verdana"/>
@@ -5514,7 +5914,19 @@
         <w:rPr>
           <w:rFonts w:ascii="Verdana" w:hAnsi="Verdana"/>
         </w:rPr>
-        <w:t xml:space="preserve">lti-select the nodes. When the nodes are selected, they will be painted to yellow. The </w:t>
+        <w:t>lti-select the nodes. When the nodes are selected, they will be painted to yellow</w:t>
+      </w:r>
+      <w:r>
+        <w:rPr>
+          <w:rFonts w:ascii="Verdana" w:hAnsi="Verdana"/>
+        </w:rPr>
+        <w:t xml:space="preserve"> by default</w:t>
+      </w:r>
+      <w:r>
+        <w:rPr>
+          <w:rFonts w:ascii="Verdana" w:hAnsi="Verdana"/>
+        </w:rPr>
+        <w:t xml:space="preserve">. The </w:t>
       </w:r>
       <w:r>
         <w:rPr>
@@ -5656,7 +6068,7 @@
           <w:color w:val="2E74B5" w:themeColor="accent5" w:themeShade="BF"/>
         </w:rPr>
       </w:pPr>
-      <w:bookmarkStart w:id="27" w:name="_Toc65424586"/>
+      <w:bookmarkStart w:id="27" w:name="_Toc65609427"/>
       <w:r>
         <w:rPr>
           <w:rFonts w:ascii="Verdana" w:hAnsi="Verdana"/>
@@ -5699,7 +6111,7 @@
     <w:p>
       <w:pPr>
         <w:rPr>
-          <w:rFonts w:ascii="Verdana" w:hAnsi="Verdana" w:hint="eastAsia"/>
+          <w:rFonts w:ascii="Verdana" w:hAnsi="Verdana"/>
           <w:sz w:val="28"/>
           <w:szCs w:val="28"/>
         </w:rPr>
@@ -6056,7 +6468,7 @@
           <w:color w:val="2E74B5" w:themeColor="accent5" w:themeShade="BF"/>
         </w:rPr>
       </w:pPr>
-      <w:bookmarkStart w:id="28" w:name="_Toc65424587"/>
+      <w:bookmarkStart w:id="28" w:name="_Toc65609428"/>
       <w:r>
         <w:rPr>
           <w:rFonts w:ascii="Verdana" w:hAnsi="Verdana"/>
@@ -6204,7 +6616,25 @@
           <w:b/>
           <w:bCs/>
         </w:rPr>
-        <w:t>‘attr:’</w:t>
+        <w:t>‘</w:t>
+      </w:r>
+      <w:proofErr w:type="spellStart"/>
+      <w:r>
+        <w:rPr>
+          <w:rFonts w:ascii="Verdana" w:hAnsi="Verdana"/>
+          <w:b/>
+          <w:bCs/>
+        </w:rPr>
+        <w:t>attr</w:t>
+      </w:r>
+      <w:proofErr w:type="spellEnd"/>
+      <w:r>
+        <w:rPr>
+          <w:rFonts w:ascii="Verdana" w:hAnsi="Verdana"/>
+          <w:b/>
+          <w:bCs/>
+        </w:rPr>
+        <w:t>:’</w:t>
       </w:r>
       <w:r>
         <w:rPr>
@@ -6238,7 +6668,21 @@
         <w:rPr>
           <w:rFonts w:ascii="Verdana" w:hAnsi="Verdana"/>
         </w:rPr>
-        <w:t>, for example, attr: type: person. After the search conditions are typed in, a list of nodes will be displayed above the search box. Click the node id, the camera will focus on this node and the corresponding node details will be displayed at the top-right table.</w:t>
+        <w:t xml:space="preserve">, for example, </w:t>
+      </w:r>
+      <w:proofErr w:type="spellStart"/>
+      <w:r>
+        <w:rPr>
+          <w:rFonts w:ascii="Verdana" w:hAnsi="Verdana"/>
+        </w:rPr>
+        <w:t>attr</w:t>
+      </w:r>
+      <w:proofErr w:type="spellEnd"/>
+      <w:r>
+        <w:rPr>
+          <w:rFonts w:ascii="Verdana" w:hAnsi="Verdana"/>
+        </w:rPr>
+        <w:t>: type: person. After the search conditions are typed in, a list of nodes will be displayed above the search box. Click the node id, the camera will focus on this node and the corresponding node details will be displayed at the top-right table.</w:t>
       </w:r>
     </w:p>
     <w:p>
@@ -6315,7 +6759,7 @@
           <w:color w:val="2E74B5" w:themeColor="accent5" w:themeShade="BF"/>
         </w:rPr>
       </w:pPr>
-      <w:bookmarkStart w:id="31" w:name="_Toc65424588"/>
+      <w:bookmarkStart w:id="31" w:name="_Toc65609429"/>
       <w:bookmarkEnd w:id="17"/>
       <w:bookmarkEnd w:id="18"/>
       <w:r>
@@ -6665,7 +7109,15 @@
         <w:rPr>
           <w:rFonts w:ascii="Verdana" w:hAnsi="Verdana"/>
         </w:rPr>
-        <w:t xml:space="preserve"> in the menu, then </w:t>
+        <w:t xml:space="preserve"> in </w:t>
+      </w:r>
+      <w:bookmarkStart w:id="34" w:name="OLE_LINK39"/>
+      <w:bookmarkStart w:id="35" w:name="OLE_LINK40"/>
+      <w:r>
+        <w:rPr>
+          <w:rFonts w:ascii="Verdana" w:hAnsi="Verdana"/>
+        </w:rPr>
+        <w:t xml:space="preserve">the menu, then </w:t>
       </w:r>
       <w:r>
         <w:rPr>
@@ -6677,7 +7129,15 @@
         <w:rPr>
           <w:rFonts w:ascii="Verdana" w:hAnsi="Verdana"/>
         </w:rPr>
-        <w:t xml:space="preserve"> table with all edges linked to this node will be displayed. The node id which the edge linked to will be showed in the table. Hover the row of edge, the edge will be highlighted in the graph and</w:t>
+        <w:t xml:space="preserve"> table with all edges linked to this node will be displayed. The node id wh</w:t>
+      </w:r>
+      <w:bookmarkEnd w:id="34"/>
+      <w:bookmarkEnd w:id="35"/>
+      <w:r>
+        <w:rPr>
+          <w:rFonts w:ascii="Verdana" w:hAnsi="Verdana"/>
+        </w:rPr>
+        <w:t>ich the edge linked to will be showed in the table. Hover the row of edge, the edge will be highlighted in the graph and</w:t>
       </w:r>
       <w:r>
         <w:rPr>
@@ -6691,6 +7151,7 @@
         </w:rPr>
         <w:t xml:space="preserve"> </w:t>
       </w:r>
+      <w:proofErr w:type="gramStart"/>
       <w:r>
         <w:rPr>
           <w:rFonts w:ascii="Verdana" w:hAnsi="Verdana"/>
@@ -6699,6 +7160,7 @@
         </w:rPr>
         <w:t>Delete</w:t>
       </w:r>
+      <w:proofErr w:type="gramEnd"/>
       <w:r>
         <w:rPr>
           <w:rFonts w:ascii="Verdana" w:hAnsi="Verdana"/>
@@ -6783,49 +7245,10 @@
     </w:p>
     <w:p>
       <w:pPr>
-        <w:jc w:val="center"/>
-        <w:rPr>
-          <w:rFonts w:ascii="Verdana" w:hAnsi="Verdana"/>
-        </w:rPr>
-      </w:pPr>
-    </w:p>
-    <w:p>
-      <w:pPr>
-        <w:jc w:val="left"/>
-        <w:rPr>
-          <w:rFonts w:ascii="Verdana" w:hAnsi="Verdana"/>
-        </w:rPr>
-      </w:pPr>
-      <w:r>
-        <w:rPr>
-          <w:rFonts w:ascii="Verdana" w:hAnsi="Verdana" w:hint="eastAsia"/>
-        </w:rPr>
-        <w:t>/</w:t>
-      </w:r>
-      <w:r>
-        <w:rPr>
-          <w:rFonts w:ascii="Verdana" w:hAnsi="Verdana"/>
-        </w:rPr>
-        <w:t>/</w:t>
-      </w:r>
-      <w:r>
-        <w:rPr>
-          <w:rFonts w:ascii="Verdana" w:hAnsi="Verdana"/>
-        </w:rPr>
-        <w:t>add</w:t>
-      </w:r>
-      <w:r>
-        <w:rPr>
-          <w:rFonts w:ascii="Verdana" w:hAnsi="Verdana"/>
-        </w:rPr>
-        <w:t xml:space="preserve"> </w:t>
-      </w:r>
-      <w:r>
-        <w:rPr>
-          <w:rFonts w:ascii="Verdana" w:hAnsi="Verdana"/>
-        </w:rPr>
-        <w:t>edge</w:t>
-      </w:r>
+        <w:rPr>
+          <w:rFonts w:hint="eastAsia"/>
+        </w:rPr>
+      </w:pPr>
     </w:p>
     <w:p>
       <w:pPr>
@@ -6838,7 +7261,7 @@
           <w:color w:val="2E74B5" w:themeColor="accent5" w:themeShade="BF"/>
         </w:rPr>
       </w:pPr>
-      <w:bookmarkStart w:id="34" w:name="_Toc65424589"/>
+      <w:bookmarkStart w:id="36" w:name="_Toc65609430"/>
       <w:r>
         <w:rPr>
           <w:rFonts w:ascii="Verdana" w:hAnsi="Verdana"/>
@@ -6855,7 +7278,7 @@
           <w:bCs w:val="0"/>
           <w:color w:val="2E74B5" w:themeColor="accent5" w:themeShade="BF"/>
         </w:rPr>
-        <w:t>6</w:t>
+        <w:t xml:space="preserve">6 </w:t>
       </w:r>
       <w:r>
         <w:rPr>
@@ -6864,36 +7287,40 @@
           <w:bCs w:val="0"/>
           <w:color w:val="2E74B5" w:themeColor="accent5" w:themeShade="BF"/>
         </w:rPr>
-        <w:t xml:space="preserve"> </w:t>
-      </w:r>
-      <w:bookmarkStart w:id="35" w:name="OLE_LINK49"/>
-      <w:bookmarkStart w:id="36" w:name="OLE_LINK50"/>
-      <w:r>
+        <w:t>Merge Cluster</w:t>
+      </w:r>
+      <w:bookmarkEnd w:id="36"/>
+    </w:p>
+    <w:p>
+      <w:pPr>
+        <w:rPr>
+          <w:rFonts w:ascii="Verdana" w:hAnsi="Verdana"/>
+        </w:rPr>
+      </w:pPr>
+    </w:p>
+    <w:p>
+      <w:pPr>
+        <w:pStyle w:val="a7"/>
+        <w:jc w:val="left"/>
         <w:rPr>
           <w:rFonts w:ascii="Verdana" w:hAnsi="Verdana"/>
           <w:b w:val="0"/>
           <w:bCs w:val="0"/>
           <w:color w:val="2E74B5" w:themeColor="accent5" w:themeShade="BF"/>
         </w:rPr>
-        <w:t>Set node color</w:t>
-      </w:r>
-      <w:bookmarkEnd w:id="34"/>
-    </w:p>
-    <w:bookmarkEnd w:id="35"/>
-    <w:bookmarkEnd w:id="36"/>
-    <w:p/>
-    <w:p>
-      <w:pPr>
-        <w:pStyle w:val="a7"/>
-        <w:jc w:val="left"/>
+      </w:pPr>
+      <w:bookmarkStart w:id="37" w:name="OLE_LINK37"/>
+      <w:bookmarkStart w:id="38" w:name="OLE_LINK38"/>
+      <w:bookmarkStart w:id="39" w:name="_Toc65609431"/>
+      <w:r>
         <w:rPr>
           <w:rFonts w:ascii="Verdana" w:hAnsi="Verdana"/>
           <w:b w:val="0"/>
           <w:bCs w:val="0"/>
           <w:color w:val="2E74B5" w:themeColor="accent5" w:themeShade="BF"/>
         </w:rPr>
-      </w:pPr>
-      <w:bookmarkStart w:id="37" w:name="_Toc65424590"/>
+        <w:t xml:space="preserve">Section </w:t>
+      </w:r>
       <w:r>
         <w:rPr>
           <w:rFonts w:ascii="Verdana" w:hAnsi="Verdana"/>
@@ -6901,7 +7328,7 @@
           <w:bCs w:val="0"/>
           <w:color w:val="2E74B5" w:themeColor="accent5" w:themeShade="BF"/>
         </w:rPr>
-        <w:t xml:space="preserve">Section </w:t>
+        <w:t>7</w:t>
       </w:r>
       <w:r>
         <w:rPr>
@@ -6910,17 +7337,130 @@
           <w:bCs w:val="0"/>
           <w:color w:val="2E74B5" w:themeColor="accent5" w:themeShade="BF"/>
         </w:rPr>
-        <w:t>7</w:t>
-      </w:r>
-      <w:r>
+        <w:t xml:space="preserve"> 3D plane separation</w:t>
+      </w:r>
+      <w:bookmarkEnd w:id="39"/>
+    </w:p>
+    <w:bookmarkEnd w:id="37"/>
+    <w:bookmarkEnd w:id="38"/>
+    <w:p>
+      <w:pPr>
+        <w:rPr>
+          <w:rFonts w:ascii="Verdana" w:hAnsi="Verdana"/>
+        </w:rPr>
+      </w:pPr>
+    </w:p>
+    <w:p>
+      <w:pPr>
+        <w:rPr>
+          <w:rFonts w:ascii="Verdana" w:hAnsi="Verdana" w:hint="eastAsia"/>
+        </w:rPr>
+      </w:pPr>
+    </w:p>
+    <w:p>
+      <w:pPr>
+        <w:pStyle w:val="1"/>
+        <w:rPr>
+          <w:rFonts w:ascii="Verdana" w:hAnsi="Verdana"/>
+          <w:color w:val="2F5496" w:themeColor="accent1" w:themeShade="BF"/>
+        </w:rPr>
+      </w:pPr>
+      <w:bookmarkStart w:id="40" w:name="_Toc62842873"/>
+      <w:bookmarkStart w:id="41" w:name="_Toc65609432"/>
+      <w:r>
+        <w:rPr>
+          <w:rFonts w:ascii="Verdana" w:hAnsi="Verdana"/>
+          <w:color w:val="2F5496" w:themeColor="accent1" w:themeShade="BF"/>
+        </w:rPr>
+        <w:lastRenderedPageBreak/>
+        <w:t>5</w:t>
+      </w:r>
+      <w:r>
+        <w:rPr>
+          <w:rFonts w:ascii="Verdana" w:hAnsi="Verdana"/>
+          <w:color w:val="2F5496" w:themeColor="accent1" w:themeShade="BF"/>
+        </w:rPr>
+        <w:t xml:space="preserve"> </w:t>
+      </w:r>
+      <w:r>
+        <w:rPr>
+          <w:rFonts w:ascii="Verdana" w:hAnsi="Verdana"/>
+          <w:color w:val="2F5496" w:themeColor="accent1" w:themeShade="BF"/>
+        </w:rPr>
+        <w:t>Graph Option</w:t>
+      </w:r>
+      <w:bookmarkEnd w:id="41"/>
+    </w:p>
+    <w:p>
+      <w:pPr>
+        <w:jc w:val="left"/>
+        <w:rPr>
+          <w:rFonts w:ascii="Verdana" w:hAnsi="Verdana"/>
+        </w:rPr>
+      </w:pPr>
+      <w:r>
+        <w:rPr>
+          <w:rFonts w:ascii="Verdana" w:hAnsi="Verdana"/>
+        </w:rPr>
+        <w:t xml:space="preserve">The top-left menu provides options in visualizing the graph in different strategies. </w:t>
+      </w:r>
+      <w:r>
+        <w:rPr>
+          <w:rFonts w:ascii="Verdana" w:hAnsi="Verdana"/>
+        </w:rPr>
+        <w:t>Click</w:t>
+      </w:r>
+      <w:r>
+        <w:rPr>
+          <w:rFonts w:ascii="Verdana" w:hAnsi="Verdana"/>
+        </w:rPr>
+        <w:t xml:space="preserve"> the unfold</w:t>
+      </w:r>
+      <w:r>
+        <w:rPr>
+          <w:rFonts w:ascii="Verdana" w:hAnsi="Verdana"/>
+        </w:rPr>
+        <w:t xml:space="preserve"> button to </w:t>
+      </w:r>
+      <w:r>
+        <w:rPr>
+          <w:rFonts w:ascii="Verdana" w:hAnsi="Verdana" w:hint="eastAsia"/>
+        </w:rPr>
+        <w:t>spread</w:t>
+      </w:r>
+      <w:r>
+        <w:rPr>
+          <w:rFonts w:ascii="Verdana" w:hAnsi="Verdana" w:hint="eastAsia"/>
+        </w:rPr>
+        <w:t xml:space="preserve"> </w:t>
+      </w:r>
+      <w:r>
+        <w:rPr>
+          <w:rFonts w:ascii="Verdana" w:hAnsi="Verdana"/>
+        </w:rPr>
+        <w:t>the menu.</w:t>
+      </w:r>
+    </w:p>
+    <w:p>
+      <w:pPr>
+        <w:jc w:val="left"/>
+        <w:rPr>
+          <w:rFonts w:ascii="Verdana" w:hAnsi="Verdana" w:hint="eastAsia"/>
+        </w:rPr>
+      </w:pPr>
+    </w:p>
+    <w:p>
+      <w:pPr>
+        <w:pStyle w:val="a7"/>
+        <w:jc w:val="left"/>
         <w:rPr>
           <w:rFonts w:ascii="Verdana" w:hAnsi="Verdana"/>
           <w:b w:val="0"/>
           <w:bCs w:val="0"/>
           <w:color w:val="2E74B5" w:themeColor="accent5" w:themeShade="BF"/>
         </w:rPr>
-        <w:t xml:space="preserve"> </w:t>
-      </w:r>
+      </w:pPr>
+      <w:bookmarkStart w:id="42" w:name="_Toc65609433"/>
       <w:r>
         <w:rPr>
           <w:rFonts w:ascii="Verdana" w:hAnsi="Verdana"/>
@@ -6928,29 +7468,17 @@
           <w:bCs w:val="0"/>
           <w:color w:val="2E74B5" w:themeColor="accent5" w:themeShade="BF"/>
         </w:rPr>
-        <w:t>Merge Cluster</w:t>
-      </w:r>
-      <w:bookmarkEnd w:id="37"/>
-    </w:p>
-    <w:p>
-      <w:pPr>
-        <w:rPr>
-          <w:rFonts w:ascii="Verdana" w:hAnsi="Verdana"/>
-        </w:rPr>
-      </w:pPr>
-    </w:p>
-    <w:p>
-      <w:pPr>
-        <w:pStyle w:val="a7"/>
-        <w:jc w:val="left"/>
+        <w:t xml:space="preserve">Section </w:t>
+      </w:r>
+      <w:r>
         <w:rPr>
           <w:rFonts w:ascii="Verdana" w:hAnsi="Verdana"/>
           <w:b w:val="0"/>
           <w:bCs w:val="0"/>
           <w:color w:val="2E74B5" w:themeColor="accent5" w:themeShade="BF"/>
         </w:rPr>
-      </w:pPr>
-      <w:bookmarkStart w:id="38" w:name="_Toc65424591"/>
+        <w:t>1</w:t>
+      </w:r>
       <w:r>
         <w:rPr>
           <w:rFonts w:ascii="Verdana" w:hAnsi="Verdana"/>
@@ -6958,8 +7486,7 @@
           <w:bCs w:val="0"/>
           <w:color w:val="2E74B5" w:themeColor="accent5" w:themeShade="BF"/>
         </w:rPr>
-        <w:lastRenderedPageBreak/>
-        <w:t xml:space="preserve">Section </w:t>
+        <w:t xml:space="preserve"> </w:t>
       </w:r>
       <w:r>
         <w:rPr>
@@ -6968,297 +7495,1841 @@
           <w:bCs w:val="0"/>
           <w:color w:val="2E74B5" w:themeColor="accent5" w:themeShade="BF"/>
         </w:rPr>
-        <w:t>8</w:t>
-      </w:r>
-      <w:r>
+        <w:t>Nodes</w:t>
+      </w:r>
+      <w:bookmarkEnd w:id="42"/>
+    </w:p>
+    <w:p>
+      <w:pPr>
+        <w:rPr>
+          <w:rFonts w:ascii="Verdana" w:hAnsi="Verdana"/>
+        </w:rPr>
+      </w:pPr>
+      <w:bookmarkStart w:id="43" w:name="OLE_LINK46"/>
+      <w:bookmarkStart w:id="44" w:name="OLE_LINK47"/>
+      <w:r>
+        <w:rPr>
+          <w:rFonts w:ascii="Verdana" w:hAnsi="Verdana"/>
+        </w:rPr>
+        <w:t xml:space="preserve">To modify the styles </w:t>
+      </w:r>
+      <w:r>
+        <w:rPr>
+          <w:rFonts w:ascii="Verdana" w:hAnsi="Verdana"/>
+        </w:rPr>
+        <w:t>of nodes, do the followings:</w:t>
+      </w:r>
+    </w:p>
+    <w:p>
+      <w:pPr>
+        <w:rPr>
+          <w:rFonts w:ascii="Verdana" w:hAnsi="Verdana"/>
+        </w:rPr>
+      </w:pPr>
+    </w:p>
+    <w:p>
+      <w:pPr>
+        <w:jc w:val="left"/>
+        <w:rPr>
+          <w:rFonts w:ascii="Verdana" w:hAnsi="Verdana"/>
+        </w:rPr>
+      </w:pPr>
+      <w:r>
+        <w:rPr>
+          <w:rFonts w:ascii="Verdana" w:hAnsi="Verdana" w:hint="eastAsia"/>
+        </w:rPr>
+        <w:t>C</w:t>
+      </w:r>
+      <w:r>
+        <w:rPr>
+          <w:rFonts w:ascii="Verdana" w:hAnsi="Verdana"/>
+        </w:rPr>
+        <w:t xml:space="preserve">lick </w:t>
+      </w:r>
+      <w:r>
+        <w:rPr>
+          <w:rFonts w:ascii="Verdana" w:hAnsi="Verdana"/>
+          <w:b/>
+          <w:bCs/>
+        </w:rPr>
+        <w:t>Nodes</w:t>
+      </w:r>
+      <w:r>
+        <w:rPr>
+          <w:rFonts w:ascii="Verdana" w:hAnsi="Verdana"/>
+        </w:rPr>
+        <w:t xml:space="preserve"> and node </w:t>
+      </w:r>
+      <w:r>
+        <w:rPr>
+          <w:rFonts w:ascii="Verdana" w:hAnsi="Verdana"/>
+          <w:b/>
+          <w:bCs/>
+        </w:rPr>
+        <w:t>Color</w:t>
+      </w:r>
+      <w:r>
+        <w:rPr>
+          <w:rFonts w:ascii="Verdana" w:hAnsi="Verdana"/>
+        </w:rPr>
+        <w:t xml:space="preserve">, </w:t>
+      </w:r>
+      <w:r>
+        <w:rPr>
+          <w:rFonts w:ascii="Verdana" w:hAnsi="Verdana"/>
+          <w:b/>
+          <w:bCs/>
+        </w:rPr>
+        <w:t>Size</w:t>
+      </w:r>
+      <w:r>
+        <w:rPr>
+          <w:rFonts w:ascii="Verdana" w:hAnsi="Verdana"/>
+        </w:rPr>
+        <w:t xml:space="preserve"> and </w:t>
+      </w:r>
+      <w:r>
+        <w:rPr>
+          <w:rFonts w:ascii="Verdana" w:hAnsi="Verdana"/>
+          <w:b/>
+          <w:bCs/>
+        </w:rPr>
+        <w:t>Shape</w:t>
+      </w:r>
+      <w:r>
+        <w:rPr>
+          <w:rFonts w:ascii="Verdana" w:hAnsi="Verdana"/>
+        </w:rPr>
+        <w:t xml:space="preserve"> can be changed in this menu.</w:t>
+      </w:r>
+      <w:r>
+        <w:rPr>
+          <w:rFonts w:ascii="Verdana" w:hAnsi="Verdana" w:hint="eastAsia"/>
+        </w:rPr>
+        <w:t xml:space="preserve"> </w:t>
+      </w:r>
+    </w:p>
+    <w:bookmarkEnd w:id="43"/>
+    <w:bookmarkEnd w:id="44"/>
+    <w:p>
+      <w:pPr>
+        <w:jc w:val="left"/>
+        <w:rPr>
+          <w:rFonts w:ascii="Verdana" w:hAnsi="Verdana"/>
+        </w:rPr>
+      </w:pPr>
+    </w:p>
+    <w:p>
+      <w:pPr>
+        <w:jc w:val="left"/>
+        <w:rPr>
+          <w:rFonts w:ascii="Verdana" w:hAnsi="Verdana"/>
+        </w:rPr>
+      </w:pPr>
+      <w:bookmarkStart w:id="45" w:name="OLE_LINK48"/>
+      <w:bookmarkStart w:id="46" w:name="OLE_LINK51"/>
+      <w:r>
+        <w:rPr>
+          <w:rFonts w:ascii="Verdana" w:hAnsi="Verdana"/>
+        </w:rPr>
+        <w:t xml:space="preserve">Unfold </w:t>
+      </w:r>
+      <w:r>
+        <w:rPr>
+          <w:rFonts w:ascii="Verdana" w:hAnsi="Verdana"/>
+          <w:b/>
+          <w:bCs/>
+        </w:rPr>
+        <w:t>Color</w:t>
+      </w:r>
+      <w:r>
+        <w:rPr>
+          <w:rFonts w:ascii="Verdana" w:hAnsi="Verdana"/>
+          <w:b/>
+          <w:bCs/>
+        </w:rPr>
+        <w:t xml:space="preserve"> </w:t>
+      </w:r>
+      <w:r>
+        <w:rPr>
+          <w:rFonts w:ascii="Verdana" w:hAnsi="Verdana"/>
+        </w:rPr>
+        <w:t>Collapse</w:t>
+      </w:r>
+      <w:r>
+        <w:rPr>
+          <w:rFonts w:ascii="Verdana" w:hAnsi="Verdana"/>
+        </w:rPr>
+        <w:t xml:space="preserve"> </w:t>
+      </w:r>
+      <w:r>
+        <w:rPr>
+          <w:rFonts w:ascii="Verdana" w:hAnsi="Verdana" w:hint="eastAsia"/>
+        </w:rPr>
+        <w:t>c</w:t>
+      </w:r>
+      <w:r>
+        <w:rPr>
+          <w:rFonts w:ascii="Verdana" w:hAnsi="Verdana"/>
+        </w:rPr>
+        <w:t xml:space="preserve">omponent </w:t>
+      </w:r>
+      <w:r>
+        <w:rPr>
+          <w:rFonts w:ascii="Verdana" w:hAnsi="Verdana"/>
+        </w:rPr>
+        <w:t xml:space="preserve">to </w:t>
+      </w:r>
+      <w:r>
+        <w:rPr>
+          <w:rFonts w:ascii="Verdana" w:hAnsi="Verdana"/>
+        </w:rPr>
+        <w:t xml:space="preserve">set color of nodes as user defined. Click the </w:t>
+      </w:r>
+      <w:r>
+        <w:rPr>
+          <w:rFonts w:ascii="Verdana" w:hAnsi="Verdana"/>
+        </w:rPr>
+        <w:t>color selecti</w:t>
+      </w:r>
+      <w:bookmarkStart w:id="47" w:name="OLE_LINK41"/>
+      <w:bookmarkStart w:id="48" w:name="OLE_LINK42"/>
+      <w:r>
+        <w:rPr>
+          <w:rFonts w:ascii="Verdana" w:hAnsi="Verdana"/>
+        </w:rPr>
+        <w:t xml:space="preserve">on box </w:t>
+      </w:r>
+      <w:bookmarkEnd w:id="47"/>
+      <w:bookmarkEnd w:id="48"/>
+      <w:r>
+        <w:rPr>
+          <w:rFonts w:ascii="Verdana" w:hAnsi="Verdana"/>
+        </w:rPr>
+        <w:t xml:space="preserve">at the right of the </w:t>
+      </w:r>
+      <w:bookmarkStart w:id="49" w:name="OLE_LINK43"/>
+      <w:bookmarkStart w:id="50" w:name="OLE_LINK44"/>
+      <w:bookmarkStart w:id="51" w:name="OLE_LINK45"/>
+      <w:r>
+        <w:rPr>
+          <w:rFonts w:ascii="Verdana" w:hAnsi="Verdana"/>
+        </w:rPr>
+        <w:t>Collapse</w:t>
+      </w:r>
+      <w:r>
+        <w:rPr>
+          <w:rFonts w:ascii="Verdana" w:hAnsi="Verdana"/>
+        </w:rPr>
+        <w:t xml:space="preserve"> </w:t>
+      </w:r>
+      <w:r>
+        <w:rPr>
+          <w:rFonts w:ascii="Verdana" w:hAnsi="Verdana" w:hint="eastAsia"/>
+        </w:rPr>
+        <w:t>c</w:t>
+      </w:r>
+      <w:r>
+        <w:rPr>
+          <w:rFonts w:ascii="Verdana" w:hAnsi="Verdana"/>
+        </w:rPr>
+        <w:t>omponent</w:t>
+      </w:r>
+      <w:bookmarkEnd w:id="49"/>
+      <w:bookmarkEnd w:id="50"/>
+      <w:bookmarkEnd w:id="51"/>
+      <w:r>
+        <w:rPr>
+          <w:rFonts w:ascii="Verdana" w:hAnsi="Verdana"/>
+        </w:rPr>
+        <w:t xml:space="preserve">. In this way, the </w:t>
+      </w:r>
+      <w:r>
+        <w:rPr>
+          <w:rFonts w:ascii="Verdana" w:hAnsi="Verdana"/>
+          <w:b/>
+          <w:bCs/>
+        </w:rPr>
+        <w:t xml:space="preserve">Default </w:t>
+      </w:r>
+      <w:r>
+        <w:rPr>
+          <w:rFonts w:ascii="Verdana" w:hAnsi="Verdana"/>
+          <w:b/>
+          <w:bCs/>
+        </w:rPr>
+        <w:t>C</w:t>
+      </w:r>
+      <w:r>
+        <w:rPr>
+          <w:rFonts w:ascii="Verdana" w:hAnsi="Verdana"/>
+          <w:b/>
+          <w:bCs/>
+        </w:rPr>
+        <w:t>olor</w:t>
+      </w:r>
+      <w:r>
+        <w:rPr>
+          <w:rFonts w:ascii="Verdana" w:hAnsi="Verdana"/>
+        </w:rPr>
+        <w:t xml:space="preserve">, </w:t>
+      </w:r>
+      <w:r>
+        <w:rPr>
+          <w:rFonts w:ascii="Verdana" w:hAnsi="Verdana"/>
+          <w:b/>
+          <w:bCs/>
+        </w:rPr>
+        <w:t>Selected Color</w:t>
+      </w:r>
+      <w:r>
+        <w:rPr>
+          <w:rFonts w:ascii="Verdana" w:hAnsi="Verdana"/>
+        </w:rPr>
+        <w:t xml:space="preserve"> and </w:t>
+      </w:r>
+      <w:r>
+        <w:rPr>
+          <w:rFonts w:ascii="Verdana" w:hAnsi="Verdana"/>
+          <w:b/>
+          <w:bCs/>
+        </w:rPr>
+        <w:t>Highlight Color</w:t>
+      </w:r>
+      <w:r>
+        <w:rPr>
+          <w:rFonts w:ascii="Verdana" w:hAnsi="Verdana"/>
+        </w:rPr>
+        <w:t xml:space="preserve"> can be changed.</w:t>
+      </w:r>
+    </w:p>
+    <w:bookmarkEnd w:id="45"/>
+    <w:bookmarkEnd w:id="46"/>
+    <w:p>
+      <w:pPr>
+        <w:jc w:val="left"/>
+        <w:rPr>
+          <w:rFonts w:ascii="Verdana" w:hAnsi="Verdana" w:hint="eastAsia"/>
+        </w:rPr>
+      </w:pPr>
+    </w:p>
+    <w:p>
+      <w:pPr>
+        <w:jc w:val="center"/>
+      </w:pPr>
+      <w:r>
+        <w:rPr>
+          <w:rFonts w:hint="eastAsia"/>
+          <w:noProof/>
+        </w:rPr>
+        <w:drawing>
+          <wp:inline distT="0" distB="0" distL="0" distR="0" wp14:anchorId="07185563" wp14:editId="201C1102">
+            <wp:extent cx="3261600" cy="2727955"/>
+            <wp:effectExtent l="0" t="0" r="2540" b="3175"/>
+            <wp:docPr id="29" name="图片 29"/>
+            <wp:cNvGraphicFramePr>
+              <a:graphicFrameLocks xmlns:a="http://schemas.openxmlformats.org/drawingml/2006/main" noChangeAspect="1"/>
+            </wp:cNvGraphicFramePr>
+            <a:graphic xmlns:a="http://schemas.openxmlformats.org/drawingml/2006/main">
+              <a:graphicData uri="http://schemas.openxmlformats.org/drawingml/2006/picture">
+                <pic:pic xmlns:pic="http://schemas.openxmlformats.org/drawingml/2006/picture">
+                  <pic:nvPicPr>
+                    <pic:cNvPr id="29" name="图片 29"/>
+                    <pic:cNvPicPr/>
+                  </pic:nvPicPr>
+                  <pic:blipFill>
+                    <a:blip r:embed="rId25" cstate="print">
+                      <a:extLst>
+                        <a:ext uri="{28A0092B-C50C-407E-A947-70E740481C1C}">
+                          <a14:useLocalDpi xmlns:a14="http://schemas.microsoft.com/office/drawing/2010/main" val="0"/>
+                        </a:ext>
+                      </a:extLst>
+                    </a:blip>
+                    <a:stretch>
+                      <a:fillRect/>
+                    </a:stretch>
+                  </pic:blipFill>
+                  <pic:spPr>
+                    <a:xfrm>
+                      <a:off x="0" y="0"/>
+                      <a:ext cx="3270564" cy="2735453"/>
+                    </a:xfrm>
+                    <a:prstGeom prst="rect">
+                      <a:avLst/>
+                    </a:prstGeom>
+                  </pic:spPr>
+                </pic:pic>
+              </a:graphicData>
+            </a:graphic>
+          </wp:inline>
+        </w:drawing>
+      </w:r>
+    </w:p>
+    <w:p>
+      <w:pPr>
+        <w:jc w:val="left"/>
+      </w:pPr>
+    </w:p>
+    <w:p>
+      <w:pPr>
+        <w:jc w:val="left"/>
+        <w:rPr>
+          <w:rFonts w:ascii="Verdana" w:hAnsi="Verdana" w:hint="eastAsia"/>
+        </w:rPr>
+      </w:pPr>
+      <w:r>
+        <w:rPr>
+          <w:rFonts w:ascii="Verdana" w:hAnsi="Verdana"/>
+        </w:rPr>
+        <w:t xml:space="preserve">To modify the </w:t>
+      </w:r>
+      <w:r>
+        <w:rPr>
+          <w:rFonts w:ascii="Verdana" w:hAnsi="Verdana"/>
+          <w:b/>
+          <w:bCs/>
+        </w:rPr>
+        <w:t>Size</w:t>
+      </w:r>
+      <w:r>
+        <w:rPr>
+          <w:rFonts w:ascii="Verdana" w:hAnsi="Verdana"/>
+        </w:rPr>
+        <w:t xml:space="preserve"> of nodes, unfold </w:t>
+      </w:r>
+      <w:r>
+        <w:rPr>
+          <w:rFonts w:ascii="Verdana" w:hAnsi="Verdana"/>
+        </w:rPr>
+        <w:t xml:space="preserve">Size </w:t>
+      </w:r>
+      <w:r>
+        <w:rPr>
+          <w:rFonts w:ascii="Verdana" w:hAnsi="Verdana"/>
+        </w:rPr>
+        <w:t>Collapse</w:t>
+      </w:r>
+      <w:r>
+        <w:rPr>
+          <w:rFonts w:ascii="Verdana" w:hAnsi="Verdana"/>
+        </w:rPr>
+        <w:t xml:space="preserve"> component. Then hold the value chooser and drag in the slider to change the size of nodes</w:t>
+      </w:r>
+      <w:r>
+        <w:rPr>
+          <w:rFonts w:ascii="Verdana" w:hAnsi="Verdana"/>
+        </w:rPr>
+        <w:t xml:space="preserve"> which can be ranged from 1 to 20.</w:t>
+      </w:r>
+      <w:r>
+        <w:rPr>
+          <w:rFonts w:ascii="Verdana" w:hAnsi="Verdana"/>
+        </w:rPr>
+        <w:t xml:space="preserve"> The size of nodes displayed in the graph will be modified along fixing the value of node size in the slider.</w:t>
+      </w:r>
+    </w:p>
+    <w:p>
+      <w:pPr>
+        <w:jc w:val="left"/>
+        <w:rPr>
+          <w:rFonts w:hint="eastAsia"/>
+        </w:rPr>
+      </w:pPr>
+    </w:p>
+    <w:p>
+      <w:pPr>
+        <w:jc w:val="center"/>
+      </w:pPr>
+      <w:r>
+        <w:rPr>
+          <w:noProof/>
+        </w:rPr>
+        <w:drawing>
+          <wp:inline distT="0" distB="0" distL="0" distR="0" wp14:anchorId="488B68E9" wp14:editId="31B142CF">
+            <wp:extent cx="2116800" cy="1379488"/>
+            <wp:effectExtent l="0" t="0" r="4445" b="5080"/>
+            <wp:docPr id="30" name="图片 30"/>
+            <wp:cNvGraphicFramePr>
+              <a:graphicFrameLocks xmlns:a="http://schemas.openxmlformats.org/drawingml/2006/main" noChangeAspect="1"/>
+            </wp:cNvGraphicFramePr>
+            <a:graphic xmlns:a="http://schemas.openxmlformats.org/drawingml/2006/main">
+              <a:graphicData uri="http://schemas.openxmlformats.org/drawingml/2006/picture">
+                <pic:pic xmlns:pic="http://schemas.openxmlformats.org/drawingml/2006/picture">
+                  <pic:nvPicPr>
+                    <pic:cNvPr id="30" name="图片 30"/>
+                    <pic:cNvPicPr/>
+                  </pic:nvPicPr>
+                  <pic:blipFill>
+                    <a:blip r:embed="rId26" cstate="print">
+                      <a:extLst>
+                        <a:ext uri="{28A0092B-C50C-407E-A947-70E740481C1C}">
+                          <a14:useLocalDpi xmlns:a14="http://schemas.microsoft.com/office/drawing/2010/main" val="0"/>
+                        </a:ext>
+                      </a:extLst>
+                    </a:blip>
+                    <a:stretch>
+                      <a:fillRect/>
+                    </a:stretch>
+                  </pic:blipFill>
+                  <pic:spPr>
+                    <a:xfrm>
+                      <a:off x="0" y="0"/>
+                      <a:ext cx="2123415" cy="1383799"/>
+                    </a:xfrm>
+                    <a:prstGeom prst="rect">
+                      <a:avLst/>
+                    </a:prstGeom>
+                  </pic:spPr>
+                </pic:pic>
+              </a:graphicData>
+            </a:graphic>
+          </wp:inline>
+        </w:drawing>
+      </w:r>
+    </w:p>
+    <w:p>
+      <w:pPr>
+        <w:jc w:val="center"/>
+      </w:pPr>
+    </w:p>
+    <w:p>
+      <w:pPr>
+        <w:jc w:val="left"/>
+      </w:pPr>
+      <w:r>
+        <w:rPr>
+          <w:rFonts w:ascii="Verdana" w:hAnsi="Verdana"/>
+        </w:rPr>
+        <w:t xml:space="preserve">The Shape of nodes can be altered in the unfolded </w:t>
+      </w:r>
+      <w:r>
+        <w:rPr>
+          <w:rFonts w:ascii="Verdana" w:hAnsi="Verdana"/>
+          <w:b/>
+          <w:bCs/>
+        </w:rPr>
+        <w:t>Shape</w:t>
+      </w:r>
+      <w:r>
+        <w:rPr>
+          <w:rFonts w:ascii="Verdana" w:hAnsi="Verdana"/>
+          <w:b/>
+          <w:bCs/>
+        </w:rPr>
+        <w:t xml:space="preserve"> </w:t>
+      </w:r>
+      <w:r>
+        <w:rPr>
+          <w:rFonts w:ascii="Verdana" w:hAnsi="Verdana"/>
+        </w:rPr>
+        <w:t>Collapse</w:t>
+      </w:r>
+      <w:r>
+        <w:rPr>
+          <w:rFonts w:ascii="Verdana" w:hAnsi="Verdana"/>
+        </w:rPr>
+        <w:t xml:space="preserve"> </w:t>
+      </w:r>
+      <w:r>
+        <w:rPr>
+          <w:rFonts w:ascii="Verdana" w:hAnsi="Verdana" w:hint="eastAsia"/>
+        </w:rPr>
+        <w:t>c</w:t>
+      </w:r>
+      <w:r>
+        <w:rPr>
+          <w:rFonts w:ascii="Verdana" w:hAnsi="Verdana"/>
+        </w:rPr>
+        <w:t>omponent by changing the value of node resolution. Hold the value chooser and drag it in the slider</w:t>
+      </w:r>
+      <w:r>
+        <w:rPr>
+          <w:rFonts w:ascii="Verdana" w:hAnsi="Verdana"/>
+        </w:rPr>
+        <w:t xml:space="preserve">. The value of node resolution is ranging from 2 to 20. The node’s shape </w:t>
+      </w:r>
+      <w:r>
+        <w:rPr>
+          <w:rFonts w:ascii="Verdana" w:hAnsi="Verdana" w:hint="eastAsia"/>
+        </w:rPr>
+        <w:t>is</w:t>
+      </w:r>
+      <w:r>
+        <w:rPr>
+          <w:rFonts w:ascii="Verdana" w:hAnsi="Verdana"/>
+        </w:rPr>
+        <w:t xml:space="preserve"> </w:t>
+      </w:r>
+      <w:r>
+        <w:rPr>
+          <w:rFonts w:ascii="Verdana" w:hAnsi="Verdana" w:hint="eastAsia"/>
+        </w:rPr>
+        <w:t>more</w:t>
+      </w:r>
+      <w:r>
+        <w:rPr>
+          <w:rFonts w:ascii="Verdana" w:hAnsi="Verdana"/>
+        </w:rPr>
+        <w:t xml:space="preserve"> likely to be a sphere when the node resolution is close to 20.</w:t>
+      </w:r>
+    </w:p>
+    <w:p>
+      <w:pPr>
+        <w:jc w:val="center"/>
+        <w:rPr>
+          <w:rFonts w:hint="eastAsia"/>
+        </w:rPr>
+      </w:pPr>
+    </w:p>
+    <w:p>
+      <w:pPr>
+        <w:jc w:val="center"/>
+      </w:pPr>
+      <w:r>
+        <w:rPr>
+          <w:noProof/>
+        </w:rPr>
+        <w:drawing>
+          <wp:inline distT="0" distB="0" distL="0" distR="0" wp14:anchorId="1E6D52E5" wp14:editId="72E40226">
+            <wp:extent cx="2008800" cy="1323203"/>
+            <wp:effectExtent l="0" t="0" r="0" b="0"/>
+            <wp:docPr id="31" name="图片 31" descr="手机屏幕的截图&#10;&#10;描述已自动生成"/>
+            <wp:cNvGraphicFramePr>
+              <a:graphicFrameLocks xmlns:a="http://schemas.openxmlformats.org/drawingml/2006/main" noChangeAspect="1"/>
+            </wp:cNvGraphicFramePr>
+            <a:graphic xmlns:a="http://schemas.openxmlformats.org/drawingml/2006/main">
+              <a:graphicData uri="http://schemas.openxmlformats.org/drawingml/2006/picture">
+                <pic:pic xmlns:pic="http://schemas.openxmlformats.org/drawingml/2006/picture">
+                  <pic:nvPicPr>
+                    <pic:cNvPr id="31" name="图片 31" descr="手机屏幕的截图&#10;&#10;描述已自动生成"/>
+                    <pic:cNvPicPr/>
+                  </pic:nvPicPr>
+                  <pic:blipFill>
+                    <a:blip r:embed="rId27" cstate="print">
+                      <a:extLst>
+                        <a:ext uri="{28A0092B-C50C-407E-A947-70E740481C1C}">
+                          <a14:useLocalDpi xmlns:a14="http://schemas.microsoft.com/office/drawing/2010/main" val="0"/>
+                        </a:ext>
+                      </a:extLst>
+                    </a:blip>
+                    <a:stretch>
+                      <a:fillRect/>
+                    </a:stretch>
+                  </pic:blipFill>
+                  <pic:spPr>
+                    <a:xfrm>
+                      <a:off x="0" y="0"/>
+                      <a:ext cx="2018495" cy="1329589"/>
+                    </a:xfrm>
+                    <a:prstGeom prst="rect">
+                      <a:avLst/>
+                    </a:prstGeom>
+                  </pic:spPr>
+                </pic:pic>
+              </a:graphicData>
+            </a:graphic>
+          </wp:inline>
+        </w:drawing>
+      </w:r>
+    </w:p>
+    <w:p>
+      <w:pPr>
+        <w:jc w:val="center"/>
+        <w:rPr>
+          <w:rFonts w:hint="eastAsia"/>
+        </w:rPr>
+      </w:pPr>
+    </w:p>
+    <w:p>
+      <w:pPr>
+        <w:pStyle w:val="a7"/>
+        <w:jc w:val="left"/>
         <w:rPr>
           <w:rFonts w:ascii="Verdana" w:hAnsi="Verdana"/>
           <w:b w:val="0"/>
           <w:bCs w:val="0"/>
           <w:color w:val="2E74B5" w:themeColor="accent5" w:themeShade="BF"/>
         </w:rPr>
-        <w:t xml:space="preserve"> 3D plane separation</w:t>
-      </w:r>
-      <w:bookmarkEnd w:id="38"/>
-    </w:p>
-    <w:p>
-      <w:pPr>
-        <w:rPr>
-          <w:rFonts w:ascii="Verdana" w:hAnsi="Verdana"/>
-        </w:rPr>
-      </w:pPr>
-    </w:p>
-    <w:p>
-      <w:pPr>
-        <w:rPr>
-          <w:rFonts w:ascii="Verdana" w:hAnsi="Verdana"/>
-        </w:rPr>
-      </w:pPr>
-    </w:p>
-    <w:p>
-      <w:pPr>
-        <w:rPr>
-          <w:rFonts w:ascii="Verdana" w:hAnsi="Verdana"/>
-        </w:rPr>
-      </w:pPr>
-    </w:p>
-    <w:p>
-      <w:pPr>
-        <w:rPr>
-          <w:rFonts w:ascii="Verdana" w:hAnsi="Verdana"/>
-        </w:rPr>
-      </w:pPr>
-    </w:p>
-    <w:p>
-      <w:pPr>
-        <w:rPr>
-          <w:rFonts w:ascii="Verdana" w:hAnsi="Verdana"/>
-        </w:rPr>
-      </w:pPr>
-    </w:p>
-    <w:p>
-      <w:pPr>
-        <w:rPr>
-          <w:rFonts w:ascii="Verdana" w:hAnsi="Verdana"/>
-        </w:rPr>
-      </w:pPr>
-    </w:p>
-    <w:p>
-      <w:pPr>
-        <w:rPr>
-          <w:rFonts w:ascii="Verdana" w:hAnsi="Verdana"/>
-        </w:rPr>
-      </w:pPr>
-    </w:p>
-    <w:p>
-      <w:pPr>
-        <w:rPr>
-          <w:rFonts w:ascii="Verdana" w:hAnsi="Verdana"/>
-        </w:rPr>
-      </w:pPr>
-    </w:p>
-    <w:p>
-      <w:pPr>
-        <w:rPr>
-          <w:rFonts w:ascii="Verdana" w:hAnsi="Verdana"/>
-        </w:rPr>
-      </w:pPr>
-    </w:p>
-    <w:p>
-      <w:pPr>
-        <w:rPr>
-          <w:rFonts w:ascii="Verdana" w:hAnsi="Verdana"/>
-        </w:rPr>
-      </w:pPr>
-    </w:p>
-    <w:p>
-      <w:pPr>
-        <w:rPr>
-          <w:rFonts w:ascii="Verdana" w:hAnsi="Verdana"/>
-        </w:rPr>
-      </w:pPr>
-    </w:p>
-    <w:p>
-      <w:pPr>
-        <w:rPr>
-          <w:rFonts w:ascii="Verdana" w:hAnsi="Verdana"/>
-        </w:rPr>
-      </w:pPr>
-    </w:p>
-    <w:p>
-      <w:pPr>
-        <w:rPr>
-          <w:rFonts w:ascii="Verdana" w:hAnsi="Verdana"/>
-        </w:rPr>
-      </w:pPr>
-    </w:p>
-    <w:p>
-      <w:pPr>
-        <w:rPr>
-          <w:rFonts w:ascii="Verdana" w:hAnsi="Verdana"/>
-        </w:rPr>
-      </w:pPr>
-    </w:p>
-    <w:p>
-      <w:pPr>
-        <w:rPr>
-          <w:rFonts w:ascii="Verdana" w:hAnsi="Verdana"/>
-        </w:rPr>
-      </w:pPr>
-    </w:p>
-    <w:p>
-      <w:pPr>
-        <w:rPr>
-          <w:rFonts w:ascii="Verdana" w:hAnsi="Verdana"/>
-        </w:rPr>
-      </w:pPr>
-    </w:p>
-    <w:p>
-      <w:pPr>
-        <w:rPr>
-          <w:rFonts w:ascii="Verdana" w:hAnsi="Verdana"/>
-        </w:rPr>
-      </w:pPr>
-    </w:p>
-    <w:p>
-      <w:pPr>
-        <w:rPr>
-          <w:rFonts w:ascii="Verdana" w:hAnsi="Verdana"/>
-        </w:rPr>
-      </w:pPr>
-    </w:p>
-    <w:p>
-      <w:pPr>
-        <w:rPr>
-          <w:rFonts w:ascii="Verdana" w:hAnsi="Verdana"/>
-        </w:rPr>
-      </w:pPr>
-    </w:p>
-    <w:p>
-      <w:pPr>
-        <w:rPr>
-          <w:rFonts w:ascii="Verdana" w:hAnsi="Verdana"/>
-        </w:rPr>
-      </w:pPr>
-    </w:p>
-    <w:p>
-      <w:pPr>
-        <w:rPr>
-          <w:rFonts w:ascii="Verdana" w:hAnsi="Verdana"/>
-        </w:rPr>
-      </w:pPr>
-    </w:p>
-    <w:p>
-      <w:pPr>
-        <w:rPr>
-          <w:rFonts w:ascii="Verdana" w:hAnsi="Verdana"/>
-        </w:rPr>
-      </w:pPr>
-    </w:p>
-    <w:p>
-      <w:pPr>
-        <w:rPr>
-          <w:rFonts w:ascii="Verdana" w:hAnsi="Verdana"/>
-        </w:rPr>
-      </w:pPr>
-    </w:p>
-    <w:p>
-      <w:pPr>
-        <w:rPr>
-          <w:rFonts w:ascii="Verdana" w:hAnsi="Verdana"/>
-        </w:rPr>
-      </w:pPr>
-    </w:p>
-    <w:p>
-      <w:pPr>
-        <w:rPr>
-          <w:rFonts w:ascii="Verdana" w:hAnsi="Verdana"/>
-        </w:rPr>
-      </w:pPr>
-    </w:p>
-    <w:p>
-      <w:pPr>
-        <w:rPr>
-          <w:rFonts w:ascii="Verdana" w:hAnsi="Verdana"/>
-        </w:rPr>
-      </w:pPr>
-    </w:p>
-    <w:p>
-      <w:pPr>
-        <w:rPr>
-          <w:rFonts w:ascii="Verdana" w:hAnsi="Verdana"/>
-        </w:rPr>
-      </w:pPr>
-    </w:p>
-    <w:p>
-      <w:pPr>
-        <w:rPr>
-          <w:rFonts w:ascii="Verdana" w:hAnsi="Verdana"/>
-        </w:rPr>
-      </w:pPr>
-    </w:p>
-    <w:p>
-      <w:pPr>
-        <w:rPr>
-          <w:rFonts w:ascii="Verdana" w:hAnsi="Verdana"/>
-        </w:rPr>
-      </w:pPr>
-    </w:p>
-    <w:p>
-      <w:pPr>
-        <w:rPr>
-          <w:rFonts w:ascii="Verdana" w:hAnsi="Verdana"/>
-        </w:rPr>
-      </w:pPr>
-    </w:p>
-    <w:p>
-      <w:pPr>
-        <w:rPr>
-          <w:rFonts w:ascii="Verdana" w:hAnsi="Verdana"/>
-        </w:rPr>
-      </w:pPr>
-    </w:p>
-    <w:p>
-      <w:pPr>
-        <w:rPr>
-          <w:rFonts w:ascii="Verdana" w:hAnsi="Verdana"/>
-        </w:rPr>
-      </w:pPr>
-    </w:p>
-    <w:p>
-      <w:pPr>
-        <w:rPr>
-          <w:rFonts w:ascii="Verdana" w:hAnsi="Verdana"/>
-        </w:rPr>
-      </w:pPr>
-    </w:p>
-    <w:p>
-      <w:pPr>
-        <w:rPr>
-          <w:rFonts w:ascii="Verdana" w:hAnsi="Verdana"/>
-        </w:rPr>
-      </w:pPr>
-    </w:p>
-    <w:p>
-      <w:pPr>
-        <w:rPr>
-          <w:rFonts w:ascii="Verdana" w:hAnsi="Verdana"/>
-        </w:rPr>
-      </w:pPr>
-    </w:p>
-    <w:p>
-      <w:pPr>
-        <w:rPr>
-          <w:rFonts w:ascii="Verdana" w:hAnsi="Verdana"/>
-        </w:rPr>
-      </w:pPr>
-    </w:p>
-    <w:p>
-      <w:pPr>
-        <w:rPr>
-          <w:rFonts w:ascii="Verdana" w:hAnsi="Verdana"/>
-        </w:rPr>
-      </w:pPr>
-    </w:p>
-    <w:p>
-      <w:pPr>
-        <w:rPr>
-          <w:rFonts w:ascii="Verdana" w:hAnsi="Verdana"/>
-        </w:rPr>
-      </w:pPr>
-    </w:p>
-    <w:p>
-      <w:pPr>
-        <w:rPr>
-          <w:rFonts w:ascii="Verdana" w:hAnsi="Verdana"/>
-        </w:rPr>
-      </w:pPr>
-    </w:p>
-    <w:p>
-      <w:pPr>
+      </w:pPr>
+      <w:bookmarkStart w:id="52" w:name="_Toc65609434"/>
+      <w:r>
+        <w:rPr>
+          <w:rFonts w:ascii="Verdana" w:hAnsi="Verdana"/>
+          <w:b w:val="0"/>
+          <w:bCs w:val="0"/>
+          <w:color w:val="2E74B5" w:themeColor="accent5" w:themeShade="BF"/>
+        </w:rPr>
+        <w:t xml:space="preserve">Section </w:t>
+      </w:r>
+      <w:r>
+        <w:rPr>
+          <w:rFonts w:ascii="Verdana" w:hAnsi="Verdana"/>
+          <w:b w:val="0"/>
+          <w:bCs w:val="0"/>
+          <w:color w:val="2E74B5" w:themeColor="accent5" w:themeShade="BF"/>
+        </w:rPr>
+        <w:t>2</w:t>
+      </w:r>
+      <w:r>
+        <w:rPr>
+          <w:rFonts w:ascii="Verdana" w:hAnsi="Verdana"/>
+          <w:b w:val="0"/>
+          <w:bCs w:val="0"/>
+          <w:color w:val="2E74B5" w:themeColor="accent5" w:themeShade="BF"/>
+        </w:rPr>
+        <w:t xml:space="preserve"> </w:t>
+      </w:r>
+      <w:r>
+        <w:rPr>
+          <w:rFonts w:ascii="Verdana" w:hAnsi="Verdana"/>
+          <w:b w:val="0"/>
+          <w:bCs w:val="0"/>
+          <w:color w:val="2E74B5" w:themeColor="accent5" w:themeShade="BF"/>
+        </w:rPr>
+        <w:t>Edges</w:t>
+      </w:r>
+      <w:bookmarkEnd w:id="52"/>
+    </w:p>
+    <w:p>
+      <w:pPr>
+        <w:rPr>
+          <w:rFonts w:ascii="Verdana" w:hAnsi="Verdana"/>
+        </w:rPr>
+      </w:pPr>
+      <w:bookmarkStart w:id="53" w:name="OLE_LINK52"/>
+      <w:bookmarkStart w:id="54" w:name="OLE_LINK53"/>
+      <w:r>
+        <w:rPr>
+          <w:rFonts w:ascii="Verdana" w:hAnsi="Verdana"/>
+        </w:rPr>
+        <w:t>To modify the styles of edges, do the followings:</w:t>
+      </w:r>
+    </w:p>
+    <w:bookmarkEnd w:id="53"/>
+    <w:bookmarkEnd w:id="54"/>
+    <w:p>
+      <w:pPr>
+        <w:rPr>
+          <w:rFonts w:ascii="Verdana" w:hAnsi="Verdana"/>
+        </w:rPr>
+      </w:pPr>
+    </w:p>
+    <w:p>
+      <w:pPr>
+        <w:jc w:val="left"/>
+        <w:rPr>
+          <w:rFonts w:ascii="Verdana" w:hAnsi="Verdana"/>
+        </w:rPr>
+      </w:pPr>
+      <w:r>
         <w:rPr>
           <w:rFonts w:ascii="Verdana" w:hAnsi="Verdana" w:hint="eastAsia"/>
         </w:rPr>
+        <w:t>C</w:t>
+      </w:r>
+      <w:r>
+        <w:rPr>
+          <w:rFonts w:ascii="Verdana" w:hAnsi="Verdana"/>
+        </w:rPr>
+        <w:t xml:space="preserve">lick </w:t>
+      </w:r>
+      <w:r>
+        <w:rPr>
+          <w:rFonts w:ascii="Verdana" w:hAnsi="Verdana"/>
+          <w:b/>
+          <w:bCs/>
+        </w:rPr>
+        <w:t>Edges</w:t>
+      </w:r>
+      <w:r>
+        <w:rPr>
+          <w:rFonts w:ascii="Verdana" w:hAnsi="Verdana"/>
+        </w:rPr>
+        <w:t xml:space="preserve"> and edge </w:t>
+      </w:r>
+      <w:r>
+        <w:rPr>
+          <w:rFonts w:ascii="Verdana" w:hAnsi="Verdana"/>
+          <w:b/>
+          <w:bCs/>
+        </w:rPr>
+        <w:t>Color</w:t>
+      </w:r>
+      <w:r>
+        <w:rPr>
+          <w:rFonts w:ascii="Verdana" w:hAnsi="Verdana"/>
+        </w:rPr>
+        <w:t xml:space="preserve"> can be changed in this menu.</w:t>
+      </w:r>
+      <w:r>
+        <w:rPr>
+          <w:rFonts w:ascii="Verdana" w:hAnsi="Verdana" w:hint="eastAsia"/>
+        </w:rPr>
+        <w:t xml:space="preserve"> </w:t>
+      </w:r>
+    </w:p>
+    <w:p>
+      <w:pPr>
+        <w:jc w:val="left"/>
+        <w:rPr>
+          <w:rFonts w:ascii="Verdana" w:hAnsi="Verdana"/>
+        </w:rPr>
+      </w:pPr>
+    </w:p>
+    <w:p>
+      <w:pPr>
+        <w:jc w:val="left"/>
+        <w:rPr>
+          <w:rFonts w:ascii="Verdana" w:hAnsi="Verdana" w:hint="eastAsia"/>
+        </w:rPr>
+      </w:pPr>
+      <w:r>
+        <w:rPr>
+          <w:rFonts w:ascii="Verdana" w:hAnsi="Verdana"/>
+        </w:rPr>
+        <w:t xml:space="preserve">Unfold </w:t>
+      </w:r>
+      <w:r>
+        <w:rPr>
+          <w:rFonts w:ascii="Verdana" w:hAnsi="Verdana"/>
+          <w:b/>
+          <w:bCs/>
+        </w:rPr>
+        <w:t>Color</w:t>
+      </w:r>
+      <w:r>
+        <w:rPr>
+          <w:rFonts w:ascii="Verdana" w:hAnsi="Verdana"/>
+          <w:b/>
+          <w:bCs/>
+        </w:rPr>
+        <w:t xml:space="preserve"> </w:t>
+      </w:r>
+      <w:r>
+        <w:rPr>
+          <w:rFonts w:ascii="Verdana" w:hAnsi="Verdana"/>
+        </w:rPr>
+        <w:t>Collapse</w:t>
+      </w:r>
+      <w:r>
+        <w:rPr>
+          <w:rFonts w:ascii="Verdana" w:hAnsi="Verdana"/>
+        </w:rPr>
+        <w:t xml:space="preserve"> </w:t>
+      </w:r>
+      <w:r>
+        <w:rPr>
+          <w:rFonts w:ascii="Verdana" w:hAnsi="Verdana" w:hint="eastAsia"/>
+        </w:rPr>
+        <w:t>c</w:t>
+      </w:r>
+      <w:r>
+        <w:rPr>
+          <w:rFonts w:ascii="Verdana" w:hAnsi="Verdana"/>
+        </w:rPr>
+        <w:t>omponent to set color of edges. C</w:t>
+      </w:r>
+      <w:bookmarkStart w:id="55" w:name="OLE_LINK54"/>
+      <w:bookmarkStart w:id="56" w:name="OLE_LINK58"/>
+      <w:r>
+        <w:rPr>
+          <w:rFonts w:ascii="Verdana" w:hAnsi="Verdana"/>
+        </w:rPr>
+        <w:t xml:space="preserve">lick the color selection box at the right of the </w:t>
+      </w:r>
+      <w:r>
+        <w:rPr>
+          <w:rFonts w:ascii="Verdana" w:hAnsi="Verdana"/>
+        </w:rPr>
+        <w:t>Collapse</w:t>
+      </w:r>
+      <w:r>
+        <w:rPr>
+          <w:rFonts w:ascii="Verdana" w:hAnsi="Verdana"/>
+        </w:rPr>
+        <w:t xml:space="preserve"> </w:t>
+      </w:r>
+      <w:r>
+        <w:rPr>
+          <w:rFonts w:ascii="Verdana" w:hAnsi="Verdana" w:hint="eastAsia"/>
+        </w:rPr>
+        <w:t>c</w:t>
+      </w:r>
+      <w:r>
+        <w:rPr>
+          <w:rFonts w:ascii="Verdana" w:hAnsi="Verdana"/>
+        </w:rPr>
+        <w:t xml:space="preserve">omponent. In this way, the </w:t>
+      </w:r>
+      <w:r>
+        <w:rPr>
+          <w:rFonts w:ascii="Verdana" w:hAnsi="Verdana"/>
+          <w:b/>
+          <w:bCs/>
+        </w:rPr>
+        <w:t xml:space="preserve">Default </w:t>
+      </w:r>
+      <w:r>
+        <w:rPr>
+          <w:rFonts w:ascii="Verdana" w:hAnsi="Verdana"/>
+          <w:b/>
+          <w:bCs/>
+        </w:rPr>
+        <w:t>C</w:t>
+      </w:r>
+      <w:r>
+        <w:rPr>
+          <w:rFonts w:ascii="Verdana" w:hAnsi="Verdana"/>
+          <w:b/>
+          <w:bCs/>
+        </w:rPr>
+        <w:t>olor</w:t>
+      </w:r>
+      <w:r>
+        <w:rPr>
+          <w:rFonts w:ascii="Verdana" w:hAnsi="Verdana"/>
+        </w:rPr>
+        <w:t xml:space="preserve">, </w:t>
+      </w:r>
+      <w:r>
+        <w:rPr>
+          <w:rFonts w:ascii="Verdana" w:hAnsi="Verdana"/>
+          <w:b/>
+          <w:bCs/>
+        </w:rPr>
+        <w:t>Selected Color</w:t>
+      </w:r>
+      <w:r>
+        <w:rPr>
+          <w:rFonts w:ascii="Verdana" w:hAnsi="Verdana"/>
+        </w:rPr>
+        <w:t xml:space="preserve"> and </w:t>
+      </w:r>
+      <w:r>
+        <w:rPr>
+          <w:rFonts w:ascii="Verdana" w:hAnsi="Verdana"/>
+          <w:b/>
+          <w:bCs/>
+        </w:rPr>
+        <w:t>Highlight Color</w:t>
+      </w:r>
+      <w:r>
+        <w:rPr>
+          <w:rFonts w:ascii="Verdana" w:hAnsi="Verdana"/>
+        </w:rPr>
+        <w:t xml:space="preserve"> can be changed. When nodes are selected or highlighted, the color will alter to the color </w:t>
+      </w:r>
+      <w:bookmarkEnd w:id="55"/>
+      <w:bookmarkEnd w:id="56"/>
+      <w:r>
+        <w:rPr>
+          <w:rFonts w:ascii="Verdana" w:hAnsi="Verdana"/>
+        </w:rPr>
+        <w:t>as user set in this component.</w:t>
+      </w:r>
+    </w:p>
+    <w:p>
+      <w:pPr>
+        <w:rPr>
+          <w:rFonts w:hint="eastAsia"/>
+        </w:rPr>
+      </w:pPr>
+    </w:p>
+    <w:p>
+      <w:pPr>
+        <w:jc w:val="center"/>
+      </w:pPr>
+      <w:r>
+        <w:rPr>
+          <w:noProof/>
+        </w:rPr>
+        <w:drawing>
+          <wp:inline distT="0" distB="0" distL="0" distR="0" wp14:anchorId="6333AAC9" wp14:editId="2C0A6DE8">
+            <wp:extent cx="2743200" cy="2357830"/>
+            <wp:effectExtent l="0" t="0" r="0" b="4445"/>
+            <wp:docPr id="32" name="图片 32" descr="图形用户界面, 应用程序&#10;&#10;描述已自动生成"/>
+            <wp:cNvGraphicFramePr>
+              <a:graphicFrameLocks xmlns:a="http://schemas.openxmlformats.org/drawingml/2006/main" noChangeAspect="1"/>
+            </wp:cNvGraphicFramePr>
+            <a:graphic xmlns:a="http://schemas.openxmlformats.org/drawingml/2006/main">
+              <a:graphicData uri="http://schemas.openxmlformats.org/drawingml/2006/picture">
+                <pic:pic xmlns:pic="http://schemas.openxmlformats.org/drawingml/2006/picture">
+                  <pic:nvPicPr>
+                    <pic:cNvPr id="32" name="图片 32" descr="图形用户界面, 应用程序&#10;&#10;描述已自动生成"/>
+                    <pic:cNvPicPr/>
+                  </pic:nvPicPr>
+                  <pic:blipFill>
+                    <a:blip r:embed="rId28" cstate="print">
+                      <a:extLst>
+                        <a:ext uri="{28A0092B-C50C-407E-A947-70E740481C1C}">
+                          <a14:useLocalDpi xmlns:a14="http://schemas.microsoft.com/office/drawing/2010/main" val="0"/>
+                        </a:ext>
+                      </a:extLst>
+                    </a:blip>
+                    <a:stretch>
+                      <a:fillRect/>
+                    </a:stretch>
+                  </pic:blipFill>
+                  <pic:spPr>
+                    <a:xfrm>
+                      <a:off x="0" y="0"/>
+                      <a:ext cx="2750378" cy="2363999"/>
+                    </a:xfrm>
+                    <a:prstGeom prst="rect">
+                      <a:avLst/>
+                    </a:prstGeom>
+                  </pic:spPr>
+                </pic:pic>
+              </a:graphicData>
+            </a:graphic>
+          </wp:inline>
+        </w:drawing>
+      </w:r>
+    </w:p>
+    <w:p>
+      <w:pPr>
+        <w:jc w:val="center"/>
+      </w:pPr>
+    </w:p>
+    <w:p>
+      <w:pPr>
+        <w:jc w:val="center"/>
+      </w:pPr>
+    </w:p>
+    <w:p>
+      <w:pPr>
+        <w:jc w:val="center"/>
+        <w:rPr>
+          <w:rFonts w:hint="eastAsia"/>
+        </w:rPr>
+      </w:pPr>
+    </w:p>
+    <w:p>
+      <w:pPr>
+        <w:pStyle w:val="a7"/>
+        <w:jc w:val="left"/>
+        <w:rPr>
+          <w:rFonts w:ascii="Verdana" w:hAnsi="Verdana"/>
+          <w:b w:val="0"/>
+          <w:bCs w:val="0"/>
+          <w:color w:val="2E74B5" w:themeColor="accent5" w:themeShade="BF"/>
+        </w:rPr>
+      </w:pPr>
+      <w:bookmarkStart w:id="57" w:name="_Toc65609435"/>
+      <w:r>
+        <w:rPr>
+          <w:rFonts w:ascii="Verdana" w:hAnsi="Verdana"/>
+          <w:b w:val="0"/>
+          <w:bCs w:val="0"/>
+          <w:color w:val="2E74B5" w:themeColor="accent5" w:themeShade="BF"/>
+        </w:rPr>
+        <w:lastRenderedPageBreak/>
+        <w:t xml:space="preserve">Section </w:t>
+      </w:r>
+      <w:r>
+        <w:rPr>
+          <w:rFonts w:ascii="Verdana" w:hAnsi="Verdana"/>
+          <w:b w:val="0"/>
+          <w:bCs w:val="0"/>
+          <w:color w:val="2E74B5" w:themeColor="accent5" w:themeShade="BF"/>
+        </w:rPr>
+        <w:t>3</w:t>
+      </w:r>
+      <w:r>
+        <w:rPr>
+          <w:rFonts w:ascii="Verdana" w:hAnsi="Verdana"/>
+          <w:b w:val="0"/>
+          <w:bCs w:val="0"/>
+          <w:color w:val="2E74B5" w:themeColor="accent5" w:themeShade="BF"/>
+        </w:rPr>
+        <w:t xml:space="preserve"> </w:t>
+      </w:r>
+      <w:r>
+        <w:rPr>
+          <w:rFonts w:ascii="Verdana" w:hAnsi="Verdana"/>
+          <w:b w:val="0"/>
+          <w:bCs w:val="0"/>
+          <w:color w:val="2E74B5" w:themeColor="accent5" w:themeShade="BF"/>
+        </w:rPr>
+        <w:t>Labels</w:t>
+      </w:r>
+      <w:bookmarkEnd w:id="57"/>
+    </w:p>
+    <w:p>
+      <w:pPr>
+        <w:rPr>
+          <w:rFonts w:ascii="Verdana" w:hAnsi="Verdana"/>
+        </w:rPr>
+      </w:pPr>
+      <w:r>
+        <w:rPr>
+          <w:rFonts w:ascii="Verdana" w:hAnsi="Verdana"/>
+        </w:rPr>
+        <w:t>To modify the styles of labels, follow the steps below:</w:t>
+      </w:r>
+    </w:p>
+    <w:p>
+      <w:pPr>
+        <w:rPr>
+          <w:rFonts w:ascii="Verdana" w:hAnsi="Verdana"/>
+        </w:rPr>
+      </w:pPr>
+    </w:p>
+    <w:p>
+      <w:pPr>
+        <w:rPr>
+          <w:rFonts w:ascii="Verdana" w:hAnsi="Verdana"/>
+        </w:rPr>
+      </w:pPr>
+      <w:r>
+        <w:rPr>
+          <w:rFonts w:ascii="Verdana" w:hAnsi="Verdana"/>
+          <w:b/>
+          <w:bCs/>
+        </w:rPr>
+        <w:t>Show Node Label</w:t>
+      </w:r>
+      <w:r>
+        <w:rPr>
+          <w:rFonts w:ascii="Verdana" w:hAnsi="Verdana"/>
+        </w:rPr>
+        <w:t xml:space="preserve"> is used to control the display of labels. Switch on to display the labels, otherwise, switch off</w:t>
+      </w:r>
+      <w:r>
+        <w:rPr>
+          <w:rFonts w:ascii="Verdana" w:hAnsi="Verdana"/>
+        </w:rPr>
+        <w:t xml:space="preserve"> to hide the node labels. The node label contains information about node id.</w:t>
+      </w:r>
+    </w:p>
+    <w:p>
+      <w:pPr>
+        <w:rPr>
+          <w:rFonts w:ascii="Verdana" w:hAnsi="Verdana"/>
+        </w:rPr>
+      </w:pPr>
+    </w:p>
+    <w:p>
+      <w:pPr>
+        <w:rPr>
+          <w:rFonts w:ascii="Verdana" w:hAnsi="Verdana"/>
+        </w:rPr>
+      </w:pPr>
+      <w:r>
+        <w:rPr>
+          <w:rFonts w:ascii="Verdana" w:hAnsi="Verdana" w:hint="eastAsia"/>
+        </w:rPr>
+        <w:t>T</w:t>
+      </w:r>
+      <w:r>
+        <w:rPr>
+          <w:rFonts w:ascii="Verdana" w:hAnsi="Verdana"/>
+        </w:rPr>
+        <w:t>o alter the size of labels, hold and drag the value chooser</w:t>
+      </w:r>
+      <w:r>
+        <w:rPr>
+          <w:rFonts w:ascii="Verdana" w:hAnsi="Verdana"/>
+        </w:rPr>
+        <w:t xml:space="preserve"> </w:t>
+      </w:r>
+      <w:r>
+        <w:rPr>
+          <w:rFonts w:ascii="Verdana" w:hAnsi="Verdana" w:hint="eastAsia"/>
+        </w:rPr>
+        <w:t>to</w:t>
+      </w:r>
+      <w:r>
+        <w:rPr>
+          <w:rFonts w:ascii="Verdana" w:hAnsi="Verdana"/>
+        </w:rPr>
+        <w:t xml:space="preserve"> change the size</w:t>
+      </w:r>
+      <w:r>
+        <w:rPr>
+          <w:rFonts w:ascii="Verdana" w:hAnsi="Verdana"/>
+        </w:rPr>
+        <w:t xml:space="preserve"> in the slider from 1 to 10. Choose the appropriate size for labels as </w:t>
+      </w:r>
+      <w:r>
+        <w:rPr>
+          <w:rFonts w:ascii="Verdana" w:hAnsi="Verdana"/>
+        </w:rPr>
+        <w:t>indistinct</w:t>
+      </w:r>
+      <w:r>
+        <w:rPr>
+          <w:rFonts w:ascii="Verdana" w:hAnsi="Verdana" w:hint="eastAsia"/>
+        </w:rPr>
+        <w:t>ion</w:t>
+      </w:r>
+      <w:r>
+        <w:rPr>
+          <w:rFonts w:ascii="Verdana" w:hAnsi="Verdana"/>
+        </w:rPr>
+        <w:t xml:space="preserve"> </w:t>
+      </w:r>
+      <w:r>
+        <w:rPr>
+          <w:rFonts w:ascii="Verdana" w:hAnsi="Verdana" w:hint="eastAsia"/>
+        </w:rPr>
+        <w:t>might</w:t>
+      </w:r>
+      <w:r>
+        <w:rPr>
+          <w:rFonts w:ascii="Verdana" w:hAnsi="Verdana"/>
+        </w:rPr>
+        <w:t xml:space="preserve"> </w:t>
+      </w:r>
+      <w:r>
+        <w:rPr>
+          <w:rFonts w:ascii="Verdana" w:hAnsi="Verdana" w:hint="eastAsia"/>
+        </w:rPr>
+        <w:t>be</w:t>
+      </w:r>
+      <w:r>
+        <w:rPr>
+          <w:rFonts w:ascii="Verdana" w:hAnsi="Verdana"/>
+        </w:rPr>
+        <w:t xml:space="preserve"> </w:t>
+      </w:r>
+      <w:r>
+        <w:rPr>
+          <w:rFonts w:ascii="Verdana" w:hAnsi="Verdana" w:hint="eastAsia"/>
+        </w:rPr>
+        <w:t>cause</w:t>
+      </w:r>
+      <w:r>
+        <w:rPr>
+          <w:rFonts w:ascii="Verdana" w:hAnsi="Verdana"/>
+        </w:rPr>
+        <w:t xml:space="preserve"> </w:t>
+      </w:r>
+      <w:r>
+        <w:rPr>
+          <w:rFonts w:ascii="Verdana" w:hAnsi="Verdana" w:hint="eastAsia"/>
+        </w:rPr>
+        <w:t>when</w:t>
+      </w:r>
+      <w:r>
+        <w:rPr>
+          <w:rFonts w:ascii="Verdana" w:hAnsi="Verdana"/>
+        </w:rPr>
+        <w:t xml:space="preserve"> </w:t>
+      </w:r>
+      <w:r>
+        <w:rPr>
+          <w:rFonts w:ascii="Verdana" w:hAnsi="Verdana" w:hint="eastAsia"/>
+        </w:rPr>
+        <w:t>t</w:t>
+      </w:r>
+      <w:r>
+        <w:rPr>
+          <w:rFonts w:ascii="Verdana" w:hAnsi="Verdana"/>
+        </w:rPr>
+        <w:t xml:space="preserve">he label </w:t>
+      </w:r>
+      <w:r>
+        <w:rPr>
+          <w:rFonts w:ascii="Verdana" w:hAnsi="Verdana" w:hint="eastAsia"/>
+        </w:rPr>
+        <w:t>is</w:t>
+      </w:r>
+      <w:r>
+        <w:rPr>
+          <w:rFonts w:ascii="Verdana" w:hAnsi="Verdana"/>
+        </w:rPr>
+        <w:t xml:space="preserve"> larger than node</w:t>
+      </w:r>
+      <w:r>
+        <w:rPr>
+          <w:rFonts w:ascii="Verdana" w:hAnsi="Verdana" w:hint="eastAsia"/>
+        </w:rPr>
+        <w:t>.</w:t>
+      </w:r>
+    </w:p>
+    <w:p>
+      <w:pPr>
+        <w:rPr>
+          <w:rFonts w:ascii="Verdana" w:hAnsi="Verdana"/>
+        </w:rPr>
+      </w:pPr>
+    </w:p>
+    <w:p>
+      <w:pPr>
+        <w:rPr>
+          <w:rFonts w:ascii="Verdana" w:hAnsi="Verdana"/>
+        </w:rPr>
+      </w:pPr>
+      <w:r>
+        <w:rPr>
+          <w:rFonts w:ascii="Verdana" w:hAnsi="Verdana"/>
+        </w:rPr>
+        <w:t xml:space="preserve">Click the color selection box at the right-bottom of the menu. In this way, the </w:t>
+      </w:r>
+      <w:r>
+        <w:rPr>
+          <w:rFonts w:ascii="Verdana" w:hAnsi="Verdana" w:hint="eastAsia"/>
+        </w:rPr>
+        <w:t>font</w:t>
+      </w:r>
+      <w:r>
+        <w:rPr>
+          <w:rFonts w:ascii="Verdana" w:hAnsi="Verdana"/>
+        </w:rPr>
+        <w:t xml:space="preserve"> </w:t>
+      </w:r>
+      <w:r>
+        <w:rPr>
+          <w:rFonts w:ascii="Verdana" w:hAnsi="Verdana" w:hint="eastAsia"/>
+        </w:rPr>
+        <w:t>color</w:t>
+      </w:r>
+      <w:r>
+        <w:rPr>
+          <w:rFonts w:ascii="Verdana" w:hAnsi="Verdana"/>
+        </w:rPr>
+        <w:t xml:space="preserve"> of labels will be modified.</w:t>
+      </w:r>
+    </w:p>
+    <w:p>
+      <w:pPr>
+        <w:rPr>
+          <w:rFonts w:hint="eastAsia"/>
+        </w:rPr>
+      </w:pPr>
+    </w:p>
+    <w:p>
+      <w:pPr>
+        <w:jc w:val="center"/>
+      </w:pPr>
+      <w:r>
+        <w:rPr>
+          <w:noProof/>
+        </w:rPr>
+        <w:drawing>
+          <wp:inline distT="0" distB="0" distL="0" distR="0" wp14:anchorId="13235A86" wp14:editId="6E4CF68E">
+            <wp:extent cx="1675119" cy="1824881"/>
+            <wp:effectExtent l="0" t="0" r="1905" b="4445"/>
+            <wp:docPr id="21" name="图片 21"/>
+            <wp:cNvGraphicFramePr>
+              <a:graphicFrameLocks xmlns:a="http://schemas.openxmlformats.org/drawingml/2006/main" noChangeAspect="1"/>
+            </wp:cNvGraphicFramePr>
+            <a:graphic xmlns:a="http://schemas.openxmlformats.org/drawingml/2006/main">
+              <a:graphicData uri="http://schemas.openxmlformats.org/drawingml/2006/picture">
+                <pic:pic xmlns:pic="http://schemas.openxmlformats.org/drawingml/2006/picture">
+                  <pic:nvPicPr>
+                    <pic:cNvPr id="21" name="图片 21"/>
+                    <pic:cNvPicPr/>
+                  </pic:nvPicPr>
+                  <pic:blipFill>
+                    <a:blip r:embed="rId29" cstate="print">
+                      <a:extLst>
+                        <a:ext uri="{28A0092B-C50C-407E-A947-70E740481C1C}">
+                          <a14:useLocalDpi xmlns:a14="http://schemas.microsoft.com/office/drawing/2010/main" val="0"/>
+                        </a:ext>
+                      </a:extLst>
+                    </a:blip>
+                    <a:stretch>
+                      <a:fillRect/>
+                    </a:stretch>
+                  </pic:blipFill>
+                  <pic:spPr>
+                    <a:xfrm>
+                      <a:off x="0" y="0"/>
+                      <a:ext cx="1683457" cy="1833965"/>
+                    </a:xfrm>
+                    <a:prstGeom prst="rect">
+                      <a:avLst/>
+                    </a:prstGeom>
+                  </pic:spPr>
+                </pic:pic>
+              </a:graphicData>
+            </a:graphic>
+          </wp:inline>
+        </w:drawing>
+      </w:r>
+    </w:p>
+    <w:p>
+      <w:pPr>
+        <w:jc w:val="center"/>
+        <w:rPr>
+          <w:rFonts w:hint="eastAsia"/>
+        </w:rPr>
+      </w:pPr>
+    </w:p>
+    <w:p>
+      <w:pPr>
+        <w:pStyle w:val="a7"/>
+        <w:jc w:val="left"/>
+        <w:rPr>
+          <w:rFonts w:ascii="Verdana" w:hAnsi="Verdana"/>
+          <w:b w:val="0"/>
+          <w:bCs w:val="0"/>
+          <w:color w:val="2E74B5" w:themeColor="accent5" w:themeShade="BF"/>
+        </w:rPr>
+      </w:pPr>
+      <w:bookmarkStart w:id="58" w:name="_Toc65609436"/>
+      <w:r>
+        <w:rPr>
+          <w:rFonts w:ascii="Verdana" w:hAnsi="Verdana"/>
+          <w:b w:val="0"/>
+          <w:bCs w:val="0"/>
+          <w:color w:val="2E74B5" w:themeColor="accent5" w:themeShade="BF"/>
+        </w:rPr>
+        <w:t xml:space="preserve">Section </w:t>
+      </w:r>
+      <w:r>
+        <w:rPr>
+          <w:rFonts w:ascii="Verdana" w:hAnsi="Verdana"/>
+          <w:b w:val="0"/>
+          <w:bCs w:val="0"/>
+          <w:color w:val="2E74B5" w:themeColor="accent5" w:themeShade="BF"/>
+        </w:rPr>
+        <w:t>4</w:t>
+      </w:r>
+      <w:r>
+        <w:rPr>
+          <w:rFonts w:ascii="Verdana" w:hAnsi="Verdana"/>
+          <w:b w:val="0"/>
+          <w:bCs w:val="0"/>
+          <w:color w:val="2E74B5" w:themeColor="accent5" w:themeShade="BF"/>
+        </w:rPr>
+        <w:t xml:space="preserve"> </w:t>
+      </w:r>
+      <w:r>
+        <w:rPr>
+          <w:rFonts w:ascii="Verdana" w:hAnsi="Verdana"/>
+          <w:b w:val="0"/>
+          <w:bCs w:val="0"/>
+          <w:color w:val="2E74B5" w:themeColor="accent5" w:themeShade="BF"/>
+        </w:rPr>
+        <w:t>Clusters</w:t>
+      </w:r>
+      <w:bookmarkEnd w:id="58"/>
+    </w:p>
+    <w:p>
+      <w:pPr>
+        <w:rPr>
+          <w:rFonts w:ascii="Verdana" w:hAnsi="Verdana"/>
+        </w:rPr>
+      </w:pPr>
+      <w:r>
+        <w:rPr>
+          <w:rFonts w:ascii="Verdana" w:hAnsi="Verdana"/>
+        </w:rPr>
+        <w:t>To modify the styles of c</w:t>
+      </w:r>
+      <w:bookmarkStart w:id="59" w:name="OLE_LINK59"/>
+      <w:bookmarkStart w:id="60" w:name="OLE_LINK60"/>
+      <w:r>
+        <w:rPr>
+          <w:rFonts w:ascii="Verdana" w:hAnsi="Verdana"/>
+        </w:rPr>
+        <w:t>lusters, f</w:t>
+      </w:r>
+      <w:bookmarkEnd w:id="59"/>
+      <w:bookmarkEnd w:id="60"/>
+      <w:r>
+        <w:rPr>
+          <w:rFonts w:ascii="Verdana" w:hAnsi="Verdana"/>
+        </w:rPr>
+        <w:t>ollow the instructions:</w:t>
+      </w:r>
+    </w:p>
+    <w:p/>
+    <w:p>
+      <w:pPr>
+        <w:rPr>
+          <w:rFonts w:ascii="Verdana" w:hAnsi="Verdana" w:hint="eastAsia"/>
+        </w:rPr>
+      </w:pPr>
+      <w:r>
+        <w:rPr>
+          <w:rFonts w:ascii="Verdana" w:hAnsi="Verdana"/>
+        </w:rPr>
+        <w:t xml:space="preserve">The </w:t>
+      </w:r>
+      <w:r>
+        <w:rPr>
+          <w:rFonts w:ascii="Verdana" w:hAnsi="Verdana"/>
+          <w:b/>
+          <w:bCs/>
+        </w:rPr>
+        <w:t>Cluster Force Distance</w:t>
+      </w:r>
+      <w:r>
+        <w:rPr>
+          <w:rFonts w:ascii="Verdana" w:hAnsi="Verdana"/>
+          <w:b/>
+          <w:bCs/>
+        </w:rPr>
+        <w:t xml:space="preserve"> </w:t>
+      </w:r>
+      <w:r>
+        <w:rPr>
+          <w:rFonts w:ascii="Verdana" w:hAnsi="Verdana"/>
+        </w:rPr>
+        <w:t>and</w:t>
+      </w:r>
+      <w:r>
+        <w:rPr>
+          <w:rFonts w:ascii="Verdana" w:hAnsi="Verdana"/>
+          <w:b/>
+          <w:bCs/>
+        </w:rPr>
+        <w:t xml:space="preserve"> Normal Force Distance </w:t>
+      </w:r>
+      <w:r>
+        <w:rPr>
+          <w:rFonts w:ascii="Verdana" w:hAnsi="Verdana"/>
+        </w:rPr>
+        <w:t>can be modified in the slider by holding and dragging the value chooser from the minimum value 0 to maximum value 100.</w:t>
+      </w:r>
+      <w:r>
+        <w:rPr>
+          <w:rFonts w:ascii="Verdana" w:hAnsi="Verdana"/>
+        </w:rPr>
+        <w:t xml:space="preserve"> The former </w:t>
+      </w:r>
+      <w:r>
+        <w:rPr>
+          <w:rFonts w:ascii="Verdana" w:hAnsi="Verdana" w:hint="eastAsia"/>
+        </w:rPr>
+        <w:t xml:space="preserve">controls </w:t>
+      </w:r>
+      <w:r>
+        <w:rPr>
+          <w:rFonts w:ascii="Verdana" w:hAnsi="Verdana"/>
+        </w:rPr>
+        <w:t xml:space="preserve">the whole cluster </w:t>
+      </w:r>
+      <w:r>
+        <w:rPr>
+          <w:rFonts w:ascii="Verdana" w:hAnsi="Verdana" w:hint="eastAsia"/>
+        </w:rPr>
+        <w:t>connection</w:t>
+      </w:r>
+      <w:r>
+        <w:rPr>
+          <w:rFonts w:ascii="Verdana" w:hAnsi="Verdana"/>
+        </w:rPr>
+        <w:t xml:space="preserve">. The nodes in a cluster will link </w:t>
+      </w:r>
+      <w:r>
+        <w:rPr>
+          <w:rFonts w:ascii="Verdana" w:hAnsi="Verdana" w:hint="eastAsia"/>
+        </w:rPr>
+        <w:t>tigh</w:t>
+      </w:r>
+      <w:r>
+        <w:rPr>
+          <w:rFonts w:ascii="Verdana" w:hAnsi="Verdana"/>
+        </w:rPr>
+        <w:t xml:space="preserve">tly when a higher value is chosen in the slider3. The latter controls the edges between nodes. With higher normal force distance, the edges </w:t>
+      </w:r>
+      <w:r>
+        <w:rPr>
+          <w:rFonts w:ascii="Verdana" w:hAnsi="Verdana" w:hint="eastAsia"/>
+        </w:rPr>
+        <w:t>will</w:t>
+      </w:r>
+      <w:r>
+        <w:rPr>
+          <w:rFonts w:ascii="Verdana" w:hAnsi="Verdana"/>
+        </w:rPr>
+        <w:t xml:space="preserve"> loosely organized.</w:t>
+      </w:r>
+      <w:r>
+        <w:rPr>
+          <w:rFonts w:ascii="Verdana" w:hAnsi="Verdana" w:hint="eastAsia"/>
+        </w:rPr>
+        <w:t xml:space="preserve"> </w:t>
+      </w:r>
+      <w:r>
+        <w:rPr>
+          <w:rFonts w:ascii="Verdana" w:hAnsi="Verdana"/>
+        </w:rPr>
+        <w:t xml:space="preserve"> </w:t>
+      </w:r>
+    </w:p>
+    <w:p>
+      <w:pPr>
+        <w:jc w:val="center"/>
+        <w:rPr>
+          <w:rFonts w:hint="eastAsia"/>
+        </w:rPr>
+      </w:pPr>
+    </w:p>
+    <w:p>
+      <w:pPr>
+        <w:jc w:val="center"/>
+      </w:pPr>
+      <w:r>
+        <w:rPr>
+          <w:rFonts w:hint="eastAsia"/>
+          <w:noProof/>
+        </w:rPr>
+        <w:lastRenderedPageBreak/>
+        <w:drawing>
+          <wp:inline distT="0" distB="0" distL="0" distR="0" wp14:anchorId="3EF49C4D" wp14:editId="2C6AB773">
+            <wp:extent cx="1559295" cy="2284785"/>
+            <wp:effectExtent l="0" t="0" r="3175" b="1270"/>
+            <wp:docPr id="23" name="图片 23"/>
+            <wp:cNvGraphicFramePr>
+              <a:graphicFrameLocks xmlns:a="http://schemas.openxmlformats.org/drawingml/2006/main" noChangeAspect="1"/>
+            </wp:cNvGraphicFramePr>
+            <a:graphic xmlns:a="http://schemas.openxmlformats.org/drawingml/2006/main">
+              <a:graphicData uri="http://schemas.openxmlformats.org/drawingml/2006/picture">
+                <pic:pic xmlns:pic="http://schemas.openxmlformats.org/drawingml/2006/picture">
+                  <pic:nvPicPr>
+                    <pic:cNvPr id="23" name="图片 23"/>
+                    <pic:cNvPicPr/>
+                  </pic:nvPicPr>
+                  <pic:blipFill rotWithShape="1">
+                    <a:blip r:embed="rId30" cstate="print">
+                      <a:extLst>
+                        <a:ext uri="{28A0092B-C50C-407E-A947-70E740481C1C}">
+                          <a14:useLocalDpi xmlns:a14="http://schemas.microsoft.com/office/drawing/2010/main" val="0"/>
+                        </a:ext>
+                      </a:extLst>
+                    </a:blip>
+                    <a:srcRect t="-234" b="27469"/>
+                    <a:stretch/>
+                  </pic:blipFill>
+                  <pic:spPr bwMode="auto">
+                    <a:xfrm>
+                      <a:off x="0" y="0"/>
+                      <a:ext cx="1589078" cy="2328425"/>
+                    </a:xfrm>
+                    <a:prstGeom prst="rect">
+                      <a:avLst/>
+                    </a:prstGeom>
+                    <a:ln>
+                      <a:noFill/>
+                    </a:ln>
+                    <a:extLst>
+                      <a:ext uri="{53640926-AAD7-44D8-BBD7-CCE9431645EC}">
+                        <a14:shadowObscured xmlns:a14="http://schemas.microsoft.com/office/drawing/2010/main"/>
+                      </a:ext>
+                    </a:extLst>
+                  </pic:spPr>
+                </pic:pic>
+              </a:graphicData>
+            </a:graphic>
+          </wp:inline>
+        </w:drawing>
+      </w:r>
+    </w:p>
+    <w:p>
+      <w:pPr>
+        <w:jc w:val="center"/>
+      </w:pPr>
+    </w:p>
+    <w:p>
+      <w:pPr>
+        <w:jc w:val="left"/>
+        <w:rPr>
+          <w:rFonts w:ascii="Verdana" w:hAnsi="Verdana"/>
+        </w:rPr>
+      </w:pPr>
+      <w:r>
+        <w:rPr>
+          <w:rFonts w:ascii="Verdana" w:hAnsi="Verdana"/>
+        </w:rPr>
+        <w:t xml:space="preserve">The </w:t>
+      </w:r>
+      <w:r>
+        <w:rPr>
+          <w:rFonts w:ascii="Verdana" w:hAnsi="Verdana"/>
+          <w:b/>
+          <w:bCs/>
+        </w:rPr>
+        <w:t>Shape</w:t>
+      </w:r>
+      <w:r>
+        <w:rPr>
+          <w:rFonts w:ascii="Verdana" w:hAnsi="Verdana"/>
+          <w:b/>
+          <w:bCs/>
+        </w:rPr>
+        <w:t xml:space="preserve"> </w:t>
+      </w:r>
+      <w:r>
+        <w:rPr>
+          <w:rFonts w:ascii="Verdana" w:hAnsi="Verdana"/>
+        </w:rPr>
+        <w:t>of clusters have two options which are convex Hull and sphere. Users are allowed to choose which shape the cluster is. If sphere is chosen, cluster resolution can be modified by hold</w:t>
+      </w:r>
+      <w:r>
+        <w:rPr>
+          <w:rFonts w:ascii="Verdana" w:hAnsi="Verdana"/>
+        </w:rPr>
+        <w:t xml:space="preserve"> and drag the value chooser in the slider from 2 to 20. The higher cluster resolution will </w:t>
+      </w:r>
+      <w:proofErr w:type="gramStart"/>
+      <w:r>
+        <w:rPr>
+          <w:rFonts w:ascii="Verdana" w:hAnsi="Verdana"/>
+        </w:rPr>
+        <w:t>makes</w:t>
+      </w:r>
+      <w:proofErr w:type="gramEnd"/>
+      <w:r>
+        <w:rPr>
+          <w:rFonts w:ascii="Verdana" w:hAnsi="Verdana"/>
+        </w:rPr>
+        <w:t xml:space="preserve"> the cluster tend to be a sphere.</w:t>
+      </w:r>
+    </w:p>
+    <w:p>
+      <w:pPr>
+        <w:jc w:val="left"/>
+        <w:rPr>
+          <w:rFonts w:hint="eastAsia"/>
+        </w:rPr>
+      </w:pPr>
+    </w:p>
+    <w:p>
+      <w:pPr>
+        <w:jc w:val="center"/>
+      </w:pPr>
+      <w:r>
+        <w:rPr>
+          <w:noProof/>
+        </w:rPr>
+        <w:drawing>
+          <wp:inline distT="0" distB="0" distL="0" distR="0" wp14:anchorId="4F57471F" wp14:editId="1720E1C9">
+            <wp:extent cx="2116800" cy="1659114"/>
+            <wp:effectExtent l="0" t="0" r="4445" b="5080"/>
+            <wp:docPr id="33" name="图片 33" descr="图形用户界面, 应用程序&#10;&#10;描述已自动生成"/>
+            <wp:cNvGraphicFramePr>
+              <a:graphicFrameLocks xmlns:a="http://schemas.openxmlformats.org/drawingml/2006/main" noChangeAspect="1"/>
+            </wp:cNvGraphicFramePr>
+            <a:graphic xmlns:a="http://schemas.openxmlformats.org/drawingml/2006/main">
+              <a:graphicData uri="http://schemas.openxmlformats.org/drawingml/2006/picture">
+                <pic:pic xmlns:pic="http://schemas.openxmlformats.org/drawingml/2006/picture">
+                  <pic:nvPicPr>
+                    <pic:cNvPr id="33" name="图片 33" descr="图形用户界面, 应用程序&#10;&#10;描述已自动生成"/>
+                    <pic:cNvPicPr/>
+                  </pic:nvPicPr>
+                  <pic:blipFill>
+                    <a:blip r:embed="rId31" cstate="print">
+                      <a:extLst>
+                        <a:ext uri="{28A0092B-C50C-407E-A947-70E740481C1C}">
+                          <a14:useLocalDpi xmlns:a14="http://schemas.microsoft.com/office/drawing/2010/main" val="0"/>
+                        </a:ext>
+                      </a:extLst>
+                    </a:blip>
+                    <a:stretch>
+                      <a:fillRect/>
+                    </a:stretch>
+                  </pic:blipFill>
+                  <pic:spPr>
+                    <a:xfrm>
+                      <a:off x="0" y="0"/>
+                      <a:ext cx="2130648" cy="1669968"/>
+                    </a:xfrm>
+                    <a:prstGeom prst="rect">
+                      <a:avLst/>
+                    </a:prstGeom>
+                  </pic:spPr>
+                </pic:pic>
+              </a:graphicData>
+            </a:graphic>
+          </wp:inline>
+        </w:drawing>
+      </w:r>
+      <w:r>
+        <w:rPr>
+          <w:rFonts w:hint="eastAsia"/>
+        </w:rPr>
+        <w:t>\</w:t>
+      </w:r>
+    </w:p>
+    <w:p>
+      <w:pPr>
+        <w:jc w:val="center"/>
+      </w:pPr>
+    </w:p>
+    <w:p>
+      <w:pPr>
+        <w:jc w:val="center"/>
+        <w:rPr>
+          <w:rFonts w:hint="eastAsia"/>
+        </w:rPr>
+      </w:pPr>
+    </w:p>
+    <w:p>
+      <w:pPr>
+        <w:jc w:val="center"/>
+      </w:pPr>
+    </w:p>
+    <w:p>
+      <w:pPr>
+        <w:jc w:val="center"/>
+      </w:pPr>
+    </w:p>
+    <w:p>
+      <w:pPr>
+        <w:jc w:val="center"/>
+      </w:pPr>
+    </w:p>
+    <w:p>
+      <w:pPr>
+        <w:jc w:val="center"/>
+      </w:pPr>
+    </w:p>
+    <w:p>
+      <w:pPr>
+        <w:jc w:val="center"/>
+      </w:pPr>
+    </w:p>
+    <w:p>
+      <w:pPr>
+        <w:jc w:val="center"/>
+      </w:pPr>
+    </w:p>
+    <w:p>
+      <w:pPr>
+        <w:jc w:val="center"/>
+      </w:pPr>
+    </w:p>
+    <w:p>
+      <w:pPr>
+        <w:jc w:val="center"/>
+      </w:pPr>
+    </w:p>
+    <w:p>
+      <w:pPr>
+        <w:jc w:val="center"/>
+      </w:pPr>
+    </w:p>
+    <w:p>
+      <w:pPr>
+        <w:jc w:val="center"/>
+      </w:pPr>
+    </w:p>
+    <w:p>
+      <w:pPr>
+        <w:jc w:val="center"/>
+      </w:pPr>
+    </w:p>
+    <w:p>
+      <w:pPr>
+        <w:jc w:val="center"/>
+      </w:pPr>
+    </w:p>
+    <w:p>
+      <w:pPr>
+        <w:jc w:val="center"/>
+      </w:pPr>
+    </w:p>
+    <w:p>
+      <w:pPr>
+        <w:rPr>
+          <w:rFonts w:hint="eastAsia"/>
+        </w:rPr>
       </w:pPr>
     </w:p>
     <w:p>
@@ -7269,18 +9340,24 @@
           <w:color w:val="2F5496" w:themeColor="accent1" w:themeShade="BF"/>
         </w:rPr>
       </w:pPr>
-      <w:bookmarkStart w:id="39" w:name="_Toc62842873"/>
-      <w:bookmarkStart w:id="40" w:name="_Toc65424592"/>
+      <w:bookmarkStart w:id="61" w:name="_Toc65609437"/>
       <w:r>
         <w:rPr>
           <w:rFonts w:ascii="Verdana" w:hAnsi="Verdana"/>
           <w:color w:val="2F5496" w:themeColor="accent1" w:themeShade="BF"/>
         </w:rPr>
         <w:lastRenderedPageBreak/>
-        <w:t>5 Export Data</w:t>
-      </w:r>
-      <w:bookmarkEnd w:id="39"/>
+        <w:t>6</w:t>
+      </w:r>
+      <w:r>
+        <w:rPr>
+          <w:rFonts w:ascii="Verdana" w:hAnsi="Verdana"/>
+          <w:color w:val="2F5496" w:themeColor="accent1" w:themeShade="BF"/>
+        </w:rPr>
+        <w:t xml:space="preserve"> Export Data</w:t>
+      </w:r>
       <w:bookmarkEnd w:id="40"/>
+      <w:bookmarkEnd w:id="61"/>
     </w:p>
     <w:p>
       <w:pPr>
@@ -7486,7 +9563,7 @@
                     <pic:cNvPicPr/>
                   </pic:nvPicPr>
                   <pic:blipFill>
-                    <a:blip r:embed="rId25">
+                    <a:blip r:embed="rId32">
                       <a:extLst>
                         <a:ext uri="{28A0092B-C50C-407E-A947-70E740481C1C}">
                           <a14:useLocalDpi xmlns:a14="http://schemas.microsoft.com/office/drawing/2010/main" val="0"/>
@@ -7812,8 +9889,8 @@
       </w:pPr>
     </w:p>
     <w:sectPr>
-      <w:footerReference w:type="even" r:id="rId26"/>
-      <w:footerReference w:type="default" r:id="rId27"/>
+      <w:footerReference w:type="even" r:id="rId33"/>
+      <w:footerReference w:type="default" r:id="rId34"/>
       <w:pgSz w:w="11900" w:h="16840"/>
       <w:pgMar w:top="1440" w:right="1800" w:bottom="1440" w:left="1800" w:header="851" w:footer="992" w:gutter="0"/>
       <w:pgNumType w:start="0"/>
@@ -7857,11 +9934,6 @@
         <w:docPartUnique/>
       </w:docPartObj>
     </w:sdtPr>
-    <w:sdtEndPr>
-      <w:rPr>
-        <w:rStyle w:val="ac"/>
-      </w:rPr>
-    </w:sdtEndPr>
     <w:sdtContent>
       <w:p>
         <w:pPr>
@@ -7914,11 +9986,6 @@
         <w:docPartUnique/>
       </w:docPartObj>
     </w:sdtPr>
-    <w:sdtEndPr>
-      <w:rPr>
-        <w:rStyle w:val="ac"/>
-      </w:rPr>
-    </w:sdtEndPr>
     <w:sdtContent>
       <w:p>
         <w:pPr>
@@ -7967,6 +10034,8 @@
       <w:pStyle w:val="aa"/>
       <w:ind w:right="360"/>
     </w:pPr>
+    <w:proofErr w:type="spellStart"/>
+    <w:proofErr w:type="gramStart"/>
     <w:r>
       <w:rPr>
         <w:rFonts w:hint="eastAsia"/>
@@ -7986,28 +10055,20 @@
       </w:rPr>
       <w:t>iperNet</w:t>
     </w:r>
+    <w:proofErr w:type="spellEnd"/>
     <w:r>
       <w:rPr>
         <w:i/>
         <w:iCs/>
       </w:rPr>
-      <w:t xml:space="preserve"> </w:t>
+      <w:t xml:space="preserve">  </w:t>
     </w:r>
     <w:r>
-      <w:rPr>
-        <w:i/>
-        <w:iCs/>
-      </w:rPr>
-      <w:t xml:space="preserve"> </w:t>
+      <w:t>Version</w:t>
     </w:r>
+    <w:proofErr w:type="gramEnd"/>
     <w:r>
-      <w:t>Version 0.</w:t>
-    </w:r>
-    <w:r>
-      <w:t>5.</w:t>
-    </w:r>
-    <w:r>
-      <w:t>0 User Guide</w:t>
+      <w:t xml:space="preserve"> 0.5.0 User Guide</w:t>
     </w:r>
   </w:p>
 </w:ftr>
@@ -8147,8 +10208,160 @@
       </w:rPr>
     </w:lvl>
   </w:abstractNum>
+  <w:abstractNum w:abstractNumId="1" w15:restartNumberingAfterBreak="0">
+    <w:nsid w:val="5AD4495C"/>
+    <w:multiLevelType w:val="multilevel"/>
+    <w:tmpl w:val="20A26BB2"/>
+    <w:lvl w:ilvl="0">
+      <w:start w:val="1"/>
+      <w:numFmt w:val="bullet"/>
+      <w:lvlText w:val=""/>
+      <w:lvlJc w:val="left"/>
+      <w:pPr>
+        <w:tabs>
+          <w:tab w:val="num" w:pos="720"/>
+        </w:tabs>
+        <w:ind w:left="720" w:hanging="360"/>
+      </w:pPr>
+      <w:rPr>
+        <w:rFonts w:ascii="Symbol" w:hAnsi="Symbol" w:hint="default"/>
+        <w:sz w:val="20"/>
+      </w:rPr>
+    </w:lvl>
+    <w:lvl w:ilvl="1" w:tentative="1">
+      <w:start w:val="1"/>
+      <w:numFmt w:val="bullet"/>
+      <w:lvlText w:val="o"/>
+      <w:lvlJc w:val="left"/>
+      <w:pPr>
+        <w:tabs>
+          <w:tab w:val="num" w:pos="1440"/>
+        </w:tabs>
+        <w:ind w:left="1440" w:hanging="360"/>
+      </w:pPr>
+      <w:rPr>
+        <w:rFonts w:ascii="Courier New" w:hAnsi="Courier New" w:hint="default"/>
+        <w:sz w:val="20"/>
+      </w:rPr>
+    </w:lvl>
+    <w:lvl w:ilvl="2" w:tentative="1">
+      <w:start w:val="1"/>
+      <w:numFmt w:val="bullet"/>
+      <w:lvlText w:val=""/>
+      <w:lvlJc w:val="left"/>
+      <w:pPr>
+        <w:tabs>
+          <w:tab w:val="num" w:pos="2160"/>
+        </w:tabs>
+        <w:ind w:left="2160" w:hanging="360"/>
+      </w:pPr>
+      <w:rPr>
+        <w:rFonts w:ascii="Wingdings" w:hAnsi="Wingdings" w:hint="default"/>
+        <w:sz w:val="20"/>
+      </w:rPr>
+    </w:lvl>
+    <w:lvl w:ilvl="3" w:tentative="1">
+      <w:start w:val="1"/>
+      <w:numFmt w:val="bullet"/>
+      <w:lvlText w:val=""/>
+      <w:lvlJc w:val="left"/>
+      <w:pPr>
+        <w:tabs>
+          <w:tab w:val="num" w:pos="2880"/>
+        </w:tabs>
+        <w:ind w:left="2880" w:hanging="360"/>
+      </w:pPr>
+      <w:rPr>
+        <w:rFonts w:ascii="Wingdings" w:hAnsi="Wingdings" w:hint="default"/>
+        <w:sz w:val="20"/>
+      </w:rPr>
+    </w:lvl>
+    <w:lvl w:ilvl="4" w:tentative="1">
+      <w:start w:val="1"/>
+      <w:numFmt w:val="bullet"/>
+      <w:lvlText w:val=""/>
+      <w:lvlJc w:val="left"/>
+      <w:pPr>
+        <w:tabs>
+          <w:tab w:val="num" w:pos="3600"/>
+        </w:tabs>
+        <w:ind w:left="3600" w:hanging="360"/>
+      </w:pPr>
+      <w:rPr>
+        <w:rFonts w:ascii="Wingdings" w:hAnsi="Wingdings" w:hint="default"/>
+        <w:sz w:val="20"/>
+      </w:rPr>
+    </w:lvl>
+    <w:lvl w:ilvl="5" w:tentative="1">
+      <w:start w:val="1"/>
+      <w:numFmt w:val="bullet"/>
+      <w:lvlText w:val=""/>
+      <w:lvlJc w:val="left"/>
+      <w:pPr>
+        <w:tabs>
+          <w:tab w:val="num" w:pos="4320"/>
+        </w:tabs>
+        <w:ind w:left="4320" w:hanging="360"/>
+      </w:pPr>
+      <w:rPr>
+        <w:rFonts w:ascii="Wingdings" w:hAnsi="Wingdings" w:hint="default"/>
+        <w:sz w:val="20"/>
+      </w:rPr>
+    </w:lvl>
+    <w:lvl w:ilvl="6" w:tentative="1">
+      <w:start w:val="1"/>
+      <w:numFmt w:val="bullet"/>
+      <w:lvlText w:val=""/>
+      <w:lvlJc w:val="left"/>
+      <w:pPr>
+        <w:tabs>
+          <w:tab w:val="num" w:pos="5040"/>
+        </w:tabs>
+        <w:ind w:left="5040" w:hanging="360"/>
+      </w:pPr>
+      <w:rPr>
+        <w:rFonts w:ascii="Wingdings" w:hAnsi="Wingdings" w:hint="default"/>
+        <w:sz w:val="20"/>
+      </w:rPr>
+    </w:lvl>
+    <w:lvl w:ilvl="7" w:tentative="1">
+      <w:start w:val="1"/>
+      <w:numFmt w:val="bullet"/>
+      <w:lvlText w:val=""/>
+      <w:lvlJc w:val="left"/>
+      <w:pPr>
+        <w:tabs>
+          <w:tab w:val="num" w:pos="5760"/>
+        </w:tabs>
+        <w:ind w:left="5760" w:hanging="360"/>
+      </w:pPr>
+      <w:rPr>
+        <w:rFonts w:ascii="Wingdings" w:hAnsi="Wingdings" w:hint="default"/>
+        <w:sz w:val="20"/>
+      </w:rPr>
+    </w:lvl>
+    <w:lvl w:ilvl="8" w:tentative="1">
+      <w:start w:val="1"/>
+      <w:numFmt w:val="bullet"/>
+      <w:lvlText w:val=""/>
+      <w:lvlJc w:val="left"/>
+      <w:pPr>
+        <w:tabs>
+          <w:tab w:val="num" w:pos="6480"/>
+        </w:tabs>
+        <w:ind w:left="6480" w:hanging="360"/>
+      </w:pPr>
+      <w:rPr>
+        <w:rFonts w:ascii="Wingdings" w:hAnsi="Wingdings" w:hint="default"/>
+        <w:sz w:val="20"/>
+      </w:rPr>
+    </w:lvl>
+  </w:abstractNum>
   <w:num w:numId="1">
     <w:abstractNumId w:val="0"/>
+  </w:num>
+  <w:num w:numId="2">
+    <w:abstractNumId w:val="1"/>
   </w:num>
 </w:numbering>
 </file>
@@ -8650,7 +10863,6 @@
   <w:style w:type="character" w:default="1" w:styleId="a0">
     <w:name w:val="Default Paragraph Font"/>
     <w:uiPriority w:val="1"/>
-    <w:semiHidden/>
     <w:unhideWhenUsed/>
   </w:style>
   <w:style w:type="table" w:default="1" w:styleId="a1">

</xml_diff>

<commit_message>
final version of user manual 0.5.0
</commit_message>
<xml_diff>
--- a/files/PiperNet0.5.0.docx
+++ b/files/PiperNet0.5.0.docx
@@ -2255,36 +2255,8 @@
       <w:pPr>
         <w:pStyle w:val="a5"/>
         <w:shd w:val="clear" w:color="auto" w:fill="FFFFFF"/>
-        <w:ind w:left="420"/>
-        <w:rPr>
-          <w:rFonts w:ascii="Verdana" w:eastAsiaTheme="minorHAnsi" w:hAnsi="Verdana" w:cs="Segoe UI"/>
-          <w:color w:val="000000" w:themeColor="text1"/>
-          <w:spacing w:val="-1"/>
-          <w:sz w:val="21"/>
-          <w:szCs w:val="21"/>
-        </w:rPr>
-      </w:pPr>
-    </w:p>
-    <w:p>
-      <w:pPr>
-        <w:pStyle w:val="a5"/>
-        <w:shd w:val="clear" w:color="auto" w:fill="FFFFFF"/>
-        <w:ind w:left="420"/>
-        <w:rPr>
-          <w:rFonts w:ascii="Verdana" w:eastAsiaTheme="minorHAnsi" w:hAnsi="Verdana" w:cs="Segoe UI"/>
-          <w:color w:val="000000" w:themeColor="text1"/>
-          <w:spacing w:val="-1"/>
-          <w:sz w:val="21"/>
-          <w:szCs w:val="21"/>
-        </w:rPr>
-      </w:pPr>
-    </w:p>
-    <w:p>
-      <w:pPr>
-        <w:pStyle w:val="a5"/>
-        <w:shd w:val="clear" w:color="auto" w:fill="FFFFFF"/>
-        <w:rPr>
-          <w:rFonts w:ascii="Verdana" w:eastAsiaTheme="minorHAnsi" w:hAnsi="Verdana" w:cs="Segoe UI"/>
+        <w:rPr>
+          <w:rFonts w:ascii="Verdana" w:eastAsiaTheme="minorHAnsi" w:hAnsi="Verdana" w:cs="Segoe UI" w:hint="eastAsia"/>
           <w:color w:val="000000" w:themeColor="text1"/>
           <w:spacing w:val="-1"/>
           <w:sz w:val="21"/>
@@ -2310,6 +2282,7 @@
           <w:rFonts w:ascii="Verdana" w:hAnsi="Verdana"/>
           <w:color w:val="2F5496" w:themeColor="accent1" w:themeShade="BF"/>
         </w:rPr>
+        <w:lastRenderedPageBreak/>
         <w:t>1 Software Overview</w:t>
       </w:r>
       <w:bookmarkEnd w:id="9"/>
@@ -2673,7 +2646,19 @@
         <w:rPr>
           <w:rFonts w:ascii="Verdana" w:hAnsi="Verdana"/>
         </w:rPr>
-        <w:t xml:space="preserve">You can import data to the start scene. The acceptable data formats are Comma Separated Values and Graph Exchange XML Format. To bring data to this application, click </w:t>
+        <w:t xml:space="preserve">You can import data </w:t>
+      </w:r>
+      <w:r>
+        <w:rPr>
+          <w:rFonts w:ascii="Verdana" w:hAnsi="Verdana"/>
+        </w:rPr>
+        <w:t xml:space="preserve">in </w:t>
+      </w:r>
+      <w:r>
+        <w:rPr>
+          <w:rFonts w:ascii="Verdana" w:hAnsi="Verdana"/>
+        </w:rPr>
+        <w:t xml:space="preserve">the start scene. The acceptable data formats are Comma Separated Values and Graph Exchange XML Format. To bring data to this application, click </w:t>
       </w:r>
       <w:r>
         <w:rPr>
@@ -2803,6 +2788,12 @@
       <w:r>
         <w:rPr>
           <w:rFonts w:ascii="Verdana" w:hAnsi="Verdana"/>
+        </w:rPr>
+        <w:t xml:space="preserve"> wish to</w:t>
+      </w:r>
+      <w:r>
+        <w:rPr>
+          <w:rFonts w:ascii="Verdana" w:hAnsi="Verdana"/>
           <w:b/>
           <w:bCs/>
         </w:rPr>
@@ -3261,7 +3252,19 @@
         <w:rPr>
           <w:rFonts w:ascii="Verdana" w:hAnsi="Verdana"/>
         </w:rPr>
-        <w:t xml:space="preserve">, in the dialog, click </w:t>
+        <w:t>, in th</w:t>
+      </w:r>
+      <w:r>
+        <w:rPr>
+          <w:rFonts w:ascii="Verdana" w:hAnsi="Verdana"/>
+        </w:rPr>
+        <w:t>is</w:t>
+      </w:r>
+      <w:r>
+        <w:rPr>
+          <w:rFonts w:ascii="Verdana" w:hAnsi="Verdana"/>
+        </w:rPr>
+        <w:t xml:space="preserve"> dialog, click </w:t>
       </w:r>
       <w:r>
         <w:rPr>
@@ -3784,7 +3787,49 @@
         <w:rPr>
           <w:rFonts w:ascii="Verdana" w:hAnsi="Verdana"/>
         </w:rPr>
-        <w:t xml:space="preserve"> with the node in red color</w:t>
+        <w:t xml:space="preserve"> w</w:t>
+      </w:r>
+      <w:r>
+        <w:rPr>
+          <w:rFonts w:ascii="Verdana" w:hAnsi="Verdana"/>
+        </w:rPr>
+        <w:t>hile</w:t>
+      </w:r>
+      <w:r>
+        <w:rPr>
+          <w:rFonts w:ascii="Verdana" w:hAnsi="Verdana"/>
+        </w:rPr>
+        <w:t xml:space="preserve"> the node </w:t>
+      </w:r>
+      <w:r>
+        <w:rPr>
+          <w:rFonts w:ascii="Verdana" w:hAnsi="Verdana" w:hint="eastAsia"/>
+        </w:rPr>
+        <w:t>tur</w:t>
+      </w:r>
+      <w:r>
+        <w:rPr>
+          <w:rFonts w:ascii="Verdana" w:hAnsi="Verdana" w:hint="eastAsia"/>
+        </w:rPr>
+        <w:t>n</w:t>
+      </w:r>
+      <w:r>
+        <w:rPr>
+          <w:rFonts w:ascii="Verdana" w:hAnsi="Verdana" w:hint="eastAsia"/>
+        </w:rPr>
+        <w:t>s</w:t>
+      </w:r>
+      <w:r>
+        <w:rPr>
+          <w:rFonts w:ascii="Verdana" w:hAnsi="Verdana"/>
+        </w:rPr>
+        <w:t xml:space="preserve"> </w:t>
+      </w:r>
+      <w:r>
+        <w:rPr>
+          <w:rFonts w:ascii="Verdana" w:hAnsi="Verdana" w:hint="eastAsia"/>
+        </w:rPr>
+        <w:t>red</w:t>
       </w:r>
       <w:r>
         <w:rPr>
@@ -4042,7 +4087,7 @@
     <w:p>
       <w:pPr>
         <w:rPr>
-          <w:rFonts w:ascii="Verdana" w:hAnsi="Verdana" w:hint="eastAsia"/>
+          <w:rFonts w:ascii="Verdana" w:hAnsi="Verdana"/>
         </w:rPr>
       </w:pPr>
     </w:p>
@@ -4085,9 +4130,9 @@
           <w:color w:val="2E74B5" w:themeColor="accent5" w:themeShade="BF"/>
         </w:rPr>
       </w:pPr>
-      <w:bookmarkStart w:id="17" w:name="OLE_LINK5"/>
-      <w:bookmarkStart w:id="18" w:name="OLE_LINK6"/>
-      <w:bookmarkStart w:id="19" w:name="_Toc65609425"/>
+      <w:bookmarkStart w:id="17" w:name="_Toc65609425"/>
+      <w:bookmarkStart w:id="18" w:name="OLE_LINK5"/>
+      <w:bookmarkStart w:id="19" w:name="OLE_LINK6"/>
       <w:r>
         <w:rPr>
           <w:rFonts w:ascii="Verdana" w:hAnsi="Verdana"/>
@@ -4124,7 +4169,7 @@
         </w:rPr>
         <w:t>sheets</w:t>
       </w:r>
-      <w:bookmarkEnd w:id="19"/>
+      <w:bookmarkEnd w:id="17"/>
     </w:p>
     <w:p>
       <w:pPr>
@@ -4409,72 +4454,6 @@
           <w:rFonts w:ascii="Verdana" w:hAnsi="Verdana"/>
         </w:rPr>
       </w:pPr>
-      <w:r>
-        <w:rPr>
-          <w:rFonts w:ascii="Verdana" w:hAnsi="Verdana"/>
-        </w:rPr>
-        <w:t xml:space="preserve">If you </w:t>
-      </w:r>
-      <w:r>
-        <w:rPr>
-          <w:rFonts w:ascii="Verdana" w:hAnsi="Verdana"/>
-        </w:rPr>
-        <w:t xml:space="preserve">want to </w:t>
-      </w:r>
-      <w:r>
-        <w:rPr>
-          <w:rFonts w:ascii="Verdana" w:hAnsi="Verdana"/>
-        </w:rPr>
-        <w:t>plot the graph with certain range of data, you need to select data by turn on o</w:t>
-      </w:r>
-      <w:r>
-        <w:rPr>
-          <w:rFonts w:ascii="Verdana" w:hAnsi="Verdana"/>
-        </w:rPr>
-        <w:t>r</w:t>
-      </w:r>
-      <w:r>
-        <w:rPr>
-          <w:rFonts w:ascii="Verdana" w:hAnsi="Verdana"/>
-        </w:rPr>
-        <w:t xml:space="preserve"> turn off the switch button is “</w:t>
-      </w:r>
-      <w:r>
-        <w:rPr>
-          <w:rFonts w:ascii="Verdana" w:hAnsi="Verdana"/>
-          <w:b/>
-          <w:bCs/>
-        </w:rPr>
-        <w:t>S</w:t>
-      </w:r>
-      <w:r>
-        <w:rPr>
-          <w:rFonts w:ascii="Verdana" w:hAnsi="Verdana"/>
-          <w:b/>
-          <w:bCs/>
-        </w:rPr>
-        <w:t>how</w:t>
-      </w:r>
-      <w:r>
-        <w:rPr>
-          <w:rFonts w:ascii="Verdana" w:hAnsi="Verdana"/>
-        </w:rPr>
-        <w:t xml:space="preserve">” column. If the switch button is on, this row of data will be displayed in the graph. By contrast, the data will not be displayed in the graph is the switch button is off. </w:t>
-      </w:r>
-    </w:p>
-    <w:p>
-      <w:pPr>
-        <w:rPr>
-          <w:rFonts w:ascii="Verdana" w:hAnsi="Verdana"/>
-        </w:rPr>
-      </w:pPr>
-    </w:p>
-    <w:p>
-      <w:pPr>
-        <w:rPr>
-          <w:rFonts w:ascii="Verdana" w:hAnsi="Verdana"/>
-        </w:rPr>
-      </w:pPr>
       <w:bookmarkStart w:id="20" w:name="OLE_LINK1"/>
       <w:bookmarkStart w:id="21" w:name="OLE_LINK2"/>
       <w:r>
@@ -4501,7 +4480,19 @@
         <w:rPr>
           <w:rFonts w:ascii="Verdana" w:hAnsi="Verdana"/>
         </w:rPr>
-        <w:t xml:space="preserve"> at the front of the row. A dialog will be displayed with all node attributes. Click </w:t>
+        <w:t xml:space="preserve"> at the front of the row. A dialog will be displayed with</w:t>
+      </w:r>
+      <w:r>
+        <w:rPr>
+          <w:rFonts w:ascii="Verdana" w:hAnsi="Verdana"/>
+        </w:rPr>
+        <w:t xml:space="preserve"> confirmation message including</w:t>
+      </w:r>
+      <w:r>
+        <w:rPr>
+          <w:rFonts w:ascii="Verdana" w:hAnsi="Verdana"/>
+        </w:rPr>
+        <w:t xml:space="preserve"> all node attributes. Click </w:t>
       </w:r>
       <w:r>
         <w:rPr>
@@ -4880,7 +4871,43 @@
         <w:rPr>
           <w:rFonts w:ascii="Verdana" w:hAnsi="Verdana"/>
         </w:rPr>
-        <w:t xml:space="preserve">If the data sheet is not updated with new nodes, click </w:t>
+        <w:t xml:space="preserve">If the data sheet </w:t>
+      </w:r>
+      <w:r>
+        <w:rPr>
+          <w:rFonts w:ascii="Verdana" w:hAnsi="Verdana" w:hint="eastAsia"/>
+        </w:rPr>
+        <w:t>did</w:t>
+      </w:r>
+      <w:r>
+        <w:rPr>
+          <w:rFonts w:ascii="Verdana" w:hAnsi="Verdana"/>
+        </w:rPr>
+        <w:t xml:space="preserve"> </w:t>
+      </w:r>
+      <w:r>
+        <w:rPr>
+          <w:rFonts w:ascii="Verdana" w:hAnsi="Verdana" w:hint="eastAsia"/>
+        </w:rPr>
+        <w:t>not</w:t>
+      </w:r>
+      <w:r>
+        <w:rPr>
+          <w:rFonts w:ascii="Verdana" w:hAnsi="Verdana"/>
+        </w:rPr>
+        <w:t xml:space="preserve"> update </w:t>
+      </w:r>
+      <w:r>
+        <w:rPr>
+          <w:rFonts w:ascii="Verdana" w:hAnsi="Verdana"/>
+        </w:rPr>
+        <w:t>users on</w:t>
+      </w:r>
+      <w:r>
+        <w:rPr>
+          <w:rFonts w:ascii="Verdana" w:hAnsi="Verdana"/>
+        </w:rPr>
+        <w:t xml:space="preserve"> new nodes, click </w:t>
       </w:r>
       <w:r>
         <w:rPr>
@@ -5129,7 +5156,19 @@
         <w:rPr>
           <w:rFonts w:ascii="Verdana" w:hAnsi="Verdana"/>
         </w:rPr>
-        <w:t xml:space="preserve"> update the relationship between nodes, do the following:</w:t>
+        <w:t xml:space="preserve"> update the relationship</w:t>
+      </w:r>
+      <w:r>
+        <w:rPr>
+          <w:rFonts w:ascii="Verdana" w:hAnsi="Verdana"/>
+        </w:rPr>
+        <w:t>s</w:t>
+      </w:r>
+      <w:r>
+        <w:rPr>
+          <w:rFonts w:ascii="Verdana" w:hAnsi="Verdana"/>
+        </w:rPr>
+        <w:t xml:space="preserve"> between nodes, do the following:</w:t>
       </w:r>
     </w:p>
     <w:p>
@@ -5257,7 +5296,31 @@
         <w:rPr>
           <w:rFonts w:ascii="Verdana" w:hAnsi="Verdana"/>
         </w:rPr>
-        <w:t xml:space="preserve"> at the front of the row. A dialog will be displayed with source node id and target node id. Click </w:t>
+        <w:t xml:space="preserve"> at the front of the row. A dialog will be displayed with </w:t>
+      </w:r>
+      <w:r>
+        <w:rPr>
+          <w:rFonts w:ascii="Verdana" w:hAnsi="Verdana"/>
+        </w:rPr>
+        <w:t xml:space="preserve">confirmation </w:t>
+      </w:r>
+      <w:r>
+        <w:rPr>
+          <w:rFonts w:ascii="Verdana" w:hAnsi="Verdana"/>
+        </w:rPr>
+        <w:t xml:space="preserve">message containing </w:t>
+      </w:r>
+      <w:r>
+        <w:rPr>
+          <w:rFonts w:ascii="Verdana" w:hAnsi="Verdana"/>
+        </w:rPr>
+        <w:t xml:space="preserve">the value of </w:t>
+      </w:r>
+      <w:r>
+        <w:rPr>
+          <w:rFonts w:ascii="Verdana" w:hAnsi="Verdana"/>
+        </w:rPr>
+        <w:t xml:space="preserve">source node id and target node id. Click </w:t>
       </w:r>
       <w:r>
         <w:rPr>
@@ -5448,7 +5511,19 @@
         <w:rPr>
           <w:rFonts w:ascii="Verdana" w:hAnsi="Verdana"/>
         </w:rPr>
-        <w:t>n check will check whether the source node is the same as target node or the edge already exists. Only passes the validation check, the new edge is able to be added.</w:t>
+        <w:t xml:space="preserve">n </w:t>
+      </w:r>
+      <w:r>
+        <w:rPr>
+          <w:rFonts w:ascii="Verdana" w:hAnsi="Verdana"/>
+        </w:rPr>
+        <w:t>inspection</w:t>
+      </w:r>
+      <w:r>
+        <w:rPr>
+          <w:rFonts w:ascii="Verdana" w:hAnsi="Verdana"/>
+        </w:rPr>
+        <w:t xml:space="preserve"> will check whether the source node is the same as target node or the edge already exists. Only passes the validation check, the new edge is able to be added.</w:t>
       </w:r>
       <w:r>
         <w:rPr>
@@ -5494,7 +5569,14 @@
         <w:rPr>
           <w:rFonts w:ascii="Verdana" w:hAnsi="Verdana"/>
         </w:rPr>
-        <w:t xml:space="preserve"> is added to the bottom of the data sheet. Otherwise, click </w:t>
+        <w:t xml:space="preserve"> is added to the bottom of the data sheet. </w:t>
+      </w:r>
+      <w:r>
+        <w:rPr>
+          <w:rFonts w:ascii="Verdana" w:hAnsi="Verdana"/>
+        </w:rPr>
+        <w:lastRenderedPageBreak/>
+        <w:t xml:space="preserve">Otherwise, click </w:t>
       </w:r>
       <w:r>
         <w:rPr>
@@ -5599,7 +5681,31 @@
         <w:rPr>
           <w:rFonts w:ascii="Verdana" w:hAnsi="Verdana"/>
         </w:rPr>
-        <w:t xml:space="preserve">If the data sheet is not updated with new </w:t>
+        <w:t xml:space="preserve">If the data sheet </w:t>
+      </w:r>
+      <w:r>
+        <w:rPr>
+          <w:rFonts w:ascii="Verdana" w:hAnsi="Verdana"/>
+        </w:rPr>
+        <w:t>did</w:t>
+      </w:r>
+      <w:r>
+        <w:rPr>
+          <w:rFonts w:ascii="Verdana" w:hAnsi="Verdana"/>
+        </w:rPr>
+        <w:t xml:space="preserve"> not update </w:t>
+      </w:r>
+      <w:r>
+        <w:rPr>
+          <w:rFonts w:ascii="Verdana" w:hAnsi="Verdana"/>
+        </w:rPr>
+        <w:t>users on</w:t>
+      </w:r>
+      <w:r>
+        <w:rPr>
+          <w:rFonts w:ascii="Verdana" w:hAnsi="Verdana"/>
+        </w:rPr>
+        <w:t xml:space="preserve"> new </w:t>
       </w:r>
       <w:r>
         <w:rPr>
@@ -5962,78 +6068,90 @@
       </w:r>
       <w:r>
         <w:rPr>
+          <w:rFonts w:ascii="Verdana" w:hAnsi="Verdana"/>
+        </w:rPr>
+        <w:t>un</w:t>
+      </w:r>
+      <w:r>
+        <w:rPr>
+          <w:rFonts w:ascii="Verdana" w:hAnsi="Verdana"/>
+        </w:rPr>
+        <w:t xml:space="preserve">select the nodes, hold </w:t>
+      </w:r>
+      <w:r>
+        <w:rPr>
+          <w:rFonts w:ascii="Verdana" w:hAnsi="Verdana"/>
+          <w:b/>
+          <w:bCs/>
+        </w:rPr>
+        <w:t>Control</w:t>
+      </w:r>
+      <w:r>
+        <w:rPr>
+          <w:rFonts w:ascii="Verdana" w:hAnsi="Verdana"/>
+        </w:rPr>
+        <w:t xml:space="preserve"> or </w:t>
+      </w:r>
+      <w:r>
+        <w:rPr>
+          <w:rFonts w:ascii="Verdana" w:hAnsi="Verdana"/>
+          <w:b/>
+          <w:bCs/>
+        </w:rPr>
+        <w:t>Shift</w:t>
+      </w:r>
+      <w:r>
+        <w:rPr>
+          <w:rFonts w:ascii="Verdana" w:hAnsi="Verdana"/>
+          <w:b/>
+          <w:bCs/>
+        </w:rPr>
+        <w:t xml:space="preserve"> </w:t>
+      </w:r>
+      <w:r>
+        <w:rPr>
+          <w:rFonts w:ascii="Verdana" w:hAnsi="Verdana"/>
+        </w:rPr>
+        <w:t xml:space="preserve">and </w:t>
+      </w:r>
+      <w:r>
+        <w:rPr>
+          <w:rFonts w:ascii="Verdana" w:hAnsi="Verdana"/>
+          <w:b/>
+          <w:bCs/>
+        </w:rPr>
+        <w:t>left click</w:t>
+      </w:r>
+      <w:r>
+        <w:rPr>
+          <w:rFonts w:ascii="Verdana" w:hAnsi="Verdana"/>
+        </w:rPr>
+        <w:t xml:space="preserve"> the node. When the color of nodes turns into the previous </w:t>
+      </w:r>
+      <w:r>
+        <w:rPr>
+          <w:rFonts w:ascii="Verdana" w:hAnsi="Verdana"/>
+        </w:rPr>
+        <w:t>color</w:t>
+      </w:r>
+      <w:r>
+        <w:rPr>
+          <w:rFonts w:ascii="Verdana" w:hAnsi="Verdana"/>
+        </w:rPr>
+        <w:t>, the nodes are unselected. When the nodes are not selected, the details of the nodes will not be shown in the table.</w:t>
+      </w:r>
+    </w:p>
+    <w:p>
+      <w:pPr>
+        <w:rPr>
+          <w:rFonts w:ascii="Verdana" w:hAnsi="Verdana"/>
+        </w:rPr>
+      </w:pPr>
+    </w:p>
+    <w:p>
+      <w:pPr>
+        <w:rPr>
           <w:rFonts w:ascii="Verdana" w:hAnsi="Verdana" w:hint="eastAsia"/>
-        </w:rPr>
-        <w:t>de</w:t>
-      </w:r>
-      <w:r>
-        <w:rPr>
-          <w:rFonts w:ascii="Verdana" w:hAnsi="Verdana"/>
-        </w:rPr>
-        <w:t xml:space="preserve">select the nodes, hold </w:t>
-      </w:r>
-      <w:r>
-        <w:rPr>
-          <w:rFonts w:ascii="Verdana" w:hAnsi="Verdana"/>
-          <w:b/>
-          <w:bCs/>
-        </w:rPr>
-        <w:t>Control</w:t>
-      </w:r>
-      <w:r>
-        <w:rPr>
-          <w:rFonts w:ascii="Verdana" w:hAnsi="Verdana"/>
-        </w:rPr>
-        <w:t xml:space="preserve"> or </w:t>
-      </w:r>
-      <w:r>
-        <w:rPr>
-          <w:rFonts w:ascii="Verdana" w:hAnsi="Verdana"/>
-          <w:b/>
-          <w:bCs/>
-        </w:rPr>
-        <w:t>Shift</w:t>
-      </w:r>
-      <w:r>
-        <w:rPr>
-          <w:rFonts w:ascii="Verdana" w:hAnsi="Verdana"/>
-          <w:b/>
-          <w:bCs/>
-        </w:rPr>
-        <w:t xml:space="preserve"> </w:t>
-      </w:r>
-      <w:r>
-        <w:rPr>
-          <w:rFonts w:ascii="Verdana" w:hAnsi="Verdana"/>
-        </w:rPr>
-        <w:t xml:space="preserve">and </w:t>
-      </w:r>
-      <w:r>
-        <w:rPr>
-          <w:rFonts w:ascii="Verdana" w:hAnsi="Verdana"/>
-          <w:b/>
-          <w:bCs/>
-        </w:rPr>
-        <w:t>left click</w:t>
-      </w:r>
-      <w:r>
-        <w:rPr>
-          <w:rFonts w:ascii="Verdana" w:hAnsi="Verdana"/>
-        </w:rPr>
-        <w:t xml:space="preserve"> the node. When the color of nodes turns into the previous one, the nodes are unselected. When the nodes are not selected, the details of the nodes will not be shown in the table.</w:t>
-      </w:r>
-    </w:p>
-    <w:p>
-      <w:pPr>
-        <w:rPr>
-          <w:rFonts w:ascii="Verdana" w:hAnsi="Verdana"/>
-        </w:rPr>
-      </w:pPr>
-    </w:p>
-    <w:p>
-      <w:pPr>
-        <w:rPr>
-          <w:rFonts w:ascii="Verdana" w:hAnsi="Verdana"/>
           <w:sz w:val="28"/>
           <w:szCs w:val="28"/>
         </w:rPr>
@@ -6055,8 +6173,6 @@
         <w:t>Selection</w:t>
       </w:r>
     </w:p>
-    <w:p/>
-    <w:p/>
     <w:p>
       <w:pPr>
         <w:pStyle w:val="a7"/>
@@ -6193,7 +6309,19 @@
         <w:rPr>
           <w:rFonts w:ascii="Verdana" w:hAnsi="Verdana"/>
         </w:rPr>
-        <w:t xml:space="preserve">at the top of </w:t>
+        <w:t>at the top</w:t>
+      </w:r>
+      <w:r>
+        <w:rPr>
+          <w:rFonts w:ascii="Verdana" w:hAnsi="Verdana"/>
+        </w:rPr>
+        <w:t>-right</w:t>
+      </w:r>
+      <w:r>
+        <w:rPr>
+          <w:rFonts w:ascii="Verdana" w:hAnsi="Verdana"/>
+        </w:rPr>
+        <w:t xml:space="preserve"> of </w:t>
       </w:r>
       <w:r>
         <w:rPr>
@@ -6223,7 +6351,19 @@
         <w:rPr>
           <w:rFonts w:ascii="Verdana" w:hAnsi="Verdana"/>
         </w:rPr>
-        <w:t xml:space="preserve"> formed. When a new attribute is selected for cluster, the graph will </w:t>
+        <w:t xml:space="preserve"> formed. When a new attribute is </w:t>
+      </w:r>
+      <w:r>
+        <w:rPr>
+          <w:rFonts w:ascii="Verdana" w:hAnsi="Verdana"/>
+        </w:rPr>
+        <w:t>picked</w:t>
+      </w:r>
+      <w:r>
+        <w:rPr>
+          <w:rFonts w:ascii="Verdana" w:hAnsi="Verdana"/>
+        </w:rPr>
+        <w:t xml:space="preserve"> for cluster, the graph will </w:t>
       </w:r>
       <w:r>
         <w:rPr>
@@ -6760,8 +6900,8 @@
         </w:rPr>
       </w:pPr>
       <w:bookmarkStart w:id="31" w:name="_Toc65609429"/>
-      <w:bookmarkEnd w:id="17"/>
       <w:bookmarkEnd w:id="18"/>
+      <w:bookmarkEnd w:id="19"/>
       <w:r>
         <w:rPr>
           <w:rFonts w:ascii="Verdana" w:hAnsi="Verdana"/>
@@ -6830,7 +6970,19 @@
         <w:rPr>
           <w:rFonts w:ascii="Verdana" w:hAnsi="Verdana"/>
         </w:rPr>
-        <w:t xml:space="preserve">the background and a menu with </w:t>
+        <w:t xml:space="preserve">the background and a menu </w:t>
+      </w:r>
+      <w:r>
+        <w:rPr>
+          <w:rFonts w:ascii="Verdana" w:hAnsi="Verdana"/>
+        </w:rPr>
+        <w:t>containing</w:t>
+      </w:r>
+      <w:r>
+        <w:rPr>
+          <w:rFonts w:ascii="Verdana" w:hAnsi="Verdana"/>
+        </w:rPr>
+        <w:t xml:space="preserve"> </w:t>
       </w:r>
       <w:r>
         <w:rPr>
@@ -6968,7 +7120,13 @@
         <w:rPr>
           <w:rFonts w:ascii="Verdana" w:hAnsi="Verdana"/>
         </w:rPr>
-        <w:t xml:space="preserve">first, right-click the node and a menu will be displayed. Click </w:t>
+        <w:t>primarily</w:t>
+      </w:r>
+      <w:r>
+        <w:rPr>
+          <w:rFonts w:ascii="Verdana" w:hAnsi="Verdana"/>
+        </w:rPr>
+        <w:t xml:space="preserve">, right-click the node and a menu will be displayed. Click </w:t>
       </w:r>
       <w:r>
         <w:rPr>
@@ -6996,7 +7154,31 @@
         <w:rPr>
           <w:rFonts w:ascii="Verdana" w:hAnsi="Verdana"/>
         </w:rPr>
-        <w:t xml:space="preserve"> If the node is linked to other nodes, the edges between them will be cut off. The other nodes will remain in the graph after animation automatically.</w:t>
+        <w:t xml:space="preserve"> If the node </w:t>
+      </w:r>
+      <w:r>
+        <w:rPr>
+          <w:rFonts w:ascii="Verdana" w:hAnsi="Verdana"/>
+        </w:rPr>
+        <w:t>has edges</w:t>
+      </w:r>
+      <w:r>
+        <w:rPr>
+          <w:rFonts w:ascii="Verdana" w:hAnsi="Verdana"/>
+        </w:rPr>
+        <w:t xml:space="preserve"> linked to other nodes, the</w:t>
+      </w:r>
+      <w:r>
+        <w:rPr>
+          <w:rFonts w:ascii="Verdana" w:hAnsi="Verdana"/>
+        </w:rPr>
+        <w:t>se</w:t>
+      </w:r>
+      <w:r>
+        <w:rPr>
+          <w:rFonts w:ascii="Verdana" w:hAnsi="Verdana"/>
+        </w:rPr>
+        <w:t xml:space="preserve"> edges will be cut off. The other nodes will remain in the graph after animation automatically.</w:t>
       </w:r>
     </w:p>
     <w:p>
@@ -7243,13 +7425,7 @@
         </w:drawing>
       </w:r>
     </w:p>
-    <w:p>
-      <w:pPr>
-        <w:rPr>
-          <w:rFonts w:hint="eastAsia"/>
-        </w:rPr>
-      </w:pPr>
-    </w:p>
+    <w:p/>
     <w:p>
       <w:pPr>
         <w:pStyle w:val="a7"/>
@@ -7309,9 +7485,9 @@
           <w:color w:val="2E74B5" w:themeColor="accent5" w:themeShade="BF"/>
         </w:rPr>
       </w:pPr>
-      <w:bookmarkStart w:id="37" w:name="OLE_LINK37"/>
-      <w:bookmarkStart w:id="38" w:name="OLE_LINK38"/>
-      <w:bookmarkStart w:id="39" w:name="_Toc65609431"/>
+      <w:bookmarkStart w:id="37" w:name="_Toc65609431"/>
+      <w:bookmarkStart w:id="38" w:name="OLE_LINK37"/>
+      <w:bookmarkStart w:id="39" w:name="OLE_LINK38"/>
       <w:r>
         <w:rPr>
           <w:rFonts w:ascii="Verdana" w:hAnsi="Verdana"/>
@@ -7339,21 +7515,21 @@
         </w:rPr>
         <w:t xml:space="preserve"> 3D plane separation</w:t>
       </w:r>
-      <w:bookmarkEnd w:id="39"/>
-    </w:p>
-    <w:bookmarkEnd w:id="37"/>
+      <w:bookmarkEnd w:id="37"/>
+    </w:p>
     <w:bookmarkEnd w:id="38"/>
-    <w:p>
-      <w:pPr>
-        <w:rPr>
-          <w:rFonts w:ascii="Verdana" w:hAnsi="Verdana"/>
-        </w:rPr>
-      </w:pPr>
-    </w:p>
-    <w:p>
-      <w:pPr>
-        <w:rPr>
-          <w:rFonts w:ascii="Verdana" w:hAnsi="Verdana" w:hint="eastAsia"/>
+    <w:bookmarkEnd w:id="39"/>
+    <w:p>
+      <w:pPr>
+        <w:rPr>
+          <w:rFonts w:ascii="Verdana" w:hAnsi="Verdana"/>
+        </w:rPr>
+      </w:pPr>
+    </w:p>
+    <w:p>
+      <w:pPr>
+        <w:rPr>
+          <w:rFonts w:ascii="Verdana" w:hAnsi="Verdana"/>
         </w:rPr>
       </w:pPr>
     </w:p>
@@ -7365,8 +7541,8 @@
           <w:color w:val="2F5496" w:themeColor="accent1" w:themeShade="BF"/>
         </w:rPr>
       </w:pPr>
-      <w:bookmarkStart w:id="40" w:name="_Toc62842873"/>
-      <w:bookmarkStart w:id="41" w:name="_Toc65609432"/>
+      <w:bookmarkStart w:id="40" w:name="_Toc65609432"/>
+      <w:bookmarkStart w:id="41" w:name="_Toc62842873"/>
       <w:r>
         <w:rPr>
           <w:rFonts w:ascii="Verdana" w:hAnsi="Verdana"/>
@@ -7389,7 +7565,7 @@
         </w:rPr>
         <w:t>Graph Option</w:t>
       </w:r>
-      <w:bookmarkEnd w:id="41"/>
+      <w:bookmarkEnd w:id="40"/>
     </w:p>
     <w:p>
       <w:pPr>
@@ -7445,7 +7621,7 @@
       <w:pPr>
         <w:jc w:val="left"/>
         <w:rPr>
-          <w:rFonts w:ascii="Verdana" w:hAnsi="Verdana" w:hint="eastAsia"/>
+          <w:rFonts w:ascii="Verdana" w:hAnsi="Verdana"/>
         </w:rPr>
       </w:pPr>
     </w:p>
@@ -7623,7 +7799,7 @@
       <w:pPr>
         <w:jc w:val="left"/>
         <w:rPr>
-          <w:rFonts w:ascii="Verdana" w:hAnsi="Verdana"/>
+          <w:rFonts w:ascii="Verdana" w:hAnsi="Verdana" w:hint="eastAsia"/>
         </w:rPr>
       </w:pPr>
       <w:bookmarkStart w:id="45" w:name="OLE_LINK48"/>
@@ -7742,7 +7918,25 @@
         <w:rPr>
           <w:rFonts w:ascii="Verdana" w:hAnsi="Verdana"/>
         </w:rPr>
-        <w:t xml:space="preserve">. In this way, the </w:t>
+        <w:t>.</w:t>
+      </w:r>
+      <w:r>
+        <w:rPr>
+          <w:rFonts w:ascii="Verdana" w:hAnsi="Verdana"/>
+        </w:rPr>
+        <w:t xml:space="preserve"> </w:t>
+      </w:r>
+      <w:r>
+        <w:rPr>
+          <w:rFonts w:ascii="Verdana" w:hAnsi="Verdana"/>
+        </w:rPr>
+        <w:t>Set color in the color selection component.</w:t>
+      </w:r>
+      <w:r>
+        <w:rPr>
+          <w:rFonts w:ascii="Verdana" w:hAnsi="Verdana"/>
+        </w:rPr>
+        <w:t xml:space="preserve"> In this way, the </w:t>
       </w:r>
       <w:r>
         <w:rPr>
@@ -7800,7 +7994,43 @@
         <w:rPr>
           <w:rFonts w:ascii="Verdana" w:hAnsi="Verdana"/>
         </w:rPr>
-        <w:t xml:space="preserve"> can be changed.</w:t>
+        <w:t xml:space="preserve"> </w:t>
+      </w:r>
+      <w:r>
+        <w:rPr>
+          <w:rFonts w:ascii="Verdana" w:hAnsi="Verdana"/>
+        </w:rPr>
+        <w:t xml:space="preserve">of nodes </w:t>
+      </w:r>
+      <w:r>
+        <w:rPr>
+          <w:rFonts w:ascii="Verdana" w:hAnsi="Verdana"/>
+        </w:rPr>
+        <w:t>can be changed.</w:t>
+      </w:r>
+      <w:r>
+        <w:rPr>
+          <w:rFonts w:ascii="Verdana" w:hAnsi="Verdana"/>
+        </w:rPr>
+        <w:t xml:space="preserve"> </w:t>
+      </w:r>
+      <w:r>
+        <w:rPr>
+          <w:rFonts w:ascii="Verdana" w:hAnsi="Verdana"/>
+        </w:rPr>
+        <w:t xml:space="preserve">When </w:t>
+      </w:r>
+      <w:r>
+        <w:rPr>
+          <w:rFonts w:ascii="Verdana" w:hAnsi="Verdana"/>
+        </w:rPr>
+        <w:t>nodes</w:t>
+      </w:r>
+      <w:r>
+        <w:rPr>
+          <w:rFonts w:ascii="Verdana" w:hAnsi="Verdana"/>
+        </w:rPr>
+        <w:t xml:space="preserve"> are selected or highlighted, the color will alter to the color as user set in this component.</w:t>
       </w:r>
     </w:p>
     <w:bookmarkEnd w:id="45"/>
@@ -7809,7 +8039,7 @@
       <w:pPr>
         <w:jc w:val="left"/>
         <w:rPr>
-          <w:rFonts w:ascii="Verdana" w:hAnsi="Verdana" w:hint="eastAsia"/>
+          <w:rFonts w:ascii="Verdana" w:hAnsi="Verdana"/>
         </w:rPr>
       </w:pPr>
     </w:p>
@@ -7874,7 +8104,7 @@
       <w:pPr>
         <w:jc w:val="left"/>
         <w:rPr>
-          <w:rFonts w:ascii="Verdana" w:hAnsi="Verdana" w:hint="eastAsia"/>
+          <w:rFonts w:ascii="Verdana" w:hAnsi="Verdana"/>
         </w:rPr>
       </w:pPr>
       <w:r>
@@ -7919,21 +8149,54 @@
         <w:rPr>
           <w:rFonts w:ascii="Verdana" w:hAnsi="Verdana"/>
         </w:rPr>
-        <w:t xml:space="preserve"> which can be ranged from 1 to 20.</w:t>
-      </w:r>
-      <w:r>
-        <w:rPr>
-          <w:rFonts w:ascii="Verdana" w:hAnsi="Verdana"/>
-        </w:rPr>
-        <w:t xml:space="preserve"> The size of nodes displayed in the graph will be modified along fixing the value of node size in the slider.</w:t>
+        <w:t xml:space="preserve"> which </w:t>
+      </w:r>
+      <w:r>
+        <w:rPr>
+          <w:rFonts w:ascii="Verdana" w:hAnsi="Verdana"/>
+        </w:rPr>
+        <w:t>is</w:t>
+      </w:r>
+      <w:r>
+        <w:rPr>
+          <w:rFonts w:ascii="Verdana" w:hAnsi="Verdana"/>
+        </w:rPr>
+        <w:t xml:space="preserve"> rang</w:t>
+      </w:r>
+      <w:r>
+        <w:rPr>
+          <w:rFonts w:ascii="Verdana" w:hAnsi="Verdana"/>
+        </w:rPr>
+        <w:t>ing</w:t>
+      </w:r>
+      <w:r>
+        <w:rPr>
+          <w:rFonts w:ascii="Verdana" w:hAnsi="Verdana"/>
+        </w:rPr>
+        <w:t xml:space="preserve"> from 1 to 20.</w:t>
+      </w:r>
+      <w:r>
+        <w:rPr>
+          <w:rFonts w:ascii="Verdana" w:hAnsi="Verdana"/>
+        </w:rPr>
+        <w:t xml:space="preserve"> The size of nodes displayed in the graph will be modified along </w:t>
+      </w:r>
+      <w:r>
+        <w:rPr>
+          <w:rFonts w:ascii="Verdana" w:hAnsi="Verdana"/>
+        </w:rPr>
+        <w:t>changing</w:t>
+      </w:r>
+      <w:r>
+        <w:rPr>
+          <w:rFonts w:ascii="Verdana" w:hAnsi="Verdana"/>
+        </w:rPr>
+        <w:t xml:space="preserve"> the value of node size in the slider.</w:t>
       </w:r>
     </w:p>
     <w:p>
       <w:pPr>
         <w:jc w:val="left"/>
-        <w:rPr>
-          <w:rFonts w:hint="eastAsia"/>
-        </w:rPr>
       </w:pPr>
     </w:p>
     <w:p>
@@ -7944,6 +8207,7 @@
         <w:rPr>
           <w:noProof/>
         </w:rPr>
+        <w:lastRenderedPageBreak/>
         <w:drawing>
           <wp:inline distT="0" distB="0" distL="0" distR="0" wp14:anchorId="488B68E9" wp14:editId="31B142CF">
             <wp:extent cx="2116800" cy="1379488"/>
@@ -8070,15 +8334,24 @@
         <w:rPr>
           <w:rFonts w:ascii="Verdana" w:hAnsi="Verdana"/>
         </w:rPr>
-        <w:t xml:space="preserve"> likely to be a sphere when the node resolution is close to 20.</w:t>
+        <w:t xml:space="preserve"> likely to be a sphere when the node resolution is close</w:t>
+      </w:r>
+      <w:r>
+        <w:rPr>
+          <w:rFonts w:ascii="Verdana" w:hAnsi="Verdana"/>
+        </w:rPr>
+        <w:t>r</w:t>
+      </w:r>
+      <w:r>
+        <w:rPr>
+          <w:rFonts w:ascii="Verdana" w:hAnsi="Verdana"/>
+        </w:rPr>
+        <w:t xml:space="preserve"> to 20.</w:t>
       </w:r>
     </w:p>
     <w:p>
       <w:pPr>
         <w:jc w:val="center"/>
-        <w:rPr>
-          <w:rFonts w:hint="eastAsia"/>
-        </w:rPr>
       </w:pPr>
     </w:p>
     <w:p>
@@ -8135,9 +8408,6 @@
     <w:p>
       <w:pPr>
         <w:jc w:val="center"/>
-        <w:rPr>
-          <w:rFonts w:hint="eastAsia"/>
-        </w:rPr>
       </w:pPr>
     </w:p>
     <w:p>
@@ -8202,7 +8472,19 @@
         <w:rPr>
           <w:rFonts w:ascii="Verdana" w:hAnsi="Verdana"/>
         </w:rPr>
-        <w:t>To modify the styles of edges, do the followings:</w:t>
+        <w:t xml:space="preserve">To modify the styles of edges, </w:t>
+      </w:r>
+      <w:r>
+        <w:rPr>
+          <w:rFonts w:ascii="Verdana" w:hAnsi="Verdana"/>
+        </w:rPr>
+        <w:t>the instructions below can aid you</w:t>
+      </w:r>
+      <w:r>
+        <w:rPr>
+          <w:rFonts w:ascii="Verdana" w:hAnsi="Verdana"/>
+        </w:rPr>
+        <w:t>:</w:t>
       </w:r>
     </w:p>
     <w:bookmarkEnd w:id="53"/>
@@ -8280,7 +8562,7 @@
       <w:pPr>
         <w:jc w:val="left"/>
         <w:rPr>
-          <w:rFonts w:ascii="Verdana" w:hAnsi="Verdana" w:hint="eastAsia"/>
+          <w:rFonts w:ascii="Verdana" w:hAnsi="Verdana"/>
         </w:rPr>
       </w:pPr>
       <w:r>
@@ -8359,7 +8641,19 @@
         <w:rPr>
           <w:rFonts w:ascii="Verdana" w:hAnsi="Verdana"/>
         </w:rPr>
-        <w:t xml:space="preserve">omponent. In this way, the </w:t>
+        <w:t xml:space="preserve">omponent. </w:t>
+      </w:r>
+      <w:r>
+        <w:rPr>
+          <w:rFonts w:ascii="Verdana" w:hAnsi="Verdana"/>
+        </w:rPr>
+        <w:t xml:space="preserve">Set color in the color selection component. </w:t>
+      </w:r>
+      <w:r>
+        <w:rPr>
+          <w:rFonts w:ascii="Verdana" w:hAnsi="Verdana"/>
+        </w:rPr>
+        <w:t xml:space="preserve">In this way, the </w:t>
       </w:r>
       <w:r>
         <w:rPr>
@@ -8417,7 +8711,31 @@
         <w:rPr>
           <w:rFonts w:ascii="Verdana" w:hAnsi="Verdana"/>
         </w:rPr>
-        <w:t xml:space="preserve"> can be changed. When nodes are selected or highlighted, the color will alter to the color </w:t>
+        <w:t xml:space="preserve"> </w:t>
+      </w:r>
+      <w:r>
+        <w:rPr>
+          <w:rFonts w:ascii="Verdana" w:hAnsi="Verdana"/>
+        </w:rPr>
+        <w:t xml:space="preserve">of edges </w:t>
+      </w:r>
+      <w:r>
+        <w:rPr>
+          <w:rFonts w:ascii="Verdana" w:hAnsi="Verdana"/>
+        </w:rPr>
+        <w:t xml:space="preserve">can be changed. When </w:t>
+      </w:r>
+      <w:r>
+        <w:rPr>
+          <w:rFonts w:ascii="Verdana" w:hAnsi="Verdana"/>
+        </w:rPr>
+        <w:t>edges</w:t>
+      </w:r>
+      <w:r>
+        <w:rPr>
+          <w:rFonts w:ascii="Verdana" w:hAnsi="Verdana"/>
+        </w:rPr>
+        <w:t xml:space="preserve"> are selected or highlighted, the color will alter to the color </w:t>
       </w:r>
       <w:bookmarkEnd w:id="55"/>
       <w:bookmarkEnd w:id="56"/>
@@ -8428,13 +8746,7 @@
         <w:t>as user set in this component.</w:t>
       </w:r>
     </w:p>
-    <w:p>
-      <w:pPr>
-        <w:rPr>
-          <w:rFonts w:hint="eastAsia"/>
-        </w:rPr>
-      </w:pPr>
-    </w:p>
+    <w:p/>
     <w:p>
       <w:pPr>
         <w:jc w:val="center"/>
@@ -8443,8 +8755,9 @@
         <w:rPr>
           <w:noProof/>
         </w:rPr>
+        <w:lastRenderedPageBreak/>
         <w:drawing>
-          <wp:inline distT="0" distB="0" distL="0" distR="0" wp14:anchorId="6333AAC9" wp14:editId="2C0A6DE8">
+          <wp:inline distT="0" distB="0" distL="0" distR="0" wp14:anchorId="6333AAC9" wp14:editId="05A56E77">
             <wp:extent cx="2743200" cy="2357830"/>
             <wp:effectExtent l="0" t="0" r="0" b="4445"/>
             <wp:docPr id="32" name="图片 32" descr="图形用户界面, 应用程序&#10;&#10;描述已自动生成"/>
@@ -8473,7 +8786,7 @@
                   <pic:spPr>
                     <a:xfrm>
                       <a:off x="0" y="0"/>
-                      <a:ext cx="2750378" cy="2363999"/>
+                      <a:ext cx="2743200" cy="2357830"/>
                     </a:xfrm>
                     <a:prstGeom prst="rect">
                       <a:avLst/>
@@ -8488,17 +8801,6 @@
     </w:p>
     <w:p>
       <w:pPr>
-        <w:jc w:val="center"/>
-      </w:pPr>
-    </w:p>
-    <w:p>
-      <w:pPr>
-        <w:jc w:val="center"/>
-      </w:pPr>
-    </w:p>
-    <w:p>
-      <w:pPr>
-        <w:jc w:val="center"/>
         <w:rPr>
           <w:rFonts w:hint="eastAsia"/>
         </w:rPr>
@@ -8523,7 +8825,6 @@
           <w:bCs w:val="0"/>
           <w:color w:val="2E74B5" w:themeColor="accent5" w:themeShade="BF"/>
         </w:rPr>
-        <w:lastRenderedPageBreak/>
         <w:t xml:space="preserve">Section </w:t>
       </w:r>
       <w:r>
@@ -8683,9 +8984,21 @@
       </w:r>
       <w:r>
         <w:rPr>
+          <w:rFonts w:ascii="Verdana" w:hAnsi="Verdana"/>
+        </w:rPr>
+        <w:t>happens</w:t>
+      </w:r>
+      <w:r>
+        <w:rPr>
+          <w:rFonts w:ascii="Verdana" w:hAnsi="Verdana"/>
+        </w:rPr>
+        <w:t xml:space="preserve"> </w:t>
+      </w:r>
+      <w:r>
+        <w:rPr>
           <w:rFonts w:ascii="Verdana" w:hAnsi="Verdana" w:hint="eastAsia"/>
         </w:rPr>
-        <w:t>be</w:t>
+        <w:t>when</w:t>
       </w:r>
       <w:r>
         <w:rPr>
@@ -8697,7 +9010,57 @@
         <w:rPr>
           <w:rFonts w:ascii="Verdana" w:hAnsi="Verdana" w:hint="eastAsia"/>
         </w:rPr>
-        <w:t>cause</w:t>
+        <w:t>t</w:t>
+      </w:r>
+      <w:r>
+        <w:rPr>
+          <w:rFonts w:ascii="Verdana" w:hAnsi="Verdana"/>
+        </w:rPr>
+        <w:t xml:space="preserve">he label </w:t>
+      </w:r>
+      <w:r>
+        <w:rPr>
+          <w:rFonts w:ascii="Verdana" w:hAnsi="Verdana" w:hint="eastAsia"/>
+        </w:rPr>
+        <w:t>is</w:t>
+      </w:r>
+      <w:r>
+        <w:rPr>
+          <w:rFonts w:ascii="Verdana" w:hAnsi="Verdana"/>
+        </w:rPr>
+        <w:t xml:space="preserve"> larger than node</w:t>
+      </w:r>
+      <w:r>
+        <w:rPr>
+          <w:rFonts w:ascii="Verdana" w:hAnsi="Verdana" w:hint="eastAsia"/>
+        </w:rPr>
+        <w:t>.</w:t>
+      </w:r>
+    </w:p>
+    <w:p>
+      <w:pPr>
+        <w:rPr>
+          <w:rFonts w:ascii="Verdana" w:hAnsi="Verdana"/>
+        </w:rPr>
+      </w:pPr>
+    </w:p>
+    <w:p>
+      <w:pPr>
+        <w:rPr>
+          <w:rFonts w:ascii="Verdana" w:hAnsi="Verdana"/>
+        </w:rPr>
+      </w:pPr>
+      <w:r>
+        <w:rPr>
+          <w:rFonts w:ascii="Verdana" w:hAnsi="Verdana"/>
+        </w:rPr>
+        <w:t xml:space="preserve">Click the color selection box at the right-bottom of the menu. In this way, the </w:t>
+      </w:r>
+      <w:r>
+        <w:rPr>
+          <w:rFonts w:ascii="Verdana" w:hAnsi="Verdana" w:hint="eastAsia"/>
+        </w:rPr>
+        <w:t>font</w:t>
       </w:r>
       <w:r>
         <w:rPr>
@@ -8709,80 +9072,6 @@
         <w:rPr>
           <w:rFonts w:ascii="Verdana" w:hAnsi="Verdana" w:hint="eastAsia"/>
         </w:rPr>
-        <w:t>when</w:t>
-      </w:r>
-      <w:r>
-        <w:rPr>
-          <w:rFonts w:ascii="Verdana" w:hAnsi="Verdana"/>
-        </w:rPr>
-        <w:t xml:space="preserve"> </w:t>
-      </w:r>
-      <w:r>
-        <w:rPr>
-          <w:rFonts w:ascii="Verdana" w:hAnsi="Verdana" w:hint="eastAsia"/>
-        </w:rPr>
-        <w:t>t</w:t>
-      </w:r>
-      <w:r>
-        <w:rPr>
-          <w:rFonts w:ascii="Verdana" w:hAnsi="Verdana"/>
-        </w:rPr>
-        <w:t xml:space="preserve">he label </w:t>
-      </w:r>
-      <w:r>
-        <w:rPr>
-          <w:rFonts w:ascii="Verdana" w:hAnsi="Verdana" w:hint="eastAsia"/>
-        </w:rPr>
-        <w:t>is</w:t>
-      </w:r>
-      <w:r>
-        <w:rPr>
-          <w:rFonts w:ascii="Verdana" w:hAnsi="Verdana"/>
-        </w:rPr>
-        <w:t xml:space="preserve"> larger than node</w:t>
-      </w:r>
-      <w:r>
-        <w:rPr>
-          <w:rFonts w:ascii="Verdana" w:hAnsi="Verdana" w:hint="eastAsia"/>
-        </w:rPr>
-        <w:t>.</w:t>
-      </w:r>
-    </w:p>
-    <w:p>
-      <w:pPr>
-        <w:rPr>
-          <w:rFonts w:ascii="Verdana" w:hAnsi="Verdana"/>
-        </w:rPr>
-      </w:pPr>
-    </w:p>
-    <w:p>
-      <w:pPr>
-        <w:rPr>
-          <w:rFonts w:ascii="Verdana" w:hAnsi="Verdana"/>
-        </w:rPr>
-      </w:pPr>
-      <w:r>
-        <w:rPr>
-          <w:rFonts w:ascii="Verdana" w:hAnsi="Verdana"/>
-        </w:rPr>
-        <w:t xml:space="preserve">Click the color selection box at the right-bottom of the menu. In this way, the </w:t>
-      </w:r>
-      <w:r>
-        <w:rPr>
-          <w:rFonts w:ascii="Verdana" w:hAnsi="Verdana" w:hint="eastAsia"/>
-        </w:rPr>
-        <w:t>font</w:t>
-      </w:r>
-      <w:r>
-        <w:rPr>
-          <w:rFonts w:ascii="Verdana" w:hAnsi="Verdana"/>
-        </w:rPr>
-        <w:t xml:space="preserve"> </w:t>
-      </w:r>
-      <w:r>
-        <w:rPr>
-          <w:rFonts w:ascii="Verdana" w:hAnsi="Verdana" w:hint="eastAsia"/>
-        </w:rPr>
         <w:t>color</w:t>
       </w:r>
       <w:r>
@@ -8792,13 +9081,7 @@
         <w:t xml:space="preserve"> of labels will be modified.</w:t>
       </w:r>
     </w:p>
-    <w:p>
-      <w:pPr>
-        <w:rPr>
-          <w:rFonts w:hint="eastAsia"/>
-        </w:rPr>
-      </w:pPr>
-    </w:p>
+    <w:p/>
     <w:p>
       <w:pPr>
         <w:jc w:val="center"/>
@@ -8853,9 +9136,6 @@
     <w:p>
       <w:pPr>
         <w:jc w:val="center"/>
-        <w:rPr>
-          <w:rFonts w:hint="eastAsia"/>
-        </w:rPr>
       </w:pPr>
     </w:p>
     <w:p>
@@ -8934,35 +9214,127 @@
         <w:rPr>
           <w:rFonts w:ascii="Verdana" w:hAnsi="Verdana"/>
         </w:rPr>
-        <w:t>ollow the instructions:</w:t>
+        <w:t>ollow the instructions</w:t>
+      </w:r>
+      <w:r>
+        <w:rPr>
+          <w:rFonts w:ascii="Verdana" w:hAnsi="Verdana"/>
+        </w:rPr>
+        <w:t xml:space="preserve"> below</w:t>
+      </w:r>
+      <w:r>
+        <w:rPr>
+          <w:rFonts w:ascii="Verdana" w:hAnsi="Verdana"/>
+        </w:rPr>
+        <w:t>:</w:t>
       </w:r>
     </w:p>
     <w:p/>
     <w:p>
       <w:pPr>
         <w:rPr>
+          <w:rFonts w:ascii="Verdana" w:hAnsi="Verdana"/>
+        </w:rPr>
+      </w:pPr>
+      <w:r>
+        <w:rPr>
+          <w:rFonts w:ascii="Verdana" w:hAnsi="Verdana"/>
+        </w:rPr>
+        <w:t xml:space="preserve">The </w:t>
+      </w:r>
+      <w:r>
+        <w:rPr>
+          <w:rFonts w:ascii="Verdana" w:hAnsi="Verdana"/>
+          <w:b/>
+          <w:bCs/>
+        </w:rPr>
+        <w:t>Cluster Force Distance</w:t>
+      </w:r>
+      <w:r>
+        <w:rPr>
+          <w:rFonts w:ascii="Verdana" w:hAnsi="Verdana"/>
+          <w:b/>
+          <w:bCs/>
+        </w:rPr>
+        <w:t xml:space="preserve"> </w:t>
+      </w:r>
+      <w:r>
+        <w:rPr>
+          <w:rFonts w:ascii="Verdana" w:hAnsi="Verdana"/>
+        </w:rPr>
+        <w:t>and</w:t>
+      </w:r>
+      <w:r>
+        <w:rPr>
+          <w:rFonts w:ascii="Verdana" w:hAnsi="Verdana"/>
+          <w:b/>
+          <w:bCs/>
+        </w:rPr>
+        <w:t xml:space="preserve"> Normal Force Distance </w:t>
+      </w:r>
+      <w:r>
+        <w:rPr>
+          <w:rFonts w:ascii="Verdana" w:hAnsi="Verdana"/>
+        </w:rPr>
+        <w:t>can be modified in the slider by holding and dragging the value chooser from the minimum value 0 to maximum value 100.</w:t>
+      </w:r>
+      <w:r>
+        <w:rPr>
+          <w:rFonts w:ascii="Verdana" w:hAnsi="Verdana"/>
+        </w:rPr>
+        <w:t xml:space="preserve"> The former </w:t>
+      </w:r>
+      <w:r>
+        <w:rPr>
           <w:rFonts w:ascii="Verdana" w:hAnsi="Verdana" w:hint="eastAsia"/>
         </w:rPr>
-      </w:pPr>
-      <w:r>
-        <w:rPr>
-          <w:rFonts w:ascii="Verdana" w:hAnsi="Verdana"/>
-        </w:rPr>
-        <w:t xml:space="preserve">The </w:t>
-      </w:r>
-      <w:r>
-        <w:rPr>
-          <w:rFonts w:ascii="Verdana" w:hAnsi="Verdana"/>
-          <w:b/>
-          <w:bCs/>
-        </w:rPr>
-        <w:t>Cluster Force Distance</w:t>
-      </w:r>
-      <w:r>
-        <w:rPr>
-          <w:rFonts w:ascii="Verdana" w:hAnsi="Verdana"/>
-          <w:b/>
-          <w:bCs/>
+        <w:t xml:space="preserve">controls </w:t>
+      </w:r>
+      <w:r>
+        <w:rPr>
+          <w:rFonts w:ascii="Verdana" w:hAnsi="Verdana"/>
+        </w:rPr>
+        <w:t xml:space="preserve">the whole cluster </w:t>
+      </w:r>
+      <w:r>
+        <w:rPr>
+          <w:rFonts w:ascii="Verdana" w:hAnsi="Verdana" w:hint="eastAsia"/>
+        </w:rPr>
+        <w:t>connection</w:t>
+      </w:r>
+      <w:r>
+        <w:rPr>
+          <w:rFonts w:ascii="Verdana" w:hAnsi="Verdana"/>
+        </w:rPr>
+        <w:t xml:space="preserve">. The nodes in a cluster will link </w:t>
+      </w:r>
+      <w:r>
+        <w:rPr>
+          <w:rFonts w:ascii="Verdana" w:hAnsi="Verdana" w:hint="eastAsia"/>
+        </w:rPr>
+        <w:t>tigh</w:t>
+      </w:r>
+      <w:r>
+        <w:rPr>
+          <w:rFonts w:ascii="Verdana" w:hAnsi="Verdana"/>
+        </w:rPr>
+        <w:t xml:space="preserve">tly when a higher value is chosen in the slider. The latter controls the edges between nodes. With higher normal force distance, the edges </w:t>
+      </w:r>
+      <w:r>
+        <w:rPr>
+          <w:rFonts w:ascii="Verdana" w:hAnsi="Verdana" w:hint="eastAsia"/>
+        </w:rPr>
+        <w:t>will</w:t>
+      </w:r>
+      <w:r>
+        <w:rPr>
+          <w:rFonts w:ascii="Verdana" w:hAnsi="Verdana"/>
+        </w:rPr>
+        <w:t xml:space="preserve"> loosely organized.</w:t>
+      </w:r>
+      <w:r>
+        <w:rPr>
+          <w:rFonts w:ascii="Verdana" w:hAnsi="Verdana" w:hint="eastAsia"/>
         </w:rPr>
         <w:t xml:space="preserve"> </w:t>
       </w:r>
@@ -8970,95 +9342,12 @@
         <w:rPr>
           <w:rFonts w:ascii="Verdana" w:hAnsi="Verdana"/>
         </w:rPr>
-        <w:t>and</w:t>
-      </w:r>
-      <w:r>
-        <w:rPr>
-          <w:rFonts w:ascii="Verdana" w:hAnsi="Verdana"/>
-          <w:b/>
-          <w:bCs/>
-        </w:rPr>
-        <w:t xml:space="preserve"> Normal Force Distance </w:t>
-      </w:r>
-      <w:r>
-        <w:rPr>
-          <w:rFonts w:ascii="Verdana" w:hAnsi="Verdana"/>
-        </w:rPr>
-        <w:t>can be modified in the slider by holding and dragging the value chooser from the minimum value 0 to maximum value 100.</w:t>
-      </w:r>
-      <w:r>
-        <w:rPr>
-          <w:rFonts w:ascii="Verdana" w:hAnsi="Verdana"/>
-        </w:rPr>
-        <w:t xml:space="preserve"> The former </w:t>
-      </w:r>
-      <w:r>
-        <w:rPr>
-          <w:rFonts w:ascii="Verdana" w:hAnsi="Verdana" w:hint="eastAsia"/>
-        </w:rPr>
-        <w:t xml:space="preserve">controls </w:t>
-      </w:r>
-      <w:r>
-        <w:rPr>
-          <w:rFonts w:ascii="Verdana" w:hAnsi="Verdana"/>
-        </w:rPr>
-        <w:t xml:space="preserve">the whole cluster </w:t>
-      </w:r>
-      <w:r>
-        <w:rPr>
-          <w:rFonts w:ascii="Verdana" w:hAnsi="Verdana" w:hint="eastAsia"/>
-        </w:rPr>
-        <w:t>connection</w:t>
-      </w:r>
-      <w:r>
-        <w:rPr>
-          <w:rFonts w:ascii="Verdana" w:hAnsi="Verdana"/>
-        </w:rPr>
-        <w:t xml:space="preserve">. The nodes in a cluster will link </w:t>
-      </w:r>
-      <w:r>
-        <w:rPr>
-          <w:rFonts w:ascii="Verdana" w:hAnsi="Verdana" w:hint="eastAsia"/>
-        </w:rPr>
-        <w:t>tigh</w:t>
-      </w:r>
-      <w:r>
-        <w:rPr>
-          <w:rFonts w:ascii="Verdana" w:hAnsi="Verdana"/>
-        </w:rPr>
-        <w:t xml:space="preserve">tly when a higher value is chosen in the slider3. The latter controls the edges between nodes. With higher normal force distance, the edges </w:t>
-      </w:r>
-      <w:r>
-        <w:rPr>
-          <w:rFonts w:ascii="Verdana" w:hAnsi="Verdana" w:hint="eastAsia"/>
-        </w:rPr>
-        <w:t>will</w:t>
-      </w:r>
-      <w:r>
-        <w:rPr>
-          <w:rFonts w:ascii="Verdana" w:hAnsi="Verdana"/>
-        </w:rPr>
-        <w:t xml:space="preserve"> loosely organized.</w:t>
-      </w:r>
-      <w:r>
-        <w:rPr>
-          <w:rFonts w:ascii="Verdana" w:hAnsi="Verdana" w:hint="eastAsia"/>
-        </w:rPr>
         <w:t xml:space="preserve"> </w:t>
       </w:r>
-      <w:r>
-        <w:rPr>
-          <w:rFonts w:ascii="Verdana" w:hAnsi="Verdana"/>
-        </w:rPr>
-        <w:t xml:space="preserve"> </w:t>
-      </w:r>
     </w:p>
     <w:p>
       <w:pPr>
         <w:jc w:val="center"/>
-        <w:rPr>
-          <w:rFonts w:hint="eastAsia"/>
-        </w:rPr>
       </w:pPr>
     </w:p>
     <w:p>
@@ -9070,7 +9359,6 @@
           <w:rFonts w:hint="eastAsia"/>
           <w:noProof/>
         </w:rPr>
-        <w:lastRenderedPageBreak/>
         <w:drawing>
           <wp:inline distT="0" distB="0" distL="0" distR="0" wp14:anchorId="3EF49C4D" wp14:editId="2C6AB773">
             <wp:extent cx="1559295" cy="2284785"/>
@@ -9159,35 +9447,42 @@
         <w:rPr>
           <w:rFonts w:ascii="Verdana" w:hAnsi="Verdana"/>
         </w:rPr>
-        <w:t>of clusters have two options which are convex Hull and sphere. Users are allowed to choose which shape the cluster is. If sphere is chosen, cluster resolution can be modified by hold</w:t>
-      </w:r>
-      <w:r>
-        <w:rPr>
-          <w:rFonts w:ascii="Verdana" w:hAnsi="Verdana"/>
-        </w:rPr>
-        <w:t xml:space="preserve"> and drag the value chooser in the slider from 2 to 20. The higher cluster resolution will </w:t>
-      </w:r>
-      <w:proofErr w:type="gramStart"/>
-      <w:r>
-        <w:rPr>
-          <w:rFonts w:ascii="Verdana" w:hAnsi="Verdana"/>
-        </w:rPr>
-        <w:t>makes</w:t>
-      </w:r>
-      <w:proofErr w:type="gramEnd"/>
-      <w:r>
-        <w:rPr>
-          <w:rFonts w:ascii="Verdana" w:hAnsi="Verdana"/>
-        </w:rPr>
-        <w:t xml:space="preserve"> the cluster tend to be a sphere.</w:t>
+        <w:t>of clusters have two options which are convex Hull and sphere. Users are allowed to choose which shape the cluster is</w:t>
+      </w:r>
+      <w:r>
+        <w:rPr>
+          <w:rFonts w:ascii="Verdana" w:hAnsi="Verdana"/>
+        </w:rPr>
+        <w:t xml:space="preserve"> in</w:t>
+      </w:r>
+      <w:r>
+        <w:rPr>
+          <w:rFonts w:ascii="Verdana" w:hAnsi="Verdana"/>
+        </w:rPr>
+        <w:t>. If sphere is chosen, cluster resolution can be modified by hold</w:t>
+      </w:r>
+      <w:r>
+        <w:rPr>
+          <w:rFonts w:ascii="Verdana" w:hAnsi="Verdana"/>
+        </w:rPr>
+        <w:t xml:space="preserve"> and drag the value chooser in the slider from 2 to 20. The higher cluster resolution will make the cluster tend to be</w:t>
+      </w:r>
+      <w:r>
+        <w:rPr>
+          <w:rFonts w:ascii="Verdana" w:hAnsi="Verdana"/>
+        </w:rPr>
+        <w:t xml:space="preserve"> in the shape of</w:t>
+      </w:r>
+      <w:r>
+        <w:rPr>
+          <w:rFonts w:ascii="Verdana" w:hAnsi="Verdana"/>
+        </w:rPr>
+        <w:t xml:space="preserve"> sphere.</w:t>
       </w:r>
     </w:p>
     <w:p>
       <w:pPr>
         <w:jc w:val="left"/>
-        <w:rPr>
-          <w:rFonts w:hint="eastAsia"/>
-        </w:rPr>
       </w:pPr>
     </w:p>
     <w:p>
@@ -9255,9 +9550,6 @@
     <w:p>
       <w:pPr>
         <w:jc w:val="center"/>
-        <w:rPr>
-          <w:rFonts w:hint="eastAsia"/>
-        </w:rPr>
       </w:pPr>
     </w:p>
     <w:p>
@@ -9285,53 +9577,7 @@
         <w:jc w:val="center"/>
       </w:pPr>
     </w:p>
-    <w:p>
-      <w:pPr>
-        <w:jc w:val="center"/>
-      </w:pPr>
-    </w:p>
-    <w:p>
-      <w:pPr>
-        <w:jc w:val="center"/>
-      </w:pPr>
-    </w:p>
-    <w:p>
-      <w:pPr>
-        <w:jc w:val="center"/>
-      </w:pPr>
-    </w:p>
-    <w:p>
-      <w:pPr>
-        <w:jc w:val="center"/>
-      </w:pPr>
-    </w:p>
-    <w:p>
-      <w:pPr>
-        <w:jc w:val="center"/>
-      </w:pPr>
-    </w:p>
-    <w:p>
-      <w:pPr>
-        <w:jc w:val="center"/>
-      </w:pPr>
-    </w:p>
-    <w:p>
-      <w:pPr>
-        <w:jc w:val="center"/>
-      </w:pPr>
-    </w:p>
-    <w:p>
-      <w:pPr>
-        <w:jc w:val="center"/>
-      </w:pPr>
-    </w:p>
-    <w:p>
-      <w:pPr>
-        <w:rPr>
-          <w:rFonts w:hint="eastAsia"/>
-        </w:rPr>
-      </w:pPr>
-    </w:p>
+    <w:p/>
     <w:p>
       <w:pPr>
         <w:pStyle w:val="1"/>
@@ -9356,7 +9602,7 @@
         </w:rPr>
         <w:t xml:space="preserve"> Export Data</w:t>
       </w:r>
-      <w:bookmarkEnd w:id="40"/>
+      <w:bookmarkEnd w:id="41"/>
       <w:bookmarkEnd w:id="61"/>
     </w:p>
     <w:p>
@@ -9934,6 +10180,11 @@
         <w:docPartUnique/>
       </w:docPartObj>
     </w:sdtPr>
+    <w:sdtEndPr>
+      <w:rPr>
+        <w:rStyle w:val="ac"/>
+      </w:rPr>
+    </w:sdtEndPr>
     <w:sdtContent>
       <w:p>
         <w:pPr>
@@ -9986,6 +10237,11 @@
         <w:docPartUnique/>
       </w:docPartObj>
     </w:sdtPr>
+    <w:sdtEndPr>
+      <w:rPr>
+        <w:rStyle w:val="ac"/>
+      </w:rPr>
+    </w:sdtEndPr>
     <w:sdtContent>
       <w:p>
         <w:pPr>
@@ -10863,6 +11119,7 @@
   <w:style w:type="character" w:default="1" w:styleId="a0">
     <w:name w:val="Default Paragraph Font"/>
     <w:uiPriority w:val="1"/>
+    <w:semiHidden/>
     <w:unhideWhenUsed/>
   </w:style>
   <w:style w:type="table" w:default="1" w:styleId="a1">

</xml_diff>

<commit_message>
Final version of supporting documents on version 0.5.0
</commit_message>
<xml_diff>
--- a/files/PiperNet0.5.0.docx
+++ b/files/PiperNet0.5.0.docx
@@ -366,7 +366,7 @@
         </w:rPr>
       </w:pPr>
       <w:bookmarkStart w:id="0" w:name="_Toc62842867"/>
-      <w:bookmarkStart w:id="1" w:name="_Toc65609419"/>
+      <w:bookmarkStart w:id="1" w:name="_Toc65678964"/>
       <w:r>
         <w:rPr>
           <w:rFonts w:ascii="Verdana" w:hAnsi="Verdana"/>
@@ -418,7 +418,7 @@
         </w:rPr>
         <w:fldChar w:fldCharType="separate"/>
       </w:r>
-      <w:hyperlink w:anchor="_Toc65609419" w:history="1">
+      <w:hyperlink w:anchor="_Toc65678964" w:history="1">
         <w:r>
           <w:rPr>
             <w:rStyle w:val="a6"/>
@@ -441,7 +441,7 @@
           <w:rPr>
             <w:webHidden/>
           </w:rPr>
-          <w:instrText xml:space="preserve"> PAGEREF _Toc65609419 \h </w:instrText>
+          <w:instrText xml:space="preserve"> PAGEREF _Toc65678964 \h </w:instrText>
         </w:r>
         <w:r>
           <w:rPr>
@@ -478,7 +478,7 @@
           <w:sz w:val="21"/>
         </w:rPr>
       </w:pPr>
-      <w:hyperlink w:anchor="_Toc65609420" w:history="1">
+      <w:hyperlink w:anchor="_Toc65678965" w:history="1">
         <w:r>
           <w:rPr>
             <w:rStyle w:val="a6"/>
@@ -501,7 +501,7 @@
           <w:rPr>
             <w:webHidden/>
           </w:rPr>
-          <w:instrText xml:space="preserve"> PAGEREF _Toc65609420 \h </w:instrText>
+          <w:instrText xml:space="preserve"> PAGEREF _Toc65678965 \h </w:instrText>
         </w:r>
         <w:r>
           <w:rPr>
@@ -538,7 +538,7 @@
           <w:sz w:val="21"/>
         </w:rPr>
       </w:pPr>
-      <w:hyperlink w:anchor="_Toc65609421" w:history="1">
+      <w:hyperlink w:anchor="_Toc65678966" w:history="1">
         <w:r>
           <w:rPr>
             <w:rStyle w:val="a6"/>
@@ -561,7 +561,7 @@
           <w:rPr>
             <w:webHidden/>
           </w:rPr>
-          <w:instrText xml:space="preserve"> PAGEREF _Toc65609421 \h </w:instrText>
+          <w:instrText xml:space="preserve"> PAGEREF _Toc65678966 \h </w:instrText>
         </w:r>
         <w:r>
           <w:rPr>
@@ -598,7 +598,7 @@
           <w:sz w:val="21"/>
         </w:rPr>
       </w:pPr>
-      <w:hyperlink w:anchor="_Toc65609422" w:history="1">
+      <w:hyperlink w:anchor="_Toc65678967" w:history="1">
         <w:r>
           <w:rPr>
             <w:rStyle w:val="a6"/>
@@ -621,7 +621,7 @@
           <w:rPr>
             <w:webHidden/>
           </w:rPr>
-          <w:instrText xml:space="preserve"> PAGEREF _Toc65609422 \h </w:instrText>
+          <w:instrText xml:space="preserve"> PAGEREF _Toc65678967 \h </w:instrText>
         </w:r>
         <w:r>
           <w:rPr>
@@ -658,7 +658,7 @@
           <w:sz w:val="21"/>
         </w:rPr>
       </w:pPr>
-      <w:hyperlink w:anchor="_Toc65609423" w:history="1">
+      <w:hyperlink w:anchor="_Toc65678968" w:history="1">
         <w:r>
           <w:rPr>
             <w:rStyle w:val="a6"/>
@@ -681,7 +681,7 @@
           <w:rPr>
             <w:webHidden/>
           </w:rPr>
-          <w:instrText xml:space="preserve"> PAGEREF _Toc65609423 \h </w:instrText>
+          <w:instrText xml:space="preserve"> PAGEREF _Toc65678968 \h </w:instrText>
         </w:r>
         <w:r>
           <w:rPr>
@@ -718,7 +718,7 @@
           <w:sz w:val="21"/>
         </w:rPr>
       </w:pPr>
-      <w:hyperlink w:anchor="_Toc65609424" w:history="1">
+      <w:hyperlink w:anchor="_Toc65678969" w:history="1">
         <w:r>
           <w:rPr>
             <w:rStyle w:val="a6"/>
@@ -741,7 +741,7 @@
           <w:rPr>
             <w:webHidden/>
           </w:rPr>
-          <w:instrText xml:space="preserve"> PAGEREF _Toc65609424 \h </w:instrText>
+          <w:instrText xml:space="preserve"> PAGEREF _Toc65678969 \h </w:instrText>
         </w:r>
         <w:r>
           <w:rPr>
@@ -783,7 +783,7 @@
           <w:szCs w:val="24"/>
         </w:rPr>
       </w:pPr>
-      <w:hyperlink w:anchor="_Toc65609425" w:history="1">
+      <w:hyperlink w:anchor="_Toc65678970" w:history="1">
         <w:r>
           <w:rPr>
             <w:rStyle w:val="a6"/>
@@ -811,7 +811,7 @@
             <w:noProof/>
             <w:webHidden/>
           </w:rPr>
-          <w:instrText xml:space="preserve"> PAGEREF _Toc65609425 \h </w:instrText>
+          <w:instrText xml:space="preserve"> PAGEREF _Toc65678970 \h </w:instrText>
         </w:r>
         <w:r>
           <w:rPr>
@@ -857,7 +857,7 @@
           <w:szCs w:val="24"/>
         </w:rPr>
       </w:pPr>
-      <w:hyperlink w:anchor="_Toc65609426" w:history="1">
+      <w:hyperlink w:anchor="_Toc65678971" w:history="1">
         <w:r>
           <w:rPr>
             <w:rStyle w:val="a6"/>
@@ -885,7 +885,7 @@
             <w:noProof/>
             <w:webHidden/>
           </w:rPr>
-          <w:instrText xml:space="preserve"> PAGEREF _Toc65609426 \h </w:instrText>
+          <w:instrText xml:space="preserve"> PAGEREF _Toc65678971 \h </w:instrText>
         </w:r>
         <w:r>
           <w:rPr>
@@ -931,7 +931,7 @@
           <w:szCs w:val="24"/>
         </w:rPr>
       </w:pPr>
-      <w:hyperlink w:anchor="_Toc65609427" w:history="1">
+      <w:hyperlink w:anchor="_Toc65678972" w:history="1">
         <w:r>
           <w:rPr>
             <w:rStyle w:val="a6"/>
@@ -959,7 +959,7 @@
             <w:noProof/>
             <w:webHidden/>
           </w:rPr>
-          <w:instrText xml:space="preserve"> PAGEREF _Toc65609427 \h </w:instrText>
+          <w:instrText xml:space="preserve"> PAGEREF _Toc65678972 \h </w:instrText>
         </w:r>
         <w:r>
           <w:rPr>
@@ -1005,7 +1005,7 @@
           <w:szCs w:val="24"/>
         </w:rPr>
       </w:pPr>
-      <w:hyperlink w:anchor="_Toc65609428" w:history="1">
+      <w:hyperlink w:anchor="_Toc65678973" w:history="1">
         <w:r>
           <w:rPr>
             <w:rStyle w:val="a6"/>
@@ -1033,7 +1033,7 @@
             <w:noProof/>
             <w:webHidden/>
           </w:rPr>
-          <w:instrText xml:space="preserve"> PAGEREF _Toc65609428 \h </w:instrText>
+          <w:instrText xml:space="preserve"> PAGEREF _Toc65678973 \h </w:instrText>
         </w:r>
         <w:r>
           <w:rPr>
@@ -1079,7 +1079,7 @@
           <w:szCs w:val="24"/>
         </w:rPr>
       </w:pPr>
-      <w:hyperlink w:anchor="_Toc65609429" w:history="1">
+      <w:hyperlink w:anchor="_Toc65678974" w:history="1">
         <w:r>
           <w:rPr>
             <w:rStyle w:val="a6"/>
@@ -1107,7 +1107,7 @@
             <w:noProof/>
             <w:webHidden/>
           </w:rPr>
-          <w:instrText xml:space="preserve"> PAGEREF _Toc65609429 \h </w:instrText>
+          <w:instrText xml:space="preserve"> PAGEREF _Toc65678974 \h </w:instrText>
         </w:r>
         <w:r>
           <w:rPr>
@@ -1153,7 +1153,7 @@
           <w:szCs w:val="24"/>
         </w:rPr>
       </w:pPr>
-      <w:hyperlink w:anchor="_Toc65609430" w:history="1">
+      <w:hyperlink w:anchor="_Toc65678975" w:history="1">
         <w:r>
           <w:rPr>
             <w:rStyle w:val="a6"/>
@@ -1181,7 +1181,7 @@
             <w:noProof/>
             <w:webHidden/>
           </w:rPr>
-          <w:instrText xml:space="preserve"> PAGEREF _Toc65609430 \h </w:instrText>
+          <w:instrText xml:space="preserve"> PAGEREF _Toc65678975 \h </w:instrText>
         </w:r>
         <w:r>
           <w:rPr>
@@ -1227,7 +1227,7 @@
           <w:szCs w:val="24"/>
         </w:rPr>
       </w:pPr>
-      <w:hyperlink w:anchor="_Toc65609431" w:history="1">
+      <w:hyperlink w:anchor="_Toc65678976" w:history="1">
         <w:r>
           <w:rPr>
             <w:rStyle w:val="a6"/>
@@ -1255,7 +1255,7 @@
             <w:noProof/>
             <w:webHidden/>
           </w:rPr>
-          <w:instrText xml:space="preserve"> PAGEREF _Toc65609431 \h </w:instrText>
+          <w:instrText xml:space="preserve"> PAGEREF _Toc65678976 \h </w:instrText>
         </w:r>
         <w:r>
           <w:rPr>
@@ -1296,7 +1296,7 @@
           <w:sz w:val="21"/>
         </w:rPr>
       </w:pPr>
-      <w:hyperlink w:anchor="_Toc65609432" w:history="1">
+      <w:hyperlink w:anchor="_Toc65678977" w:history="1">
         <w:r>
           <w:rPr>
             <w:rStyle w:val="a6"/>
@@ -1319,7 +1319,7 @@
           <w:rPr>
             <w:webHidden/>
           </w:rPr>
-          <w:instrText xml:space="preserve"> PAGEREF _Toc65609432 \h </w:instrText>
+          <w:instrText xml:space="preserve"> PAGEREF _Toc65678977 \h </w:instrText>
         </w:r>
         <w:r>
           <w:rPr>
@@ -1361,7 +1361,7 @@
           <w:szCs w:val="24"/>
         </w:rPr>
       </w:pPr>
-      <w:hyperlink w:anchor="_Toc65609433" w:history="1">
+      <w:hyperlink w:anchor="_Toc65678978" w:history="1">
         <w:r>
           <w:rPr>
             <w:rStyle w:val="a6"/>
@@ -1389,7 +1389,7 @@
             <w:noProof/>
             <w:webHidden/>
           </w:rPr>
-          <w:instrText xml:space="preserve"> PAGEREF _Toc65609433 \h </w:instrText>
+          <w:instrText xml:space="preserve"> PAGEREF _Toc65678978 \h </w:instrText>
         </w:r>
         <w:r>
           <w:rPr>
@@ -1435,7 +1435,7 @@
           <w:szCs w:val="24"/>
         </w:rPr>
       </w:pPr>
-      <w:hyperlink w:anchor="_Toc65609434" w:history="1">
+      <w:hyperlink w:anchor="_Toc65678979" w:history="1">
         <w:r>
           <w:rPr>
             <w:rStyle w:val="a6"/>
@@ -1463,7 +1463,7 @@
             <w:noProof/>
             <w:webHidden/>
           </w:rPr>
-          <w:instrText xml:space="preserve"> PAGEREF _Toc65609434 \h </w:instrText>
+          <w:instrText xml:space="preserve"> PAGEREF _Toc65678979 \h </w:instrText>
         </w:r>
         <w:r>
           <w:rPr>
@@ -1509,7 +1509,7 @@
           <w:szCs w:val="24"/>
         </w:rPr>
       </w:pPr>
-      <w:hyperlink w:anchor="_Toc65609435" w:history="1">
+      <w:hyperlink w:anchor="_Toc65678980" w:history="1">
         <w:r>
           <w:rPr>
             <w:rStyle w:val="a6"/>
@@ -1537,7 +1537,7 @@
             <w:noProof/>
             <w:webHidden/>
           </w:rPr>
-          <w:instrText xml:space="preserve"> PAGEREF _Toc65609435 \h </w:instrText>
+          <w:instrText xml:space="preserve"> PAGEREF _Toc65678980 \h </w:instrText>
         </w:r>
         <w:r>
           <w:rPr>
@@ -1557,7 +1557,7 @@
             <w:noProof/>
             <w:webHidden/>
           </w:rPr>
-          <w:t>13</w:t>
+          <w:t>14</w:t>
         </w:r>
         <w:r>
           <w:rPr>
@@ -1583,7 +1583,7 @@
           <w:szCs w:val="24"/>
         </w:rPr>
       </w:pPr>
-      <w:hyperlink w:anchor="_Toc65609436" w:history="1">
+      <w:hyperlink w:anchor="_Toc65678981" w:history="1">
         <w:r>
           <w:rPr>
             <w:rStyle w:val="a6"/>
@@ -1611,7 +1611,7 @@
             <w:noProof/>
             <w:webHidden/>
           </w:rPr>
-          <w:instrText xml:space="preserve"> PAGEREF _Toc65609436 \h </w:instrText>
+          <w:instrText xml:space="preserve"> PAGEREF _Toc65678981 \h </w:instrText>
         </w:r>
         <w:r>
           <w:rPr>
@@ -1652,7 +1652,7 @@
           <w:sz w:val="21"/>
         </w:rPr>
       </w:pPr>
-      <w:hyperlink w:anchor="_Toc65609437" w:history="1">
+      <w:hyperlink w:anchor="_Toc65678982" w:history="1">
         <w:r>
           <w:rPr>
             <w:rStyle w:val="a6"/>
@@ -1675,7 +1675,7 @@
           <w:rPr>
             <w:webHidden/>
           </w:rPr>
-          <w:instrText xml:space="preserve"> PAGEREF _Toc65609437 \h </w:instrText>
+          <w:instrText xml:space="preserve"> PAGEREF _Toc65678982 \h </w:instrText>
         </w:r>
         <w:r>
           <w:rPr>
@@ -1692,7 +1692,7 @@
           <w:rPr>
             <w:webHidden/>
           </w:rPr>
-          <w:t>15</w:t>
+          <w:t>16</w:t>
         </w:r>
         <w:r>
           <w:rPr>
@@ -1800,7 +1800,7 @@
         </w:rPr>
       </w:pPr>
       <w:bookmarkStart w:id="2" w:name="_Toc62842868"/>
-      <w:bookmarkStart w:id="3" w:name="_Toc65609420"/>
+      <w:bookmarkStart w:id="3" w:name="_Toc65678965"/>
       <w:r>
         <w:rPr>
           <w:rFonts w:ascii="Verdana" w:hAnsi="Verdana"/>
@@ -2256,7 +2256,7 @@
         <w:pStyle w:val="a5"/>
         <w:shd w:val="clear" w:color="auto" w:fill="FFFFFF"/>
         <w:rPr>
-          <w:rFonts w:ascii="Verdana" w:eastAsiaTheme="minorHAnsi" w:hAnsi="Verdana" w:cs="Segoe UI" w:hint="eastAsia"/>
+          <w:rFonts w:ascii="Verdana" w:eastAsiaTheme="minorHAnsi" w:hAnsi="Verdana" w:cs="Segoe UI"/>
           <w:color w:val="000000" w:themeColor="text1"/>
           <w:spacing w:val="-1"/>
           <w:sz w:val="21"/>
@@ -2273,7 +2273,7 @@
         </w:rPr>
       </w:pPr>
       <w:bookmarkStart w:id="9" w:name="_Toc62842869"/>
-      <w:bookmarkStart w:id="10" w:name="_Toc65609421"/>
+      <w:bookmarkStart w:id="10" w:name="_Toc65678966"/>
       <w:bookmarkEnd w:id="6"/>
       <w:bookmarkEnd w:id="7"/>
       <w:bookmarkEnd w:id="8"/>
@@ -2624,7 +2624,7 @@
         </w:rPr>
       </w:pPr>
       <w:bookmarkStart w:id="11" w:name="_Toc62842870"/>
-      <w:bookmarkStart w:id="12" w:name="_Toc65609422"/>
+      <w:bookmarkStart w:id="12" w:name="_Toc65678967"/>
       <w:r>
         <w:rPr>
           <w:rFonts w:ascii="Verdana" w:hAnsi="Verdana"/>
@@ -3442,7 +3442,7 @@
         </w:rPr>
       </w:pPr>
       <w:bookmarkStart w:id="13" w:name="_Toc62842871"/>
-      <w:bookmarkStart w:id="14" w:name="_Toc65609423"/>
+      <w:bookmarkStart w:id="14" w:name="_Toc65678968"/>
       <w:r>
         <w:rPr>
           <w:rFonts w:ascii="Verdana" w:hAnsi="Verdana"/>
@@ -4100,7 +4100,7 @@
         </w:rPr>
       </w:pPr>
       <w:bookmarkStart w:id="15" w:name="_Toc62842872"/>
-      <w:bookmarkStart w:id="16" w:name="_Toc65609424"/>
+      <w:bookmarkStart w:id="16" w:name="_Toc65678969"/>
       <w:r>
         <w:rPr>
           <w:rFonts w:ascii="Verdana" w:hAnsi="Verdana"/>
@@ -4130,9 +4130,9 @@
           <w:color w:val="2E74B5" w:themeColor="accent5" w:themeShade="BF"/>
         </w:rPr>
       </w:pPr>
-      <w:bookmarkStart w:id="17" w:name="_Toc65609425"/>
-      <w:bookmarkStart w:id="18" w:name="OLE_LINK5"/>
-      <w:bookmarkStart w:id="19" w:name="OLE_LINK6"/>
+      <w:bookmarkStart w:id="17" w:name="OLE_LINK5"/>
+      <w:bookmarkStart w:id="18" w:name="OLE_LINK6"/>
+      <w:bookmarkStart w:id="19" w:name="_Toc65678970"/>
       <w:r>
         <w:rPr>
           <w:rFonts w:ascii="Verdana" w:hAnsi="Verdana"/>
@@ -4169,7 +4169,7 @@
         </w:rPr>
         <w:t>sheets</w:t>
       </w:r>
-      <w:bookmarkEnd w:id="17"/>
+      <w:bookmarkEnd w:id="19"/>
     </w:p>
     <w:p>
       <w:pPr>
@@ -5910,7 +5910,7 @@
           <w:color w:val="2E74B5" w:themeColor="accent5" w:themeShade="BF"/>
         </w:rPr>
       </w:pPr>
-      <w:bookmarkStart w:id="26" w:name="_Toc65609426"/>
+      <w:bookmarkStart w:id="26" w:name="_Toc65678971"/>
       <w:r>
         <w:rPr>
           <w:rFonts w:ascii="Verdana" w:hAnsi="Verdana"/>
@@ -6151,7 +6151,7 @@
     <w:p>
       <w:pPr>
         <w:rPr>
-          <w:rFonts w:ascii="Verdana" w:hAnsi="Verdana" w:hint="eastAsia"/>
+          <w:rFonts w:ascii="Verdana" w:hAnsi="Verdana"/>
           <w:sz w:val="28"/>
           <w:szCs w:val="28"/>
         </w:rPr>
@@ -6184,7 +6184,7 @@
           <w:color w:val="2E74B5" w:themeColor="accent5" w:themeShade="BF"/>
         </w:rPr>
       </w:pPr>
-      <w:bookmarkStart w:id="27" w:name="_Toc65609427"/>
+      <w:bookmarkStart w:id="27" w:name="_Toc65678972"/>
       <w:r>
         <w:rPr>
           <w:rFonts w:ascii="Verdana" w:hAnsi="Verdana"/>
@@ -6608,7 +6608,7 @@
           <w:color w:val="2E74B5" w:themeColor="accent5" w:themeShade="BF"/>
         </w:rPr>
       </w:pPr>
-      <w:bookmarkStart w:id="28" w:name="_Toc65609428"/>
+      <w:bookmarkStart w:id="28" w:name="_Toc65678973"/>
       <w:r>
         <w:rPr>
           <w:rFonts w:ascii="Verdana" w:hAnsi="Verdana"/>
@@ -6899,9 +6899,9 @@
           <w:color w:val="2E74B5" w:themeColor="accent5" w:themeShade="BF"/>
         </w:rPr>
       </w:pPr>
-      <w:bookmarkStart w:id="31" w:name="_Toc65609429"/>
+      <w:bookmarkStart w:id="31" w:name="_Toc65678974"/>
+      <w:bookmarkEnd w:id="17"/>
       <w:bookmarkEnd w:id="18"/>
-      <w:bookmarkEnd w:id="19"/>
       <w:r>
         <w:rPr>
           <w:rFonts w:ascii="Verdana" w:hAnsi="Verdana"/>
@@ -7437,7 +7437,7 @@
           <w:color w:val="2E74B5" w:themeColor="accent5" w:themeShade="BF"/>
         </w:rPr>
       </w:pPr>
-      <w:bookmarkStart w:id="36" w:name="_Toc65609430"/>
+      <w:bookmarkStart w:id="36" w:name="_Toc65678975"/>
       <w:r>
         <w:rPr>
           <w:rFonts w:ascii="Verdana" w:hAnsi="Verdana"/>
@@ -7485,9 +7485,9 @@
           <w:color w:val="2E74B5" w:themeColor="accent5" w:themeShade="BF"/>
         </w:rPr>
       </w:pPr>
-      <w:bookmarkStart w:id="37" w:name="_Toc65609431"/>
-      <w:bookmarkStart w:id="38" w:name="OLE_LINK37"/>
-      <w:bookmarkStart w:id="39" w:name="OLE_LINK38"/>
+      <w:bookmarkStart w:id="37" w:name="OLE_LINK37"/>
+      <w:bookmarkStart w:id="38" w:name="OLE_LINK38"/>
+      <w:bookmarkStart w:id="39" w:name="_Toc65678976"/>
       <w:r>
         <w:rPr>
           <w:rFonts w:ascii="Verdana" w:hAnsi="Verdana"/>
@@ -7515,10 +7515,10 @@
         </w:rPr>
         <w:t xml:space="preserve"> 3D plane separation</w:t>
       </w:r>
-      <w:bookmarkEnd w:id="37"/>
-    </w:p>
+      <w:bookmarkEnd w:id="39"/>
+    </w:p>
+    <w:bookmarkEnd w:id="37"/>
     <w:bookmarkEnd w:id="38"/>
-    <w:bookmarkEnd w:id="39"/>
     <w:p>
       <w:pPr>
         <w:rPr>
@@ -7541,8 +7541,8 @@
           <w:color w:val="2F5496" w:themeColor="accent1" w:themeShade="BF"/>
         </w:rPr>
       </w:pPr>
-      <w:bookmarkStart w:id="40" w:name="_Toc65609432"/>
-      <w:bookmarkStart w:id="41" w:name="_Toc62842873"/>
+      <w:bookmarkStart w:id="40" w:name="_Toc62842873"/>
+      <w:bookmarkStart w:id="41" w:name="_Toc65678977"/>
       <w:r>
         <w:rPr>
           <w:rFonts w:ascii="Verdana" w:hAnsi="Verdana"/>
@@ -7565,7 +7565,7 @@
         </w:rPr>
         <w:t>Graph Option</w:t>
       </w:r>
-      <w:bookmarkEnd w:id="40"/>
+      <w:bookmarkEnd w:id="41"/>
     </w:p>
     <w:p>
       <w:pPr>
@@ -7636,7 +7636,7 @@
           <w:color w:val="2E74B5" w:themeColor="accent5" w:themeShade="BF"/>
         </w:rPr>
       </w:pPr>
-      <w:bookmarkStart w:id="42" w:name="_Toc65609433"/>
+      <w:bookmarkStart w:id="42" w:name="_Toc65678978"/>
       <w:r>
         <w:rPr>
           <w:rFonts w:ascii="Verdana" w:hAnsi="Verdana"/>
@@ -7799,7 +7799,7 @@
       <w:pPr>
         <w:jc w:val="left"/>
         <w:rPr>
-          <w:rFonts w:ascii="Verdana" w:hAnsi="Verdana" w:hint="eastAsia"/>
+          <w:rFonts w:ascii="Verdana" w:hAnsi="Verdana"/>
         </w:rPr>
       </w:pPr>
       <w:bookmarkStart w:id="45" w:name="OLE_LINK48"/>
@@ -7924,82 +7924,76 @@
         <w:rPr>
           <w:rFonts w:ascii="Verdana" w:hAnsi="Verdana"/>
         </w:rPr>
+        <w:t xml:space="preserve"> Set color in the color selection component.</w:t>
+      </w:r>
+      <w:r>
+        <w:rPr>
+          <w:rFonts w:ascii="Verdana" w:hAnsi="Verdana"/>
+        </w:rPr>
+        <w:t xml:space="preserve"> In this way, the </w:t>
+      </w:r>
+      <w:r>
+        <w:rPr>
+          <w:rFonts w:ascii="Verdana" w:hAnsi="Verdana"/>
+          <w:b/>
+          <w:bCs/>
+        </w:rPr>
+        <w:t xml:space="preserve">Default </w:t>
+      </w:r>
+      <w:r>
+        <w:rPr>
+          <w:rFonts w:ascii="Verdana" w:hAnsi="Verdana"/>
+          <w:b/>
+          <w:bCs/>
+        </w:rPr>
+        <w:t>C</w:t>
+      </w:r>
+      <w:r>
+        <w:rPr>
+          <w:rFonts w:ascii="Verdana" w:hAnsi="Verdana"/>
+          <w:b/>
+          <w:bCs/>
+        </w:rPr>
+        <w:t>olor</w:t>
+      </w:r>
+      <w:r>
+        <w:rPr>
+          <w:rFonts w:ascii="Verdana" w:hAnsi="Verdana"/>
+        </w:rPr>
+        <w:t xml:space="preserve">, </w:t>
+      </w:r>
+      <w:r>
+        <w:rPr>
+          <w:rFonts w:ascii="Verdana" w:hAnsi="Verdana"/>
+          <w:b/>
+          <w:bCs/>
+        </w:rPr>
+        <w:t>Selected Color</w:t>
+      </w:r>
+      <w:r>
+        <w:rPr>
+          <w:rFonts w:ascii="Verdana" w:hAnsi="Verdana"/>
+        </w:rPr>
+        <w:t xml:space="preserve"> and </w:t>
+      </w:r>
+      <w:r>
+        <w:rPr>
+          <w:rFonts w:ascii="Verdana" w:hAnsi="Verdana"/>
+          <w:b/>
+          <w:bCs/>
+        </w:rPr>
+        <w:t>Highlight Color</w:t>
+      </w:r>
+      <w:r>
+        <w:rPr>
+          <w:rFonts w:ascii="Verdana" w:hAnsi="Verdana"/>
+        </w:rPr>
         <w:t xml:space="preserve"> </w:t>
       </w:r>
       <w:r>
         <w:rPr>
           <w:rFonts w:ascii="Verdana" w:hAnsi="Verdana"/>
         </w:rPr>
-        <w:t>Set color in the color selection component.</w:t>
-      </w:r>
-      <w:r>
-        <w:rPr>
-          <w:rFonts w:ascii="Verdana" w:hAnsi="Verdana"/>
-        </w:rPr>
-        <w:t xml:space="preserve"> In this way, the </w:t>
-      </w:r>
-      <w:r>
-        <w:rPr>
-          <w:rFonts w:ascii="Verdana" w:hAnsi="Verdana"/>
-          <w:b/>
-          <w:bCs/>
-        </w:rPr>
-        <w:t xml:space="preserve">Default </w:t>
-      </w:r>
-      <w:r>
-        <w:rPr>
-          <w:rFonts w:ascii="Verdana" w:hAnsi="Verdana"/>
-          <w:b/>
-          <w:bCs/>
-        </w:rPr>
-        <w:t>C</w:t>
-      </w:r>
-      <w:r>
-        <w:rPr>
-          <w:rFonts w:ascii="Verdana" w:hAnsi="Verdana"/>
-          <w:b/>
-          <w:bCs/>
-        </w:rPr>
-        <w:t>olor</w:t>
-      </w:r>
-      <w:r>
-        <w:rPr>
-          <w:rFonts w:ascii="Verdana" w:hAnsi="Verdana"/>
-        </w:rPr>
-        <w:t xml:space="preserve">, </w:t>
-      </w:r>
-      <w:r>
-        <w:rPr>
-          <w:rFonts w:ascii="Verdana" w:hAnsi="Verdana"/>
-          <w:b/>
-          <w:bCs/>
-        </w:rPr>
-        <w:t>Selected Color</w:t>
-      </w:r>
-      <w:r>
-        <w:rPr>
-          <w:rFonts w:ascii="Verdana" w:hAnsi="Verdana"/>
-        </w:rPr>
-        <w:t xml:space="preserve"> and </w:t>
-      </w:r>
-      <w:r>
-        <w:rPr>
-          <w:rFonts w:ascii="Verdana" w:hAnsi="Verdana"/>
-          <w:b/>
-          <w:bCs/>
-        </w:rPr>
-        <w:t>Highlight Color</w:t>
-      </w:r>
-      <w:r>
-        <w:rPr>
-          <w:rFonts w:ascii="Verdana" w:hAnsi="Verdana"/>
-        </w:rPr>
-        <w:t xml:space="preserve"> </w:t>
-      </w:r>
-      <w:r>
-        <w:rPr>
-          <w:rFonts w:ascii="Verdana" w:hAnsi="Verdana"/>
-        </w:rPr>
         <w:t xml:space="preserve">of nodes </w:t>
       </w:r>
       <w:r>
@@ -8012,25 +8006,7 @@
         <w:rPr>
           <w:rFonts w:ascii="Verdana" w:hAnsi="Verdana"/>
         </w:rPr>
-        <w:t xml:space="preserve"> </w:t>
-      </w:r>
-      <w:r>
-        <w:rPr>
-          <w:rFonts w:ascii="Verdana" w:hAnsi="Verdana"/>
-        </w:rPr>
-        <w:t xml:space="preserve">When </w:t>
-      </w:r>
-      <w:r>
-        <w:rPr>
-          <w:rFonts w:ascii="Verdana" w:hAnsi="Verdana"/>
-        </w:rPr>
-        <w:t>nodes</w:t>
-      </w:r>
-      <w:r>
-        <w:rPr>
-          <w:rFonts w:ascii="Verdana" w:hAnsi="Verdana"/>
-        </w:rPr>
-        <w:t xml:space="preserve"> are selected or highlighted, the color will alter to the color as user set in this component.</w:t>
+        <w:t xml:space="preserve"> When nodes are selected or highlighted, the color will alter to the color as user set in this component.</w:t>
       </w:r>
     </w:p>
     <w:bookmarkEnd w:id="45"/>
@@ -8421,7 +8397,7 @@
           <w:color w:val="2E74B5" w:themeColor="accent5" w:themeShade="BF"/>
         </w:rPr>
       </w:pPr>
-      <w:bookmarkStart w:id="52" w:name="_Toc65609434"/>
+      <w:bookmarkStart w:id="52" w:name="_Toc65678979"/>
       <w:r>
         <w:rPr>
           <w:rFonts w:ascii="Verdana" w:hAnsi="Verdana"/>
@@ -8723,7 +8699,15 @@
         <w:rPr>
           <w:rFonts w:ascii="Verdana" w:hAnsi="Verdana"/>
         </w:rPr>
-        <w:t xml:space="preserve">can be changed. When </w:t>
+        <w:t xml:space="preserve">can be changed. </w:t>
+      </w:r>
+      <w:bookmarkStart w:id="57" w:name="OLE_LINK61"/>
+      <w:bookmarkStart w:id="58" w:name="OLE_LINK62"/>
+      <w:r>
+        <w:rPr>
+          <w:rFonts w:ascii="Verdana" w:hAnsi="Verdana"/>
+        </w:rPr>
+        <w:t xml:space="preserve">When </w:t>
       </w:r>
       <w:r>
         <w:rPr>
@@ -8747,6 +8731,8 @@
       </w:r>
     </w:p>
     <w:p/>
+    <w:bookmarkEnd w:id="57"/>
+    <w:bookmarkEnd w:id="58"/>
     <w:p>
       <w:pPr>
         <w:jc w:val="center"/>
@@ -8799,13 +8785,7 @@
         </w:drawing>
       </w:r>
     </w:p>
-    <w:p>
-      <w:pPr>
-        <w:rPr>
-          <w:rFonts w:hint="eastAsia"/>
-        </w:rPr>
-      </w:pPr>
-    </w:p>
+    <w:p/>
     <w:p>
       <w:pPr>
         <w:pStyle w:val="a7"/>
@@ -8817,7 +8797,7 @@
           <w:color w:val="2E74B5" w:themeColor="accent5" w:themeShade="BF"/>
         </w:rPr>
       </w:pPr>
-      <w:bookmarkStart w:id="57" w:name="_Toc65609435"/>
+      <w:bookmarkStart w:id="59" w:name="_Toc65678980"/>
       <w:r>
         <w:rPr>
           <w:rFonts w:ascii="Verdana" w:hAnsi="Verdana"/>
@@ -8854,7 +8834,7 @@
         </w:rPr>
         <w:t>Labels</w:t>
       </w:r>
-      <w:bookmarkEnd w:id="57"/>
+      <w:bookmarkEnd w:id="59"/>
     </w:p>
     <w:p>
       <w:pPr>
@@ -9149,7 +9129,7 @@
           <w:color w:val="2E74B5" w:themeColor="accent5" w:themeShade="BF"/>
         </w:rPr>
       </w:pPr>
-      <w:bookmarkStart w:id="58" w:name="_Toc65609436"/>
+      <w:bookmarkStart w:id="60" w:name="_Toc65678981"/>
       <w:r>
         <w:rPr>
           <w:rFonts w:ascii="Verdana" w:hAnsi="Verdana"/>
@@ -9186,7 +9166,7 @@
         </w:rPr>
         <w:t>Clusters</w:t>
       </w:r>
-      <w:bookmarkEnd w:id="58"/>
+      <w:bookmarkEnd w:id="60"/>
     </w:p>
     <w:p>
       <w:pPr>
@@ -9200,16 +9180,16 @@
         </w:rPr>
         <w:t>To modify the styles of c</w:t>
       </w:r>
-      <w:bookmarkStart w:id="59" w:name="OLE_LINK59"/>
-      <w:bookmarkStart w:id="60" w:name="OLE_LINK60"/>
+      <w:bookmarkStart w:id="61" w:name="OLE_LINK59"/>
+      <w:bookmarkStart w:id="62" w:name="OLE_LINK60"/>
       <w:r>
         <w:rPr>
           <w:rFonts w:ascii="Verdana" w:hAnsi="Verdana"/>
         </w:rPr>
         <w:t>lusters, f</w:t>
       </w:r>
-      <w:bookmarkEnd w:id="59"/>
-      <w:bookmarkEnd w:id="60"/>
+      <w:bookmarkEnd w:id="61"/>
+      <w:bookmarkEnd w:id="62"/>
       <w:r>
         <w:rPr>
           <w:rFonts w:ascii="Verdana" w:hAnsi="Verdana"/>
@@ -9586,7 +9566,7 @@
           <w:color w:val="2F5496" w:themeColor="accent1" w:themeShade="BF"/>
         </w:rPr>
       </w:pPr>
-      <w:bookmarkStart w:id="61" w:name="_Toc65609437"/>
+      <w:bookmarkStart w:id="63" w:name="_Toc65678982"/>
       <w:r>
         <w:rPr>
           <w:rFonts w:ascii="Verdana" w:hAnsi="Verdana"/>
@@ -9602,8 +9582,8 @@
         </w:rPr>
         <w:t xml:space="preserve"> Export Data</w:t>
       </w:r>
-      <w:bookmarkEnd w:id="41"/>
-      <w:bookmarkEnd w:id="61"/>
+      <w:bookmarkEnd w:id="40"/>
+      <w:bookmarkEnd w:id="63"/>
     </w:p>
     <w:p>
       <w:pPr>

</xml_diff>

<commit_message>
update url of websites
</commit_message>
<xml_diff>
--- a/files/PiperNet0.5.0.docx
+++ b/files/PiperNet0.5.0.docx
@@ -2119,11 +2119,12 @@
           <w:rPr>
             <w:rStyle w:val="a6"/>
             <w:rFonts w:ascii="Verdana" w:eastAsiaTheme="minorHAnsi" w:hAnsi="Verdana" w:cs="Segoe UI"/>
+            <w:color w:val="2E74B5" w:themeColor="accent5" w:themeShade="BF"/>
             <w:spacing w:val="-1"/>
             <w:sz w:val="21"/>
             <w:szCs w:val="21"/>
           </w:rPr>
-          <w:t>https://yuewu0526.github.io/PiperNet-Docs/</w:t>
+          <w:t>https://grp202004.github.io/PiperNet-Docs/</w:t>
         </w:r>
       </w:hyperlink>
       <w:r>
@@ -4130,9 +4131,9 @@
           <w:color w:val="2E74B5" w:themeColor="accent5" w:themeShade="BF"/>
         </w:rPr>
       </w:pPr>
-      <w:bookmarkStart w:id="17" w:name="OLE_LINK5"/>
-      <w:bookmarkStart w:id="18" w:name="OLE_LINK6"/>
-      <w:bookmarkStart w:id="19" w:name="_Toc65678970"/>
+      <w:bookmarkStart w:id="17" w:name="_Toc65678970"/>
+      <w:bookmarkStart w:id="18" w:name="OLE_LINK5"/>
+      <w:bookmarkStart w:id="19" w:name="OLE_LINK6"/>
       <w:r>
         <w:rPr>
           <w:rFonts w:ascii="Verdana" w:hAnsi="Verdana"/>
@@ -4169,7 +4170,7 @@
         </w:rPr>
         <w:t>sheets</w:t>
       </w:r>
-      <w:bookmarkEnd w:id="19"/>
+      <w:bookmarkEnd w:id="17"/>
     </w:p>
     <w:p>
       <w:pPr>
@@ -6900,8 +6901,8 @@
         </w:rPr>
       </w:pPr>
       <w:bookmarkStart w:id="31" w:name="_Toc65678974"/>
-      <w:bookmarkEnd w:id="17"/>
       <w:bookmarkEnd w:id="18"/>
+      <w:bookmarkEnd w:id="19"/>
       <w:r>
         <w:rPr>
           <w:rFonts w:ascii="Verdana" w:hAnsi="Verdana"/>
@@ -7485,9 +7486,9 @@
           <w:color w:val="2E74B5" w:themeColor="accent5" w:themeShade="BF"/>
         </w:rPr>
       </w:pPr>
-      <w:bookmarkStart w:id="37" w:name="OLE_LINK37"/>
-      <w:bookmarkStart w:id="38" w:name="OLE_LINK38"/>
-      <w:bookmarkStart w:id="39" w:name="_Toc65678976"/>
+      <w:bookmarkStart w:id="37" w:name="_Toc65678976"/>
+      <w:bookmarkStart w:id="38" w:name="OLE_LINK37"/>
+      <w:bookmarkStart w:id="39" w:name="OLE_LINK38"/>
       <w:r>
         <w:rPr>
           <w:rFonts w:ascii="Verdana" w:hAnsi="Verdana"/>
@@ -7515,10 +7516,10 @@
         </w:rPr>
         <w:t xml:space="preserve"> 3D plane separation</w:t>
       </w:r>
-      <w:bookmarkEnd w:id="39"/>
-    </w:p>
-    <w:bookmarkEnd w:id="37"/>
+      <w:bookmarkEnd w:id="37"/>
+    </w:p>
     <w:bookmarkEnd w:id="38"/>
+    <w:bookmarkEnd w:id="39"/>
     <w:p>
       <w:pPr>
         <w:rPr>
@@ -7541,8 +7542,8 @@
           <w:color w:val="2F5496" w:themeColor="accent1" w:themeShade="BF"/>
         </w:rPr>
       </w:pPr>
-      <w:bookmarkStart w:id="40" w:name="_Toc62842873"/>
-      <w:bookmarkStart w:id="41" w:name="_Toc65678977"/>
+      <w:bookmarkStart w:id="40" w:name="_Toc65678977"/>
+      <w:bookmarkStart w:id="41" w:name="_Toc62842873"/>
       <w:r>
         <w:rPr>
           <w:rFonts w:ascii="Verdana" w:hAnsi="Verdana"/>
@@ -7565,7 +7566,7 @@
         </w:rPr>
         <w:t>Graph Option</w:t>
       </w:r>
-      <w:bookmarkEnd w:id="41"/>
+      <w:bookmarkEnd w:id="40"/>
     </w:p>
     <w:p>
       <w:pPr>
@@ -9582,7 +9583,7 @@
         </w:rPr>
         <w:t xml:space="preserve"> Export Data</w:t>
       </w:r>
-      <w:bookmarkEnd w:id="40"/>
+      <w:bookmarkEnd w:id="41"/>
       <w:bookmarkEnd w:id="63"/>
     </w:p>
     <w:p>
@@ -11592,6 +11593,18 @@
       <w:shd w:val="clear" w:color="auto" w:fill="E1DFDD"/>
     </w:rPr>
   </w:style>
+  <w:style w:type="character" w:styleId="af2">
+    <w:name w:val="FollowedHyperlink"/>
+    <w:basedOn w:val="a0"/>
+    <w:uiPriority w:val="99"/>
+    <w:semiHidden/>
+    <w:unhideWhenUsed/>
+    <w:rsid w:val="002523C0"/>
+    <w:rPr>
+      <w:color w:val="954F72" w:themeColor="followedHyperlink"/>
+      <w:u w:val="single"/>
+    </w:rPr>
+  </w:style>
 </w:styles>
 </file>
 

</xml_diff>